<commit_message>
En train de faire la section 2.2 définition des barèmes
</commit_message>
<xml_diff>
--- a/planning/ELE792_E10_Rapport_Final.docx
+++ b/planning/ELE792_E10_Rapport_Final.docx
@@ -585,7 +585,7 @@
       <w:hyperlink r:id="rId10" w:history="1">
         <w:r>
           <w:rPr>
-            <w:rStyle w:val="Hyperlink"/>
+            <w:rStyle w:val="Lienhypertexte"/>
           </w:rPr>
           <w:t>http://www.thaieasyelec.net/</w:t>
         </w:r>
@@ -611,7 +611,15 @@
         </w:sectPr>
       </w:pPr>
       <w:r>
-        <w:t xml:space="preserve">Merci à tout l’équipe de </w:t>
+        <w:t xml:space="preserve">Merci à </w:t>
+      </w:r>
+      <w:proofErr w:type="gramStart"/>
+      <w:r>
+        <w:t>tout</w:t>
+      </w:r>
+      <w:proofErr w:type="gramEnd"/>
+      <w:r>
+        <w:t xml:space="preserve"> l’équipe de </w:t>
       </w:r>
       <w:proofErr w:type="spellStart"/>
       <w:r>
@@ -619,18 +627,28 @@
       </w:r>
       <w:proofErr w:type="spellEnd"/>
       <w:r>
-        <w:t xml:space="preserve"> qui n’ont pas hésité à m’envoyer une nouvelle plateforme de </w:t>
-      </w:r>
-      <w:proofErr w:type="spellStart"/>
-      <w:r>
-        <w:t>dévollopement</w:t>
-      </w:r>
-      <w:proofErr w:type="spellEnd"/>
-      <w:r>
-        <w:t xml:space="preserve"> par poste express de Thaïlande </w:t>
-      </w:r>
-      <w:r>
-        <w:t>lorsque la mienne s’est avérer défectueuse. Sans eux, le prototype comme présenté dans ce rapport n’aurait pas vue le jour.</w:t>
+        <w:t xml:space="preserve"> qui n’ont pas hésité à m’envoyer </w:t>
+      </w:r>
+      <w:r>
+        <w:t>une nouvelle plateforme de déve</w:t>
+      </w:r>
+      <w:r>
+        <w:t>lop</w:t>
+      </w:r>
+      <w:r>
+        <w:t>p</w:t>
+      </w:r>
+      <w:r>
+        <w:t xml:space="preserve">ement par poste express de Thaïlande </w:t>
+      </w:r>
+      <w:r>
+        <w:t>lo</w:t>
+      </w:r>
+      <w:r>
+        <w:t>rsque la mienne s’est avérée</w:t>
+      </w:r>
+      <w:r>
+        <w:t xml:space="preserve"> défectueuse. Sans eux, le prototype comme présenté dans ce rapport n’aurait pas vue le jour.</w:t>
       </w:r>
     </w:p>
     <w:p>
@@ -714,7 +732,7 @@
     </w:p>
     <w:p>
       <w:pPr>
-        <w:pStyle w:val="Title"/>
+        <w:pStyle w:val="Titre"/>
         <w:spacing w:line="240" w:lineRule="auto"/>
         <w:jc w:val="left"/>
         <w:rPr>
@@ -743,7 +761,7 @@
     </w:p>
     <w:p>
       <w:pPr>
-        <w:pStyle w:val="Title"/>
+        <w:pStyle w:val="Titre"/>
         <w:spacing w:line="240" w:lineRule="auto"/>
         <w:rPr>
           <w:bCs w:val="0"/>
@@ -801,7 +819,7 @@
     </w:p>
     <w:p>
       <w:pPr>
-        <w:pStyle w:val="TOC6"/>
+        <w:pStyle w:val="TM6"/>
         <w:rPr>
           <w:noProof/>
           <w:lang w:eastAsia="fr-CA"/>
@@ -819,7 +837,7 @@
       <w:hyperlink w:anchor="_Toc185065390" w:history="1">
         <w:r>
           <w:rPr>
-            <w:rStyle w:val="Hyperlink"/>
+            <w:rStyle w:val="Lienhypertexte"/>
             <w:noProof/>
           </w:rPr>
           <w:t>INTRODUCTION</w:t>
@@ -848,6 +866,7 @@
         <w:r>
           <w:rPr>
             <w:noProof/>
+            <w:webHidden/>
           </w:rPr>
         </w:r>
         <w:r>
@@ -875,7 +894,7 @@
     </w:p>
     <w:p>
       <w:pPr>
-        <w:pStyle w:val="TOC1"/>
+        <w:pStyle w:val="TM1"/>
         <w:rPr>
           <w:caps w:val="0"/>
           <w:lang w:eastAsia="fr-CA"/>
@@ -884,7 +903,7 @@
       <w:hyperlink w:anchor="_Toc185065391" w:history="1">
         <w:r>
           <w:rPr>
-            <w:rStyle w:val="Hyperlink"/>
+            <w:rStyle w:val="Lienhypertexte"/>
           </w:rPr>
           <w:t>CHAPITRE 1 &lt;titre&gt;</w:t>
         </w:r>
@@ -910,6 +929,11 @@
           <w:rPr>
             <w:webHidden/>
           </w:rPr>
+        </w:r>
+        <w:r>
+          <w:rPr>
+            <w:webHidden/>
+          </w:rPr>
           <w:fldChar w:fldCharType="separate"/>
         </w:r>
         <w:r>
@@ -928,7 +952,7 @@
     </w:p>
     <w:p>
       <w:pPr>
-        <w:pStyle w:val="TOC2"/>
+        <w:pStyle w:val="TM2"/>
         <w:rPr>
           <w:noProof/>
           <w:lang w:eastAsia="fr-CA"/>
@@ -937,7 +961,7 @@
       <w:hyperlink w:anchor="_Toc185065392" w:history="1">
         <w:r>
           <w:rPr>
-            <w:rStyle w:val="Hyperlink"/>
+            <w:rStyle w:val="Lienhypertexte"/>
             <w:noProof/>
           </w:rPr>
           <w:t>1.1</w:t>
@@ -951,7 +975,7 @@
         </w:r>
         <w:r>
           <w:rPr>
-            <w:rStyle w:val="Hyperlink"/>
+            <w:rStyle w:val="Lienhypertexte"/>
             <w:noProof/>
           </w:rPr>
           <w:t>&lt;Titre&gt;</w:t>
@@ -980,6 +1004,7 @@
         <w:r>
           <w:rPr>
             <w:noProof/>
+            <w:webHidden/>
           </w:rPr>
         </w:r>
         <w:r>
@@ -1007,7 +1032,7 @@
     </w:p>
     <w:p>
       <w:pPr>
-        <w:pStyle w:val="TOC1"/>
+        <w:pStyle w:val="TM1"/>
         <w:rPr>
           <w:caps w:val="0"/>
           <w:lang w:eastAsia="fr-CA"/>
@@ -1016,7 +1041,7 @@
       <w:hyperlink w:anchor="_Toc185065393" w:history="1">
         <w:r>
           <w:rPr>
-            <w:rStyle w:val="Hyperlink"/>
+            <w:rStyle w:val="Lienhypertexte"/>
           </w:rPr>
           <w:t>CHAPITRE 2 &lt;titre&gt;</w:t>
         </w:r>
@@ -1042,6 +1067,11 @@
           <w:rPr>
             <w:webHidden/>
           </w:rPr>
+        </w:r>
+        <w:r>
+          <w:rPr>
+            <w:webHidden/>
+          </w:rPr>
           <w:fldChar w:fldCharType="separate"/>
         </w:r>
         <w:r>
@@ -1060,7 +1090,7 @@
     </w:p>
     <w:p>
       <w:pPr>
-        <w:pStyle w:val="TOC1"/>
+        <w:pStyle w:val="TM1"/>
         <w:rPr>
           <w:caps w:val="0"/>
           <w:lang w:eastAsia="fr-CA"/>
@@ -1069,7 +1099,7 @@
       <w:hyperlink w:anchor="_Toc185065394" w:history="1">
         <w:r>
           <w:rPr>
-            <w:rStyle w:val="Hyperlink"/>
+            <w:rStyle w:val="Lienhypertexte"/>
           </w:rPr>
           <w:t>CHAPITRE 3 &lt;Titre&gt;</w:t>
         </w:r>
@@ -1095,6 +1125,11 @@
           <w:rPr>
             <w:webHidden/>
           </w:rPr>
+        </w:r>
+        <w:r>
+          <w:rPr>
+            <w:webHidden/>
+          </w:rPr>
           <w:fldChar w:fldCharType="separate"/>
         </w:r>
         <w:r>
@@ -1113,7 +1148,7 @@
     </w:p>
     <w:p>
       <w:pPr>
-        <w:pStyle w:val="TOC2"/>
+        <w:pStyle w:val="TM2"/>
         <w:rPr>
           <w:noProof/>
           <w:lang w:eastAsia="fr-CA"/>
@@ -1122,7 +1157,7 @@
       <w:hyperlink w:anchor="_Toc185065395" w:history="1">
         <w:r>
           <w:rPr>
-            <w:rStyle w:val="Hyperlink"/>
+            <w:rStyle w:val="Lienhypertexte"/>
             <w:noProof/>
           </w:rPr>
           <w:t>3.1</w:t>
@@ -1136,7 +1171,7 @@
         </w:r>
         <w:r>
           <w:rPr>
-            <w:rStyle w:val="Hyperlink"/>
+            <w:rStyle w:val="Lienhypertexte"/>
             <w:noProof/>
           </w:rPr>
           <w:t>&lt;Titre&gt;</w:t>
@@ -1165,6 +1200,7 @@
         <w:r>
           <w:rPr>
             <w:noProof/>
+            <w:webHidden/>
           </w:rPr>
         </w:r>
         <w:r>
@@ -1192,7 +1228,7 @@
     </w:p>
     <w:p>
       <w:pPr>
-        <w:pStyle w:val="TOC1"/>
+        <w:pStyle w:val="TM1"/>
         <w:rPr>
           <w:caps w:val="0"/>
           <w:lang w:eastAsia="fr-CA"/>
@@ -1201,7 +1237,7 @@
       <w:hyperlink w:anchor="_Toc185065396" w:history="1">
         <w:r>
           <w:rPr>
-            <w:rStyle w:val="Hyperlink"/>
+            <w:rStyle w:val="Lienhypertexte"/>
           </w:rPr>
           <w:t>CHAPITRE 4 &lt;titre&gt;</w:t>
         </w:r>
@@ -1227,6 +1263,11 @@
           <w:rPr>
             <w:webHidden/>
           </w:rPr>
+        </w:r>
+        <w:r>
+          <w:rPr>
+            <w:webHidden/>
+          </w:rPr>
           <w:fldChar w:fldCharType="separate"/>
         </w:r>
         <w:r>
@@ -1245,7 +1286,7 @@
     </w:p>
     <w:p>
       <w:pPr>
-        <w:pStyle w:val="TOC2"/>
+        <w:pStyle w:val="TM2"/>
         <w:rPr>
           <w:noProof/>
           <w:lang w:eastAsia="fr-CA"/>
@@ -1254,7 +1295,7 @@
       <w:hyperlink w:anchor="_Toc185065397" w:history="1">
         <w:r>
           <w:rPr>
-            <w:rStyle w:val="Hyperlink"/>
+            <w:rStyle w:val="Lienhypertexte"/>
             <w:noProof/>
           </w:rPr>
           <w:t>4.1</w:t>
@@ -1268,7 +1309,7 @@
         </w:r>
         <w:r>
           <w:rPr>
-            <w:rStyle w:val="Hyperlink"/>
+            <w:rStyle w:val="Lienhypertexte"/>
             <w:noProof/>
           </w:rPr>
           <w:t>&lt;Titre&gt;</w:t>
@@ -1297,6 +1338,7 @@
         <w:r>
           <w:rPr>
             <w:noProof/>
+            <w:webHidden/>
           </w:rPr>
         </w:r>
         <w:r>
@@ -1324,7 +1366,7 @@
     </w:p>
     <w:p>
       <w:pPr>
-        <w:pStyle w:val="TOC1"/>
+        <w:pStyle w:val="TM1"/>
         <w:rPr>
           <w:caps w:val="0"/>
           <w:lang w:eastAsia="fr-CA"/>
@@ -1333,7 +1375,7 @@
       <w:hyperlink w:anchor="_Toc185065398" w:history="1">
         <w:r>
           <w:rPr>
-            <w:rStyle w:val="Hyperlink"/>
+            <w:rStyle w:val="Lienhypertexte"/>
           </w:rPr>
           <w:t>CHAPITRE 5 &lt;titre&gt;</w:t>
         </w:r>
@@ -1359,6 +1401,11 @@
           <w:rPr>
             <w:webHidden/>
           </w:rPr>
+        </w:r>
+        <w:r>
+          <w:rPr>
+            <w:webHidden/>
+          </w:rPr>
           <w:fldChar w:fldCharType="separate"/>
         </w:r>
         <w:r>
@@ -1377,7 +1424,7 @@
     </w:p>
     <w:p>
       <w:pPr>
-        <w:pStyle w:val="TOC2"/>
+        <w:pStyle w:val="TM2"/>
         <w:rPr>
           <w:noProof/>
           <w:lang w:eastAsia="fr-CA"/>
@@ -1386,7 +1433,7 @@
       <w:hyperlink w:anchor="_Toc185065399" w:history="1">
         <w:r>
           <w:rPr>
-            <w:rStyle w:val="Hyperlink"/>
+            <w:rStyle w:val="Lienhypertexte"/>
             <w:noProof/>
           </w:rPr>
           <w:t>5.1</w:t>
@@ -1400,7 +1447,7 @@
         </w:r>
         <w:r>
           <w:rPr>
-            <w:rStyle w:val="Hyperlink"/>
+            <w:rStyle w:val="Lienhypertexte"/>
             <w:noProof/>
           </w:rPr>
           <w:t>&lt;Titre&gt;</w:t>
@@ -1429,6 +1476,7 @@
         <w:r>
           <w:rPr>
             <w:noProof/>
+            <w:webHidden/>
           </w:rPr>
         </w:r>
         <w:r>
@@ -1456,7 +1504,7 @@
     </w:p>
     <w:p>
       <w:pPr>
-        <w:pStyle w:val="TOC1"/>
+        <w:pStyle w:val="TM1"/>
         <w:rPr>
           <w:caps w:val="0"/>
           <w:lang w:eastAsia="fr-CA"/>
@@ -1465,7 +1513,7 @@
       <w:hyperlink w:anchor="_Toc185065400" w:history="1">
         <w:r>
           <w:rPr>
-            <w:rStyle w:val="Hyperlink"/>
+            <w:rStyle w:val="Lienhypertexte"/>
           </w:rPr>
           <w:t>CHAPITRE 6 &lt;titre&gt;</w:t>
         </w:r>
@@ -1491,6 +1539,11 @@
           <w:rPr>
             <w:webHidden/>
           </w:rPr>
+        </w:r>
+        <w:r>
+          <w:rPr>
+            <w:webHidden/>
+          </w:rPr>
           <w:fldChar w:fldCharType="separate"/>
         </w:r>
         <w:r>
@@ -1509,7 +1562,7 @@
     </w:p>
     <w:p>
       <w:pPr>
-        <w:pStyle w:val="TOC2"/>
+        <w:pStyle w:val="TM2"/>
         <w:rPr>
           <w:noProof/>
           <w:lang w:eastAsia="fr-CA"/>
@@ -1518,7 +1571,7 @@
       <w:hyperlink w:anchor="_Toc185065401" w:history="1">
         <w:r>
           <w:rPr>
-            <w:rStyle w:val="Hyperlink"/>
+            <w:rStyle w:val="Lienhypertexte"/>
             <w:noProof/>
           </w:rPr>
           <w:t>6.1</w:t>
@@ -1532,7 +1585,7 @@
         </w:r>
         <w:r>
           <w:rPr>
-            <w:rStyle w:val="Hyperlink"/>
+            <w:rStyle w:val="Lienhypertexte"/>
             <w:noProof/>
           </w:rPr>
           <w:t>&lt;Titre&gt;</w:t>
@@ -1561,6 +1614,7 @@
         <w:r>
           <w:rPr>
             <w:noProof/>
+            <w:webHidden/>
           </w:rPr>
         </w:r>
         <w:r>
@@ -1588,7 +1642,7 @@
     </w:p>
     <w:p>
       <w:pPr>
-        <w:pStyle w:val="TOC1"/>
+        <w:pStyle w:val="TM1"/>
         <w:rPr>
           <w:caps w:val="0"/>
           <w:lang w:eastAsia="fr-CA"/>
@@ -1597,7 +1651,7 @@
       <w:hyperlink w:anchor="_Toc185065402" w:history="1">
         <w:r>
           <w:rPr>
-            <w:rStyle w:val="Hyperlink"/>
+            <w:rStyle w:val="Lienhypertexte"/>
           </w:rPr>
           <w:t>CHAPITRE 7 &lt;titre&gt;</w:t>
         </w:r>
@@ -1623,6 +1677,11 @@
           <w:rPr>
             <w:webHidden/>
           </w:rPr>
+        </w:r>
+        <w:r>
+          <w:rPr>
+            <w:webHidden/>
+          </w:rPr>
           <w:fldChar w:fldCharType="separate"/>
         </w:r>
         <w:r>
@@ -1641,7 +1700,7 @@
     </w:p>
     <w:p>
       <w:pPr>
-        <w:pStyle w:val="TOC2"/>
+        <w:pStyle w:val="TM2"/>
         <w:rPr>
           <w:noProof/>
           <w:lang w:eastAsia="fr-CA"/>
@@ -1650,7 +1709,7 @@
       <w:hyperlink w:anchor="_Toc185065403" w:history="1">
         <w:r>
           <w:rPr>
-            <w:rStyle w:val="Hyperlink"/>
+            <w:rStyle w:val="Lienhypertexte"/>
             <w:noProof/>
           </w:rPr>
           <w:t>7.1</w:t>
@@ -1664,7 +1723,7 @@
         </w:r>
         <w:r>
           <w:rPr>
-            <w:rStyle w:val="Hyperlink"/>
+            <w:rStyle w:val="Lienhypertexte"/>
             <w:noProof/>
           </w:rPr>
           <w:t>&lt;Titre&gt;</w:t>
@@ -1693,6 +1752,7 @@
         <w:r>
           <w:rPr>
             <w:noProof/>
+            <w:webHidden/>
           </w:rPr>
         </w:r>
         <w:r>
@@ -1720,7 +1780,7 @@
     </w:p>
     <w:p>
       <w:pPr>
-        <w:pStyle w:val="TOC1"/>
+        <w:pStyle w:val="TM1"/>
         <w:rPr>
           <w:caps w:val="0"/>
           <w:lang w:eastAsia="fr-CA"/>
@@ -1729,7 +1789,7 @@
       <w:hyperlink w:anchor="_Toc185065404" w:history="1">
         <w:r>
           <w:rPr>
-            <w:rStyle w:val="Hyperlink"/>
+            <w:rStyle w:val="Lienhypertexte"/>
           </w:rPr>
           <w:t>CHAPITRE 8 &lt;titre&gt;</w:t>
         </w:r>
@@ -1755,6 +1815,11 @@
           <w:rPr>
             <w:webHidden/>
           </w:rPr>
+        </w:r>
+        <w:r>
+          <w:rPr>
+            <w:webHidden/>
+          </w:rPr>
           <w:fldChar w:fldCharType="separate"/>
         </w:r>
         <w:r>
@@ -1773,7 +1838,7 @@
     </w:p>
     <w:p>
       <w:pPr>
-        <w:pStyle w:val="TOC2"/>
+        <w:pStyle w:val="TM2"/>
         <w:rPr>
           <w:noProof/>
           <w:lang w:eastAsia="fr-CA"/>
@@ -1782,7 +1847,7 @@
       <w:hyperlink w:anchor="_Toc185065405" w:history="1">
         <w:r>
           <w:rPr>
-            <w:rStyle w:val="Hyperlink"/>
+            <w:rStyle w:val="Lienhypertexte"/>
             <w:noProof/>
           </w:rPr>
           <w:t>8.1</w:t>
@@ -1796,7 +1861,7 @@
         </w:r>
         <w:r>
           <w:rPr>
-            <w:rStyle w:val="Hyperlink"/>
+            <w:rStyle w:val="Lienhypertexte"/>
             <w:noProof/>
           </w:rPr>
           <w:t>&lt;Titre&gt;</w:t>
@@ -1825,6 +1890,7 @@
         <w:r>
           <w:rPr>
             <w:noProof/>
+            <w:webHidden/>
           </w:rPr>
         </w:r>
         <w:r>
@@ -1852,7 +1918,7 @@
     </w:p>
     <w:p>
       <w:pPr>
-        <w:pStyle w:val="TOC1"/>
+        <w:pStyle w:val="TM1"/>
         <w:rPr>
           <w:caps w:val="0"/>
           <w:lang w:eastAsia="fr-CA"/>
@@ -1861,7 +1927,7 @@
       <w:hyperlink w:anchor="_Toc185065406" w:history="1">
         <w:r>
           <w:rPr>
-            <w:rStyle w:val="Hyperlink"/>
+            <w:rStyle w:val="Lienhypertexte"/>
           </w:rPr>
           <w:t>CHAPITRE 9 &lt;titre&gt;</w:t>
         </w:r>
@@ -1887,6 +1953,11 @@
           <w:rPr>
             <w:webHidden/>
           </w:rPr>
+        </w:r>
+        <w:r>
+          <w:rPr>
+            <w:webHidden/>
+          </w:rPr>
           <w:fldChar w:fldCharType="separate"/>
         </w:r>
         <w:r>
@@ -1905,7 +1976,7 @@
     </w:p>
     <w:p>
       <w:pPr>
-        <w:pStyle w:val="TOC2"/>
+        <w:pStyle w:val="TM2"/>
         <w:rPr>
           <w:noProof/>
           <w:lang w:eastAsia="fr-CA"/>
@@ -1914,7 +1985,7 @@
       <w:hyperlink w:anchor="_Toc185065407" w:history="1">
         <w:r>
           <w:rPr>
-            <w:rStyle w:val="Hyperlink"/>
+            <w:rStyle w:val="Lienhypertexte"/>
             <w:noProof/>
           </w:rPr>
           <w:t>9.1</w:t>
@@ -1928,7 +1999,7 @@
         </w:r>
         <w:r>
           <w:rPr>
-            <w:rStyle w:val="Hyperlink"/>
+            <w:rStyle w:val="Lienhypertexte"/>
             <w:noProof/>
           </w:rPr>
           <w:t>&lt;Titre&gt;</w:t>
@@ -1957,6 +2028,7 @@
         <w:r>
           <w:rPr>
             <w:noProof/>
+            <w:webHidden/>
           </w:rPr>
         </w:r>
         <w:r>
@@ -1984,7 +2056,7 @@
     </w:p>
     <w:p>
       <w:pPr>
-        <w:pStyle w:val="TOC1"/>
+        <w:pStyle w:val="TM1"/>
         <w:rPr>
           <w:caps w:val="0"/>
           <w:lang w:eastAsia="fr-CA"/>
@@ -1993,7 +2065,7 @@
       <w:hyperlink w:anchor="_Toc185065408" w:history="1">
         <w:r>
           <w:rPr>
-            <w:rStyle w:val="Hyperlink"/>
+            <w:rStyle w:val="Lienhypertexte"/>
           </w:rPr>
           <w:t>CHAPITRE 10 &lt;titre&gt;</w:t>
         </w:r>
@@ -2019,6 +2091,11 @@
           <w:rPr>
             <w:webHidden/>
           </w:rPr>
+        </w:r>
+        <w:r>
+          <w:rPr>
+            <w:webHidden/>
+          </w:rPr>
           <w:fldChar w:fldCharType="separate"/>
         </w:r>
         <w:r>
@@ -2037,7 +2114,7 @@
     </w:p>
     <w:p>
       <w:pPr>
-        <w:pStyle w:val="TOC2"/>
+        <w:pStyle w:val="TM2"/>
         <w:rPr>
           <w:noProof/>
           <w:lang w:eastAsia="fr-CA"/>
@@ -2046,7 +2123,7 @@
       <w:hyperlink w:anchor="_Toc185065409" w:history="1">
         <w:r>
           <w:rPr>
-            <w:rStyle w:val="Hyperlink"/>
+            <w:rStyle w:val="Lienhypertexte"/>
             <w:noProof/>
           </w:rPr>
           <w:t>10.1</w:t>
@@ -2060,7 +2137,7 @@
         </w:r>
         <w:r>
           <w:rPr>
-            <w:rStyle w:val="Hyperlink"/>
+            <w:rStyle w:val="Lienhypertexte"/>
             <w:noProof/>
           </w:rPr>
           <w:t>&lt;Titre&gt;</w:t>
@@ -2089,6 +2166,7 @@
         <w:r>
           <w:rPr>
             <w:noProof/>
+            <w:webHidden/>
           </w:rPr>
         </w:r>
         <w:r>
@@ -2116,7 +2194,7 @@
     </w:p>
     <w:p>
       <w:pPr>
-        <w:pStyle w:val="TOC6"/>
+        <w:pStyle w:val="TM6"/>
         <w:rPr>
           <w:noProof/>
           <w:lang w:eastAsia="fr-CA"/>
@@ -2125,7 +2203,7 @@
       <w:hyperlink w:anchor="_Toc185065410" w:history="1">
         <w:r>
           <w:rPr>
-            <w:rStyle w:val="Hyperlink"/>
+            <w:rStyle w:val="Lienhypertexte"/>
             <w:noProof/>
           </w:rPr>
           <w:t>CONCLUSION</w:t>
@@ -2154,6 +2232,7 @@
         <w:r>
           <w:rPr>
             <w:noProof/>
+            <w:webHidden/>
           </w:rPr>
         </w:r>
         <w:r>
@@ -2181,7 +2260,7 @@
     </w:p>
     <w:p>
       <w:pPr>
-        <w:pStyle w:val="TOC6"/>
+        <w:pStyle w:val="TM6"/>
         <w:rPr>
           <w:noProof/>
           <w:lang w:eastAsia="fr-CA"/>
@@ -2190,7 +2269,7 @@
       <w:hyperlink w:anchor="_Toc185065411" w:history="1">
         <w:r>
           <w:rPr>
-            <w:rStyle w:val="Hyperlink"/>
+            <w:rStyle w:val="Lienhypertexte"/>
             <w:noProof/>
           </w:rPr>
           <w:t>RECOMMANDATIONS &lt;S’il y a lieu&gt;</w:t>
@@ -2219,6 +2298,7 @@
         <w:r>
           <w:rPr>
             <w:noProof/>
+            <w:webHidden/>
           </w:rPr>
         </w:r>
         <w:r>
@@ -2246,7 +2326,7 @@
     </w:p>
     <w:p>
       <w:pPr>
-        <w:pStyle w:val="TOC5"/>
+        <w:pStyle w:val="TM5"/>
         <w:rPr>
           <w:caps w:val="0"/>
           <w:lang w:eastAsia="fr-CA"/>
@@ -2255,7 +2335,7 @@
       <w:hyperlink w:anchor="_Toc185065412" w:history="1">
         <w:r>
           <w:rPr>
-            <w:rStyle w:val="Hyperlink"/>
+            <w:rStyle w:val="Lienhypertexte"/>
           </w:rPr>
           <w:t>ANNEXE I &lt;titre&gt;</w:t>
         </w:r>
@@ -2281,6 +2361,11 @@
           <w:rPr>
             <w:webHidden/>
           </w:rPr>
+        </w:r>
+        <w:r>
+          <w:rPr>
+            <w:webHidden/>
+          </w:rPr>
           <w:fldChar w:fldCharType="separate"/>
         </w:r>
         <w:r>
@@ -2299,7 +2384,7 @@
     </w:p>
     <w:p>
       <w:pPr>
-        <w:pStyle w:val="TOC5"/>
+        <w:pStyle w:val="TM5"/>
         <w:rPr>
           <w:caps w:val="0"/>
           <w:lang w:eastAsia="fr-CA"/>
@@ -2308,7 +2393,7 @@
       <w:hyperlink w:anchor="_Toc185065413" w:history="1">
         <w:r>
           <w:rPr>
-            <w:rStyle w:val="Hyperlink"/>
+            <w:rStyle w:val="Lienhypertexte"/>
           </w:rPr>
           <w:t>ANNEXE II &lt;titre&gt;</w:t>
         </w:r>
@@ -2334,6 +2419,11 @@
           <w:rPr>
             <w:webHidden/>
           </w:rPr>
+        </w:r>
+        <w:r>
+          <w:rPr>
+            <w:webHidden/>
+          </w:rPr>
           <w:fldChar w:fldCharType="separate"/>
         </w:r>
         <w:r>
@@ -2352,7 +2442,7 @@
     </w:p>
     <w:p>
       <w:pPr>
-        <w:pStyle w:val="TOC5"/>
+        <w:pStyle w:val="TM5"/>
         <w:rPr>
           <w:caps w:val="0"/>
           <w:lang w:eastAsia="fr-CA"/>
@@ -2361,7 +2451,7 @@
       <w:hyperlink w:anchor="_Toc185065414" w:history="1">
         <w:r>
           <w:rPr>
-            <w:rStyle w:val="Hyperlink"/>
+            <w:rStyle w:val="Lienhypertexte"/>
           </w:rPr>
           <w:t>ANNEXE III &lt;titre&gt;</w:t>
         </w:r>
@@ -2387,6 +2477,11 @@
           <w:rPr>
             <w:webHidden/>
           </w:rPr>
+        </w:r>
+        <w:r>
+          <w:rPr>
+            <w:webHidden/>
+          </w:rPr>
           <w:fldChar w:fldCharType="separate"/>
         </w:r>
         <w:r>
@@ -2405,7 +2500,7 @@
     </w:p>
     <w:p>
       <w:pPr>
-        <w:pStyle w:val="TOC5"/>
+        <w:pStyle w:val="TM5"/>
         <w:rPr>
           <w:caps w:val="0"/>
           <w:lang w:eastAsia="fr-CA"/>
@@ -2414,7 +2509,7 @@
       <w:hyperlink w:anchor="_Toc185065415" w:history="1">
         <w:r>
           <w:rPr>
-            <w:rStyle w:val="Hyperlink"/>
+            <w:rStyle w:val="Lienhypertexte"/>
           </w:rPr>
           <w:t>ANNEXE IV &lt;titre&gt;</w:t>
         </w:r>
@@ -2440,6 +2535,11 @@
           <w:rPr>
             <w:webHidden/>
           </w:rPr>
+        </w:r>
+        <w:r>
+          <w:rPr>
+            <w:webHidden/>
+          </w:rPr>
           <w:fldChar w:fldCharType="separate"/>
         </w:r>
         <w:r>
@@ -2458,7 +2558,7 @@
     </w:p>
     <w:p>
       <w:pPr>
-        <w:pStyle w:val="TOC5"/>
+        <w:pStyle w:val="TM5"/>
         <w:rPr>
           <w:caps w:val="0"/>
           <w:lang w:eastAsia="fr-CA"/>
@@ -2467,7 +2567,7 @@
       <w:hyperlink w:anchor="_Toc185065416" w:history="1">
         <w:r>
           <w:rPr>
-            <w:rStyle w:val="Hyperlink"/>
+            <w:rStyle w:val="Lienhypertexte"/>
           </w:rPr>
           <w:t>ANNEXE V &lt;titre&gt;</w:t>
         </w:r>
@@ -2493,6 +2593,11 @@
           <w:rPr>
             <w:webHidden/>
           </w:rPr>
+        </w:r>
+        <w:r>
+          <w:rPr>
+            <w:webHidden/>
+          </w:rPr>
           <w:fldChar w:fldCharType="separate"/>
         </w:r>
         <w:r>
@@ -2511,7 +2616,7 @@
     </w:p>
     <w:p>
       <w:pPr>
-        <w:pStyle w:val="TOC5"/>
+        <w:pStyle w:val="TM5"/>
         <w:rPr>
           <w:caps w:val="0"/>
           <w:lang w:eastAsia="fr-CA"/>
@@ -2520,7 +2625,7 @@
       <w:hyperlink w:anchor="_Toc185065417" w:history="1">
         <w:r>
           <w:rPr>
-            <w:rStyle w:val="Hyperlink"/>
+            <w:rStyle w:val="Lienhypertexte"/>
           </w:rPr>
           <w:t>ANNEXE VI &lt;titre&gt;</w:t>
         </w:r>
@@ -2546,6 +2651,11 @@
           <w:rPr>
             <w:webHidden/>
           </w:rPr>
+        </w:r>
+        <w:r>
+          <w:rPr>
+            <w:webHidden/>
+          </w:rPr>
           <w:fldChar w:fldCharType="separate"/>
         </w:r>
         <w:r>
@@ -2564,7 +2674,7 @@
     </w:p>
     <w:p>
       <w:pPr>
-        <w:pStyle w:val="TOC5"/>
+        <w:pStyle w:val="TM5"/>
         <w:rPr>
           <w:caps w:val="0"/>
           <w:lang w:eastAsia="fr-CA"/>
@@ -2573,7 +2683,7 @@
       <w:hyperlink w:anchor="_Toc185065418" w:history="1">
         <w:r>
           <w:rPr>
-            <w:rStyle w:val="Hyperlink"/>
+            <w:rStyle w:val="Lienhypertexte"/>
           </w:rPr>
           <w:t>ANNEXE VII &lt;titre&gt;</w:t>
         </w:r>
@@ -2599,6 +2709,11 @@
           <w:rPr>
             <w:webHidden/>
           </w:rPr>
+        </w:r>
+        <w:r>
+          <w:rPr>
+            <w:webHidden/>
+          </w:rPr>
           <w:fldChar w:fldCharType="separate"/>
         </w:r>
         <w:r>
@@ -2617,7 +2732,7 @@
     </w:p>
     <w:p>
       <w:pPr>
-        <w:pStyle w:val="TOC5"/>
+        <w:pStyle w:val="TM5"/>
         <w:rPr>
           <w:caps w:val="0"/>
           <w:lang w:eastAsia="fr-CA"/>
@@ -2626,7 +2741,7 @@
       <w:hyperlink w:anchor="_Toc185065419" w:history="1">
         <w:r>
           <w:rPr>
-            <w:rStyle w:val="Hyperlink"/>
+            <w:rStyle w:val="Lienhypertexte"/>
           </w:rPr>
           <w:t>ANNEXE VIII &lt;titre&gt;</w:t>
         </w:r>
@@ -2652,6 +2767,11 @@
           <w:rPr>
             <w:webHidden/>
           </w:rPr>
+        </w:r>
+        <w:r>
+          <w:rPr>
+            <w:webHidden/>
+          </w:rPr>
           <w:fldChar w:fldCharType="separate"/>
         </w:r>
         <w:r>
@@ -2670,7 +2790,7 @@
     </w:p>
     <w:p>
       <w:pPr>
-        <w:pStyle w:val="TOC5"/>
+        <w:pStyle w:val="TM5"/>
         <w:rPr>
           <w:caps w:val="0"/>
           <w:lang w:eastAsia="fr-CA"/>
@@ -2679,7 +2799,7 @@
       <w:hyperlink w:anchor="_Toc185065420" w:history="1">
         <w:r>
           <w:rPr>
-            <w:rStyle w:val="Hyperlink"/>
+            <w:rStyle w:val="Lienhypertexte"/>
           </w:rPr>
           <w:t>ANNEXE IX &lt;titre&gt;</w:t>
         </w:r>
@@ -2705,6 +2825,11 @@
           <w:rPr>
             <w:webHidden/>
           </w:rPr>
+        </w:r>
+        <w:r>
+          <w:rPr>
+            <w:webHidden/>
+          </w:rPr>
           <w:fldChar w:fldCharType="separate"/>
         </w:r>
         <w:r>
@@ -2723,7 +2848,7 @@
     </w:p>
     <w:p>
       <w:pPr>
-        <w:pStyle w:val="TOC5"/>
+        <w:pStyle w:val="TM5"/>
         <w:rPr>
           <w:caps w:val="0"/>
           <w:lang w:eastAsia="fr-CA"/>
@@ -2732,7 +2857,7 @@
       <w:hyperlink w:anchor="_Toc185065421" w:history="1">
         <w:r>
           <w:rPr>
-            <w:rStyle w:val="Hyperlink"/>
+            <w:rStyle w:val="Lienhypertexte"/>
           </w:rPr>
           <w:t>ANNEXE X &lt;titre&gt;</w:t>
         </w:r>
@@ -2758,6 +2883,11 @@
           <w:rPr>
             <w:webHidden/>
           </w:rPr>
+        </w:r>
+        <w:r>
+          <w:rPr>
+            <w:webHidden/>
+          </w:rPr>
           <w:fldChar w:fldCharType="separate"/>
         </w:r>
         <w:r>
@@ -2776,7 +2906,7 @@
     </w:p>
     <w:p>
       <w:pPr>
-        <w:pStyle w:val="TOC6"/>
+        <w:pStyle w:val="TM6"/>
         <w:rPr>
           <w:noProof/>
           <w:lang w:eastAsia="fr-CA"/>
@@ -2785,7 +2915,7 @@
       <w:hyperlink w:anchor="_Toc185065422" w:history="1">
         <w:r>
           <w:rPr>
-            <w:rStyle w:val="Hyperlink"/>
+            <w:rStyle w:val="Lienhypertexte"/>
             <w:noProof/>
           </w:rPr>
           <w:t>APPENDICES &lt;S’il y a lieu&gt;</w:t>
@@ -2814,6 +2944,7 @@
         <w:r>
           <w:rPr>
             <w:noProof/>
+            <w:webHidden/>
           </w:rPr>
         </w:r>
         <w:r>
@@ -2841,7 +2972,7 @@
     </w:p>
     <w:p>
       <w:pPr>
-        <w:pStyle w:val="TOC6"/>
+        <w:pStyle w:val="TM6"/>
         <w:rPr>
           <w:noProof/>
           <w:lang w:eastAsia="fr-CA"/>
@@ -2850,7 +2981,7 @@
       <w:hyperlink w:anchor="_Toc185065423" w:history="1">
         <w:r>
           <w:rPr>
-            <w:rStyle w:val="Hyperlink"/>
+            <w:rStyle w:val="Lienhypertexte"/>
             <w:noProof/>
           </w:rPr>
           <w:t>LISTE DE RÉFÉRENCES</w:t>
@@ -2879,6 +3010,7 @@
         <w:r>
           <w:rPr>
             <w:noProof/>
+            <w:webHidden/>
           </w:rPr>
         </w:r>
         <w:r>
@@ -2906,7 +3038,7 @@
     </w:p>
     <w:p>
       <w:pPr>
-        <w:pStyle w:val="TOC6"/>
+        <w:pStyle w:val="TM6"/>
         <w:rPr>
           <w:noProof/>
           <w:lang w:eastAsia="fr-CA"/>
@@ -2915,7 +3047,7 @@
       <w:hyperlink w:anchor="_Toc185065424" w:history="1">
         <w:r>
           <w:rPr>
-            <w:rStyle w:val="Hyperlink"/>
+            <w:rStyle w:val="Lienhypertexte"/>
             <w:noProof/>
           </w:rPr>
           <w:t>BIBLIOGRAPHIE</w:t>
@@ -2944,6 +3076,7 @@
         <w:r>
           <w:rPr>
             <w:noProof/>
+            <w:webHidden/>
           </w:rPr>
         </w:r>
         <w:r>
@@ -2979,7 +3112,7 @@
     </w:p>
     <w:p>
       <w:pPr>
-        <w:pStyle w:val="Title"/>
+        <w:pStyle w:val="Titre"/>
         <w:spacing w:line="240" w:lineRule="auto"/>
         <w:jc w:val="both"/>
         <w:sectPr>
@@ -3007,12 +3140,13 @@
         <w:rPr>
           <w:b/>
         </w:rPr>
+        <w:lastRenderedPageBreak/>
         <w:t>LISTE DES TABLEAUX</w:t>
       </w:r>
     </w:p>
     <w:p>
       <w:pPr>
-        <w:pStyle w:val="Title"/>
+        <w:pStyle w:val="Titre"/>
         <w:spacing w:line="240" w:lineRule="auto"/>
         <w:jc w:val="left"/>
       </w:pPr>
@@ -3033,7 +3167,7 @@
     </w:p>
     <w:p>
       <w:pPr>
-        <w:pStyle w:val="TableofFigures"/>
+        <w:pStyle w:val="Tabledesillustrations"/>
         <w:rPr>
           <w:noProof/>
           <w:lang w:eastAsia="fr-CA"/>
@@ -3063,21 +3197,21 @@
       <w:hyperlink w:anchor="_Toc150853242" w:history="1">
         <w:r>
           <w:rPr>
-            <w:rStyle w:val="Hyperlink"/>
+            <w:rStyle w:val="Lienhypertexte"/>
             <w:noProof/>
           </w:rPr>
           <w:t>Tableau 1</w:t>
         </w:r>
         <w:r>
           <w:rPr>
-            <w:rStyle w:val="Hyperlink"/>
+            <w:rStyle w:val="Lienhypertexte"/>
             <w:noProof/>
           </w:rPr>
           <w:t>.1</w:t>
         </w:r>
         <w:r>
           <w:rPr>
-            <w:rStyle w:val="Hyperlink"/>
+            <w:rStyle w:val="Lienhypertexte"/>
             <w:noProof/>
           </w:rPr>
           <w:tab/>
@@ -3093,7 +3227,7 @@
       </w:hyperlink>
       <w:r>
         <w:rPr>
-          <w:rStyle w:val="Hyperlink"/>
+          <w:rStyle w:val="Lienhypertexte"/>
           <w:noProof/>
           <w:color w:val="auto"/>
           <w:u w:val="none"/>
@@ -3103,7 +3237,7 @@
     </w:p>
     <w:p>
       <w:pPr>
-        <w:pStyle w:val="Caption"/>
+        <w:pStyle w:val="Lgende"/>
         <w:spacing w:before="0" w:after="0"/>
         <w:ind w:left="1440" w:hanging="1440"/>
       </w:pPr>
@@ -3142,6 +3276,7 @@
         <w:rPr>
           <w:b/>
         </w:rPr>
+        <w:lastRenderedPageBreak/>
         <w:t>LISTE DES FIGURES</w:t>
       </w:r>
     </w:p>
@@ -3177,7 +3312,7 @@
     </w:p>
     <w:p>
       <w:pPr>
-        <w:pStyle w:val="TableofFigures"/>
+        <w:pStyle w:val="Tabledesillustrations"/>
         <w:rPr>
           <w:noProof/>
         </w:rPr>
@@ -3194,42 +3329,28 @@
       <w:hyperlink w:anchor="_Toc150853834" w:history="1">
         <w:r>
           <w:rPr>
-            <w:rStyle w:val="Hyperlink"/>
-            <w:noProof/>
-          </w:rPr>
-          <w:t>Figur</w:t>
-        </w:r>
-        <w:r>
-          <w:rPr>
-            <w:rStyle w:val="Hyperlink"/>
-            <w:noProof/>
-          </w:rPr>
-          <w:t>e</w:t>
-        </w:r>
-        <w:r>
-          <w:rPr>
-            <w:rStyle w:val="Hyperlink"/>
-            <w:noProof/>
-          </w:rPr>
-          <w:t xml:space="preserve"> 1.1 </w:t>
-        </w:r>
-        <w:r>
-          <w:rPr>
-            <w:rStyle w:val="Hyperlink"/>
+            <w:rStyle w:val="Lienhypertexte"/>
+            <w:noProof/>
+          </w:rPr>
+          <w:t xml:space="preserve">Figure 1.1 </w:t>
+        </w:r>
+        <w:r>
+          <w:rPr>
+            <w:rStyle w:val="Lienhypertexte"/>
             <w:noProof/>
           </w:rPr>
           <w:tab/>
         </w:r>
         <w:r>
           <w:rPr>
-            <w:rStyle w:val="Hyperlink"/>
+            <w:rStyle w:val="Lienhypertexte"/>
             <w:noProof/>
           </w:rPr>
           <w:t>T</w:t>
         </w:r>
         <w:r>
           <w:rPr>
-            <w:rStyle w:val="Hyperlink"/>
+            <w:rStyle w:val="Lienhypertexte"/>
             <w:noProof/>
           </w:rPr>
           <w:t>est</w:t>
@@ -3244,7 +3365,7 @@
       </w:hyperlink>
       <w:r>
         <w:rPr>
-          <w:rStyle w:val="Hyperlink"/>
+          <w:rStyle w:val="Lienhypertexte"/>
           <w:noProof/>
           <w:color w:val="auto"/>
           <w:u w:val="none"/>
@@ -3254,7 +3375,7 @@
     </w:p>
     <w:p>
       <w:pPr>
-        <w:pStyle w:val="Caption"/>
+        <w:pStyle w:val="Lgende"/>
       </w:pPr>
       <w:r>
         <w:rPr>
@@ -3290,6 +3411,7 @@
         <w:rPr>
           <w:b/>
         </w:rPr>
+        <w:lastRenderedPageBreak/>
         <w:t>LISTE DES ABRÉVIATIONS</w:t>
       </w:r>
       <w:r>
@@ -3313,7 +3435,7 @@
     </w:p>
     <w:p>
       <w:pPr>
-        <w:pStyle w:val="Title"/>
+        <w:pStyle w:val="Titre"/>
         <w:spacing w:line="240" w:lineRule="auto"/>
         <w:jc w:val="left"/>
       </w:pPr>
@@ -3364,6 +3486,7 @@
         <w:rPr>
           <w:b/>
         </w:rPr>
+        <w:lastRenderedPageBreak/>
         <w:t>LISTE DES SYMBOLES ET UNITÉS DE MESURE</w:t>
       </w:r>
     </w:p>
@@ -3402,18 +3525,19 @@
     </w:p>
     <w:p>
       <w:pPr>
-        <w:pStyle w:val="Title"/>
+        <w:pStyle w:val="Titre"/>
         <w:spacing w:line="360" w:lineRule="auto"/>
       </w:pPr>
       <w:bookmarkStart w:id="8" w:name="_Toc185065390"/>
       <w:r>
+        <w:lastRenderedPageBreak/>
         <w:t>INTRODUCTION</w:t>
       </w:r>
       <w:bookmarkEnd w:id="8"/>
     </w:p>
     <w:p>
       <w:pPr>
-        <w:pStyle w:val="Title"/>
+        <w:pStyle w:val="Titre"/>
         <w:spacing w:line="360" w:lineRule="auto"/>
         <w:jc w:val="left"/>
       </w:pPr>
@@ -3457,9 +3581,10 @@
     </w:p>
     <w:p>
       <w:pPr>
-        <w:pStyle w:val="Heading1"/>
-      </w:pPr>
-      <w:r>
+        <w:pStyle w:val="Titre1"/>
+      </w:pPr>
+      <w:r>
+        <w:lastRenderedPageBreak/>
         <w:br/>
       </w:r>
       <w:r>
@@ -3476,7 +3601,7 @@
     </w:p>
     <w:p>
       <w:pPr>
-        <w:pStyle w:val="Heading2"/>
+        <w:pStyle w:val="Titre2"/>
       </w:pPr>
       <w:r>
         <w:t>Définition du besoin</w:t>
@@ -3484,7 +3609,13 @@
     </w:p>
     <w:p>
       <w:r>
-        <w:t xml:space="preserve">Si vous voulez développer un jeu vidéo, quelques possibilités s’offrent à vous. Vous pouvez bien sûr le faire sur ordinateur, mais il est souvent plus intéressant de jouer dans le confort de son salon. Dans ce cas, vous pouvez vous tourner vers les dernières consoles de jeux qui offrent souvent la possibilité faire son propre jeu. Cependant dans le dernier cas, vous êtes limité aux fonctionnalités que le fabricant veut bien vous donner. </w:t>
+        <w:t xml:space="preserve">Si vous voulez développer un jeu vidéo, quelques possibilités s’offrent à vous. Vous pouvez bien sûr le faire sur ordinateur, mais il est souvent plus intéressant de jouer dans le confort de son salon. Dans ce cas, vous pouvez vous tourner vers les dernières consoles de jeux qui offrent souvent la possibilité </w:t>
+      </w:r>
+      <w:r>
+        <w:t xml:space="preserve">de </w:t>
+      </w:r>
+      <w:r>
+        <w:t xml:space="preserve">faire son propre jeu. Cependant dans le dernier cas, vous êtes limité aux fonctionnalités que le fabricant veut bien vous donner. </w:t>
       </w:r>
     </w:p>
     <w:p/>
@@ -3514,6 +3645,7 @@
     <w:p/>
     <w:p>
       <w:r>
+        <w:lastRenderedPageBreak/>
         <w:t>Une autre lacune des consoles ouvertes est le logiciel fourni. En effet, celui-ci est souvent très optimisé dû au manque de performance du microcontrôleur ce qui le rend souvent difficile à comprendre. De plus, la plupart de temps, aucun moteur de jeux n’est disponible ce qui rend la programmation de jeux assez ardus. Pour finir, le jeu et le noyau sont souvent indissociables.</w:t>
       </w:r>
     </w:p>
@@ -3526,7 +3658,7 @@
     <w:p/>
     <w:p>
       <w:pPr>
-        <w:pStyle w:val="Heading2"/>
+        <w:pStyle w:val="Titre2"/>
       </w:pPr>
       <w:r>
         <w:t xml:space="preserve">Définition du </w:t>
@@ -3537,6 +3669,10 @@
     </w:p>
     <w:p>
       <w:r>
+        <w:rPr>
+          <w:noProof/>
+          <w:lang w:eastAsia="fr-CA"/>
+        </w:rPr>
         <w:drawing>
           <wp:inline distT="0" distB="0" distL="0" distR="0">
             <wp:extent cx="5715000" cy="2741490"/>
@@ -4115,7 +4251,7 @@
     </w:p>
     <w:p>
       <w:pPr>
-        <w:pStyle w:val="Heading2"/>
+        <w:pStyle w:val="Titre2"/>
       </w:pPr>
       <w:r>
         <w:t>Calcul</w:t>
@@ -4126,7 +4262,7 @@
     </w:p>
     <w:p>
       <w:pPr>
-        <w:pStyle w:val="Heading2"/>
+        <w:pStyle w:val="Titre2"/>
       </w:pPr>
       <w:r>
         <w:t>Risques et opportunités</w:t>
@@ -4148,9 +4284,10 @@
     </w:p>
     <w:p>
       <w:pPr>
-        <w:pStyle w:val="Heading1"/>
-      </w:pPr>
-      <w:r>
+        <w:pStyle w:val="Titre1"/>
+      </w:pPr>
+      <w:r>
+        <w:lastRenderedPageBreak/>
         <w:br/>
       </w:r>
       <w:r>
@@ -4167,23 +4304,78 @@
     </w:p>
     <w:p>
       <w:pPr>
-        <w:pStyle w:val="Heading2"/>
+        <w:pStyle w:val="Titre2"/>
       </w:pPr>
       <w:r>
         <w:t>Contraintes</w:t>
       </w:r>
     </w:p>
     <w:p>
-      <w:pPr>
-        <w:pStyle w:val="Heading2"/>
+      <w:r>
+        <w:t>Premièrement, la contrainte la plus importante est le coût de réalisation du prototype matériel. Ce dernier ne devrait, idéalement, pas dépasser 50$. Il faudra donc être minutieux dans le choix des composants utilisés, sans trop influenc</w:t>
+      </w:r>
+      <w:r>
+        <w:t>er la qualité du produit final.</w:t>
+      </w:r>
+      <w:r>
+        <w:t xml:space="preserve"> Une courbe d’apprentissage élevée est à prévoir pour le choix des composants tel le type de mémoire externe et le microcontrôleur idéal à utiliser pour notre projet. Aussi, la réalisation du circuit-imprimé à l’aide du logiciel </w:t>
+      </w:r>
+      <w:proofErr w:type="spellStart"/>
+      <w:r>
+        <w:t>Altium</w:t>
+      </w:r>
+      <w:proofErr w:type="spellEnd"/>
+      <w:r>
+        <w:t>®, la conception efficace d’un circuit imprimé afin de minimiser le bruit qui pourrait être causé par les signaux à haute fréquences et l’évaluation des différents types de signaux vidéos disponibles à la sortie de la console sont des tâches importantes qui demandent beaucoup de temps. Il faudra donc se limiter à ce qu’on peut faire dans le temps alloué.</w:t>
+      </w:r>
+    </w:p>
+    <w:p/>
+    <w:p>
+      <w:r>
+        <w:t>Cependant, du côté logiciel nous serons limités à la puissance de calcul du microprocesseur choisi ce qui ne sera sûrement pas très élevé.</w:t>
+      </w:r>
+      <w:r>
+        <w:t xml:space="preserve"> </w:t>
+      </w:r>
+      <w:r>
+        <w:t>De plus, comme nous voulons produire du code facilement réutilisable, nous nous limiterons aux langages de programmation orientés objet. Ce langage devra aussi être assez populaire afin de simplifier l’apprentissage.</w:t>
+      </w:r>
+    </w:p>
+    <w:p/>
+    <w:p>
+      <w:pPr>
+        <w:pStyle w:val="Titre2"/>
       </w:pPr>
       <w:r>
         <w:t>Définition des barèmes menant à la prise de décision</w:t>
       </w:r>
     </w:p>
     <w:p>
-      <w:pPr>
-        <w:pStyle w:val="Heading2"/>
+      <w:r>
+        <w:t xml:space="preserve">Du côté matériel, </w:t>
+      </w:r>
+      <w:r>
+        <w:t xml:space="preserve">le choix du microcontrôleur est principalement basé sur sa rapidité et les périphériques disponibles de celui-ci. On voudra un microcontrôleur assez puissant pour générer des images d’assez bonne qualité à une fréquence et une résolution choisie. Ce </w:t>
+      </w:r>
+      <w:proofErr w:type="spellStart"/>
+      <w:r>
+        <w:t>microcontôleur</w:t>
+      </w:r>
+      <w:proofErr w:type="spellEnd"/>
+      <w:r>
+        <w:t xml:space="preserve"> devra aussi</w:t>
+      </w:r>
+    </w:p>
+    <w:p/>
+    <w:p>
+      <w:r>
+        <w:t xml:space="preserve">Le temps alloué pour la conception et la réalisation possible du prototype matériel est la principale considération à tenir compte, étant donné la quantité de tâche à effectuer. </w:t>
+      </w:r>
+    </w:p>
+    <w:p/>
+    <w:p>
+      <w:pPr>
+        <w:pStyle w:val="Titre2"/>
       </w:pPr>
       <w:r>
         <w:t>Évaluation des solutions possibles</w:t>
@@ -4191,7 +4383,7 @@
     </w:p>
     <w:p>
       <w:pPr>
-        <w:pStyle w:val="Heading2"/>
+        <w:pStyle w:val="Titre2"/>
       </w:pPr>
       <w:r>
         <w:t>Prise de décision en fonction des barèmes établis</w:t>
@@ -4216,9 +4408,10 @@
     </w:p>
     <w:p>
       <w:pPr>
-        <w:pStyle w:val="Heading1"/>
-      </w:pPr>
-      <w:r>
+        <w:pStyle w:val="Titre1"/>
+      </w:pPr>
+      <w:r>
+        <w:lastRenderedPageBreak/>
         <w:br/>
       </w:r>
       <w:r>
@@ -4235,7 +4428,7 @@
     </w:p>
     <w:p>
       <w:pPr>
-        <w:pStyle w:val="Heading2"/>
+        <w:pStyle w:val="Titre2"/>
       </w:pPr>
       <w:bookmarkStart w:id="12" w:name="_Toc185065395"/>
       <w:r>
@@ -4263,9 +4456,10 @@
     </w:p>
     <w:p>
       <w:pPr>
-        <w:pStyle w:val="Heading1"/>
-      </w:pPr>
-      <w:r>
+        <w:pStyle w:val="Titre1"/>
+      </w:pPr>
+      <w:r>
+        <w:lastRenderedPageBreak/>
         <w:br/>
       </w:r>
       <w:r>
@@ -4282,7 +4476,7 @@
     </w:p>
     <w:p>
       <w:pPr>
-        <w:pStyle w:val="Heading2"/>
+        <w:pStyle w:val="Titre2"/>
       </w:pPr>
       <w:bookmarkStart w:id="14" w:name="_Toc185065397"/>
       <w:r>
@@ -4310,9 +4504,10 @@
     </w:p>
     <w:p>
       <w:pPr>
-        <w:pStyle w:val="Heading1"/>
-      </w:pPr>
-      <w:r>
+        <w:pStyle w:val="Titre1"/>
+      </w:pPr>
+      <w:r>
+        <w:lastRenderedPageBreak/>
         <w:br/>
       </w:r>
       <w:r>
@@ -4332,7 +4527,7 @@
     </w:p>
     <w:p>
       <w:pPr>
-        <w:pStyle w:val="Heading2"/>
+        <w:pStyle w:val="Titre2"/>
       </w:pPr>
       <w:bookmarkStart w:id="16" w:name="_Toc185065399"/>
       <w:r>
@@ -4365,9 +4560,10 @@
     </w:p>
     <w:p>
       <w:pPr>
-        <w:pStyle w:val="Heading1"/>
-      </w:pPr>
-      <w:r>
+        <w:pStyle w:val="Titre1"/>
+      </w:pPr>
+      <w:r>
+        <w:lastRenderedPageBreak/>
         <w:br/>
       </w:r>
       <w:r>
@@ -4384,7 +4580,7 @@
     </w:p>
     <w:p>
       <w:pPr>
-        <w:pStyle w:val="Heading2"/>
+        <w:pStyle w:val="Titre2"/>
       </w:pPr>
       <w:bookmarkStart w:id="18" w:name="_Toc185065401"/>
       <w:r>
@@ -4411,9 +4607,10 @@
     </w:p>
     <w:p>
       <w:pPr>
-        <w:pStyle w:val="Heading1"/>
-      </w:pPr>
-      <w:r>
+        <w:pStyle w:val="Titre1"/>
+      </w:pPr>
+      <w:r>
+        <w:lastRenderedPageBreak/>
         <w:br/>
       </w:r>
       <w:r>
@@ -4439,7 +4636,7 @@
     </w:p>
     <w:p>
       <w:pPr>
-        <w:pStyle w:val="Heading2"/>
+        <w:pStyle w:val="Titre2"/>
       </w:pPr>
       <w:bookmarkStart w:id="20" w:name="_Toc185065403"/>
       <w:r>
@@ -4467,9 +4664,10 @@
     </w:p>
     <w:p>
       <w:pPr>
-        <w:pStyle w:val="Heading1"/>
-      </w:pPr>
-      <w:r>
+        <w:pStyle w:val="Titre1"/>
+      </w:pPr>
+      <w:r>
+        <w:lastRenderedPageBreak/>
         <w:br/>
       </w:r>
       <w:r>
@@ -4492,7 +4690,7 @@
     </w:p>
     <w:p>
       <w:pPr>
-        <w:pStyle w:val="Heading2"/>
+        <w:pStyle w:val="Titre2"/>
       </w:pPr>
       <w:bookmarkStart w:id="22" w:name="_Toc185065405"/>
       <w:r>
@@ -4520,9 +4718,10 @@
     </w:p>
     <w:p>
       <w:pPr>
-        <w:pStyle w:val="Heading1"/>
-      </w:pPr>
-      <w:r>
+        <w:pStyle w:val="Titre1"/>
+      </w:pPr>
+      <w:r>
+        <w:lastRenderedPageBreak/>
         <w:br/>
       </w:r>
       <w:r>
@@ -4545,7 +4744,7 @@
     </w:p>
     <w:p>
       <w:pPr>
-        <w:pStyle w:val="Heading2"/>
+        <w:pStyle w:val="Titre2"/>
       </w:pPr>
       <w:bookmarkStart w:id="24" w:name="_Toc185065407"/>
       <w:r>
@@ -4573,9 +4772,10 @@
     </w:p>
     <w:p>
       <w:pPr>
-        <w:pStyle w:val="Heading1"/>
-      </w:pPr>
-      <w:r>
+        <w:pStyle w:val="Titre1"/>
+      </w:pPr>
+      <w:r>
+        <w:lastRenderedPageBreak/>
         <w:br/>
       </w:r>
       <w:r>
@@ -4598,7 +4798,7 @@
     </w:p>
     <w:p>
       <w:pPr>
-        <w:pStyle w:val="Heading2"/>
+        <w:pStyle w:val="Titre2"/>
       </w:pPr>
       <w:bookmarkStart w:id="26" w:name="_Toc185065409"/>
       <w:r>
@@ -4626,7 +4826,7 @@
     </w:p>
     <w:p>
       <w:pPr>
-        <w:pStyle w:val="Title"/>
+        <w:pStyle w:val="Titre"/>
         <w:spacing w:line="360" w:lineRule="auto"/>
         <w:rPr>
           <w:b w:val="0"/>
@@ -4634,13 +4834,14 @@
       </w:pPr>
       <w:bookmarkStart w:id="27" w:name="_Toc185065410"/>
       <w:r>
+        <w:lastRenderedPageBreak/>
         <w:t>CONCLUSION</w:t>
       </w:r>
       <w:bookmarkEnd w:id="27"/>
     </w:p>
     <w:p>
       <w:pPr>
-        <w:pStyle w:val="Title"/>
+        <w:pStyle w:val="Titre"/>
         <w:spacing w:line="360" w:lineRule="auto"/>
         <w:jc w:val="left"/>
         <w:rPr>
@@ -4674,11 +4875,12 @@
     </w:p>
     <w:p>
       <w:pPr>
-        <w:pStyle w:val="Title"/>
+        <w:pStyle w:val="Titre"/>
         <w:spacing w:line="360" w:lineRule="auto"/>
       </w:pPr>
       <w:bookmarkStart w:id="28" w:name="_Toc185065411"/>
       <w:r>
+        <w:lastRenderedPageBreak/>
         <w:t>RECOMMANDATIONS</w:t>
       </w:r>
       <w:r>
@@ -4688,7 +4890,7 @@
     </w:p>
     <w:p>
       <w:pPr>
-        <w:pStyle w:val="Title"/>
+        <w:pStyle w:val="Titre"/>
         <w:spacing w:line="360" w:lineRule="auto"/>
         <w:jc w:val="left"/>
       </w:pPr>
@@ -4722,6 +4924,7 @@
         <w:pStyle w:val="Annexe"/>
       </w:pPr>
       <w:r>
+        <w:lastRenderedPageBreak/>
         <w:br/>
       </w:r>
       <w:r>
@@ -4765,6 +4968,7 @@
         <w:pStyle w:val="Annexe"/>
       </w:pPr>
       <w:r>
+        <w:lastRenderedPageBreak/>
         <w:br/>
       </w:r>
       <w:r>
@@ -4813,6 +5017,7 @@
         <w:pStyle w:val="Annexe"/>
       </w:pPr>
       <w:r>
+        <w:lastRenderedPageBreak/>
         <w:br/>
       </w:r>
       <w:r>
@@ -4853,6 +5058,7 @@
         <w:pStyle w:val="Annexe"/>
       </w:pPr>
       <w:r>
+        <w:lastRenderedPageBreak/>
         <w:br/>
       </w:r>
       <w:r>
@@ -4894,6 +5100,7 @@
         <w:pStyle w:val="Annexe"/>
       </w:pPr>
       <w:r>
+        <w:lastRenderedPageBreak/>
         <w:br/>
       </w:r>
       <w:r>
@@ -4935,6 +5142,7 @@
         <w:pStyle w:val="Annexe"/>
       </w:pPr>
       <w:r>
+        <w:lastRenderedPageBreak/>
         <w:br/>
       </w:r>
       <w:r>
@@ -4975,6 +5183,7 @@
         <w:pStyle w:val="Annexe"/>
       </w:pPr>
       <w:r>
+        <w:lastRenderedPageBreak/>
         <w:br/>
       </w:r>
       <w:r>
@@ -5016,6 +5225,7 @@
         <w:pStyle w:val="Annexe"/>
       </w:pPr>
       <w:r>
+        <w:lastRenderedPageBreak/>
         <w:br/>
       </w:r>
       <w:r>
@@ -5059,6 +5269,7 @@
         <w:pStyle w:val="Annexe"/>
       </w:pPr>
       <w:r>
+        <w:lastRenderedPageBreak/>
         <w:br/>
       </w:r>
       <w:r>
@@ -5099,6 +5310,7 @@
         <w:pStyle w:val="Annexe"/>
       </w:pPr>
       <w:r>
+        <w:lastRenderedPageBreak/>
         <w:br/>
       </w:r>
       <w:r>
@@ -5140,10 +5352,11 @@
     </w:p>
     <w:p>
       <w:pPr>
-        <w:pStyle w:val="Title"/>
+        <w:pStyle w:val="Titre"/>
       </w:pPr>
       <w:bookmarkStart w:id="39" w:name="_Toc185065422"/>
       <w:r>
+        <w:lastRenderedPageBreak/>
         <w:t>APPENDICES</w:t>
       </w:r>
       <w:r>
@@ -5169,10 +5382,11 @@
     </w:p>
     <w:p>
       <w:pPr>
-        <w:pStyle w:val="Title"/>
+        <w:pStyle w:val="Titre"/>
       </w:pPr>
       <w:bookmarkStart w:id="40" w:name="_Toc185065423"/>
       <w:r>
+        <w:lastRenderedPageBreak/>
         <w:t>LISTE DE RÉFÉRENCES</w:t>
       </w:r>
       <w:bookmarkEnd w:id="40"/>
@@ -5196,10 +5410,11 @@
     </w:p>
     <w:p>
       <w:pPr>
-        <w:pStyle w:val="Title"/>
+        <w:pStyle w:val="Titre"/>
       </w:pPr>
       <w:bookmarkStart w:id="41" w:name="_Toc185065424"/>
       <w:r>
+        <w:lastRenderedPageBreak/>
         <w:t>BIBLIOGRAPHIE</w:t>
       </w:r>
       <w:bookmarkEnd w:id="41"/>
@@ -5230,14 +5445,14 @@
 
 <file path=word/endnotes.xml><?xml version="1.0" encoding="utf-8"?>
 <w:endnotes xmlns:ve="http://schemas.openxmlformats.org/markup-compatibility/2006" xmlns:o="urn:schemas-microsoft-com:office:office" xmlns:r="http://schemas.openxmlformats.org/officeDocument/2006/relationships" xmlns:m="http://schemas.openxmlformats.org/officeDocument/2006/math" xmlns:v="urn:schemas-microsoft-com:vml" xmlns:wp="http://schemas.openxmlformats.org/drawingml/2006/wordprocessingDrawing" xmlns:w10="urn:schemas-microsoft-com:office:word" xmlns:w="http://schemas.openxmlformats.org/wordprocessingml/2006/main" xmlns:wne="http://schemas.microsoft.com/office/word/2006/wordml">
-  <w:endnote w:type="separator" w:id="0">
+  <w:endnote w:type="separator" w:id="-1">
     <w:p>
       <w:r>
         <w:separator/>
       </w:r>
     </w:p>
   </w:endnote>
-  <w:endnote w:type="continuationSeparator" w:id="1">
+  <w:endnote w:type="continuationSeparator" w:id="0">
     <w:p>
       <w:r>
         <w:continuationSeparator/>
@@ -5249,16 +5464,16 @@
 
 <file path=word/footnotes.xml><?xml version="1.0" encoding="utf-8"?>
 <w:footnotes xmlns:ve="http://schemas.openxmlformats.org/markup-compatibility/2006" xmlns:o="urn:schemas-microsoft-com:office:office" xmlns:r="http://schemas.openxmlformats.org/officeDocument/2006/relationships" xmlns:m="http://schemas.openxmlformats.org/officeDocument/2006/math" xmlns:v="urn:schemas-microsoft-com:vml" xmlns:wp="http://schemas.openxmlformats.org/drawingml/2006/wordprocessingDrawing" xmlns:w10="urn:schemas-microsoft-com:office:word" xmlns:w="http://schemas.openxmlformats.org/wordprocessingml/2006/main" xmlns:wne="http://schemas.microsoft.com/office/word/2006/wordml">
-  <w:footnote w:type="separator" w:id="0">
-    <w:p>
-      <w:pPr>
-        <w:pStyle w:val="Header"/>
+  <w:footnote w:type="separator" w:id="-1">
+    <w:p>
+      <w:pPr>
+        <w:pStyle w:val="En-tte"/>
         <w:jc w:val="right"/>
       </w:pPr>
     </w:p>
     <w:p>
       <w:pPr>
-        <w:pStyle w:val="Header"/>
+        <w:pStyle w:val="En-tte"/>
       </w:pPr>
     </w:p>
     <w:p/>
@@ -5268,7 +5483,7 @@
       </w:r>
     </w:p>
   </w:footnote>
-  <w:footnote w:type="continuationSeparator" w:id="1">
+  <w:footnote w:type="continuationSeparator" w:id="0">
     <w:p>
       <w:r>
         <w:continuationSeparator/>
@@ -5282,37 +5497,37 @@
 <w:hdr xmlns:ve="http://schemas.openxmlformats.org/markup-compatibility/2006" xmlns:o="urn:schemas-microsoft-com:office:office" xmlns:r="http://schemas.openxmlformats.org/officeDocument/2006/relationships" xmlns:m="http://schemas.openxmlformats.org/officeDocument/2006/math" xmlns:v="urn:schemas-microsoft-com:vml" xmlns:wp="http://schemas.openxmlformats.org/drawingml/2006/wordprocessingDrawing" xmlns:w10="urn:schemas-microsoft-com:office:word" xmlns:w="http://schemas.openxmlformats.org/wordprocessingml/2006/main" xmlns:wne="http://schemas.microsoft.com/office/word/2006/wordml">
   <w:p>
     <w:pPr>
-      <w:pStyle w:val="Header"/>
+      <w:pStyle w:val="En-tte"/>
       <w:jc w:val="right"/>
     </w:pPr>
     <w:r>
       <w:rPr>
-        <w:rStyle w:val="PageNumber"/>
+        <w:rStyle w:val="Numrodepage"/>
       </w:rPr>
       <w:fldChar w:fldCharType="begin"/>
     </w:r>
     <w:r>
       <w:rPr>
-        <w:rStyle w:val="PageNumber"/>
+        <w:rStyle w:val="Numrodepage"/>
       </w:rPr>
       <w:instrText xml:space="preserve"> PAGE </w:instrText>
     </w:r>
     <w:r>
       <w:rPr>
-        <w:rStyle w:val="PageNumber"/>
+        <w:rStyle w:val="Numrodepage"/>
       </w:rPr>
       <w:fldChar w:fldCharType="separate"/>
     </w:r>
     <w:r>
       <w:rPr>
-        <w:rStyle w:val="PageNumber"/>
+        <w:rStyle w:val="Numrodepage"/>
         <w:noProof/>
       </w:rPr>
       <w:t>II</w:t>
     </w:r>
     <w:r>
       <w:rPr>
-        <w:rStyle w:val="PageNumber"/>
+        <w:rStyle w:val="Numrodepage"/>
       </w:rPr>
       <w:fldChar w:fldCharType="end"/>
     </w:r>
@@ -5324,37 +5539,37 @@
 <w:hdr xmlns:ve="http://schemas.openxmlformats.org/markup-compatibility/2006" xmlns:o="urn:schemas-microsoft-com:office:office" xmlns:r="http://schemas.openxmlformats.org/officeDocument/2006/relationships" xmlns:m="http://schemas.openxmlformats.org/officeDocument/2006/math" xmlns:v="urn:schemas-microsoft-com:vml" xmlns:wp="http://schemas.openxmlformats.org/drawingml/2006/wordprocessingDrawing" xmlns:w10="urn:schemas-microsoft-com:office:word" xmlns:w="http://schemas.openxmlformats.org/wordprocessingml/2006/main" xmlns:wne="http://schemas.microsoft.com/office/word/2006/wordml">
   <w:p>
     <w:pPr>
-      <w:pStyle w:val="Header"/>
+      <w:pStyle w:val="En-tte"/>
       <w:jc w:val="right"/>
     </w:pPr>
     <w:r>
       <w:rPr>
-        <w:rStyle w:val="PageNumber"/>
+        <w:rStyle w:val="Numrodepage"/>
       </w:rPr>
       <w:fldChar w:fldCharType="begin"/>
     </w:r>
     <w:r>
       <w:rPr>
-        <w:rStyle w:val="PageNumber"/>
+        <w:rStyle w:val="Numrodepage"/>
       </w:rPr>
       <w:instrText xml:space="preserve"> PAGE </w:instrText>
     </w:r>
     <w:r>
       <w:rPr>
-        <w:rStyle w:val="PageNumber"/>
+        <w:rStyle w:val="Numrodepage"/>
       </w:rPr>
       <w:fldChar w:fldCharType="separate"/>
     </w:r>
     <w:r>
       <w:rPr>
-        <w:rStyle w:val="PageNumber"/>
+        <w:rStyle w:val="Numrodepage"/>
         <w:noProof/>
       </w:rPr>
       <w:t>27</w:t>
     </w:r>
     <w:r>
       <w:rPr>
-        <w:rStyle w:val="PageNumber"/>
+        <w:rStyle w:val="Numrodepage"/>
       </w:rPr>
       <w:fldChar w:fldCharType="end"/>
     </w:r>
@@ -5366,7 +5581,7 @@
 <w:hdr xmlns:ve="http://schemas.openxmlformats.org/markup-compatibility/2006" xmlns:o="urn:schemas-microsoft-com:office:office" xmlns:r="http://schemas.openxmlformats.org/officeDocument/2006/relationships" xmlns:m="http://schemas.openxmlformats.org/officeDocument/2006/math" xmlns:v="urn:schemas-microsoft-com:vml" xmlns:wp="http://schemas.openxmlformats.org/drawingml/2006/wordprocessingDrawing" xmlns:w10="urn:schemas-microsoft-com:office:word" xmlns:w="http://schemas.openxmlformats.org/wordprocessingml/2006/main" xmlns:wne="http://schemas.microsoft.com/office/word/2006/wordml">
   <w:p>
     <w:pPr>
-      <w:pStyle w:val="Header"/>
+      <w:pStyle w:val="En-tte"/>
     </w:pPr>
   </w:p>
 </w:hdr>
@@ -5376,37 +5591,37 @@
 <w:hdr xmlns:ve="http://schemas.openxmlformats.org/markup-compatibility/2006" xmlns:o="urn:schemas-microsoft-com:office:office" xmlns:r="http://schemas.openxmlformats.org/officeDocument/2006/relationships" xmlns:m="http://schemas.openxmlformats.org/officeDocument/2006/math" xmlns:v="urn:schemas-microsoft-com:vml" xmlns:wp="http://schemas.openxmlformats.org/drawingml/2006/wordprocessingDrawing" xmlns:w10="urn:schemas-microsoft-com:office:word" xmlns:w="http://schemas.openxmlformats.org/wordprocessingml/2006/main" xmlns:wne="http://schemas.microsoft.com/office/word/2006/wordml">
   <w:p>
     <w:pPr>
-      <w:pStyle w:val="Header"/>
+      <w:pStyle w:val="En-tte"/>
       <w:jc w:val="right"/>
     </w:pPr>
     <w:r>
       <w:rPr>
-        <w:rStyle w:val="PageNumber"/>
+        <w:rStyle w:val="Numrodepage"/>
       </w:rPr>
       <w:fldChar w:fldCharType="begin"/>
     </w:r>
     <w:r>
       <w:rPr>
-        <w:rStyle w:val="PageNumber"/>
+        <w:rStyle w:val="Numrodepage"/>
       </w:rPr>
       <w:instrText xml:space="preserve"> PAGE </w:instrText>
     </w:r>
     <w:r>
       <w:rPr>
-        <w:rStyle w:val="PageNumber"/>
+        <w:rStyle w:val="Numrodepage"/>
       </w:rPr>
       <w:fldChar w:fldCharType="separate"/>
     </w:r>
     <w:r>
       <w:rPr>
-        <w:rStyle w:val="PageNumber"/>
+        <w:rStyle w:val="Numrodepage"/>
         <w:noProof/>
       </w:rPr>
       <w:t>4</w:t>
     </w:r>
     <w:r>
       <w:rPr>
-        <w:rStyle w:val="PageNumber"/>
+        <w:rStyle w:val="Numrodepage"/>
       </w:rPr>
       <w:fldChar w:fldCharType="end"/>
     </w:r>
@@ -5418,37 +5633,37 @@
 <w:hdr xmlns:ve="http://schemas.openxmlformats.org/markup-compatibility/2006" xmlns:o="urn:schemas-microsoft-com:office:office" xmlns:r="http://schemas.openxmlformats.org/officeDocument/2006/relationships" xmlns:m="http://schemas.openxmlformats.org/officeDocument/2006/math" xmlns:v="urn:schemas-microsoft-com:vml" xmlns:wp="http://schemas.openxmlformats.org/drawingml/2006/wordprocessingDrawing" xmlns:w10="urn:schemas-microsoft-com:office:word" xmlns:w="http://schemas.openxmlformats.org/wordprocessingml/2006/main" xmlns:wne="http://schemas.microsoft.com/office/word/2006/wordml">
   <w:p>
     <w:pPr>
-      <w:pStyle w:val="Header"/>
+      <w:pStyle w:val="En-tte"/>
       <w:jc w:val="right"/>
     </w:pPr>
     <w:r>
       <w:rPr>
-        <w:rStyle w:val="PageNumber"/>
+        <w:rStyle w:val="Numrodepage"/>
       </w:rPr>
       <w:fldChar w:fldCharType="begin"/>
     </w:r>
     <w:r>
       <w:rPr>
-        <w:rStyle w:val="PageNumber"/>
+        <w:rStyle w:val="Numrodepage"/>
       </w:rPr>
       <w:instrText xml:space="preserve"> PAGE </w:instrText>
     </w:r>
     <w:r>
       <w:rPr>
-        <w:rStyle w:val="PageNumber"/>
+        <w:rStyle w:val="Numrodepage"/>
       </w:rPr>
       <w:fldChar w:fldCharType="separate"/>
     </w:r>
     <w:r>
       <w:rPr>
-        <w:rStyle w:val="PageNumber"/>
+        <w:rStyle w:val="Numrodepage"/>
         <w:noProof/>
       </w:rPr>
       <w:t>27</w:t>
     </w:r>
     <w:r>
       <w:rPr>
-        <w:rStyle w:val="PageNumber"/>
+        <w:rStyle w:val="Numrodepage"/>
       </w:rPr>
       <w:fldChar w:fldCharType="end"/>
     </w:r>
@@ -5460,37 +5675,37 @@
 <w:hdr xmlns:ve="http://schemas.openxmlformats.org/markup-compatibility/2006" xmlns:o="urn:schemas-microsoft-com:office:office" xmlns:r="http://schemas.openxmlformats.org/officeDocument/2006/relationships" xmlns:m="http://schemas.openxmlformats.org/officeDocument/2006/math" xmlns:v="urn:schemas-microsoft-com:vml" xmlns:wp="http://schemas.openxmlformats.org/drawingml/2006/wordprocessingDrawing" xmlns:w10="urn:schemas-microsoft-com:office:word" xmlns:w="http://schemas.openxmlformats.org/wordprocessingml/2006/main" xmlns:wne="http://schemas.microsoft.com/office/word/2006/wordml">
   <w:p>
     <w:pPr>
-      <w:pStyle w:val="Header"/>
+      <w:pStyle w:val="En-tte"/>
       <w:jc w:val="right"/>
     </w:pPr>
     <w:r>
       <w:rPr>
-        <w:rStyle w:val="PageNumber"/>
+        <w:rStyle w:val="Numrodepage"/>
       </w:rPr>
       <w:fldChar w:fldCharType="begin"/>
     </w:r>
     <w:r>
       <w:rPr>
-        <w:rStyle w:val="PageNumber"/>
+        <w:rStyle w:val="Numrodepage"/>
       </w:rPr>
       <w:instrText xml:space="preserve"> PAGE </w:instrText>
     </w:r>
     <w:r>
       <w:rPr>
-        <w:rStyle w:val="PageNumber"/>
+        <w:rStyle w:val="Numrodepage"/>
       </w:rPr>
       <w:fldChar w:fldCharType="separate"/>
     </w:r>
     <w:r>
       <w:rPr>
-        <w:rStyle w:val="PageNumber"/>
+        <w:rStyle w:val="Numrodepage"/>
         <w:noProof/>
       </w:rPr>
       <w:t>10</w:t>
     </w:r>
     <w:r>
       <w:rPr>
-        <w:rStyle w:val="PageNumber"/>
+        <w:rStyle w:val="Numrodepage"/>
       </w:rPr>
       <w:fldChar w:fldCharType="end"/>
     </w:r>
@@ -5502,37 +5717,37 @@
 <w:hdr xmlns:ve="http://schemas.openxmlformats.org/markup-compatibility/2006" xmlns:o="urn:schemas-microsoft-com:office:office" xmlns:r="http://schemas.openxmlformats.org/officeDocument/2006/relationships" xmlns:m="http://schemas.openxmlformats.org/officeDocument/2006/math" xmlns:v="urn:schemas-microsoft-com:vml" xmlns:wp="http://schemas.openxmlformats.org/drawingml/2006/wordprocessingDrawing" xmlns:w10="urn:schemas-microsoft-com:office:word" xmlns:w="http://schemas.openxmlformats.org/wordprocessingml/2006/main" xmlns:wne="http://schemas.microsoft.com/office/word/2006/wordml">
   <w:p>
     <w:pPr>
-      <w:pStyle w:val="Header"/>
+      <w:pStyle w:val="En-tte"/>
       <w:jc w:val="right"/>
     </w:pPr>
     <w:r>
       <w:rPr>
-        <w:rStyle w:val="PageNumber"/>
+        <w:rStyle w:val="Numrodepage"/>
       </w:rPr>
       <w:fldChar w:fldCharType="begin"/>
     </w:r>
     <w:r>
       <w:rPr>
-        <w:rStyle w:val="PageNumber"/>
+        <w:rStyle w:val="Numrodepage"/>
       </w:rPr>
       <w:instrText xml:space="preserve"> PAGE </w:instrText>
     </w:r>
     <w:r>
       <w:rPr>
-        <w:rStyle w:val="PageNumber"/>
+        <w:rStyle w:val="Numrodepage"/>
       </w:rPr>
       <w:fldChar w:fldCharType="separate"/>
     </w:r>
     <w:r>
       <w:rPr>
-        <w:rStyle w:val="PageNumber"/>
+        <w:rStyle w:val="Numrodepage"/>
         <w:noProof/>
       </w:rPr>
       <w:t>27</w:t>
     </w:r>
     <w:r>
       <w:rPr>
-        <w:rStyle w:val="PageNumber"/>
+        <w:rStyle w:val="Numrodepage"/>
       </w:rPr>
       <w:fldChar w:fldCharType="end"/>
     </w:r>
@@ -5544,37 +5759,37 @@
 <w:hdr xmlns:ve="http://schemas.openxmlformats.org/markup-compatibility/2006" xmlns:o="urn:schemas-microsoft-com:office:office" xmlns:r="http://schemas.openxmlformats.org/officeDocument/2006/relationships" xmlns:m="http://schemas.openxmlformats.org/officeDocument/2006/math" xmlns:v="urn:schemas-microsoft-com:vml" xmlns:wp="http://schemas.openxmlformats.org/drawingml/2006/wordprocessingDrawing" xmlns:w10="urn:schemas-microsoft-com:office:word" xmlns:w="http://schemas.openxmlformats.org/wordprocessingml/2006/main" xmlns:wne="http://schemas.microsoft.com/office/word/2006/wordml">
   <w:p>
     <w:pPr>
-      <w:pStyle w:val="Header"/>
+      <w:pStyle w:val="En-tte"/>
       <w:jc w:val="right"/>
     </w:pPr>
     <w:r>
       <w:rPr>
-        <w:rStyle w:val="PageNumber"/>
+        <w:rStyle w:val="Numrodepage"/>
       </w:rPr>
       <w:fldChar w:fldCharType="begin"/>
     </w:r>
     <w:r>
       <w:rPr>
-        <w:rStyle w:val="PageNumber"/>
+        <w:rStyle w:val="Numrodepage"/>
       </w:rPr>
       <w:instrText xml:space="preserve"> PAGE </w:instrText>
     </w:r>
     <w:r>
       <w:rPr>
-        <w:rStyle w:val="PageNumber"/>
+        <w:rStyle w:val="Numrodepage"/>
       </w:rPr>
       <w:fldChar w:fldCharType="separate"/>
     </w:r>
     <w:r>
       <w:rPr>
-        <w:rStyle w:val="PageNumber"/>
+        <w:rStyle w:val="Numrodepage"/>
         <w:noProof/>
       </w:rPr>
       <w:t>27</w:t>
     </w:r>
     <w:r>
       <w:rPr>
-        <w:rStyle w:val="PageNumber"/>
+        <w:rStyle w:val="Numrodepage"/>
       </w:rPr>
       <w:fldChar w:fldCharType="end"/>
     </w:r>
@@ -5586,37 +5801,37 @@
 <w:hdr xmlns:ve="http://schemas.openxmlformats.org/markup-compatibility/2006" xmlns:o="urn:schemas-microsoft-com:office:office" xmlns:r="http://schemas.openxmlformats.org/officeDocument/2006/relationships" xmlns:m="http://schemas.openxmlformats.org/officeDocument/2006/math" xmlns:v="urn:schemas-microsoft-com:vml" xmlns:wp="http://schemas.openxmlformats.org/drawingml/2006/wordprocessingDrawing" xmlns:w10="urn:schemas-microsoft-com:office:word" xmlns:w="http://schemas.openxmlformats.org/wordprocessingml/2006/main" xmlns:wne="http://schemas.microsoft.com/office/word/2006/wordml">
   <w:p>
     <w:pPr>
-      <w:pStyle w:val="Header"/>
+      <w:pStyle w:val="En-tte"/>
       <w:jc w:val="right"/>
     </w:pPr>
     <w:r>
       <w:rPr>
-        <w:rStyle w:val="PageNumber"/>
+        <w:rStyle w:val="Numrodepage"/>
       </w:rPr>
       <w:fldChar w:fldCharType="begin"/>
     </w:r>
     <w:r>
       <w:rPr>
-        <w:rStyle w:val="PageNumber"/>
+        <w:rStyle w:val="Numrodepage"/>
       </w:rPr>
       <w:instrText xml:space="preserve"> PAGE </w:instrText>
     </w:r>
     <w:r>
       <w:rPr>
-        <w:rStyle w:val="PageNumber"/>
+        <w:rStyle w:val="Numrodepage"/>
       </w:rPr>
       <w:fldChar w:fldCharType="separate"/>
     </w:r>
     <w:r>
       <w:rPr>
-        <w:rStyle w:val="PageNumber"/>
+        <w:rStyle w:val="Numrodepage"/>
         <w:noProof/>
       </w:rPr>
       <w:t>11</w:t>
     </w:r>
     <w:r>
       <w:rPr>
-        <w:rStyle w:val="PageNumber"/>
+        <w:rStyle w:val="Numrodepage"/>
       </w:rPr>
       <w:fldChar w:fldCharType="end"/>
     </w:r>
@@ -5628,37 +5843,37 @@
 <w:hdr xmlns:ve="http://schemas.openxmlformats.org/markup-compatibility/2006" xmlns:o="urn:schemas-microsoft-com:office:office" xmlns:r="http://schemas.openxmlformats.org/officeDocument/2006/relationships" xmlns:m="http://schemas.openxmlformats.org/officeDocument/2006/math" xmlns:v="urn:schemas-microsoft-com:vml" xmlns:wp="http://schemas.openxmlformats.org/drawingml/2006/wordprocessingDrawing" xmlns:w10="urn:schemas-microsoft-com:office:word" xmlns:w="http://schemas.openxmlformats.org/wordprocessingml/2006/main" xmlns:wne="http://schemas.microsoft.com/office/word/2006/wordml">
   <w:p>
     <w:pPr>
-      <w:pStyle w:val="Header"/>
+      <w:pStyle w:val="En-tte"/>
       <w:jc w:val="right"/>
     </w:pPr>
     <w:r>
       <w:rPr>
-        <w:rStyle w:val="PageNumber"/>
+        <w:rStyle w:val="Numrodepage"/>
       </w:rPr>
       <w:fldChar w:fldCharType="begin"/>
     </w:r>
     <w:r>
       <w:rPr>
-        <w:rStyle w:val="PageNumber"/>
+        <w:rStyle w:val="Numrodepage"/>
       </w:rPr>
       <w:instrText xml:space="preserve"> PAGE </w:instrText>
     </w:r>
     <w:r>
       <w:rPr>
-        <w:rStyle w:val="PageNumber"/>
+        <w:rStyle w:val="Numrodepage"/>
       </w:rPr>
       <w:fldChar w:fldCharType="separate"/>
     </w:r>
     <w:r>
       <w:rPr>
-        <w:rStyle w:val="PageNumber"/>
+        <w:rStyle w:val="Numrodepage"/>
         <w:noProof/>
       </w:rPr>
       <w:t>11</w:t>
     </w:r>
     <w:r>
       <w:rPr>
-        <w:rStyle w:val="PageNumber"/>
+        <w:rStyle w:val="Numrodepage"/>
       </w:rPr>
       <w:fldChar w:fldCharType="end"/>
     </w:r>
@@ -5670,37 +5885,37 @@
 <w:hdr xmlns:ve="http://schemas.openxmlformats.org/markup-compatibility/2006" xmlns:o="urn:schemas-microsoft-com:office:office" xmlns:r="http://schemas.openxmlformats.org/officeDocument/2006/relationships" xmlns:m="http://schemas.openxmlformats.org/officeDocument/2006/math" xmlns:v="urn:schemas-microsoft-com:vml" xmlns:wp="http://schemas.openxmlformats.org/drawingml/2006/wordprocessingDrawing" xmlns:w10="urn:schemas-microsoft-com:office:word" xmlns:w="http://schemas.openxmlformats.org/wordprocessingml/2006/main" xmlns:wne="http://schemas.microsoft.com/office/word/2006/wordml">
   <w:p>
     <w:pPr>
-      <w:pStyle w:val="Header"/>
+      <w:pStyle w:val="En-tte"/>
       <w:jc w:val="right"/>
     </w:pPr>
     <w:r>
       <w:rPr>
-        <w:rStyle w:val="PageNumber"/>
+        <w:rStyle w:val="Numrodepage"/>
       </w:rPr>
       <w:fldChar w:fldCharType="begin"/>
     </w:r>
     <w:r>
       <w:rPr>
-        <w:rStyle w:val="PageNumber"/>
+        <w:rStyle w:val="Numrodepage"/>
       </w:rPr>
       <w:instrText xml:space="preserve"> PAGE </w:instrText>
     </w:r>
     <w:r>
       <w:rPr>
-        <w:rStyle w:val="PageNumber"/>
+        <w:rStyle w:val="Numrodepage"/>
       </w:rPr>
       <w:fldChar w:fldCharType="separate"/>
     </w:r>
     <w:r>
       <w:rPr>
-        <w:rStyle w:val="PageNumber"/>
+        <w:rStyle w:val="Numrodepage"/>
         <w:noProof/>
       </w:rPr>
       <w:t>11</w:t>
     </w:r>
     <w:r>
       <w:rPr>
-        <w:rStyle w:val="PageNumber"/>
+        <w:rStyle w:val="Numrodepage"/>
       </w:rPr>
       <w:fldChar w:fldCharType="end"/>
     </w:r>
@@ -5712,7 +5927,7 @@
 <w:hdr xmlns:ve="http://schemas.openxmlformats.org/markup-compatibility/2006" xmlns:o="urn:schemas-microsoft-com:office:office" xmlns:r="http://schemas.openxmlformats.org/officeDocument/2006/relationships" xmlns:m="http://schemas.openxmlformats.org/officeDocument/2006/math" xmlns:v="urn:schemas-microsoft-com:vml" xmlns:wp="http://schemas.openxmlformats.org/drawingml/2006/wordprocessingDrawing" xmlns:w10="urn:schemas-microsoft-com:office:word" xmlns:w="http://schemas.openxmlformats.org/wordprocessingml/2006/main" xmlns:wne="http://schemas.microsoft.com/office/word/2006/wordml">
   <w:p>
     <w:pPr>
-      <w:pStyle w:val="Header"/>
+      <w:pStyle w:val="En-tte"/>
       <w:jc w:val="right"/>
     </w:pPr>
   </w:p>
@@ -5723,37 +5938,37 @@
 <w:hdr xmlns:ve="http://schemas.openxmlformats.org/markup-compatibility/2006" xmlns:o="urn:schemas-microsoft-com:office:office" xmlns:r="http://schemas.openxmlformats.org/officeDocument/2006/relationships" xmlns:m="http://schemas.openxmlformats.org/officeDocument/2006/math" xmlns:v="urn:schemas-microsoft-com:vml" xmlns:wp="http://schemas.openxmlformats.org/drawingml/2006/wordprocessingDrawing" xmlns:w10="urn:schemas-microsoft-com:office:word" xmlns:w="http://schemas.openxmlformats.org/wordprocessingml/2006/main" xmlns:wne="http://schemas.microsoft.com/office/word/2006/wordml">
   <w:p>
     <w:pPr>
-      <w:pStyle w:val="Header"/>
+      <w:pStyle w:val="En-tte"/>
       <w:jc w:val="right"/>
     </w:pPr>
     <w:r>
       <w:rPr>
-        <w:rStyle w:val="PageNumber"/>
+        <w:rStyle w:val="Numrodepage"/>
       </w:rPr>
       <w:fldChar w:fldCharType="begin"/>
     </w:r>
     <w:r>
       <w:rPr>
-        <w:rStyle w:val="PageNumber"/>
+        <w:rStyle w:val="Numrodepage"/>
       </w:rPr>
       <w:instrText xml:space="preserve"> PAGE </w:instrText>
     </w:r>
     <w:r>
       <w:rPr>
-        <w:rStyle w:val="PageNumber"/>
+        <w:rStyle w:val="Numrodepage"/>
       </w:rPr>
       <w:fldChar w:fldCharType="separate"/>
     </w:r>
     <w:r>
       <w:rPr>
-        <w:rStyle w:val="PageNumber"/>
+        <w:rStyle w:val="Numrodepage"/>
         <w:noProof/>
       </w:rPr>
       <w:t>12</w:t>
     </w:r>
     <w:r>
       <w:rPr>
-        <w:rStyle w:val="PageNumber"/>
+        <w:rStyle w:val="Numrodepage"/>
       </w:rPr>
       <w:fldChar w:fldCharType="end"/>
     </w:r>
@@ -5765,37 +5980,37 @@
 <w:hdr xmlns:ve="http://schemas.openxmlformats.org/markup-compatibility/2006" xmlns:o="urn:schemas-microsoft-com:office:office" xmlns:r="http://schemas.openxmlformats.org/officeDocument/2006/relationships" xmlns:m="http://schemas.openxmlformats.org/officeDocument/2006/math" xmlns:v="urn:schemas-microsoft-com:vml" xmlns:wp="http://schemas.openxmlformats.org/drawingml/2006/wordprocessingDrawing" xmlns:w10="urn:schemas-microsoft-com:office:word" xmlns:w="http://schemas.openxmlformats.org/wordprocessingml/2006/main" xmlns:wne="http://schemas.microsoft.com/office/word/2006/wordml">
   <w:p>
     <w:pPr>
-      <w:pStyle w:val="Header"/>
+      <w:pStyle w:val="En-tte"/>
       <w:jc w:val="right"/>
     </w:pPr>
     <w:r>
       <w:rPr>
-        <w:rStyle w:val="PageNumber"/>
+        <w:rStyle w:val="Numrodepage"/>
       </w:rPr>
       <w:fldChar w:fldCharType="begin"/>
     </w:r>
     <w:r>
       <w:rPr>
-        <w:rStyle w:val="PageNumber"/>
+        <w:rStyle w:val="Numrodepage"/>
       </w:rPr>
       <w:instrText xml:space="preserve"> PAGE </w:instrText>
     </w:r>
     <w:r>
       <w:rPr>
-        <w:rStyle w:val="PageNumber"/>
+        <w:rStyle w:val="Numrodepage"/>
       </w:rPr>
       <w:fldChar w:fldCharType="separate"/>
     </w:r>
     <w:r>
       <w:rPr>
-        <w:rStyle w:val="PageNumber"/>
+        <w:rStyle w:val="Numrodepage"/>
         <w:noProof/>
       </w:rPr>
       <w:t>14</w:t>
     </w:r>
     <w:r>
       <w:rPr>
-        <w:rStyle w:val="PageNumber"/>
+        <w:rStyle w:val="Numrodepage"/>
       </w:rPr>
       <w:fldChar w:fldCharType="end"/>
     </w:r>
@@ -5807,37 +6022,37 @@
 <w:hdr xmlns:ve="http://schemas.openxmlformats.org/markup-compatibility/2006" xmlns:o="urn:schemas-microsoft-com:office:office" xmlns:r="http://schemas.openxmlformats.org/officeDocument/2006/relationships" xmlns:m="http://schemas.openxmlformats.org/officeDocument/2006/math" xmlns:v="urn:schemas-microsoft-com:vml" xmlns:wp="http://schemas.openxmlformats.org/drawingml/2006/wordprocessingDrawing" xmlns:w10="urn:schemas-microsoft-com:office:word" xmlns:w="http://schemas.openxmlformats.org/wordprocessingml/2006/main" xmlns:wne="http://schemas.microsoft.com/office/word/2006/wordml">
   <w:p>
     <w:pPr>
-      <w:pStyle w:val="Header"/>
+      <w:pStyle w:val="En-tte"/>
       <w:jc w:val="right"/>
     </w:pPr>
     <w:r>
       <w:rPr>
-        <w:rStyle w:val="PageNumber"/>
+        <w:rStyle w:val="Numrodepage"/>
       </w:rPr>
       <w:fldChar w:fldCharType="begin"/>
     </w:r>
     <w:r>
       <w:rPr>
-        <w:rStyle w:val="PageNumber"/>
+        <w:rStyle w:val="Numrodepage"/>
       </w:rPr>
       <w:instrText xml:space="preserve"> PAGE </w:instrText>
     </w:r>
     <w:r>
       <w:rPr>
-        <w:rStyle w:val="PageNumber"/>
+        <w:rStyle w:val="Numrodepage"/>
       </w:rPr>
       <w:fldChar w:fldCharType="separate"/>
     </w:r>
     <w:r>
       <w:rPr>
-        <w:rStyle w:val="PageNumber"/>
+        <w:rStyle w:val="Numrodepage"/>
         <w:noProof/>
       </w:rPr>
       <w:t>24</w:t>
     </w:r>
     <w:r>
       <w:rPr>
-        <w:rStyle w:val="PageNumber"/>
+        <w:rStyle w:val="Numrodepage"/>
       </w:rPr>
       <w:fldChar w:fldCharType="end"/>
     </w:r>
@@ -5849,37 +6064,37 @@
 <w:hdr xmlns:ve="http://schemas.openxmlformats.org/markup-compatibility/2006" xmlns:o="urn:schemas-microsoft-com:office:office" xmlns:r="http://schemas.openxmlformats.org/officeDocument/2006/relationships" xmlns:m="http://schemas.openxmlformats.org/officeDocument/2006/math" xmlns:v="urn:schemas-microsoft-com:vml" xmlns:wp="http://schemas.openxmlformats.org/drawingml/2006/wordprocessingDrawing" xmlns:w10="urn:schemas-microsoft-com:office:word" xmlns:w="http://schemas.openxmlformats.org/wordprocessingml/2006/main" xmlns:wne="http://schemas.microsoft.com/office/word/2006/wordml">
   <w:p>
     <w:pPr>
-      <w:pStyle w:val="Header"/>
+      <w:pStyle w:val="En-tte"/>
       <w:jc w:val="right"/>
     </w:pPr>
     <w:r>
       <w:rPr>
-        <w:rStyle w:val="PageNumber"/>
+        <w:rStyle w:val="Numrodepage"/>
       </w:rPr>
       <w:fldChar w:fldCharType="begin"/>
     </w:r>
     <w:r>
       <w:rPr>
-        <w:rStyle w:val="PageNumber"/>
+        <w:rStyle w:val="Numrodepage"/>
       </w:rPr>
       <w:instrText xml:space="preserve"> PAGE </w:instrText>
     </w:r>
     <w:r>
       <w:rPr>
-        <w:rStyle w:val="PageNumber"/>
+        <w:rStyle w:val="Numrodepage"/>
       </w:rPr>
       <w:fldChar w:fldCharType="separate"/>
     </w:r>
     <w:r>
       <w:rPr>
-        <w:rStyle w:val="PageNumber"/>
+        <w:rStyle w:val="Numrodepage"/>
         <w:noProof/>
       </w:rPr>
       <w:t>27</w:t>
     </w:r>
     <w:r>
       <w:rPr>
-        <w:rStyle w:val="PageNumber"/>
+        <w:rStyle w:val="Numrodepage"/>
       </w:rPr>
       <w:fldChar w:fldCharType="end"/>
     </w:r>
@@ -5891,37 +6106,37 @@
 <w:hdr xmlns:ve="http://schemas.openxmlformats.org/markup-compatibility/2006" xmlns:o="urn:schemas-microsoft-com:office:office" xmlns:r="http://schemas.openxmlformats.org/officeDocument/2006/relationships" xmlns:m="http://schemas.openxmlformats.org/officeDocument/2006/math" xmlns:v="urn:schemas-microsoft-com:vml" xmlns:wp="http://schemas.openxmlformats.org/drawingml/2006/wordprocessingDrawing" xmlns:w10="urn:schemas-microsoft-com:office:word" xmlns:w="http://schemas.openxmlformats.org/wordprocessingml/2006/main" xmlns:wne="http://schemas.microsoft.com/office/word/2006/wordml">
   <w:p>
     <w:pPr>
-      <w:pStyle w:val="Header"/>
+      <w:pStyle w:val="En-tte"/>
       <w:jc w:val="right"/>
     </w:pPr>
     <w:r>
       <w:rPr>
-        <w:rStyle w:val="PageNumber"/>
+        <w:rStyle w:val="Numrodepage"/>
       </w:rPr>
       <w:fldChar w:fldCharType="begin"/>
     </w:r>
     <w:r>
       <w:rPr>
-        <w:rStyle w:val="PageNumber"/>
+        <w:rStyle w:val="Numrodepage"/>
       </w:rPr>
       <w:instrText xml:space="preserve"> PAGE </w:instrText>
     </w:r>
     <w:r>
       <w:rPr>
-        <w:rStyle w:val="PageNumber"/>
+        <w:rStyle w:val="Numrodepage"/>
       </w:rPr>
       <w:fldChar w:fldCharType="separate"/>
     </w:r>
     <w:r>
       <w:rPr>
-        <w:rStyle w:val="PageNumber"/>
+        <w:rStyle w:val="Numrodepage"/>
         <w:noProof/>
       </w:rPr>
       <w:t>V</w:t>
     </w:r>
     <w:r>
       <w:rPr>
-        <w:rStyle w:val="PageNumber"/>
+        <w:rStyle w:val="Numrodepage"/>
       </w:rPr>
       <w:fldChar w:fldCharType="end"/>
     </w:r>
@@ -5933,37 +6148,37 @@
 <w:hdr xmlns:ve="http://schemas.openxmlformats.org/markup-compatibility/2006" xmlns:o="urn:schemas-microsoft-com:office:office" xmlns:r="http://schemas.openxmlformats.org/officeDocument/2006/relationships" xmlns:m="http://schemas.openxmlformats.org/officeDocument/2006/math" xmlns:v="urn:schemas-microsoft-com:vml" xmlns:wp="http://schemas.openxmlformats.org/drawingml/2006/wordprocessingDrawing" xmlns:w10="urn:schemas-microsoft-com:office:word" xmlns:w="http://schemas.openxmlformats.org/wordprocessingml/2006/main" xmlns:wne="http://schemas.microsoft.com/office/word/2006/wordml">
   <w:p>
     <w:pPr>
-      <w:pStyle w:val="Header"/>
+      <w:pStyle w:val="En-tte"/>
       <w:jc w:val="right"/>
     </w:pPr>
     <w:r>
       <w:rPr>
-        <w:rStyle w:val="PageNumber"/>
+        <w:rStyle w:val="Numrodepage"/>
       </w:rPr>
       <w:fldChar w:fldCharType="begin"/>
     </w:r>
     <w:r>
       <w:rPr>
-        <w:rStyle w:val="PageNumber"/>
+        <w:rStyle w:val="Numrodepage"/>
       </w:rPr>
       <w:instrText xml:space="preserve"> PAGE </w:instrText>
     </w:r>
     <w:r>
       <w:rPr>
-        <w:rStyle w:val="PageNumber"/>
+        <w:rStyle w:val="Numrodepage"/>
       </w:rPr>
       <w:fldChar w:fldCharType="separate"/>
     </w:r>
     <w:r>
       <w:rPr>
-        <w:rStyle w:val="PageNumber"/>
+        <w:rStyle w:val="Numrodepage"/>
         <w:noProof/>
       </w:rPr>
       <w:t>VII</w:t>
     </w:r>
     <w:r>
       <w:rPr>
-        <w:rStyle w:val="PageNumber"/>
+        <w:rStyle w:val="Numrodepage"/>
       </w:rPr>
       <w:fldChar w:fldCharType="end"/>
     </w:r>
@@ -5975,37 +6190,37 @@
 <w:hdr xmlns:ve="http://schemas.openxmlformats.org/markup-compatibility/2006" xmlns:o="urn:schemas-microsoft-com:office:office" xmlns:r="http://schemas.openxmlformats.org/officeDocument/2006/relationships" xmlns:m="http://schemas.openxmlformats.org/officeDocument/2006/math" xmlns:v="urn:schemas-microsoft-com:vml" xmlns:wp="http://schemas.openxmlformats.org/drawingml/2006/wordprocessingDrawing" xmlns:w10="urn:schemas-microsoft-com:office:word" xmlns:w="http://schemas.openxmlformats.org/wordprocessingml/2006/main" xmlns:wne="http://schemas.microsoft.com/office/word/2006/wordml">
   <w:p>
     <w:pPr>
-      <w:pStyle w:val="Header"/>
+      <w:pStyle w:val="En-tte"/>
       <w:jc w:val="right"/>
     </w:pPr>
     <w:r>
       <w:rPr>
-        <w:rStyle w:val="PageNumber"/>
+        <w:rStyle w:val="Numrodepage"/>
       </w:rPr>
       <w:fldChar w:fldCharType="begin"/>
     </w:r>
     <w:r>
       <w:rPr>
-        <w:rStyle w:val="PageNumber"/>
+        <w:rStyle w:val="Numrodepage"/>
       </w:rPr>
       <w:instrText xml:space="preserve"> PAGE </w:instrText>
     </w:r>
     <w:r>
       <w:rPr>
-        <w:rStyle w:val="PageNumber"/>
+        <w:rStyle w:val="Numrodepage"/>
       </w:rPr>
       <w:fldChar w:fldCharType="separate"/>
     </w:r>
     <w:r>
       <w:rPr>
-        <w:rStyle w:val="PageNumber"/>
+        <w:rStyle w:val="Numrodepage"/>
         <w:noProof/>
       </w:rPr>
       <w:t>VI</w:t>
     </w:r>
     <w:r>
       <w:rPr>
-        <w:rStyle w:val="PageNumber"/>
+        <w:rStyle w:val="Numrodepage"/>
       </w:rPr>
       <w:fldChar w:fldCharType="end"/>
     </w:r>
@@ -6017,7 +6232,7 @@
 <w:hdr xmlns:ve="http://schemas.openxmlformats.org/markup-compatibility/2006" xmlns:o="urn:schemas-microsoft-com:office:office" xmlns:r="http://schemas.openxmlformats.org/officeDocument/2006/relationships" xmlns:m="http://schemas.openxmlformats.org/officeDocument/2006/math" xmlns:v="urn:schemas-microsoft-com:vml" xmlns:wp="http://schemas.openxmlformats.org/drawingml/2006/wordprocessingDrawing" xmlns:w10="urn:schemas-microsoft-com:office:word" xmlns:w="http://schemas.openxmlformats.org/wordprocessingml/2006/main" xmlns:wne="http://schemas.microsoft.com/office/word/2006/wordml">
   <w:p>
     <w:pPr>
-      <w:pStyle w:val="Header"/>
+      <w:pStyle w:val="En-tte"/>
     </w:pPr>
   </w:p>
 </w:hdr>
@@ -6027,7 +6242,7 @@
 <w:hdr xmlns:ve="http://schemas.openxmlformats.org/markup-compatibility/2006" xmlns:o="urn:schemas-microsoft-com:office:office" xmlns:r="http://schemas.openxmlformats.org/officeDocument/2006/relationships" xmlns:m="http://schemas.openxmlformats.org/officeDocument/2006/math" xmlns:v="urn:schemas-microsoft-com:vml" xmlns:wp="http://schemas.openxmlformats.org/drawingml/2006/wordprocessingDrawing" xmlns:w10="urn:schemas-microsoft-com:office:word" xmlns:w="http://schemas.openxmlformats.org/wordprocessingml/2006/main" xmlns:wne="http://schemas.microsoft.com/office/word/2006/wordml">
   <w:p>
     <w:pPr>
-      <w:pStyle w:val="Header"/>
+      <w:pStyle w:val="En-tte"/>
     </w:pPr>
   </w:p>
 </w:hdr>
@@ -6037,7 +6252,7 @@
 <w:hdr xmlns:ve="http://schemas.openxmlformats.org/markup-compatibility/2006" xmlns:o="urn:schemas-microsoft-com:office:office" xmlns:r="http://schemas.openxmlformats.org/officeDocument/2006/relationships" xmlns:m="http://schemas.openxmlformats.org/officeDocument/2006/math" xmlns:v="urn:schemas-microsoft-com:vml" xmlns:wp="http://schemas.openxmlformats.org/drawingml/2006/wordprocessingDrawing" xmlns:w10="urn:schemas-microsoft-com:office:word" xmlns:w="http://schemas.openxmlformats.org/wordprocessingml/2006/main" xmlns:wne="http://schemas.microsoft.com/office/word/2006/wordml">
   <w:p>
     <w:pPr>
-      <w:pStyle w:val="Header"/>
+      <w:pStyle w:val="En-tte"/>
     </w:pPr>
   </w:p>
 </w:hdr>
@@ -6047,37 +6262,37 @@
 <w:hdr xmlns:ve="http://schemas.openxmlformats.org/markup-compatibility/2006" xmlns:o="urn:schemas-microsoft-com:office:office" xmlns:r="http://schemas.openxmlformats.org/officeDocument/2006/relationships" xmlns:m="http://schemas.openxmlformats.org/officeDocument/2006/math" xmlns:v="urn:schemas-microsoft-com:vml" xmlns:wp="http://schemas.openxmlformats.org/drawingml/2006/wordprocessingDrawing" xmlns:w10="urn:schemas-microsoft-com:office:word" xmlns:w="http://schemas.openxmlformats.org/wordprocessingml/2006/main" xmlns:wne="http://schemas.microsoft.com/office/word/2006/wordml">
   <w:p>
     <w:pPr>
-      <w:pStyle w:val="Header"/>
+      <w:pStyle w:val="En-tte"/>
       <w:jc w:val="right"/>
     </w:pPr>
     <w:r>
       <w:rPr>
-        <w:rStyle w:val="PageNumber"/>
+        <w:rStyle w:val="Numrodepage"/>
       </w:rPr>
       <w:fldChar w:fldCharType="begin"/>
     </w:r>
     <w:r>
       <w:rPr>
-        <w:rStyle w:val="PageNumber"/>
+        <w:rStyle w:val="Numrodepage"/>
       </w:rPr>
       <w:instrText xml:space="preserve"> PAGE </w:instrText>
     </w:r>
     <w:r>
       <w:rPr>
-        <w:rStyle w:val="PageNumber"/>
+        <w:rStyle w:val="Numrodepage"/>
       </w:rPr>
       <w:fldChar w:fldCharType="separate"/>
     </w:r>
     <w:r>
       <w:rPr>
-        <w:rStyle w:val="PageNumber"/>
+        <w:rStyle w:val="Numrodepage"/>
         <w:noProof/>
       </w:rPr>
-      <w:t>3</w:t>
+      <w:t>5</w:t>
     </w:r>
     <w:r>
       <w:rPr>
-        <w:rStyle w:val="PageNumber"/>
+        <w:rStyle w:val="Numrodepage"/>
       </w:rPr>
       <w:fldChar w:fldCharType="end"/>
     </w:r>
@@ -6094,7 +6309,7 @@
     <w:lvl w:ilvl="0">
       <w:start w:val="1"/>
       <w:numFmt w:val="decimal"/>
-      <w:pStyle w:val="ListNumber5"/>
+      <w:pStyle w:val="Listenumros5"/>
       <w:lvlText w:val="%1."/>
       <w:lvlJc w:val="left"/>
       <w:pPr>
@@ -6112,7 +6327,7 @@
     <w:lvl w:ilvl="0">
       <w:start w:val="1"/>
       <w:numFmt w:val="decimal"/>
-      <w:pStyle w:val="ListNumber4"/>
+      <w:pStyle w:val="Listenumros4"/>
       <w:lvlText w:val="%1."/>
       <w:lvlJc w:val="left"/>
       <w:pPr>
@@ -6130,7 +6345,7 @@
     <w:lvl w:ilvl="0">
       <w:start w:val="1"/>
       <w:numFmt w:val="decimal"/>
-      <w:pStyle w:val="ListNumber3"/>
+      <w:pStyle w:val="Listenumros3"/>
       <w:lvlText w:val="%1."/>
       <w:lvlJc w:val="left"/>
       <w:pPr>
@@ -6148,7 +6363,7 @@
     <w:lvl w:ilvl="0">
       <w:start w:val="1"/>
       <w:numFmt w:val="decimal"/>
-      <w:pStyle w:val="ListNumber2"/>
+      <w:pStyle w:val="Listenumros2"/>
       <w:lvlText w:val="%1."/>
       <w:lvlJc w:val="left"/>
       <w:pPr>
@@ -6166,7 +6381,7 @@
     <w:lvl w:ilvl="0">
       <w:start w:val="1"/>
       <w:numFmt w:val="bullet"/>
-      <w:pStyle w:val="ListBullet5"/>
+      <w:pStyle w:val="Listepuces5"/>
       <w:lvlText w:val=""/>
       <w:lvlJc w:val="left"/>
       <w:pPr>
@@ -6187,7 +6402,7 @@
     <w:lvl w:ilvl="0">
       <w:start w:val="1"/>
       <w:numFmt w:val="bullet"/>
-      <w:pStyle w:val="ListBullet4"/>
+      <w:pStyle w:val="Listepuces4"/>
       <w:lvlText w:val=""/>
       <w:lvlJc w:val="left"/>
       <w:pPr>
@@ -6208,7 +6423,7 @@
     <w:lvl w:ilvl="0">
       <w:start w:val="1"/>
       <w:numFmt w:val="bullet"/>
-      <w:pStyle w:val="ListBullet3"/>
+      <w:pStyle w:val="Listepuces3"/>
       <w:lvlText w:val=""/>
       <w:lvlJc w:val="left"/>
       <w:pPr>
@@ -6229,7 +6444,7 @@
     <w:lvl w:ilvl="0">
       <w:start w:val="1"/>
       <w:numFmt w:val="bullet"/>
-      <w:pStyle w:val="ListBullet2"/>
+      <w:pStyle w:val="Listepuces2"/>
       <w:lvlText w:val=""/>
       <w:lvlJc w:val="left"/>
       <w:pPr>
@@ -6250,7 +6465,7 @@
     <w:lvl w:ilvl="0">
       <w:start w:val="1"/>
       <w:numFmt w:val="bullet"/>
-      <w:pStyle w:val="ListBullet"/>
+      <w:pStyle w:val="Listepuces"/>
       <w:lvlText w:val=""/>
       <w:lvlJc w:val="left"/>
       <w:pPr>
@@ -7221,7 +7436,7 @@
     <w:lvl w:ilvl="0">
       <w:start w:val="1"/>
       <w:numFmt w:val="bullet"/>
-      <w:pStyle w:val="Listepuces"/>
+      <w:pStyle w:val="Listepuces0"/>
       <w:lvlText w:val=""/>
       <w:lvlJc w:val="left"/>
       <w:pPr>
@@ -7359,7 +7574,7 @@
     <w:lvl w:ilvl="0">
       <w:start w:val="1"/>
       <w:numFmt w:val="decimal"/>
-      <w:pStyle w:val="Heading1"/>
+      <w:pStyle w:val="Titre1"/>
       <w:lvlText w:val="CHAPITRE %1"/>
       <w:lvlJc w:val="left"/>
       <w:pPr>
@@ -7372,7 +7587,7 @@
     <w:lvl w:ilvl="1">
       <w:start w:val="1"/>
       <w:numFmt w:val="decimal"/>
-      <w:pStyle w:val="Heading2"/>
+      <w:pStyle w:val="Titre2"/>
       <w:lvlText w:val="%1.%2"/>
       <w:lvlJc w:val="left"/>
       <w:pPr>
@@ -7385,7 +7600,7 @@
     <w:lvl w:ilvl="2">
       <w:start w:val="1"/>
       <w:numFmt w:val="decimal"/>
-      <w:pStyle w:val="Heading3"/>
+      <w:pStyle w:val="Titre3"/>
       <w:lvlText w:val="%1.%2.%3"/>
       <w:lvlJc w:val="left"/>
       <w:pPr>
@@ -7398,7 +7613,7 @@
     <w:lvl w:ilvl="3">
       <w:start w:val="1"/>
       <w:numFmt w:val="decimal"/>
-      <w:pStyle w:val="Heading4"/>
+      <w:pStyle w:val="Titre4"/>
       <w:lvlText w:val="%1.%2.%3.%4"/>
       <w:lvlJc w:val="left"/>
       <w:pPr>
@@ -7411,7 +7626,7 @@
     <w:lvl w:ilvl="4">
       <w:start w:val="1"/>
       <w:numFmt w:val="decimal"/>
-      <w:pStyle w:val="Heading5"/>
+      <w:pStyle w:val="Titre5"/>
       <w:lvlText w:val="%1.%2.%3.%4.%5"/>
       <w:lvlJc w:val="left"/>
       <w:pPr>
@@ -7424,7 +7639,7 @@
     <w:lvl w:ilvl="5">
       <w:start w:val="1"/>
       <w:numFmt w:val="decimal"/>
-      <w:pStyle w:val="Heading6"/>
+      <w:pStyle w:val="Titre6"/>
       <w:lvlText w:val="%1.%2.%3.%4.%5.%6"/>
       <w:lvlJc w:val="left"/>
       <w:pPr>
@@ -7437,7 +7652,7 @@
     <w:lvl w:ilvl="6">
       <w:start w:val="1"/>
       <w:numFmt w:val="decimal"/>
-      <w:pStyle w:val="Heading7"/>
+      <w:pStyle w:val="Titre7"/>
       <w:lvlText w:val="%1.%2.%3.%4.%5.%6.%7"/>
       <w:lvlJc w:val="left"/>
       <w:pPr>
@@ -7450,7 +7665,7 @@
     <w:lvl w:ilvl="7">
       <w:start w:val="1"/>
       <w:numFmt w:val="decimal"/>
-      <w:pStyle w:val="Heading8"/>
+      <w:pStyle w:val="Titre8"/>
       <w:lvlText w:val="%1.%2.%3.%4.%5.%6.%7.%8"/>
       <w:lvlJc w:val="left"/>
       <w:pPr>
@@ -7463,7 +7678,7 @@
     <w:lvl w:ilvl="8">
       <w:start w:val="1"/>
       <w:numFmt w:val="decimal"/>
-      <w:pStyle w:val="Heading9"/>
+      <w:pStyle w:val="Titre9"/>
       <w:lvlText w:val="%1.%2.%3.%4.%5.%6.%7.%8.%9"/>
       <w:lvlJc w:val="left"/>
       <w:pPr>
@@ -7478,13 +7693,56 @@
     <w:nsid w:val="6B0E408C"/>
     <w:multiLevelType w:val="multilevel"/>
     <w:tmpl w:val="040C001F"/>
-    <w:numStyleLink w:val="111111"/>
+    <w:lvl w:ilvl="0">
+      <w:numFmt w:val="decimal"/>
+      <w:lvlText w:val=""/>
+      <w:lvlJc w:val="left"/>
+    </w:lvl>
+    <w:lvl w:ilvl="1">
+      <w:numFmt w:val="decimal"/>
+      <w:lvlText w:val=""/>
+      <w:lvlJc w:val="left"/>
+    </w:lvl>
+    <w:lvl w:ilvl="2">
+      <w:numFmt w:val="decimal"/>
+      <w:lvlText w:val=""/>
+      <w:lvlJc w:val="left"/>
+    </w:lvl>
+    <w:lvl w:ilvl="3">
+      <w:numFmt w:val="decimal"/>
+      <w:lvlText w:val=""/>
+      <w:lvlJc w:val="left"/>
+    </w:lvl>
+    <w:lvl w:ilvl="4">
+      <w:numFmt w:val="decimal"/>
+      <w:lvlText w:val=""/>
+      <w:lvlJc w:val="left"/>
+    </w:lvl>
+    <w:lvl w:ilvl="5">
+      <w:numFmt w:val="decimal"/>
+      <w:lvlText w:val=""/>
+      <w:lvlJc w:val="left"/>
+    </w:lvl>
+    <w:lvl w:ilvl="6">
+      <w:numFmt w:val="decimal"/>
+      <w:lvlText w:val=""/>
+      <w:lvlJc w:val="left"/>
+    </w:lvl>
+    <w:lvl w:ilvl="7">
+      <w:numFmt w:val="decimal"/>
+      <w:lvlText w:val=""/>
+      <w:lvlJc w:val="left"/>
+    </w:lvl>
+    <w:lvl w:ilvl="8">
+      <w:numFmt w:val="decimal"/>
+      <w:lvlText w:val=""/>
+      <w:lvlJc w:val="left"/>
+    </w:lvl>
   </w:abstractNum>
   <w:abstractNum w:abstractNumId="19">
     <w:nsid w:val="76FF60E6"/>
     <w:multiLevelType w:val="multilevel"/>
     <w:tmpl w:val="0C0C0023"/>
-    <w:styleLink w:val="TS1TITRE"/>
     <w:lvl w:ilvl="0">
       <w:start w:val="1"/>
       <w:numFmt w:val="upperRoman"/>
@@ -7631,7 +7889,7 @@
       <w:lvl w:ilvl="0">
         <w:start w:val="1"/>
         <w:numFmt w:val="decimal"/>
-        <w:pStyle w:val="Heading1"/>
+        <w:pStyle w:val="Titre1"/>
         <w:suff w:val="nothing"/>
         <w:lvlText w:val="CHAPITRE %1"/>
         <w:lvlJc w:val="left"/>
@@ -7647,7 +7905,7 @@
       <w:lvl w:ilvl="1">
         <w:start w:val="1"/>
         <w:numFmt w:val="decimal"/>
-        <w:pStyle w:val="Heading2"/>
+        <w:pStyle w:val="Titre2"/>
         <w:lvlText w:val="%1.%2"/>
         <w:lvlJc w:val="left"/>
         <w:pPr>
@@ -7665,7 +7923,7 @@
       <w:lvl w:ilvl="2">
         <w:start w:val="1"/>
         <w:numFmt w:val="decimal"/>
-        <w:pStyle w:val="Heading3"/>
+        <w:pStyle w:val="Titre3"/>
         <w:lvlText w:val="%1.%2.%3"/>
         <w:lvlJc w:val="left"/>
         <w:pPr>
@@ -7683,7 +7941,7 @@
       <w:lvl w:ilvl="3">
         <w:start w:val="1"/>
         <w:numFmt w:val="decimal"/>
-        <w:pStyle w:val="Heading4"/>
+        <w:pStyle w:val="Titre4"/>
         <w:lvlText w:val="%1.%2.%3.%4"/>
         <w:lvlJc w:val="left"/>
         <w:pPr>
@@ -7701,7 +7959,7 @@
       <w:lvl w:ilvl="4">
         <w:start w:val="1"/>
         <w:numFmt w:val="decimal"/>
-        <w:pStyle w:val="Heading5"/>
+        <w:pStyle w:val="Titre5"/>
         <w:lvlText w:val="%1.%2.%3.%4.%5"/>
         <w:lvlJc w:val="left"/>
         <w:pPr>
@@ -7719,7 +7977,7 @@
       <w:lvl w:ilvl="5">
         <w:start w:val="1"/>
         <w:numFmt w:val="decimal"/>
-        <w:pStyle w:val="Heading6"/>
+        <w:pStyle w:val="Titre6"/>
         <w:lvlText w:val="%1.%2.%3.%4.%5.%6"/>
         <w:lvlJc w:val="left"/>
         <w:pPr>
@@ -7737,7 +7995,7 @@
       <w:lvl w:ilvl="6">
         <w:start w:val="1"/>
         <w:numFmt w:val="decimal"/>
-        <w:pStyle w:val="Heading7"/>
+        <w:pStyle w:val="Titre7"/>
         <w:lvlText w:val="%1.%2.%3.%4.%5.%6.%7"/>
         <w:lvlJc w:val="left"/>
         <w:pPr>
@@ -7755,7 +8013,7 @@
       <w:lvl w:ilvl="7">
         <w:start w:val="1"/>
         <w:numFmt w:val="decimal"/>
-        <w:pStyle w:val="Heading8"/>
+        <w:pStyle w:val="Titre8"/>
         <w:lvlText w:val="%1.%2.%3.%4.%5.%6.%7.%8"/>
         <w:lvlJc w:val="left"/>
         <w:pPr>
@@ -7773,7 +8031,7 @@
       <w:lvl w:ilvl="8">
         <w:start w:val="1"/>
         <w:numFmt w:val="decimal"/>
-        <w:pStyle w:val="Heading9"/>
+        <w:pStyle w:val="Titre9"/>
         <w:lvlText w:val="%1.%2.%3.%4.%5.%6.%7.%8.%9"/>
         <w:lvlJc w:val="left"/>
         <w:pPr>
@@ -7806,7 +8064,7 @@
       <w:lvl w:ilvl="0">
         <w:start w:val="1"/>
         <w:numFmt w:val="decimal"/>
-        <w:pStyle w:val="Heading1"/>
+        <w:pStyle w:val="Titre1"/>
         <w:suff w:val="nothing"/>
         <w:lvlText w:val="CHAPITRE %1"/>
         <w:lvlJc w:val="left"/>
@@ -7839,7 +8097,7 @@
       <w:lvl w:ilvl="1">
         <w:start w:val="1"/>
         <w:numFmt w:val="decimal"/>
-        <w:pStyle w:val="Heading2"/>
+        <w:pStyle w:val="Titre2"/>
         <w:lvlText w:val="%1.%2"/>
         <w:lvlJc w:val="left"/>
         <w:pPr>
@@ -7857,7 +8115,7 @@
       <w:lvl w:ilvl="2">
         <w:start w:val="1"/>
         <w:numFmt w:val="decimal"/>
-        <w:pStyle w:val="Heading3"/>
+        <w:pStyle w:val="Titre3"/>
         <w:lvlText w:val="%1.%2.%3"/>
         <w:lvlJc w:val="left"/>
         <w:pPr>
@@ -7875,7 +8133,7 @@
       <w:lvl w:ilvl="3">
         <w:start w:val="1"/>
         <w:numFmt w:val="decimal"/>
-        <w:pStyle w:val="Heading4"/>
+        <w:pStyle w:val="Titre4"/>
         <w:lvlText w:val="%1.%2.%3.%4"/>
         <w:lvlJc w:val="left"/>
         <w:pPr>
@@ -7893,7 +8151,7 @@
       <w:lvl w:ilvl="4">
         <w:start w:val="1"/>
         <w:numFmt w:val="decimal"/>
-        <w:pStyle w:val="Heading5"/>
+        <w:pStyle w:val="Titre5"/>
         <w:lvlText w:val="%1.%2.%3.%4.%5"/>
         <w:lvlJc w:val="left"/>
         <w:pPr>
@@ -7911,7 +8169,7 @@
       <w:lvl w:ilvl="5">
         <w:start w:val="1"/>
         <w:numFmt w:val="decimal"/>
-        <w:pStyle w:val="Heading6"/>
+        <w:pStyle w:val="Titre6"/>
         <w:lvlText w:val="%1.%2.%3.%4.%5.%6"/>
         <w:lvlJc w:val="left"/>
         <w:pPr>
@@ -7929,7 +8187,7 @@
       <w:lvl w:ilvl="6">
         <w:start w:val="1"/>
         <w:numFmt w:val="decimal"/>
-        <w:pStyle w:val="Heading7"/>
+        <w:pStyle w:val="Titre7"/>
         <w:lvlText w:val="%1.%2.%3.%4.%5.%6.%7"/>
         <w:lvlJc w:val="left"/>
         <w:pPr>
@@ -7947,7 +8205,7 @@
       <w:lvl w:ilvl="7">
         <w:start w:val="1"/>
         <w:numFmt w:val="decimal"/>
-        <w:pStyle w:val="Heading8"/>
+        <w:pStyle w:val="Titre8"/>
         <w:lvlText w:val="%1.%2.%3.%4.%5.%6.%7.%8"/>
         <w:lvlJc w:val="left"/>
         <w:pPr>
@@ -7965,7 +8223,7 @@
       <w:lvl w:ilvl="8">
         <w:start w:val="1"/>
         <w:numFmt w:val="decimal"/>
-        <w:pStyle w:val="Heading9"/>
+        <w:pStyle w:val="Titre9"/>
         <w:lvlText w:val="%1.%2.%3.%4.%5.%6.%7.%8.%9"/>
         <w:lvlJc w:val="left"/>
         <w:pPr>
@@ -7994,6 +8252,9 @@
   </w:num>
   <w:num w:numId="21">
     <w:abstractNumId w:val="16"/>
+  </w:num>
+  <w:num w:numId="22">
+    <w:abstractNumId w:val="17"/>
   </w:num>
   <w:numIdMacAtCleanup w:val="16"/>
 </w:numbering>
@@ -8155,7 +8416,7 @@
       <w:lang w:val="fr-CA" w:eastAsia="fr-FR"/>
     </w:rPr>
   </w:style>
-  <w:style w:type="paragraph" w:styleId="Heading1">
+  <w:style w:type="paragraph" w:styleId="Titre1">
     <w:name w:val="heading 1"/>
     <w:basedOn w:val="Normal"/>
     <w:next w:val="Normal"/>
@@ -8179,7 +8440,7 @@
       <w:kern w:val="32"/>
     </w:rPr>
   </w:style>
-  <w:style w:type="paragraph" w:styleId="Heading2">
+  <w:style w:type="paragraph" w:styleId="Titre2">
     <w:name w:val="heading 2"/>
     <w:basedOn w:val="Normal"/>
     <w:next w:val="Normal"/>
@@ -8208,7 +8469,7 @@
       <w:szCs w:val="28"/>
     </w:rPr>
   </w:style>
-  <w:style w:type="paragraph" w:styleId="Heading3">
+  <w:style w:type="paragraph" w:styleId="Titre3">
     <w:name w:val="heading 3"/>
     <w:basedOn w:val="Normal"/>
     <w:next w:val="Normal"/>
@@ -8236,7 +8497,7 @@
       <w:szCs w:val="26"/>
     </w:rPr>
   </w:style>
-  <w:style w:type="paragraph" w:styleId="Heading4">
+  <w:style w:type="paragraph" w:styleId="Titre4">
     <w:name w:val="heading 4"/>
     <w:basedOn w:val="Normal"/>
     <w:next w:val="Normal"/>
@@ -8262,7 +8523,7 @@
       <w:bCs/>
     </w:rPr>
   </w:style>
-  <w:style w:type="paragraph" w:styleId="Heading5">
+  <w:style w:type="paragraph" w:styleId="Titre5">
     <w:name w:val="heading 5"/>
     <w:basedOn w:val="Normal"/>
     <w:next w:val="Normal"/>
@@ -8287,7 +8548,7 @@
       <w:bCs/>
     </w:rPr>
   </w:style>
-  <w:style w:type="paragraph" w:styleId="Heading6">
+  <w:style w:type="paragraph" w:styleId="Titre6">
     <w:name w:val="heading 6"/>
     <w:basedOn w:val="Normal"/>
     <w:next w:val="Normal"/>
@@ -8309,7 +8570,7 @@
       <w:szCs w:val="22"/>
     </w:rPr>
   </w:style>
-  <w:style w:type="paragraph" w:styleId="Heading7">
+  <w:style w:type="paragraph" w:styleId="Titre7">
     <w:name w:val="heading 7"/>
     <w:basedOn w:val="Normal"/>
     <w:next w:val="Normal"/>
@@ -8324,7 +8585,7 @@
       <w:outlineLvl w:val="6"/>
     </w:pPr>
   </w:style>
-  <w:style w:type="paragraph" w:styleId="Heading8">
+  <w:style w:type="paragraph" w:styleId="Titre8">
     <w:name w:val="heading 8"/>
     <w:basedOn w:val="Normal"/>
     <w:next w:val="Normal"/>
@@ -8343,7 +8604,7 @@
       <w:iCs/>
     </w:rPr>
   </w:style>
-  <w:style w:type="paragraph" w:styleId="Heading9">
+  <w:style w:type="paragraph" w:styleId="Titre9">
     <w:name w:val="heading 9"/>
     <w:basedOn w:val="Normal"/>
     <w:next w:val="Normal"/>
@@ -8363,15 +8624,18 @@
       <w:szCs w:val="22"/>
     </w:rPr>
   </w:style>
-  <w:style w:type="character" w:default="1" w:styleId="DefaultParagraphFont">
+  <w:style w:type="character" w:default="1" w:styleId="Policepardfaut">
     <w:name w:val="Default Paragraph Font"/>
+    <w:uiPriority w:val="1"/>
     <w:semiHidden/>
-    <w:rsid w:val="00BF0299"/>
-  </w:style>
-  <w:style w:type="table" w:default="1" w:styleId="TableNormal">
+    <w:unhideWhenUsed/>
+  </w:style>
+  <w:style w:type="table" w:default="1" w:styleId="TableauNormal">
     <w:name w:val="Normal Table"/>
+    <w:uiPriority w:val="99"/>
     <w:semiHidden/>
-    <w:rsid w:val="00BF0299"/>
+    <w:unhideWhenUsed/>
+    <w:qFormat/>
     <w:tblPr>
       <w:tblInd w:w="0" w:type="dxa"/>
       <w:tblCellMar>
@@ -8382,10 +8646,11 @@
       </w:tblCellMar>
     </w:tblPr>
   </w:style>
-  <w:style w:type="numbering" w:default="1" w:styleId="NoList">
+  <w:style w:type="numbering" w:default="1" w:styleId="Aucuneliste">
     <w:name w:val="No List"/>
+    <w:uiPriority w:val="99"/>
     <w:semiHidden/>
-    <w:rsid w:val="00BF0299"/>
+    <w:unhideWhenUsed/>
   </w:style>
   <w:style w:type="paragraph" w:customStyle="1" w:styleId="TS1TITRE">
     <w:name w:val="ÉTS 1 (TITRE)"/>
@@ -8418,7 +8683,7 @@
       <w:sz w:val="22"/>
     </w:rPr>
   </w:style>
-  <w:style w:type="paragraph" w:styleId="BodyTextIndent">
+  <w:style w:type="paragraph" w:styleId="Retraitcorpsdetexte">
     <w:name w:val="Body Text Indent"/>
     <w:basedOn w:val="Normal"/>
     <w:semiHidden/>
@@ -8457,9 +8722,6 @@
     <w:semiHidden/>
     <w:rsid w:val="007C127E"/>
     <w:pPr>
-      <w:numPr>
-        <w:numId w:val="0"/>
-      </w:numPr>
       <w:spacing w:after="480" w:line="240" w:lineRule="auto"/>
     </w:pPr>
     <w:rPr>
@@ -8468,14 +8730,14 @@
   </w:style>
   <w:style w:type="paragraph" w:customStyle="1" w:styleId="StyleTitre212ptNonItalique">
     <w:name w:val="Style Titre 2 + 12 pt Non Italique"/>
-    <w:basedOn w:val="Heading2"/>
+    <w:basedOn w:val="Titre2"/>
     <w:autoRedefine/>
     <w:semiHidden/>
     <w:rsid w:val="007C127E"/>
     <w:pPr>
       <w:numPr>
         <w:ilvl w:val="0"/>
-        <w:numId w:val="14"/>
+        <w:numId w:val="0"/>
       </w:numPr>
       <w:spacing w:after="0" w:line="480" w:lineRule="auto"/>
       <w:outlineLvl w:val="0"/>
@@ -8487,7 +8749,7 @@
       <w:szCs w:val="24"/>
     </w:rPr>
   </w:style>
-  <w:style w:type="paragraph" w:styleId="TOC1">
+  <w:style w:type="paragraph" w:styleId="TM1">
     <w:name w:val="toc 1"/>
     <w:basedOn w:val="Normal"/>
     <w:next w:val="Normal"/>
@@ -8506,7 +8768,7 @@
       <w:noProof/>
     </w:rPr>
   </w:style>
-  <w:style w:type="paragraph" w:styleId="Header">
+  <w:style w:type="paragraph" w:styleId="En-tte">
     <w:name w:val="header"/>
     <w:basedOn w:val="Normal"/>
     <w:semiHidden/>
@@ -8518,9 +8780,9 @@
       </w:tabs>
     </w:pPr>
   </w:style>
-  <w:style w:type="character" w:styleId="Hyperlink">
+  <w:style w:type="character" w:styleId="Lienhypertexte">
     <w:name w:val="Hyperlink"/>
-    <w:basedOn w:val="DefaultParagraphFont"/>
+    <w:basedOn w:val="Policepardfaut"/>
     <w:uiPriority w:val="99"/>
     <w:rsid w:val="00BF0299"/>
     <w:rPr>
@@ -8528,13 +8790,13 @@
       <w:u w:val="single"/>
     </w:rPr>
   </w:style>
-  <w:style w:type="character" w:styleId="PageNumber">
+  <w:style w:type="character" w:styleId="Numrodepage">
     <w:name w:val="page number"/>
-    <w:basedOn w:val="DefaultParagraphFont"/>
+    <w:basedOn w:val="Policepardfaut"/>
     <w:semiHidden/>
     <w:rsid w:val="00BF0299"/>
   </w:style>
-  <w:style w:type="paragraph" w:styleId="Footer">
+  <w:style w:type="paragraph" w:styleId="Pieddepage">
     <w:name w:val="footer"/>
     <w:basedOn w:val="Normal"/>
     <w:semiHidden/>
@@ -8562,7 +8824,7 @@
       <w:b/>
     </w:rPr>
   </w:style>
-  <w:style w:type="paragraph" w:styleId="BalloonText">
+  <w:style w:type="paragraph" w:styleId="Textedebulles">
     <w:name w:val="Balloon Text"/>
     <w:basedOn w:val="Normal"/>
     <w:semiHidden/>
@@ -8589,7 +8851,7 @@
       <w:caps/>
     </w:rPr>
   </w:style>
-  <w:style w:type="paragraph" w:styleId="TOC2">
+  <w:style w:type="paragraph" w:styleId="TM2">
     <w:name w:val="toc 2"/>
     <w:basedOn w:val="Normal"/>
     <w:next w:val="Normal"/>
@@ -8604,9 +8866,9 @@
       <w:ind w:left="720" w:hanging="720"/>
     </w:pPr>
   </w:style>
-  <w:style w:type="character" w:styleId="Emphasis">
+  <w:style w:type="character" w:styleId="Accentuation">
     <w:name w:val="Emphasis"/>
-    <w:basedOn w:val="DefaultParagraphFont"/>
+    <w:basedOn w:val="Policepardfaut"/>
     <w:qFormat/>
     <w:rsid w:val="00C05D8E"/>
     <w:rPr>
@@ -8614,13 +8876,13 @@
       <w:iCs/>
     </w:rPr>
   </w:style>
-  <w:style w:type="character" w:styleId="HTMLAcronym">
+  <w:style w:type="character" w:styleId="AcronymeHTML">
     <w:name w:val="HTML Acronym"/>
-    <w:basedOn w:val="DefaultParagraphFont"/>
+    <w:basedOn w:val="Policepardfaut"/>
     <w:semiHidden/>
     <w:rsid w:val="00C05D8E"/>
   </w:style>
-  <w:style w:type="paragraph" w:styleId="EnvelopeAddress">
+  <w:style w:type="paragraph" w:styleId="Adressedestinataire">
     <w:name w:val="envelope address"/>
     <w:basedOn w:val="Normal"/>
     <w:semiHidden/>
@@ -8633,7 +8895,7 @@
       <w:rFonts w:ascii="Arial" w:hAnsi="Arial" w:cs="Arial"/>
     </w:rPr>
   </w:style>
-  <w:style w:type="paragraph" w:styleId="EnvelopeReturn">
+  <w:style w:type="paragraph" w:styleId="Adresseexpditeur">
     <w:name w:val="envelope return"/>
     <w:basedOn w:val="Normal"/>
     <w:semiHidden/>
@@ -8644,7 +8906,7 @@
       <w:szCs w:val="20"/>
     </w:rPr>
   </w:style>
-  <w:style w:type="paragraph" w:styleId="HTMLAddress">
+  <w:style w:type="paragraph" w:styleId="AdresseHTML">
     <w:name w:val="HTML Address"/>
     <w:basedOn w:val="Normal"/>
     <w:semiHidden/>
@@ -8656,18 +8918,18 @@
   </w:style>
   <w:style w:type="numbering" w:styleId="ArticleSection">
     <w:name w:val="Outline List 3"/>
-    <w:basedOn w:val="NoList"/>
+    <w:basedOn w:val="Aucuneliste"/>
     <w:semiHidden/>
     <w:rsid w:val="00C05D8E"/>
     <w:pPr>
       <w:numPr>
-        <w:numId w:val="11"/>
+        <w:numId w:val="22"/>
       </w:numPr>
     </w:pPr>
   </w:style>
-  <w:style w:type="character" w:styleId="HTMLCite">
+  <w:style w:type="character" w:styleId="CitationHTML">
     <w:name w:val="HTML Cite"/>
-    <w:basedOn w:val="DefaultParagraphFont"/>
+    <w:basedOn w:val="Policepardfaut"/>
     <w:semiHidden/>
     <w:rsid w:val="00C05D8E"/>
     <w:rPr>
@@ -8675,9 +8937,9 @@
       <w:iCs/>
     </w:rPr>
   </w:style>
-  <w:style w:type="table" w:styleId="TableClassic1">
+  <w:style w:type="table" w:styleId="Classique1">
     <w:name w:val="Table Classic 1"/>
-    <w:basedOn w:val="TableNormal"/>
+    <w:basedOn w:val="TableauNormal"/>
     <w:semiHidden/>
     <w:rsid w:val="00C05D8E"/>
     <w:pPr>
@@ -8765,9 +9027,9 @@
       </w:tcPr>
     </w:tblStylePr>
   </w:style>
-  <w:style w:type="table" w:styleId="TableClassic2">
+  <w:style w:type="table" w:styleId="Classique2">
     <w:name w:val="Table Classic 2"/>
-    <w:basedOn w:val="TableNormal"/>
+    <w:basedOn w:val="TableauNormal"/>
     <w:semiHidden/>
     <w:rsid w:val="00C05D8E"/>
     <w:pPr>
@@ -8863,9 +9125,9 @@
       </w:tcPr>
     </w:tblStylePr>
   </w:style>
-  <w:style w:type="table" w:styleId="TableClassic3">
+  <w:style w:type="table" w:styleId="Classique3">
     <w:name w:val="Table Classic 3"/>
-    <w:basedOn w:val="TableNormal"/>
+    <w:basedOn w:val="TableauNormal"/>
     <w:semiHidden/>
     <w:rsid w:val="00C05D8E"/>
     <w:pPr>
@@ -8939,9 +9201,9 @@
       </w:tcPr>
     </w:tblStylePr>
   </w:style>
-  <w:style w:type="table" w:styleId="TableClassic4">
+  <w:style w:type="table" w:styleId="Classique4">
     <w:name w:val="Table Classic 4"/>
-    <w:basedOn w:val="TableNormal"/>
+    <w:basedOn w:val="TableauNormal"/>
     <w:semiHidden/>
     <w:rsid w:val="00C05D8E"/>
     <w:pPr>
@@ -9036,9 +9298,9 @@
       </w:tcPr>
     </w:tblStylePr>
   </w:style>
-  <w:style w:type="character" w:styleId="HTMLKeyboard">
+  <w:style w:type="character" w:styleId="ClavierHTML">
     <w:name w:val="HTML Keyboard"/>
-    <w:basedOn w:val="DefaultParagraphFont"/>
+    <w:basedOn w:val="Policepardfaut"/>
     <w:semiHidden/>
     <w:rsid w:val="00C05D8E"/>
     <w:rPr>
@@ -9047,9 +9309,9 @@
       <w:szCs w:val="20"/>
     </w:rPr>
   </w:style>
-  <w:style w:type="character" w:styleId="HTMLCode">
+  <w:style w:type="character" w:styleId="CodeHTML">
     <w:name w:val="HTML Code"/>
-    <w:basedOn w:val="DefaultParagraphFont"/>
+    <w:basedOn w:val="Policepardfaut"/>
     <w:semiHidden/>
     <w:rsid w:val="00C05D8E"/>
     <w:rPr>
@@ -9058,9 +9320,9 @@
       <w:szCs w:val="20"/>
     </w:rPr>
   </w:style>
-  <w:style w:type="table" w:styleId="TableColumns1">
+  <w:style w:type="table" w:styleId="Colonnes1">
     <w:name w:val="Table Columns 1"/>
-    <w:basedOn w:val="TableNormal"/>
+    <w:basedOn w:val="TableauNormal"/>
     <w:semiHidden/>
     <w:rsid w:val="00C05D8E"/>
     <w:pPr>
@@ -9184,9 +9446,9 @@
       </w:tcPr>
     </w:tblStylePr>
   </w:style>
-  <w:style w:type="table" w:styleId="TableColumns2">
+  <w:style w:type="table" w:styleId="Colonnes2">
     <w:name w:val="Table Columns 2"/>
-    <w:basedOn w:val="TableNormal"/>
+    <w:basedOn w:val="TableauNormal"/>
     <w:semiHidden/>
     <w:rsid w:val="00C05D8E"/>
     <w:pPr>
@@ -9304,9 +9566,9 @@
       </w:tcPr>
     </w:tblStylePr>
   </w:style>
-  <w:style w:type="table" w:styleId="TableColumns3">
+  <w:style w:type="table" w:styleId="Colonnes3">
     <w:name w:val="Table Columns 3"/>
-    <w:basedOn w:val="TableNormal"/>
+    <w:basedOn w:val="TableauNormal"/>
     <w:semiHidden/>
     <w:rsid w:val="00C05D8E"/>
     <w:pPr>
@@ -9418,9 +9680,9 @@
       </w:tcPr>
     </w:tblStylePr>
   </w:style>
-  <w:style w:type="table" w:styleId="TableColumns4">
+  <w:style w:type="table" w:styleId="Colonnes4">
     <w:name w:val="Table Columns 4"/>
-    <w:basedOn w:val="TableNormal"/>
+    <w:basedOn w:val="TableauNormal"/>
     <w:semiHidden/>
     <w:rsid w:val="00C05D8E"/>
     <w:pPr>
@@ -9494,9 +9756,9 @@
       </w:tcPr>
     </w:tblStylePr>
   </w:style>
-  <w:style w:type="table" w:styleId="TableColumns5">
+  <w:style w:type="table" w:styleId="Colonnes5">
     <w:name w:val="Table Columns 5"/>
-    <w:basedOn w:val="TableNormal"/>
+    <w:basedOn w:val="TableauNormal"/>
     <w:semiHidden/>
     <w:rsid w:val="00C05D8E"/>
     <w:pPr>
@@ -9590,9 +9852,9 @@
       </w:rPr>
     </w:tblStylePr>
   </w:style>
-  <w:style w:type="table" w:styleId="TableColorful1">
+  <w:style w:type="table" w:styleId="Color1">
     <w:name w:val="Table Colorful 1"/>
-    <w:basedOn w:val="TableNormal"/>
+    <w:basedOn w:val="TableauNormal"/>
     <w:semiHidden/>
     <w:rsid w:val="00C05D8E"/>
     <w:pPr>
@@ -9678,9 +9940,9 @@
       </w:tcPr>
     </w:tblStylePr>
   </w:style>
-  <w:style w:type="table" w:styleId="TableColorful2">
+  <w:style w:type="table" w:styleId="Color2">
     <w:name w:val="Table Colorful 2"/>
-    <w:basedOn w:val="TableNormal"/>
+    <w:basedOn w:val="TableauNormal"/>
     <w:semiHidden/>
     <w:rsid w:val="00C05D8E"/>
     <w:pPr>
@@ -9760,9 +10022,9 @@
       </w:tcPr>
     </w:tblStylePr>
   </w:style>
-  <w:style w:type="table" w:styleId="TableColorful3">
+  <w:style w:type="table" w:styleId="Color3">
     <w:name w:val="Table Colorful 3"/>
-    <w:basedOn w:val="TableNormal"/>
+    <w:basedOn w:val="TableauNormal"/>
     <w:semiHidden/>
     <w:rsid w:val="00C05D8E"/>
     <w:pPr>
@@ -9826,9 +10088,9 @@
       </w:tcPr>
     </w:tblStylePr>
   </w:style>
-  <w:style w:type="table" w:styleId="TableContemporary">
+  <w:style w:type="table" w:styleId="Contemporain">
     <w:name w:val="Table Contemporary"/>
-    <w:basedOn w:val="TableNormal"/>
+    <w:basedOn w:val="TableauNormal"/>
     <w:semiHidden/>
     <w:rsid w:val="00C05D8E"/>
     <w:pPr>
@@ -9890,7 +10152,7 @@
       </w:tcPr>
     </w:tblStylePr>
   </w:style>
-  <w:style w:type="paragraph" w:styleId="BodyText">
+  <w:style w:type="paragraph" w:styleId="Corpsdetexte">
     <w:name w:val="Body Text"/>
     <w:basedOn w:val="Normal"/>
     <w:semiHidden/>
@@ -9899,7 +10161,7 @@
       <w:spacing w:after="120"/>
     </w:pPr>
   </w:style>
-  <w:style w:type="paragraph" w:styleId="BodyText2">
+  <w:style w:type="paragraph" w:styleId="Corpsdetexte2">
     <w:name w:val="Body Text 2"/>
     <w:basedOn w:val="Normal"/>
     <w:semiHidden/>
@@ -9908,7 +10170,7 @@
       <w:spacing w:after="120" w:line="480" w:lineRule="auto"/>
     </w:pPr>
   </w:style>
-  <w:style w:type="paragraph" w:styleId="BodyText3">
+  <w:style w:type="paragraph" w:styleId="Corpsdetexte3">
     <w:name w:val="Body Text 3"/>
     <w:basedOn w:val="Normal"/>
     <w:semiHidden/>
@@ -9928,9 +10190,9 @@
     <w:semiHidden/>
     <w:rsid w:val="00C05D8E"/>
   </w:style>
-  <w:style w:type="character" w:styleId="HTMLDefinition">
+  <w:style w:type="character" w:styleId="DfinitionHTML">
     <w:name w:val="HTML Definition"/>
-    <w:basedOn w:val="DefaultParagraphFont"/>
+    <w:basedOn w:val="Policepardfaut"/>
     <w:semiHidden/>
     <w:rsid w:val="00C05D8E"/>
     <w:rPr>
@@ -9938,9 +10200,9 @@
       <w:iCs/>
     </w:rPr>
   </w:style>
-  <w:style w:type="table" w:styleId="Table3Deffects2">
+  <w:style w:type="table" w:styleId="Effets3D2">
     <w:name w:val="Table 3D effects 2"/>
-    <w:basedOn w:val="TableNormal"/>
+    <w:basedOn w:val="TableauNormal"/>
     <w:semiHidden/>
     <w:rsid w:val="00C05D8E"/>
     <w:pPr>
@@ -10019,9 +10281,9 @@
       </w:tcPr>
     </w:tblStylePr>
   </w:style>
-  <w:style w:type="table" w:styleId="Table3Deffects1">
+  <w:style w:type="table" w:styleId="Effets3D1">
     <w:name w:val="Table 3D effects 1"/>
-    <w:basedOn w:val="TableNormal"/>
+    <w:basedOn w:val="TableauNormal"/>
     <w:semiHidden/>
     <w:rsid w:val="00C05D8E"/>
     <w:pPr>
@@ -10136,9 +10398,9 @@
       </w:tcPr>
     </w:tblStylePr>
   </w:style>
-  <w:style w:type="table" w:styleId="Table3Deffects3">
+  <w:style w:type="table" w:styleId="Effets3D3">
     <w:name w:val="Table 3D effects 3"/>
-    <w:basedOn w:val="TableNormal"/>
+    <w:basedOn w:val="TableauNormal"/>
     <w:semiHidden/>
     <w:rsid w:val="00C05D8E"/>
     <w:pPr>
@@ -10233,9 +10495,9 @@
       </w:tcPr>
     </w:tblStylePr>
   </w:style>
-  <w:style w:type="table" w:styleId="TableElegant">
+  <w:style w:type="table" w:styleId="lgant">
     <w:name w:val="Table Elegant"/>
-    <w:basedOn w:val="TableNormal"/>
+    <w:basedOn w:val="TableauNormal"/>
     <w:semiHidden/>
     <w:rsid w:val="00C05D8E"/>
     <w:pPr>
@@ -10275,9 +10537,9 @@
       </w:tcPr>
     </w:tblStylePr>
   </w:style>
-  <w:style w:type="character" w:styleId="Strong">
+  <w:style w:type="character" w:styleId="lev">
     <w:name w:val="Strong"/>
-    <w:basedOn w:val="DefaultParagraphFont"/>
+    <w:basedOn w:val="Policepardfaut"/>
     <w:qFormat/>
     <w:rsid w:val="00C05D8E"/>
     <w:rPr>
@@ -10285,7 +10547,7 @@
       <w:bCs/>
     </w:rPr>
   </w:style>
-  <w:style w:type="paragraph" w:styleId="MessageHeader">
+  <w:style w:type="paragraph" w:styleId="En-ttedemessage">
     <w:name w:val="Message Header"/>
     <w:basedOn w:val="Normal"/>
     <w:semiHidden/>
@@ -10304,16 +10566,16 @@
       <w:rFonts w:ascii="Arial" w:hAnsi="Arial" w:cs="Arial"/>
     </w:rPr>
   </w:style>
-  <w:style w:type="character" w:styleId="HTMLSample">
+  <w:style w:type="character" w:styleId="ExempleHTML">
     <w:name w:val="HTML Sample"/>
-    <w:basedOn w:val="DefaultParagraphFont"/>
+    <w:basedOn w:val="Policepardfaut"/>
     <w:semiHidden/>
     <w:rsid w:val="00C05D8E"/>
     <w:rPr>
       <w:rFonts w:ascii="Courier New" w:hAnsi="Courier New" w:cs="Courier New"/>
     </w:rPr>
   </w:style>
-  <w:style w:type="paragraph" w:styleId="Closing">
+  <w:style w:type="paragraph" w:styleId="Formuledepolitesse">
     <w:name w:val="Closing"/>
     <w:basedOn w:val="Normal"/>
     <w:semiHidden/>
@@ -10322,9 +10584,9 @@
       <w:ind w:left="4320"/>
     </w:pPr>
   </w:style>
-  <w:style w:type="table" w:styleId="TableGrid1">
+  <w:style w:type="table" w:styleId="Grille1">
     <w:name w:val="Table Grid 1"/>
-    <w:basedOn w:val="TableNormal"/>
+    <w:basedOn w:val="TableauNormal"/>
     <w:semiHidden/>
     <w:rsid w:val="00C05D8E"/>
     <w:pPr>
@@ -10377,9 +10639,9 @@
       </w:tcPr>
     </w:tblStylePr>
   </w:style>
-  <w:style w:type="table" w:styleId="TableGrid2">
+  <w:style w:type="table" w:styleId="Grille2">
     <w:name w:val="Table Grid 2"/>
-    <w:basedOn w:val="TableNormal"/>
+    <w:basedOn w:val="TableauNormal"/>
     <w:semiHidden/>
     <w:rsid w:val="00C05D8E"/>
     <w:pPr>
@@ -10455,9 +10717,9 @@
       </w:tcPr>
     </w:tblStylePr>
   </w:style>
-  <w:style w:type="table" w:styleId="TableGrid3">
+  <w:style w:type="table" w:styleId="Grille3">
     <w:name w:val="Table Grid 3"/>
-    <w:basedOn w:val="TableNormal"/>
+    <w:basedOn w:val="TableauNormal"/>
     <w:semiHidden/>
     <w:rsid w:val="00C05D8E"/>
     <w:pPr>
@@ -10520,9 +10782,9 @@
       </w:tcPr>
     </w:tblStylePr>
   </w:style>
-  <w:style w:type="table" w:styleId="TableGrid4">
+  <w:style w:type="table" w:styleId="Grille4">
     <w:name w:val="Table Grid 4"/>
-    <w:basedOn w:val="TableNormal"/>
+    <w:basedOn w:val="TableauNormal"/>
     <w:semiHidden/>
     <w:rsid w:val="00C05D8E"/>
     <w:pPr>
@@ -10591,9 +10853,9 @@
       </w:tcPr>
     </w:tblStylePr>
   </w:style>
-  <w:style w:type="table" w:styleId="TableGrid5">
+  <w:style w:type="table" w:styleId="Grille5">
     <w:name w:val="Table Grid 5"/>
-    <w:basedOn w:val="TableNormal"/>
+    <w:basedOn w:val="TableauNormal"/>
     <w:semiHidden/>
     <w:rsid w:val="00C05D8E"/>
     <w:pPr>
@@ -10665,9 +10927,9 @@
       </w:tcPr>
     </w:tblStylePr>
   </w:style>
-  <w:style w:type="table" w:styleId="TableGrid6">
+  <w:style w:type="table" w:styleId="Grille6">
     <w:name w:val="Table Grid 6"/>
-    <w:basedOn w:val="TableNormal"/>
+    <w:basedOn w:val="TableauNormal"/>
     <w:semiHidden/>
     <w:rsid w:val="00C05D8E"/>
     <w:pPr>
@@ -10742,9 +11004,9 @@
       </w:tcPr>
     </w:tblStylePr>
   </w:style>
-  <w:style w:type="table" w:styleId="TableGrid7">
+  <w:style w:type="table" w:styleId="Grille7">
     <w:name w:val="Table Grid 7"/>
-    <w:basedOn w:val="TableNormal"/>
+    <w:basedOn w:val="TableauNormal"/>
     <w:semiHidden/>
     <w:rsid w:val="00C05D8E"/>
     <w:pPr>
@@ -10838,9 +11100,9 @@
       </w:tcPr>
     </w:tblStylePr>
   </w:style>
-  <w:style w:type="table" w:styleId="TableGrid8">
+  <w:style w:type="table" w:styleId="Grille8">
     <w:name w:val="Table Grid 8"/>
-    <w:basedOn w:val="TableNormal"/>
+    <w:basedOn w:val="TableauNormal"/>
     <w:semiHidden/>
     <w:rsid w:val="00C05D8E"/>
     <w:pPr>
@@ -10910,9 +11172,9 @@
       </w:tcPr>
     </w:tblStylePr>
   </w:style>
-  <w:style w:type="table" w:styleId="TableGrid">
+  <w:style w:type="table" w:styleId="Grilledutableau">
     <w:name w:val="Table Grid"/>
-    <w:basedOn w:val="TableNormal"/>
+    <w:basedOn w:val="TableauNormal"/>
     <w:semiHidden/>
     <w:rsid w:val="00C05D8E"/>
     <w:pPr>
@@ -10936,9 +11198,9 @@
       </w:tblCellMar>
     </w:tblPr>
   </w:style>
-  <w:style w:type="character" w:styleId="FollowedHyperlink">
+  <w:style w:type="character" w:styleId="Lienhypertextesuivivisit">
     <w:name w:val="FollowedHyperlink"/>
-    <w:basedOn w:val="DefaultParagraphFont"/>
+    <w:basedOn w:val="Policepardfaut"/>
     <w:semiHidden/>
     <w:rsid w:val="00C05D8E"/>
     <w:rPr>
@@ -10946,7 +11208,7 @@
       <w:u w:val="single"/>
     </w:rPr>
   </w:style>
-  <w:style w:type="paragraph" w:styleId="List">
+  <w:style w:type="paragraph" w:styleId="Liste">
     <w:name w:val="List"/>
     <w:basedOn w:val="Normal"/>
     <w:semiHidden/>
@@ -10955,7 +11217,7 @@
       <w:ind w:left="360" w:hanging="360"/>
     </w:pPr>
   </w:style>
-  <w:style w:type="paragraph" w:styleId="List2">
+  <w:style w:type="paragraph" w:styleId="Liste2">
     <w:name w:val="List 2"/>
     <w:basedOn w:val="Normal"/>
     <w:semiHidden/>
@@ -10964,7 +11226,7 @@
       <w:ind w:left="720" w:hanging="360"/>
     </w:pPr>
   </w:style>
-  <w:style w:type="paragraph" w:styleId="List3">
+  <w:style w:type="paragraph" w:styleId="Liste3">
     <w:name w:val="List 3"/>
     <w:basedOn w:val="Normal"/>
     <w:semiHidden/>
@@ -10973,7 +11235,7 @@
       <w:ind w:left="1080" w:hanging="360"/>
     </w:pPr>
   </w:style>
-  <w:style w:type="paragraph" w:styleId="List4">
+  <w:style w:type="paragraph" w:styleId="Liste4">
     <w:name w:val="List 4"/>
     <w:basedOn w:val="Normal"/>
     <w:semiHidden/>
@@ -10982,7 +11244,7 @@
       <w:ind w:left="1440" w:hanging="360"/>
     </w:pPr>
   </w:style>
-  <w:style w:type="paragraph" w:styleId="List5">
+  <w:style w:type="paragraph" w:styleId="Liste5">
     <w:name w:val="List 5"/>
     <w:basedOn w:val="Normal"/>
     <w:semiHidden/>
@@ -10991,13 +11253,13 @@
       <w:ind w:left="1800" w:hanging="360"/>
     </w:pPr>
   </w:style>
-  <w:style w:type="paragraph" w:styleId="ListNumber">
+  <w:style w:type="paragraph" w:styleId="Listenumros">
     <w:name w:val="List Number"/>
     <w:basedOn w:val="Normal"/>
     <w:semiHidden/>
     <w:rsid w:val="00BA069F"/>
   </w:style>
-  <w:style w:type="paragraph" w:styleId="ListNumber2">
+  <w:style w:type="paragraph" w:styleId="Listenumros2">
     <w:name w:val="List Number 2"/>
     <w:basedOn w:val="Normal"/>
     <w:semiHidden/>
@@ -11008,7 +11270,7 @@
       </w:numPr>
     </w:pPr>
   </w:style>
-  <w:style w:type="paragraph" w:styleId="ListNumber3">
+  <w:style w:type="paragraph" w:styleId="Listenumros3">
     <w:name w:val="List Number 3"/>
     <w:basedOn w:val="Normal"/>
     <w:semiHidden/>
@@ -11019,7 +11281,7 @@
       </w:numPr>
     </w:pPr>
   </w:style>
-  <w:style w:type="paragraph" w:styleId="ListNumber4">
+  <w:style w:type="paragraph" w:styleId="Listenumros4">
     <w:name w:val="List Number 4"/>
     <w:basedOn w:val="Normal"/>
     <w:semiHidden/>
@@ -11030,7 +11292,7 @@
       </w:numPr>
     </w:pPr>
   </w:style>
-  <w:style w:type="paragraph" w:styleId="ListNumber5">
+  <w:style w:type="paragraph" w:styleId="Listenumros5">
     <w:name w:val="List Number 5"/>
     <w:basedOn w:val="Normal"/>
     <w:semiHidden/>
@@ -11041,7 +11303,7 @@
       </w:numPr>
     </w:pPr>
   </w:style>
-  <w:style w:type="paragraph" w:styleId="ListBullet">
+  <w:style w:type="paragraph" w:styleId="Listepuces">
     <w:name w:val="List Bullet"/>
     <w:basedOn w:val="Normal"/>
     <w:autoRedefine/>
@@ -11053,7 +11315,7 @@
       </w:numPr>
     </w:pPr>
   </w:style>
-  <w:style w:type="paragraph" w:styleId="ListBullet2">
+  <w:style w:type="paragraph" w:styleId="Listepuces2">
     <w:name w:val="List Bullet 2"/>
     <w:basedOn w:val="Normal"/>
     <w:autoRedefine/>
@@ -11065,7 +11327,7 @@
       </w:numPr>
     </w:pPr>
   </w:style>
-  <w:style w:type="paragraph" w:styleId="ListBullet3">
+  <w:style w:type="paragraph" w:styleId="Listepuces3">
     <w:name w:val="List Bullet 3"/>
     <w:basedOn w:val="Normal"/>
     <w:autoRedefine/>
@@ -11077,7 +11339,7 @@
       </w:numPr>
     </w:pPr>
   </w:style>
-  <w:style w:type="paragraph" w:styleId="ListBullet4">
+  <w:style w:type="paragraph" w:styleId="Listepuces4">
     <w:name w:val="List Bullet 4"/>
     <w:basedOn w:val="Normal"/>
     <w:autoRedefine/>
@@ -11089,7 +11351,7 @@
       </w:numPr>
     </w:pPr>
   </w:style>
-  <w:style w:type="paragraph" w:styleId="ListBullet5">
+  <w:style w:type="paragraph" w:styleId="Listepuces5">
     <w:name w:val="List Bullet 5"/>
     <w:basedOn w:val="Normal"/>
     <w:autoRedefine/>
@@ -11101,7 +11363,7 @@
       </w:numPr>
     </w:pPr>
   </w:style>
-  <w:style w:type="paragraph" w:styleId="ListContinue">
+  <w:style w:type="paragraph" w:styleId="Listecontinue">
     <w:name w:val="List Continue"/>
     <w:basedOn w:val="Normal"/>
     <w:semiHidden/>
@@ -11111,7 +11373,7 @@
       <w:ind w:left="360"/>
     </w:pPr>
   </w:style>
-  <w:style w:type="paragraph" w:styleId="ListContinue2">
+  <w:style w:type="paragraph" w:styleId="Listecontinue2">
     <w:name w:val="List Continue 2"/>
     <w:basedOn w:val="Normal"/>
     <w:semiHidden/>
@@ -11121,7 +11383,7 @@
       <w:ind w:left="720"/>
     </w:pPr>
   </w:style>
-  <w:style w:type="paragraph" w:styleId="ListContinue3">
+  <w:style w:type="paragraph" w:styleId="Listecontinue3">
     <w:name w:val="List Continue 3"/>
     <w:basedOn w:val="Normal"/>
     <w:semiHidden/>
@@ -11131,7 +11393,7 @@
       <w:ind w:left="1080"/>
     </w:pPr>
   </w:style>
-  <w:style w:type="paragraph" w:styleId="ListContinue4">
+  <w:style w:type="paragraph" w:styleId="Listecontinue4">
     <w:name w:val="List Continue 4"/>
     <w:basedOn w:val="Normal"/>
     <w:semiHidden/>
@@ -11141,7 +11403,7 @@
       <w:ind w:left="1440"/>
     </w:pPr>
   </w:style>
-  <w:style w:type="paragraph" w:styleId="ListContinue5">
+  <w:style w:type="paragraph" w:styleId="Listecontinue5">
     <w:name w:val="List Continue 5"/>
     <w:basedOn w:val="Normal"/>
     <w:semiHidden/>
@@ -11151,9 +11413,9 @@
       <w:ind w:left="1800"/>
     </w:pPr>
   </w:style>
-  <w:style w:type="character" w:styleId="HTMLTypewriter">
+  <w:style w:type="character" w:styleId="MachinecrireHTML">
     <w:name w:val="HTML Typewriter"/>
-    <w:basedOn w:val="DefaultParagraphFont"/>
+    <w:basedOn w:val="Policepardfaut"/>
     <w:semiHidden/>
     <w:rsid w:val="00C05D8E"/>
     <w:rPr>
@@ -11162,15 +11424,15 @@
       <w:szCs w:val="20"/>
     </w:rPr>
   </w:style>
-  <w:style w:type="character" w:styleId="LineNumber">
+  <w:style w:type="character" w:styleId="Numrodeligne">
     <w:name w:val="line number"/>
-    <w:basedOn w:val="DefaultParagraphFont"/>
+    <w:basedOn w:val="Policepardfaut"/>
     <w:semiHidden/>
     <w:rsid w:val="00C05D8E"/>
   </w:style>
-  <w:style w:type="table" w:styleId="TableSubtle1">
+  <w:style w:type="table" w:styleId="Ple1">
     <w:name w:val="Table Subtle 1"/>
-    <w:basedOn w:val="TableNormal"/>
+    <w:basedOn w:val="TableauNormal"/>
     <w:semiHidden/>
     <w:rsid w:val="00C05D8E"/>
     <w:pPr>
@@ -11266,9 +11528,9 @@
       </w:tcPr>
     </w:tblStylePr>
   </w:style>
-  <w:style w:type="table" w:styleId="TableSubtle2">
+  <w:style w:type="table" w:styleId="Ple2">
     <w:name w:val="Table Subtle 2"/>
-    <w:basedOn w:val="TableNormal"/>
+    <w:basedOn w:val="TableauNormal"/>
     <w:semiHidden/>
     <w:rsid w:val="00C05D8E"/>
     <w:pPr>
@@ -11356,7 +11618,7 @@
       </w:tcPr>
     </w:tblStylePr>
   </w:style>
-  <w:style w:type="paragraph" w:styleId="HTMLPreformatted">
+  <w:style w:type="paragraph" w:styleId="PrformatHTML">
     <w:name w:val="HTML Preformatted"/>
     <w:basedOn w:val="Normal"/>
     <w:semiHidden/>
@@ -11367,9 +11629,9 @@
       <w:szCs w:val="20"/>
     </w:rPr>
   </w:style>
-  <w:style w:type="table" w:styleId="TableProfessional">
+  <w:style w:type="table" w:styleId="Professionnel">
     <w:name w:val="Table Professional"/>
-    <w:basedOn w:val="TableNormal"/>
+    <w:basedOn w:val="TableauNormal"/>
     <w:semiHidden/>
     <w:rsid w:val="00C05D8E"/>
     <w:pPr>
@@ -11411,16 +11673,16 @@
       </w:tcPr>
     </w:tblStylePr>
   </w:style>
-  <w:style w:type="paragraph" w:styleId="BodyTextFirstIndent">
+  <w:style w:type="paragraph" w:styleId="Retrait1religne">
     <w:name w:val="Body Text First Indent"/>
-    <w:basedOn w:val="BodyText"/>
+    <w:basedOn w:val="Corpsdetexte"/>
     <w:semiHidden/>
     <w:rsid w:val="00C05D8E"/>
     <w:pPr>
       <w:ind w:firstLine="210"/>
     </w:pPr>
   </w:style>
-  <w:style w:type="paragraph" w:styleId="BodyTextIndent2">
+  <w:style w:type="paragraph" w:styleId="Retraitcorpsdetexte2">
     <w:name w:val="Body Text Indent 2"/>
     <w:basedOn w:val="Normal"/>
     <w:semiHidden/>
@@ -11430,7 +11692,7 @@
       <w:ind w:left="360"/>
     </w:pPr>
   </w:style>
-  <w:style w:type="paragraph" w:styleId="BodyTextIndent3">
+  <w:style w:type="paragraph" w:styleId="Retraitcorpsdetexte3">
     <w:name w:val="Body Text Indent 3"/>
     <w:basedOn w:val="Normal"/>
     <w:semiHidden/>
@@ -11444,9 +11706,9 @@
       <w:szCs w:val="16"/>
     </w:rPr>
   </w:style>
-  <w:style w:type="paragraph" w:styleId="BodyTextFirstIndent2">
+  <w:style w:type="paragraph" w:styleId="Retraitcorpset1relig">
     <w:name w:val="Body Text First Indent 2"/>
-    <w:basedOn w:val="BodyTextIndent"/>
+    <w:basedOn w:val="Retraitcorpsdetexte"/>
     <w:semiHidden/>
     <w:rsid w:val="00C05D8E"/>
     <w:pPr>
@@ -11459,7 +11721,7 @@
       <w:sz w:val="24"/>
     </w:rPr>
   </w:style>
-  <w:style w:type="paragraph" w:styleId="NormalIndent">
+  <w:style w:type="paragraph" w:styleId="Retraitnormal">
     <w:name w:val="Normal Indent"/>
     <w:basedOn w:val="Normal"/>
     <w:semiHidden/>
@@ -11468,7 +11730,7 @@
       <w:ind w:left="708"/>
     </w:pPr>
   </w:style>
-  <w:style w:type="paragraph" w:styleId="Salutation">
+  <w:style w:type="paragraph" w:styleId="Salutations">
     <w:name w:val="Salutation"/>
     <w:basedOn w:val="Normal"/>
     <w:next w:val="Normal"/>
@@ -11484,15 +11746,15 @@
       <w:ind w:left="4320"/>
     </w:pPr>
   </w:style>
-  <w:style w:type="paragraph" w:styleId="E-mailSignature">
+  <w:style w:type="paragraph" w:styleId="Signaturelectronique">
     <w:name w:val="E-mail Signature"/>
     <w:basedOn w:val="Normal"/>
     <w:semiHidden/>
     <w:rsid w:val="00C05D8E"/>
   </w:style>
-  <w:style w:type="table" w:styleId="TableSimple1">
+  <w:style w:type="table" w:styleId="Simple1">
     <w:name w:val="Table Simple 1"/>
-    <w:basedOn w:val="TableNormal"/>
+    <w:basedOn w:val="TableauNormal"/>
     <w:semiHidden/>
     <w:rsid w:val="00C05D8E"/>
     <w:pPr>
@@ -11535,9 +11797,9 @@
       </w:tcPr>
     </w:tblStylePr>
   </w:style>
-  <w:style w:type="table" w:styleId="TableSimple2">
+  <w:style w:type="table" w:styleId="Simple2">
     <w:name w:val="Table Simple 2"/>
-    <w:basedOn w:val="TableNormal"/>
+    <w:basedOn w:val="TableauNormal"/>
     <w:semiHidden/>
     <w:rsid w:val="00C05D8E"/>
     <w:pPr>
@@ -11638,9 +11900,9 @@
       </w:tcPr>
     </w:tblStylePr>
   </w:style>
-  <w:style w:type="table" w:styleId="TableSimple3">
+  <w:style w:type="table" w:styleId="Simple3">
     <w:name w:val="Table Simple 3"/>
-    <w:basedOn w:val="TableNormal"/>
+    <w:basedOn w:val="TableauNormal"/>
     <w:semiHidden/>
     <w:rsid w:val="00C05D8E"/>
     <w:pPr>
@@ -11680,7 +11942,7 @@
       </w:tcPr>
     </w:tblStylePr>
   </w:style>
-  <w:style w:type="paragraph" w:styleId="Subtitle">
+  <w:style w:type="paragraph" w:styleId="Sous-titre">
     <w:name w:val="Subtitle"/>
     <w:basedOn w:val="Normal"/>
     <w:qFormat/>
@@ -11694,9 +11956,9 @@
       <w:rFonts w:ascii="Arial" w:hAnsi="Arial" w:cs="Arial"/>
     </w:rPr>
   </w:style>
-  <w:style w:type="table" w:styleId="TableList1">
+  <w:style w:type="table" w:styleId="Tableauliste1">
     <w:name w:val="Table List 1"/>
-    <w:basedOn w:val="TableNormal"/>
+    <w:basedOn w:val="TableauNormal"/>
     <w:semiHidden/>
     <w:rsid w:val="00C05D8E"/>
     <w:pPr>
@@ -11785,9 +12047,9 @@
       </w:tcPr>
     </w:tblStylePr>
   </w:style>
-  <w:style w:type="table" w:styleId="TableList2">
+  <w:style w:type="table" w:styleId="Tableauliste2">
     <w:name w:val="Table List 2"/>
-    <w:basedOn w:val="TableNormal"/>
+    <w:basedOn w:val="TableauNormal"/>
     <w:semiHidden/>
     <w:rsid w:val="00C05D8E"/>
     <w:pPr>
@@ -11871,9 +12133,9 @@
       </w:tcPr>
     </w:tblStylePr>
   </w:style>
-  <w:style w:type="table" w:styleId="TableList3">
+  <w:style w:type="table" w:styleId="Tableauliste3">
     <w:name w:val="Table List 3"/>
-    <w:basedOn w:val="TableNormal"/>
+    <w:basedOn w:val="TableauNormal"/>
     <w:semiHidden/>
     <w:rsid w:val="00C05D8E"/>
     <w:pPr>
@@ -11936,9 +12198,9 @@
       </w:tcPr>
     </w:tblStylePr>
   </w:style>
-  <w:style w:type="table" w:styleId="TableList4">
+  <w:style w:type="table" w:styleId="Tableauliste4">
     <w:name w:val="Table List 4"/>
-    <w:basedOn w:val="TableNormal"/>
+    <w:basedOn w:val="TableauNormal"/>
     <w:semiHidden/>
     <w:rsid w:val="00C05D8E"/>
     <w:pPr>
@@ -11980,9 +12242,9 @@
       </w:tcPr>
     </w:tblStylePr>
   </w:style>
-  <w:style w:type="table" w:styleId="TableList5">
+  <w:style w:type="table" w:styleId="Tableauliste5">
     <w:name w:val="Table List 5"/>
-    <w:basedOn w:val="TableNormal"/>
+    <w:basedOn w:val="TableauNormal"/>
     <w:semiHidden/>
     <w:rsid w:val="00C05D8E"/>
     <w:pPr>
@@ -12035,9 +12297,9 @@
       </w:tcPr>
     </w:tblStylePr>
   </w:style>
-  <w:style w:type="table" w:styleId="TableTheme">
+  <w:style w:type="table" w:styleId="Thme">
     <w:name w:val="Table Theme"/>
-    <w:basedOn w:val="TableNormal"/>
+    <w:basedOn w:val="TableauNormal"/>
     <w:semiHidden/>
     <w:rsid w:val="00C05D8E"/>
     <w:pPr>
@@ -12061,7 +12323,7 @@
       </w:tblCellMar>
     </w:tblPr>
   </w:style>
-  <w:style w:type="paragraph" w:styleId="NoteHeading">
+  <w:style w:type="paragraph" w:styleId="Titredenote">
     <w:name w:val="Note Heading"/>
     <w:basedOn w:val="Normal"/>
     <w:next w:val="Normal"/>
@@ -12079,7 +12341,7 @@
       <w:ind w:left="240" w:hanging="240"/>
     </w:pPr>
   </w:style>
-  <w:style w:type="paragraph" w:styleId="IndexHeading">
+  <w:style w:type="paragraph" w:styleId="Titreindex">
     <w:name w:val="index heading"/>
     <w:basedOn w:val="Normal"/>
     <w:next w:val="Index1"/>
@@ -12091,7 +12353,7 @@
       <w:bCs/>
     </w:rPr>
   </w:style>
-  <w:style w:type="paragraph" w:styleId="TOAHeading">
+  <w:style w:type="paragraph" w:styleId="TitreTR">
     <w:name w:val="toa heading"/>
     <w:basedOn w:val="Normal"/>
     <w:next w:val="Normal"/>
@@ -12106,7 +12368,7 @@
       <w:bCs/>
     </w:rPr>
   </w:style>
-  <w:style w:type="paragraph" w:styleId="TOC3">
+  <w:style w:type="paragraph" w:styleId="TM3">
     <w:name w:val="toc 3"/>
     <w:basedOn w:val="Normal"/>
     <w:next w:val="Normal"/>
@@ -12122,7 +12384,7 @@
       <w:ind w:left="1560" w:hanging="840"/>
     </w:pPr>
   </w:style>
-  <w:style w:type="paragraph" w:styleId="TOC4">
+  <w:style w:type="paragraph" w:styleId="TM4">
     <w:name w:val="toc 4"/>
     <w:basedOn w:val="Normal"/>
     <w:next w:val="Normal"/>
@@ -12137,7 +12399,7 @@
       <w:ind w:left="2400" w:hanging="840"/>
     </w:pPr>
   </w:style>
-  <w:style w:type="paragraph" w:styleId="TOC5">
+  <w:style w:type="paragraph" w:styleId="TM5">
     <w:name w:val="toc 5"/>
     <w:basedOn w:val="Normal"/>
     <w:next w:val="Normal"/>
@@ -12156,7 +12418,7 @@
       <w:noProof/>
     </w:rPr>
   </w:style>
-  <w:style w:type="paragraph" w:styleId="TOC6">
+  <w:style w:type="paragraph" w:styleId="TM6">
     <w:name w:val="toc 6"/>
     <w:basedOn w:val="Normal"/>
     <w:next w:val="Normal"/>
@@ -12170,7 +12432,7 @@
       <w:spacing w:before="240" w:line="240" w:lineRule="auto"/>
     </w:pPr>
   </w:style>
-  <w:style w:type="paragraph" w:styleId="TOC7">
+  <w:style w:type="paragraph" w:styleId="TM7">
     <w:name w:val="toc 7"/>
     <w:basedOn w:val="Normal"/>
     <w:next w:val="Normal"/>
@@ -12181,7 +12443,7 @@
       <w:ind w:left="1440"/>
     </w:pPr>
   </w:style>
-  <w:style w:type="paragraph" w:styleId="TOC8">
+  <w:style w:type="paragraph" w:styleId="TM8">
     <w:name w:val="toc 8"/>
     <w:basedOn w:val="Normal"/>
     <w:next w:val="Normal"/>
@@ -12192,7 +12454,7 @@
       <w:ind w:left="1680"/>
     </w:pPr>
   </w:style>
-  <w:style w:type="paragraph" w:styleId="TOC9">
+  <w:style w:type="paragraph" w:styleId="TM9">
     <w:name w:val="toc 9"/>
     <w:basedOn w:val="Normal"/>
     <w:next w:val="Normal"/>
@@ -12203,9 +12465,9 @@
       <w:ind w:left="1920"/>
     </w:pPr>
   </w:style>
-  <w:style w:type="character" w:styleId="HTMLVariable">
+  <w:style w:type="character" w:styleId="VariableHTML">
     <w:name w:val="HTML Variable"/>
-    <w:basedOn w:val="DefaultParagraphFont"/>
+    <w:basedOn w:val="Policepardfaut"/>
     <w:semiHidden/>
     <w:rsid w:val="00C05D8E"/>
     <w:rPr>
@@ -12213,9 +12475,9 @@
       <w:iCs/>
     </w:rPr>
   </w:style>
-  <w:style w:type="table" w:styleId="TableWeb1">
+  <w:style w:type="table" w:styleId="Web1">
     <w:name w:val="Table Web 1"/>
-    <w:basedOn w:val="TableNormal"/>
+    <w:basedOn w:val="TableauNormal"/>
     <w:semiHidden/>
     <w:rsid w:val="00C05D8E"/>
     <w:pPr>
@@ -12258,9 +12520,9 @@
       </w:tcPr>
     </w:tblStylePr>
   </w:style>
-  <w:style w:type="table" w:styleId="TableWeb2">
+  <w:style w:type="table" w:styleId="Web2">
     <w:name w:val="Table Web 2"/>
-    <w:basedOn w:val="TableNormal"/>
+    <w:basedOn w:val="TableauNormal"/>
     <w:semiHidden/>
     <w:rsid w:val="00C05D8E"/>
     <w:pPr>
@@ -12303,9 +12565,9 @@
       </w:tcPr>
     </w:tblStylePr>
   </w:style>
-  <w:style w:type="table" w:styleId="TableWeb3">
+  <w:style w:type="table" w:styleId="Web3">
     <w:name w:val="Table Web 3"/>
-    <w:basedOn w:val="TableNormal"/>
+    <w:basedOn w:val="TableauNormal"/>
     <w:semiHidden/>
     <w:rsid w:val="00C05D8E"/>
     <w:pPr>
@@ -12350,7 +12612,7 @@
   </w:style>
   <w:style w:type="numbering" w:styleId="111111">
     <w:name w:val="Outline List 2"/>
-    <w:basedOn w:val="NoList"/>
+    <w:basedOn w:val="Aucuneliste"/>
     <w:semiHidden/>
     <w:rsid w:val="00C05D8E"/>
     <w:pPr>
@@ -12361,7 +12623,7 @@
   </w:style>
   <w:style w:type="numbering" w:styleId="1ai">
     <w:name w:val="Outline List 1"/>
-    <w:basedOn w:val="NoList"/>
+    <w:basedOn w:val="Aucuneliste"/>
     <w:semiHidden/>
     <w:rsid w:val="00C05D8E"/>
     <w:pPr>
@@ -12372,7 +12634,7 @@
   </w:style>
   <w:style w:type="character" w:customStyle="1" w:styleId="TITRETSCar">
     <w:name w:val="TITRE ÉTS Car"/>
-    <w:basedOn w:val="DefaultParagraphFont"/>
+    <w:basedOn w:val="Policepardfaut"/>
     <w:link w:val="TITRETS"/>
     <w:rsid w:val="00514B28"/>
     <w:rPr>
@@ -12390,9 +12652,9 @@
     <w:semiHidden/>
     <w:rsid w:val="00514B28"/>
   </w:style>
-  <w:style w:type="table" w:styleId="TableList6">
+  <w:style w:type="table" w:styleId="Tableauliste6">
     <w:name w:val="Table List 6"/>
-    <w:basedOn w:val="TableNormal"/>
+    <w:basedOn w:val="TableauNormal"/>
     <w:semiHidden/>
     <w:rsid w:val="00514B28"/>
     <w:pPr>
@@ -12456,9 +12718,9 @@
       </w:tcPr>
     </w:tblStylePr>
   </w:style>
-  <w:style w:type="table" w:styleId="TableList7">
+  <w:style w:type="table" w:styleId="Tableauliste7">
     <w:name w:val="Table List 7"/>
-    <w:basedOn w:val="TableNormal"/>
+    <w:basedOn w:val="TableauNormal"/>
     <w:semiHidden/>
     <w:rsid w:val="00514B28"/>
     <w:pPr>
@@ -12560,9 +12822,9 @@
       </w:tcPr>
     </w:tblStylePr>
   </w:style>
-  <w:style w:type="table" w:styleId="TableList8">
+  <w:style w:type="table" w:styleId="Tableauliste8">
     <w:name w:val="Table List 8"/>
-    <w:basedOn w:val="TableNormal"/>
+    <w:basedOn w:val="TableauNormal"/>
     <w:semiHidden/>
     <w:rsid w:val="00514B28"/>
     <w:pPr>
@@ -12666,7 +12928,7 @@
       </w:tcPr>
     </w:tblStylePr>
   </w:style>
-  <w:style w:type="paragraph" w:styleId="PlainText">
+  <w:style w:type="paragraph" w:styleId="Textebrut">
     <w:name w:val="Plain Text"/>
     <w:basedOn w:val="Normal"/>
     <w:semiHidden/>
@@ -12677,7 +12939,7 @@
       <w:szCs w:val="20"/>
     </w:rPr>
   </w:style>
-  <w:style w:type="paragraph" w:styleId="BlockText">
+  <w:style w:type="paragraph" w:styleId="Normalcentr">
     <w:name w:val="Block Text"/>
     <w:basedOn w:val="Normal"/>
     <w:semiHidden/>
@@ -12687,7 +12949,7 @@
       <w:ind w:left="1440" w:right="1440"/>
     </w:pPr>
   </w:style>
-  <w:style w:type="paragraph" w:styleId="Title">
+  <w:style w:type="paragraph" w:styleId="Titre">
     <w:name w:val="Title"/>
     <w:basedOn w:val="Normal"/>
     <w:next w:val="Normal"/>
@@ -12708,7 +12970,7 @@
   </w:style>
   <w:style w:type="paragraph" w:customStyle="1" w:styleId="Annexe">
     <w:name w:val="Annexe"/>
-    <w:basedOn w:val="Title"/>
+    <w:basedOn w:val="Titre"/>
     <w:next w:val="Normal"/>
     <w:autoRedefine/>
     <w:rsid w:val="00187740"/>
@@ -12722,7 +12984,7 @@
       <w:caps/>
     </w:rPr>
   </w:style>
-  <w:style w:type="paragraph" w:styleId="Caption">
+  <w:style w:type="paragraph" w:styleId="Lgende">
     <w:name w:val="caption"/>
     <w:basedOn w:val="Normal"/>
     <w:next w:val="Normal"/>
@@ -12737,7 +12999,7 @@
       <w:szCs w:val="20"/>
     </w:rPr>
   </w:style>
-  <w:style w:type="paragraph" w:styleId="TableofFigures">
+  <w:style w:type="paragraph" w:styleId="Tabledesillustrations">
     <w:name w:val="table of figures"/>
     <w:basedOn w:val="Normal"/>
     <w:next w:val="Normal"/>
@@ -12752,9 +13014,9 @@
       <w:ind w:left="1800" w:hanging="1915"/>
     </w:pPr>
   </w:style>
-  <w:style w:type="character" w:styleId="CommentReference">
+  <w:style w:type="character" w:styleId="Marquedecommentaire">
     <w:name w:val="annotation reference"/>
-    <w:basedOn w:val="DefaultParagraphFont"/>
+    <w:basedOn w:val="Policepardfaut"/>
     <w:semiHidden/>
     <w:rsid w:val="00455739"/>
     <w:rPr>
@@ -12762,7 +13024,7 @@
       <w:szCs w:val="16"/>
     </w:rPr>
   </w:style>
-  <w:style w:type="paragraph" w:styleId="CommentText">
+  <w:style w:type="paragraph" w:styleId="Commentaire">
     <w:name w:val="annotation text"/>
     <w:basedOn w:val="Normal"/>
     <w:semiHidden/>
@@ -12772,10 +13034,10 @@
       <w:szCs w:val="20"/>
     </w:rPr>
   </w:style>
-  <w:style w:type="paragraph" w:styleId="CommentSubject">
+  <w:style w:type="paragraph" w:styleId="Objetducommentaire">
     <w:name w:val="annotation subject"/>
-    <w:basedOn w:val="CommentText"/>
-    <w:next w:val="CommentText"/>
+    <w:basedOn w:val="Commentaire"/>
+    <w:next w:val="Commentaire"/>
     <w:semiHidden/>
     <w:rsid w:val="00455739"/>
     <w:rPr>
@@ -12783,7 +13045,7 @@
       <w:bCs/>
     </w:rPr>
   </w:style>
-  <w:style w:type="paragraph" w:styleId="FootnoteText">
+  <w:style w:type="paragraph" w:styleId="Notedebasdepage">
     <w:name w:val="footnote text"/>
     <w:basedOn w:val="Normal"/>
     <w:semiHidden/>
@@ -12793,18 +13055,18 @@
       <w:szCs w:val="20"/>
     </w:rPr>
   </w:style>
-  <w:style w:type="character" w:styleId="FootnoteReference">
+  <w:style w:type="character" w:styleId="Appelnotedebasdep">
     <w:name w:val="footnote reference"/>
-    <w:basedOn w:val="DefaultParagraphFont"/>
+    <w:basedOn w:val="Policepardfaut"/>
     <w:semiHidden/>
     <w:rsid w:val="0085509D"/>
     <w:rPr>
       <w:vertAlign w:val="superscript"/>
     </w:rPr>
   </w:style>
-  <w:style w:type="paragraph" w:customStyle="1" w:styleId="Listepuces">
+  <w:style w:type="paragraph" w:customStyle="1" w:styleId="Listepuces0">
     <w:name w:val="Liste puces"/>
-    <w:basedOn w:val="ListBullet"/>
+    <w:basedOn w:val="Listepuces"/>
     <w:rsid w:val="006847A7"/>
     <w:pPr>
       <w:numPr>
@@ -12819,7 +13081,7 @@
   </w:style>
   <w:style w:type="paragraph" w:customStyle="1" w:styleId="Listenumrote">
     <w:name w:val="Liste numérotée"/>
-    <w:basedOn w:val="ListNumber"/>
+    <w:basedOn w:val="Listenumros"/>
     <w:rsid w:val="00BA069F"/>
     <w:pPr>
       <w:numPr>
@@ -12829,7 +13091,7 @@
   </w:style>
   <w:style w:type="paragraph" w:customStyle="1" w:styleId="Rfrencesbibliographiques">
     <w:name w:val="Références bibliographiques"/>
-    <w:basedOn w:val="BodyTextFirstIndent"/>
+    <w:basedOn w:val="Retrait1religne"/>
     <w:rsid w:val="00D4167B"/>
     <w:pPr>
       <w:spacing w:after="240" w:line="240" w:lineRule="auto"/>
@@ -13141,7 +13403,7 @@
 </file>
 
 <file path=customXml/itemProps1.xml><?xml version="1.0" encoding="utf-8"?>
-<ds:datastoreItem xmlns:ds="http://schemas.openxmlformats.org/officeDocument/2006/customXml" ds:itemID="{79E9FDDE-12AD-405F-B9C1-96D13F1BD722}">
+<ds:datastoreItem xmlns:ds="http://schemas.openxmlformats.org/officeDocument/2006/customXml" ds:itemID="{C1D6CBFD-D0FD-457B-91FE-D5B45F4A3A80}">
   <ds:schemaRefs>
     <ds:schemaRef ds:uri="http://schemas.openxmlformats.org/officeDocument/2006/bibliography"/>
   </ds:schemaRefs>

</xml_diff>

<commit_message>
Travaille sur le choix de la SDRAM dans la section 2.2
</commit_message>
<xml_diff>
--- a/planning/ELE792_E10_Rapport_Final.docx
+++ b/planning/ELE792_E10_Rapport_Final.docx
@@ -4751,14 +4751,38 @@
           <v:shape id="_x0000_i1025" type="#_x0000_t75" style="width:246pt;height:60pt" o:ole="">
             <v:imagedata r:id="rId22" o:title=""/>
           </v:shape>
-          <o:OLEObject Type="Embed" ProgID="Equation.DSMT4" ShapeID="_x0000_i1025" DrawAspect="Content" ObjectID="_1342079988" r:id="rId23"/>
+          <o:OLEObject Type="Embed" ProgID="Equation.DSMT4" ShapeID="_x0000_i1025" DrawAspect="Content" ObjectID="_1342082023" r:id="rId23"/>
         </w:object>
       </w:r>
     </w:p>
     <w:p/>
     <w:p>
       <w:r>
-        <w:t>Le processeur devra donc être capable de faire en moyenne 2.6 millions de transferts par seconde pour l’affichage. Ceci peut être assez contraignant, mais il sera toujours possible de faire des choix matériels afin d’alléger la tâche comme avec l’utilisation de canaux DMA.</w:t>
+        <w:t xml:space="preserve">Le processeur devra donc être capable de faire en moyenne 2.6 millions de transferts par seconde pour l’affichage. Ceci peut être assez contraignant, </w:t>
+      </w:r>
+      <w:r>
+        <w:t>c’est pourquoi nous devrons avoir accès à des canaux DMA afin de pouvoir établir une communication directe entre le périphérique vidéo du microcontrôleur et la mémoire externe.</w:t>
+      </w:r>
+    </w:p>
+    <w:p/>
+    <w:p>
+      <w:r>
+        <w:t>Pour ce</w:t>
+      </w:r>
+      <w:r>
+        <w:t>tte mémoire externe, nous avons le choix entre le type DRAM et SRAM. La mémoir</w:t>
+      </w:r>
+      <w:r>
+        <w:t>e</w:t>
+      </w:r>
+      <w:r>
+        <w:t xml:space="preserve"> de type DRAM est souvent moins dispendieuse mais est volatile et doit donc être rafraîchie fréquemment, ce qui complexifie son utilisation. Une mémoire de type SRAM coûte par contre plus cher mais est beaucoup plus facile d’utilisation</w:t>
+      </w:r>
+      <w:r>
+        <w:t xml:space="preserve"> et possède une bande passante plus rapide étant donnée l’absence de condensateur, contrairement à la DRAM</w:t>
+      </w:r>
+      <w:r>
+        <w:t xml:space="preserve">. Nous nous pencherons donc intuitivement sur le choix d’une mémoire de type SRAM. </w:t>
       </w:r>
     </w:p>
     <w:p/>
@@ -13795,7 +13819,7 @@
 </file>
 
 <file path=customXml/itemProps1.xml><?xml version="1.0" encoding="utf-8"?>
-<ds:datastoreItem xmlns:ds="http://schemas.openxmlformats.org/officeDocument/2006/customXml" ds:itemID="{B88D7874-0467-436F-B833-21FB94DBC141}">
+<ds:datastoreItem xmlns:ds="http://schemas.openxmlformats.org/officeDocument/2006/customXml" ds:itemID="{38327895-54C2-449E-8E80-34372779BFAB}">
   <ds:schemaRefs>
     <ds:schemaRef ds:uri="http://schemas.openxmlformats.org/officeDocument/2006/bibliography"/>
   </ds:schemaRefs>

</xml_diff>

<commit_message>
section 2.2: sortie vidéo en construction
</commit_message>
<xml_diff>
--- a/planning/ELE792_E10_Rapport_Final.docx
+++ b/planning/ELE792_E10_Rapport_Final.docx
@@ -4563,7 +4563,19 @@
     <w:p/>
     <w:p>
       <w:r>
-        <w:t>À partir de ces valeurs, faisons une série de choix qui serait des valeurs acceptables pour notre console.</w:t>
+        <w:t xml:space="preserve">À partir de ces valeurs, </w:t>
+      </w:r>
+      <w:r>
+        <w:t>nous avons fait</w:t>
+      </w:r>
+      <w:r>
+        <w:t xml:space="preserve"> une série de choix qui serai</w:t>
+      </w:r>
+      <w:r>
+        <w:t>en</w:t>
+      </w:r>
+      <w:r>
+        <w:t>t des valeurs acceptables pour notre console.</w:t>
       </w:r>
     </w:p>
     <w:tbl>
@@ -4751,7 +4763,7 @@
           <v:shape id="_x0000_i1025" type="#_x0000_t75" style="width:246pt;height:60pt" o:ole="">
             <v:imagedata r:id="rId22" o:title=""/>
           </v:shape>
-          <o:OLEObject Type="Embed" ProgID="Equation.DSMT4" ShapeID="_x0000_i1025" DrawAspect="Content" ObjectID="_1342082023" r:id="rId23"/>
+          <o:OLEObject Type="Embed" ProgID="Equation.DSMT4" ShapeID="_x0000_i1025" DrawAspect="Content" ObjectID="_1342084162" r:id="rId23"/>
         </w:object>
       </w:r>
     </w:p>
@@ -4776,7 +4788,13 @@
         <w:t>e</w:t>
       </w:r>
       <w:r>
-        <w:t xml:space="preserve"> de type DRAM est souvent moins dispendieuse mais est volatile et doit donc être rafraîchie fréquemment, ce qui complexifie son utilisation. Une mémoire de type SRAM coûte par contre plus cher mais est beaucoup plus facile d’utilisation</w:t>
+        <w:t xml:space="preserve"> de type DRAM est souvent moins dispendieuse mais est volatile et doit donc être rafraîchie fréquemment, ce qui complexifie son utilisation. Une mémoire de type SRAM coûte par contre plus </w:t>
+      </w:r>
+      <w:r>
+        <w:t>coûteuse</w:t>
+      </w:r>
+      <w:r>
+        <w:t xml:space="preserve"> mais est beaucoup plus facile d’utilisation</w:t>
       </w:r>
       <w:r>
         <w:t xml:space="preserve"> et possède une bande passante plus rapide étant donnée l’absence de condensateur, contrairement à la DRAM</w:t>
@@ -4784,10 +4802,17 @@
       <w:r>
         <w:t xml:space="preserve">. Nous nous pencherons donc intuitivement sur le choix d’une mémoire de type SRAM. </w:t>
       </w:r>
+      <w:r>
+        <w:t>Les trois principaux facteurs à tenir en compte seront la bande passante, la taille et le temps de latence, qui est défini comme le temps d’accès à la mémoire en écriture ou en lecture.</w:t>
+      </w:r>
     </w:p>
     <w:p/>
+    <w:p>
+      <w:r>
+        <w:t xml:space="preserve">Pour ce qui est de la sortie du signal vidéo de la console le choix se fera entre les type de connections standards retrouvées sur les écrans récents. Ici on parle de connections de type S-Vidéo, VGA ou </w:t>
+      </w:r>
+    </w:p>
     <w:p/>
-    <w:p/>
     <w:p>
       <w:pPr>
         <w:pStyle w:val="Titre2"/>
@@ -4797,10 +4822,21 @@
       </w:r>
     </w:p>
     <w:p>
+      <w:proofErr w:type="spellStart"/>
+      <w:r>
+        <w:t>Microcontroleur</w:t>
+      </w:r>
+      <w:proofErr w:type="spellEnd"/>
+      <w:r>
+        <w:t>, SRAM, sorties vidéo.</w:t>
+      </w:r>
+    </w:p>
+    <w:p>
       <w:pPr>
         <w:pStyle w:val="Titre2"/>
       </w:pPr>
       <w:r>
+        <w:lastRenderedPageBreak/>
         <w:t>Prise de décision en fonction des barèmes établis</w:t>
       </w:r>
     </w:p>
@@ -6703,7 +6739,7 @@
         <w:rStyle w:val="Numrodepage"/>
         <w:noProof/>
       </w:rPr>
-      <w:t>6</w:t>
+      <w:t>7</w:t>
     </w:r>
     <w:r>
       <w:rPr>
@@ -13819,7 +13855,7 @@
 </file>
 
 <file path=customXml/itemProps1.xml><?xml version="1.0" encoding="utf-8"?>
-<ds:datastoreItem xmlns:ds="http://schemas.openxmlformats.org/officeDocument/2006/customXml" ds:itemID="{38327895-54C2-449E-8E80-34372779BFAB}">
+<ds:datastoreItem xmlns:ds="http://schemas.openxmlformats.org/officeDocument/2006/customXml" ds:itemID="{54826EFB-D76D-45BC-8EBF-FF410F79190F}">
   <ds:schemaRefs>
     <ds:schemaRef ds:uri="http://schemas.openxmlformats.org/officeDocument/2006/bibliography"/>
   </ds:schemaRefs>

</xml_diff>

<commit_message>
Sur 2.3, différents choix pour la SDRAM.
</commit_message>
<xml_diff>
--- a/planning/ELE792_E10_Rapport_Final.docx
+++ b/planning/ELE792_E10_Rapport_Final.docx
@@ -4332,7 +4332,46 @@
         <w:t xml:space="preserve">Du côté matériel, </w:t>
       </w:r>
       <w:r>
-        <w:t xml:space="preserve">le choix du microcontrôleur est principalement basé sur sa rapidité et les périphériques disponibles de celui-ci. On voudra un microcontrôleur assez puissant pour </w:t>
+        <w:t>le choix du microcontrôleur est principalement basé sur sa rapidité</w:t>
+      </w:r>
+      <w:r>
+        <w:t>, soin coût</w:t>
+      </w:r>
+      <w:r>
+        <w:t xml:space="preserve"> et les périphériques disponibles </w:t>
+      </w:r>
+      <w:r>
+        <w:t>sur</w:t>
+      </w:r>
+      <w:r>
+        <w:t xml:space="preserve"> celui-ci. </w:t>
+      </w:r>
+      <w:r>
+        <w:t>Notons qu’</w:t>
+      </w:r>
+      <w:r>
+        <w:t>ici</w:t>
+      </w:r>
+      <w:r>
+        <w:t xml:space="preserve"> nous avons préconisé le choix </w:t>
+      </w:r>
+      <w:r>
+        <w:t>d’un microcontrôleur comme composant central au lieu d’un FPGA</w:t>
+      </w:r>
+      <w:r>
+        <w:t xml:space="preserve"> étant donné sa simplicité d’utilisation</w:t>
+      </w:r>
+      <w:r>
+        <w:t xml:space="preserve"> et de programmation. </w:t>
+      </w:r>
+      <w:r>
+        <w:t>On voudra</w:t>
+      </w:r>
+      <w:r>
+        <w:t xml:space="preserve"> donc</w:t>
+      </w:r>
+      <w:r>
+        <w:t xml:space="preserve"> un microcontrôleur assez puissant pour </w:t>
       </w:r>
       <w:r>
         <w:t>rafraîchir les</w:t>
@@ -4341,9 +4380,16 @@
         <w:t xml:space="preserve"> images à une fréquence et une résolution choisie. </w:t>
       </w:r>
       <w:r>
-        <w:t xml:space="preserve">Le microcontrôleur choisi devra donc inclure la gestion interne des signaux vidéo. On voudra aussi qu’il puisse gérer un périphérique USB afin d’utiliser différents type de contrôleurs de jeux communs. </w:t>
-      </w:r>
-      <w:r>
+        <w:t>Le microcontrôleur choisi devra</w:t>
+      </w:r>
+      <w:r>
+        <w:t>it idéalement</w:t>
+      </w:r>
+      <w:r>
+        <w:t xml:space="preserve"> inclure la gestion interne des signaux vidéo. On voudra aussi qu’il puisse gérer un périphérique USB afin d’utiliser différents type de contrôleurs de jeux communs. </w:t>
+      </w:r>
+      <w:r>
+        <w:lastRenderedPageBreak/>
         <w:t>Finalement, il</w:t>
       </w:r>
       <w:r>
@@ -4356,9 +4402,9 @@
         <w:t xml:space="preserve">. </w:t>
       </w:r>
     </w:p>
-    <w:p>
-      <w:r>
-        <w:lastRenderedPageBreak/>
+    <w:p/>
+    <w:p>
+      <w:r>
         <w:t>Le choix de la fréquence et de la résolution de l’image, i.e. la puissance du microcontrôleur, est basé sur le fait qu’on désire créer une console du calibre du Super Nintendo des années 90. Ci-dessous un récapitulatif des configurations importantes de ce système :</w:t>
       </w:r>
     </w:p>
@@ -4706,12 +4752,16 @@
     <w:p/>
     <w:p>
       <w:r>
-        <w:t>Nous faisons ces choix pour plusieurs raisons. Premièrement, les architectures 32 bits sont très populaires de nos jours. Deuxièmement, les images de 24 bits par pixel sont un format très répandu et 10 images par seconde, en moyenne, est un taux de rafraichissement encore utilisé aujourd’hui et assez facile à atteindre. Nous nous limiterons à deux couches d’affichage, car la plupart des jeux n’utilisent que 2 couches. Pour finir, la résolution choisie est un bon compromis entre la haute résolution et la résolution du Super Nintendo. C’est cette résolution qui est normalement utilisée pour les écrans 4.3 pouces, très populaire chez les consoles portables.</w:t>
-      </w:r>
-    </w:p>
-    <w:p>
+        <w:t xml:space="preserve">Nous faisons ces choix pour plusieurs raisons. Premièrement, les architectures 32 bits sont très populaires de nos jours. Deuxièmement, les images de 24 bits par pixel sont un format très répandu et 10 images par seconde, en moyenne, est un taux de rafraichissement encore utilisé aujourd’hui et assez facile à atteindre. Nous nous limiterons à deux couches d’affichage, car la plupart des jeux n’utilisent que 2 couches. Pour finir, la résolution choisie </w:t>
+      </w:r>
       <w:r>
         <w:lastRenderedPageBreak/>
+        <w:t>est un bon compromis entre la haute résolution et la résolution du Super Nintendo. C’est cette résolution qui est normalement utilisée pour les écrans 4.3 pouces, très populaire chez les consoles portables.</w:t>
+      </w:r>
+    </w:p>
+    <w:p/>
+    <w:p>
+      <w:r>
         <w:t>Avec ces informations et notre hypothèse de départ sur le temps de traitement de l’image par le processeur, nous pouvons estimer la puissance de calcul du processeur dont nous aurons besoin.</w:t>
       </w:r>
     </w:p>
@@ -4749,7 +4799,7 @@
           <v:shape id="_x0000_i1025" type="#_x0000_t75" style="width:246pt;height:60pt" o:ole="">
             <v:imagedata r:id="rId22" o:title=""/>
           </v:shape>
-          <o:OLEObject Type="Embed" ProgID="Equation.DSMT4" ShapeID="_x0000_i1025" DrawAspect="Content" ObjectID="_1342160351" r:id="rId23"/>
+          <o:OLEObject Type="Embed" ProgID="Equation.DSMT4" ShapeID="_x0000_i1025" DrawAspect="Content" ObjectID="_1342164374" r:id="rId23"/>
         </w:object>
       </w:r>
     </w:p>
@@ -4761,6 +4811,9 @@
       <w:r>
         <w:t>c’est pourquoi nous devrons avoir accès à des canaux DMA afin de pouvoir établir une communication directe entre le périphérique vidéo du microcontrôleur et la mémoire externe.</w:t>
       </w:r>
+      <w:r>
+        <w:t xml:space="preserve"> </w:t>
+      </w:r>
     </w:p>
     <w:p/>
     <w:p>
@@ -4786,10 +4839,10 @@
         <w:t>coûteuse</w:t>
       </w:r>
       <w:r>
-        <w:t xml:space="preserve"> mais est beaucoup plus facile d’utilisation</w:t>
-      </w:r>
-      <w:r>
-        <w:t xml:space="preserve"> et possède une bande passante plus </w:t>
+        <w:t xml:space="preserve"> mais </w:t>
+      </w:r>
+      <w:r>
+        <w:t xml:space="preserve">possède une bande passante plus </w:t>
       </w:r>
       <w:r>
         <w:t>élevée</w:t>
@@ -4798,77 +4851,180 @@
         <w:t xml:space="preserve"> étant donnée l’absence de condensateur, contrairement à la DRAM</w:t>
       </w:r>
       <w:r>
-        <w:t>. Nous nous pencherons donc</w:t>
+        <w:t xml:space="preserve">. </w:t>
+      </w:r>
+      <w:r>
+        <w:t xml:space="preserve">Ici, le coût étant un facteur important ainsi que la rapidité relativement élevée, pour notre projet, des mémoires DRAM synchrone (SDRAM), </w:t>
+      </w:r>
+      <w:r>
+        <w:t xml:space="preserve">nous pencherons donc intuitivement sur le choix d’une mémoire de </w:t>
+      </w:r>
+      <w:r>
+        <w:t>ce dernier type</w:t>
+      </w:r>
+      <w:r>
+        <w:t xml:space="preserve">. </w:t>
+      </w:r>
+      <w:r>
+        <w:t>Les trois principaux facteurs à tenir en compte seront la bande passante, la taille et le temps de latence, qui est défini comme le temps d’accès à la mémoire en écriture ou en lecture</w:t>
+      </w:r>
+      <w:r>
+        <w:t xml:space="preserve"> et mesuré en nombre de coup d’horloge</w:t>
+      </w:r>
+      <w:r>
+        <w:t>.</w:t>
+      </w:r>
+    </w:p>
+    <w:p/>
+    <w:p>
+      <w:r>
+        <w:lastRenderedPageBreak/>
+        <w:t xml:space="preserve">Pour ce qui est de la sortie du signal vidéo de la console le choix </w:t>
+      </w:r>
+      <w:r>
+        <w:t>se fait principalement</w:t>
+      </w:r>
+      <w:r>
+        <w:t xml:space="preserve"> entre les type de connections standards retrouvées sur les écrans </w:t>
+      </w:r>
+      <w:r>
+        <w:t>modernes</w:t>
+      </w:r>
+      <w:r>
+        <w:t>. Ici</w:t>
       </w:r>
       <w:r>
         <w:t>,</w:t>
       </w:r>
       <w:r>
-        <w:t xml:space="preserve"> intuitivement</w:t>
-      </w:r>
-      <w:r>
-        <w:t>,</w:t>
-      </w:r>
-      <w:r>
-        <w:t xml:space="preserve"> sur le choix d’une mémoire de type SRAM. </w:t>
-      </w:r>
-      <w:r>
-        <w:t>Les trois principaux facteurs à tenir en compte seront la bande passante, la taille et le temps de latence, qui est défini comme le temps d’accès à la mémoire en écriture ou en lecture.</w:t>
+        <w:t xml:space="preserve"> on parle de</w:t>
+      </w:r>
+      <w:r>
+        <w:t>s</w:t>
+      </w:r>
+      <w:r>
+        <w:t xml:space="preserve"> connections de type S-Vidéo, VGA ou </w:t>
+      </w:r>
+      <w:r>
+        <w:t xml:space="preserve">composite. </w:t>
       </w:r>
     </w:p>
     <w:p/>
     <w:p>
-      <w:r>
-        <w:t xml:space="preserve">Pour ce qui est de la sortie du signal vidéo de la console le choix </w:t>
-      </w:r>
-      <w:r>
-        <w:t>se fait principalement</w:t>
-      </w:r>
-      <w:r>
-        <w:t xml:space="preserve"> entre les type de connections standards retrouvées sur les écrans </w:t>
-      </w:r>
-      <w:r>
-        <w:t>modernes</w:t>
-      </w:r>
-      <w:r>
-        <w:t>. Ici</w:t>
-      </w:r>
-      <w:r>
-        <w:t>,</w:t>
-      </w:r>
-      <w:r>
-        <w:t xml:space="preserve"> on parle de</w:t>
-      </w:r>
-      <w:r>
-        <w:t>s</w:t>
-      </w:r>
-      <w:r>
-        <w:t xml:space="preserve"> connections de type S-Vidéo, VGA ou </w:t>
-      </w:r>
-      <w:r>
-        <w:t xml:space="preserve">composite. </w:t>
+      <w:pPr>
+        <w:pStyle w:val="Titre2"/>
+      </w:pPr>
+      <w:r>
+        <w:t>Évaluation des solutions possibles</w:t>
+      </w:r>
+    </w:p>
+    <w:p>
+      <w:r>
+        <w:t>Pour</w:t>
+      </w:r>
+      <w:r>
+        <w:t xml:space="preserve"> </w:t>
+      </w:r>
+      <w:r>
+        <w:t xml:space="preserve">microcontrôleur, nous </w:t>
+      </w:r>
+      <w:r>
+        <w:t>avons</w:t>
+      </w:r>
+      <w:r>
+        <w:t xml:space="preserve"> plusieurs options disponibles. </w:t>
+      </w:r>
+      <w:r>
+        <w:t xml:space="preserve">Pour faciliter le choix nous </w:t>
+      </w:r>
+      <w:r>
+        <w:t>avons commencé avec</w:t>
+      </w:r>
+      <w:r>
+        <w:t xml:space="preserve"> comme référence, le microcontrôleur LPC2478 de la compagnie NXP. Ce composant est utilisé sur la plaquette de développement BLUESCREEN SUN7 de ThaiEasyElec. Le développement logiciel étant fait sur ce microcontrôleur, il n</w:t>
+      </w:r>
+      <w:r>
+        <w:t>ous est donc</w:t>
+      </w:r>
+      <w:r>
+        <w:t xml:space="preserve"> très avantageux de choisir celui-ci comme composant de calcul central de notre console </w:t>
+      </w:r>
+      <w:r>
+        <w:rPr>
+          <w:highlight w:val="yellow"/>
+        </w:rPr>
+        <w:t>pour des fins de portabilité du c</w:t>
+      </w:r>
+      <w:r>
+        <w:rPr>
+          <w:highlight w:val="yellow"/>
+        </w:rPr>
+        <w:t>ode généré durant le déve</w:t>
+      </w:r>
+      <w:r>
+        <w:rPr>
+          <w:highlight w:val="yellow"/>
+        </w:rPr>
+        <w:t>lop</w:t>
+      </w:r>
+      <w:r>
+        <w:rPr>
+          <w:highlight w:val="yellow"/>
+        </w:rPr>
+        <w:t>p</w:t>
+      </w:r>
+      <w:r>
+        <w:rPr>
+          <w:highlight w:val="yellow"/>
+        </w:rPr>
+        <w:t>ement</w:t>
+      </w:r>
+      <w:r>
+        <w:t xml:space="preserve">. </w:t>
+      </w:r>
+      <w:r>
+        <w:t>Ce qui limite maintenant notre choix à ce seul microcontrôleur.</w:t>
       </w:r>
     </w:p>
     <w:p/>
     <w:p>
+      <w:r>
+        <w:t xml:space="preserve">Le choix de la mémoire externe est par contre beaucoup plus délicat. </w:t>
+      </w:r>
+      <w:r>
+        <w:t>Nous utilisons aussi</w:t>
+      </w:r>
+      <w:r>
+        <w:t xml:space="preserve"> </w:t>
+      </w:r>
+      <w:r>
+        <w:t xml:space="preserve">comme </w:t>
+      </w:r>
+      <w:r>
+        <w:t xml:space="preserve">référence la mémoire utilisée sur le BLUESCREEN. </w:t>
+      </w:r>
+      <w:r>
+        <w:t xml:space="preserve">Cette dernière est le modèle </w:t>
+      </w:r>
+      <w:r>
+        <w:rPr>
+          <w:lang w:eastAsia="en-CA"/>
+        </w:rPr>
+        <w:t xml:space="preserve">MT48LC16M16A2P-75 de la compagnie MICRON. </w:t>
+      </w:r>
+      <w:r>
+        <w:rPr>
+          <w:lang w:eastAsia="en-CA"/>
+        </w:rPr>
+        <w:t xml:space="preserve">Cette dernière utilise un BUS de 16 bits et un temps de latence de 3 coups d’horloge en lecture. Sa taille est de 32 Mega octets (MB) et elle peut supporter une horloge de </w:t>
+      </w:r>
+    </w:p>
+    <w:p/>
+    <w:p>
       <w:pPr>
         <w:pStyle w:val="Titre2"/>
       </w:pPr>
       <w:r>
-        <w:t>Évaluation des solutions possibles</w:t>
-      </w:r>
-    </w:p>
-    <w:p>
-      <w:r>
-        <w:t>Microcontroleur, SRAM, sorties vidéo.</w:t>
-      </w:r>
-    </w:p>
-    <w:p>
-      <w:pPr>
-        <w:pStyle w:val="Titre2"/>
-      </w:pPr>
-      <w:r>
-        <w:lastRenderedPageBreak/>
         <w:t>Prise de décision en fonction des barèmes établis</w:t>
       </w:r>
     </w:p>
@@ -13887,7 +14043,7 @@
 </file>
 
 <file path=customXml/itemProps1.xml><?xml version="1.0" encoding="utf-8"?>
-<ds:datastoreItem xmlns:ds="http://schemas.openxmlformats.org/officeDocument/2006/customXml" ds:itemID="{C6D027CE-659E-4645-BB07-3D0764AB07E5}">
+<ds:datastoreItem xmlns:ds="http://schemas.openxmlformats.org/officeDocument/2006/customXml" ds:itemID="{E67E001F-08E5-4EB2-BDF2-1892912EFC31}">
   <ds:schemaRefs>
     <ds:schemaRef ds:uri="http://schemas.openxmlformats.org/officeDocument/2006/bibliography"/>
   </ds:schemaRefs>

</xml_diff>

<commit_message>
Section 1.2 mostly done
</commit_message>
<xml_diff>
--- a/planning/ELE792_E10_Rapport_Final.docx
+++ b/planning/ELE792_E10_Rapport_Final.docx
@@ -574,13 +574,18 @@
     </w:p>
     <w:p/>
     <w:p>
-      <w:r>
-        <w:t xml:space="preserve">Thaieasyelec - </w:t>
+      <w:proofErr w:type="spellStart"/>
+      <w:r>
+        <w:t>Thaieasyelec</w:t>
+      </w:r>
+      <w:proofErr w:type="spellEnd"/>
+      <w:r>
+        <w:t xml:space="preserve"> - </w:t>
       </w:r>
       <w:hyperlink r:id="rId10" w:history="1">
         <w:r>
           <w:rPr>
-            <w:rStyle w:val="Lienhypertexte"/>
+            <w:rStyle w:val="Hyperlink"/>
           </w:rPr>
           <w:t>http://www.thaieasyelec.net/</w:t>
         </w:r>
@@ -606,7 +611,23 @@
         </w:sectPr>
       </w:pPr>
       <w:r>
-        <w:t xml:space="preserve">Merci à tout l’équipe de Thaieasyelec qui n’ont pas hésité à m’envoyer </w:t>
+        <w:t xml:space="preserve">Merci à </w:t>
+      </w:r>
+      <w:proofErr w:type="gramStart"/>
+      <w:r>
+        <w:t>tout</w:t>
+      </w:r>
+      <w:proofErr w:type="gramEnd"/>
+      <w:r>
+        <w:t xml:space="preserve"> l’équipe de </w:t>
+      </w:r>
+      <w:proofErr w:type="spellStart"/>
+      <w:r>
+        <w:t>Thaieasyelec</w:t>
+      </w:r>
+      <w:proofErr w:type="spellEnd"/>
+      <w:r>
+        <w:t xml:space="preserve"> qui n’ont pas hésité à m’envoyer </w:t>
       </w:r>
       <w:r>
         <w:t>une nouvelle plateforme de déve</w:t>
@@ -711,7 +732,7 @@
     </w:p>
     <w:p>
       <w:pPr>
-        <w:pStyle w:val="Titre"/>
+        <w:pStyle w:val="Title"/>
         <w:spacing w:line="240" w:lineRule="auto"/>
         <w:jc w:val="left"/>
         <w:rPr>
@@ -740,7 +761,7 @@
     </w:p>
     <w:p>
       <w:pPr>
-        <w:pStyle w:val="Titre"/>
+        <w:pStyle w:val="Title"/>
         <w:spacing w:line="240" w:lineRule="auto"/>
         <w:rPr>
           <w:bCs w:val="0"/>
@@ -798,7 +819,7 @@
     </w:p>
     <w:p>
       <w:pPr>
-        <w:pStyle w:val="TM6"/>
+        <w:pStyle w:val="TOC6"/>
         <w:rPr>
           <w:noProof/>
           <w:lang w:eastAsia="fr-CA"/>
@@ -816,7 +837,7 @@
       <w:hyperlink w:anchor="_Toc185065390" w:history="1">
         <w:r>
           <w:rPr>
-            <w:rStyle w:val="Lienhypertexte"/>
+            <w:rStyle w:val="Hyperlink"/>
             <w:noProof/>
           </w:rPr>
           <w:t>INTRODUCTION</w:t>
@@ -873,7 +894,7 @@
     </w:p>
     <w:p>
       <w:pPr>
-        <w:pStyle w:val="TM1"/>
+        <w:pStyle w:val="TOC1"/>
         <w:rPr>
           <w:caps w:val="0"/>
           <w:lang w:eastAsia="fr-CA"/>
@@ -882,7 +903,7 @@
       <w:hyperlink w:anchor="_Toc185065391" w:history="1">
         <w:r>
           <w:rPr>
-            <w:rStyle w:val="Lienhypertexte"/>
+            <w:rStyle w:val="Hyperlink"/>
           </w:rPr>
           <w:t>CHAPITRE 1 &lt;titre&gt;</w:t>
         </w:r>
@@ -931,7 +952,7 @@
     </w:p>
     <w:p>
       <w:pPr>
-        <w:pStyle w:val="TM2"/>
+        <w:pStyle w:val="TOC2"/>
         <w:rPr>
           <w:noProof/>
           <w:lang w:eastAsia="fr-CA"/>
@@ -940,7 +961,7 @@
       <w:hyperlink w:anchor="_Toc185065392" w:history="1">
         <w:r>
           <w:rPr>
-            <w:rStyle w:val="Lienhypertexte"/>
+            <w:rStyle w:val="Hyperlink"/>
             <w:noProof/>
           </w:rPr>
           <w:t>1.1</w:t>
@@ -954,7 +975,7 @@
         </w:r>
         <w:r>
           <w:rPr>
-            <w:rStyle w:val="Lienhypertexte"/>
+            <w:rStyle w:val="Hyperlink"/>
             <w:noProof/>
           </w:rPr>
           <w:t>&lt;Titre&gt;</w:t>
@@ -1011,7 +1032,7 @@
     </w:p>
     <w:p>
       <w:pPr>
-        <w:pStyle w:val="TM1"/>
+        <w:pStyle w:val="TOC1"/>
         <w:rPr>
           <w:caps w:val="0"/>
           <w:lang w:eastAsia="fr-CA"/>
@@ -1020,7 +1041,7 @@
       <w:hyperlink w:anchor="_Toc185065393" w:history="1">
         <w:r>
           <w:rPr>
-            <w:rStyle w:val="Lienhypertexte"/>
+            <w:rStyle w:val="Hyperlink"/>
           </w:rPr>
           <w:t>CHAPITRE 2 &lt;titre&gt;</w:t>
         </w:r>
@@ -1069,7 +1090,7 @@
     </w:p>
     <w:p>
       <w:pPr>
-        <w:pStyle w:val="TM1"/>
+        <w:pStyle w:val="TOC1"/>
         <w:rPr>
           <w:caps w:val="0"/>
           <w:lang w:eastAsia="fr-CA"/>
@@ -1078,7 +1099,7 @@
       <w:hyperlink w:anchor="_Toc185065394" w:history="1">
         <w:r>
           <w:rPr>
-            <w:rStyle w:val="Lienhypertexte"/>
+            <w:rStyle w:val="Hyperlink"/>
           </w:rPr>
           <w:t>CHAPITRE 3 &lt;Titre&gt;</w:t>
         </w:r>
@@ -1127,7 +1148,7 @@
     </w:p>
     <w:p>
       <w:pPr>
-        <w:pStyle w:val="TM2"/>
+        <w:pStyle w:val="TOC2"/>
         <w:rPr>
           <w:noProof/>
           <w:lang w:eastAsia="fr-CA"/>
@@ -1136,7 +1157,7 @@
       <w:hyperlink w:anchor="_Toc185065395" w:history="1">
         <w:r>
           <w:rPr>
-            <w:rStyle w:val="Lienhypertexte"/>
+            <w:rStyle w:val="Hyperlink"/>
             <w:noProof/>
           </w:rPr>
           <w:t>3.1</w:t>
@@ -1150,7 +1171,7 @@
         </w:r>
         <w:r>
           <w:rPr>
-            <w:rStyle w:val="Lienhypertexte"/>
+            <w:rStyle w:val="Hyperlink"/>
             <w:noProof/>
           </w:rPr>
           <w:t>&lt;Titre&gt;</w:t>
@@ -1207,7 +1228,7 @@
     </w:p>
     <w:p>
       <w:pPr>
-        <w:pStyle w:val="TM1"/>
+        <w:pStyle w:val="TOC1"/>
         <w:rPr>
           <w:caps w:val="0"/>
           <w:lang w:eastAsia="fr-CA"/>
@@ -1216,7 +1237,7 @@
       <w:hyperlink w:anchor="_Toc185065396" w:history="1">
         <w:r>
           <w:rPr>
-            <w:rStyle w:val="Lienhypertexte"/>
+            <w:rStyle w:val="Hyperlink"/>
           </w:rPr>
           <w:t>CHAPITRE 4 &lt;titre&gt;</w:t>
         </w:r>
@@ -1265,7 +1286,7 @@
     </w:p>
     <w:p>
       <w:pPr>
-        <w:pStyle w:val="TM2"/>
+        <w:pStyle w:val="TOC2"/>
         <w:rPr>
           <w:noProof/>
           <w:lang w:eastAsia="fr-CA"/>
@@ -1274,7 +1295,7 @@
       <w:hyperlink w:anchor="_Toc185065397" w:history="1">
         <w:r>
           <w:rPr>
-            <w:rStyle w:val="Lienhypertexte"/>
+            <w:rStyle w:val="Hyperlink"/>
             <w:noProof/>
           </w:rPr>
           <w:t>4.1</w:t>
@@ -1288,7 +1309,7 @@
         </w:r>
         <w:r>
           <w:rPr>
-            <w:rStyle w:val="Lienhypertexte"/>
+            <w:rStyle w:val="Hyperlink"/>
             <w:noProof/>
           </w:rPr>
           <w:t>&lt;Titre&gt;</w:t>
@@ -1345,7 +1366,7 @@
     </w:p>
     <w:p>
       <w:pPr>
-        <w:pStyle w:val="TM1"/>
+        <w:pStyle w:val="TOC1"/>
         <w:rPr>
           <w:caps w:val="0"/>
           <w:lang w:eastAsia="fr-CA"/>
@@ -1354,7 +1375,7 @@
       <w:hyperlink w:anchor="_Toc185065398" w:history="1">
         <w:r>
           <w:rPr>
-            <w:rStyle w:val="Lienhypertexte"/>
+            <w:rStyle w:val="Hyperlink"/>
           </w:rPr>
           <w:t>CHAPITRE 5 &lt;titre&gt;</w:t>
         </w:r>
@@ -1403,7 +1424,7 @@
     </w:p>
     <w:p>
       <w:pPr>
-        <w:pStyle w:val="TM2"/>
+        <w:pStyle w:val="TOC2"/>
         <w:rPr>
           <w:noProof/>
           <w:lang w:eastAsia="fr-CA"/>
@@ -1412,7 +1433,7 @@
       <w:hyperlink w:anchor="_Toc185065399" w:history="1">
         <w:r>
           <w:rPr>
-            <w:rStyle w:val="Lienhypertexte"/>
+            <w:rStyle w:val="Hyperlink"/>
             <w:noProof/>
           </w:rPr>
           <w:t>5.1</w:t>
@@ -1426,7 +1447,7 @@
         </w:r>
         <w:r>
           <w:rPr>
-            <w:rStyle w:val="Lienhypertexte"/>
+            <w:rStyle w:val="Hyperlink"/>
             <w:noProof/>
           </w:rPr>
           <w:t>&lt;Titre&gt;</w:t>
@@ -1483,7 +1504,7 @@
     </w:p>
     <w:p>
       <w:pPr>
-        <w:pStyle w:val="TM1"/>
+        <w:pStyle w:val="TOC1"/>
         <w:rPr>
           <w:caps w:val="0"/>
           <w:lang w:eastAsia="fr-CA"/>
@@ -1492,7 +1513,7 @@
       <w:hyperlink w:anchor="_Toc185065400" w:history="1">
         <w:r>
           <w:rPr>
-            <w:rStyle w:val="Lienhypertexte"/>
+            <w:rStyle w:val="Hyperlink"/>
           </w:rPr>
           <w:t>CHAPITRE 6 &lt;titre&gt;</w:t>
         </w:r>
@@ -1541,7 +1562,7 @@
     </w:p>
     <w:p>
       <w:pPr>
-        <w:pStyle w:val="TM2"/>
+        <w:pStyle w:val="TOC2"/>
         <w:rPr>
           <w:noProof/>
           <w:lang w:eastAsia="fr-CA"/>
@@ -1550,7 +1571,7 @@
       <w:hyperlink w:anchor="_Toc185065401" w:history="1">
         <w:r>
           <w:rPr>
-            <w:rStyle w:val="Lienhypertexte"/>
+            <w:rStyle w:val="Hyperlink"/>
             <w:noProof/>
           </w:rPr>
           <w:t>6.1</w:t>
@@ -1564,7 +1585,7 @@
         </w:r>
         <w:r>
           <w:rPr>
-            <w:rStyle w:val="Lienhypertexte"/>
+            <w:rStyle w:val="Hyperlink"/>
             <w:noProof/>
           </w:rPr>
           <w:t>&lt;Titre&gt;</w:t>
@@ -1621,7 +1642,7 @@
     </w:p>
     <w:p>
       <w:pPr>
-        <w:pStyle w:val="TM1"/>
+        <w:pStyle w:val="TOC1"/>
         <w:rPr>
           <w:caps w:val="0"/>
           <w:lang w:eastAsia="fr-CA"/>
@@ -1630,7 +1651,7 @@
       <w:hyperlink w:anchor="_Toc185065402" w:history="1">
         <w:r>
           <w:rPr>
-            <w:rStyle w:val="Lienhypertexte"/>
+            <w:rStyle w:val="Hyperlink"/>
           </w:rPr>
           <w:t>CHAPITRE 7 &lt;titre&gt;</w:t>
         </w:r>
@@ -1679,7 +1700,7 @@
     </w:p>
     <w:p>
       <w:pPr>
-        <w:pStyle w:val="TM2"/>
+        <w:pStyle w:val="TOC2"/>
         <w:rPr>
           <w:noProof/>
           <w:lang w:eastAsia="fr-CA"/>
@@ -1688,7 +1709,7 @@
       <w:hyperlink w:anchor="_Toc185065403" w:history="1">
         <w:r>
           <w:rPr>
-            <w:rStyle w:val="Lienhypertexte"/>
+            <w:rStyle w:val="Hyperlink"/>
             <w:noProof/>
           </w:rPr>
           <w:t>7.1</w:t>
@@ -1702,7 +1723,7 @@
         </w:r>
         <w:r>
           <w:rPr>
-            <w:rStyle w:val="Lienhypertexte"/>
+            <w:rStyle w:val="Hyperlink"/>
             <w:noProof/>
           </w:rPr>
           <w:t>&lt;Titre&gt;</w:t>
@@ -1759,7 +1780,7 @@
     </w:p>
     <w:p>
       <w:pPr>
-        <w:pStyle w:val="TM1"/>
+        <w:pStyle w:val="TOC1"/>
         <w:rPr>
           <w:caps w:val="0"/>
           <w:lang w:eastAsia="fr-CA"/>
@@ -1768,7 +1789,7 @@
       <w:hyperlink w:anchor="_Toc185065404" w:history="1">
         <w:r>
           <w:rPr>
-            <w:rStyle w:val="Lienhypertexte"/>
+            <w:rStyle w:val="Hyperlink"/>
           </w:rPr>
           <w:t>CHAPITRE 8 &lt;titre&gt;</w:t>
         </w:r>
@@ -1817,7 +1838,7 @@
     </w:p>
     <w:p>
       <w:pPr>
-        <w:pStyle w:val="TM2"/>
+        <w:pStyle w:val="TOC2"/>
         <w:rPr>
           <w:noProof/>
           <w:lang w:eastAsia="fr-CA"/>
@@ -1826,7 +1847,7 @@
       <w:hyperlink w:anchor="_Toc185065405" w:history="1">
         <w:r>
           <w:rPr>
-            <w:rStyle w:val="Lienhypertexte"/>
+            <w:rStyle w:val="Hyperlink"/>
             <w:noProof/>
           </w:rPr>
           <w:t>8.1</w:t>
@@ -1840,7 +1861,7 @@
         </w:r>
         <w:r>
           <w:rPr>
-            <w:rStyle w:val="Lienhypertexte"/>
+            <w:rStyle w:val="Hyperlink"/>
             <w:noProof/>
           </w:rPr>
           <w:t>&lt;Titre&gt;</w:t>
@@ -1897,7 +1918,7 @@
     </w:p>
     <w:p>
       <w:pPr>
-        <w:pStyle w:val="TM1"/>
+        <w:pStyle w:val="TOC1"/>
         <w:rPr>
           <w:caps w:val="0"/>
           <w:lang w:eastAsia="fr-CA"/>
@@ -1906,7 +1927,7 @@
       <w:hyperlink w:anchor="_Toc185065406" w:history="1">
         <w:r>
           <w:rPr>
-            <w:rStyle w:val="Lienhypertexte"/>
+            <w:rStyle w:val="Hyperlink"/>
           </w:rPr>
           <w:t>CHAPITRE 9 &lt;titre&gt;</w:t>
         </w:r>
@@ -1955,7 +1976,7 @@
     </w:p>
     <w:p>
       <w:pPr>
-        <w:pStyle w:val="TM2"/>
+        <w:pStyle w:val="TOC2"/>
         <w:rPr>
           <w:noProof/>
           <w:lang w:eastAsia="fr-CA"/>
@@ -1964,7 +1985,7 @@
       <w:hyperlink w:anchor="_Toc185065407" w:history="1">
         <w:r>
           <w:rPr>
-            <w:rStyle w:val="Lienhypertexte"/>
+            <w:rStyle w:val="Hyperlink"/>
             <w:noProof/>
           </w:rPr>
           <w:t>9.1</w:t>
@@ -1978,7 +1999,7 @@
         </w:r>
         <w:r>
           <w:rPr>
-            <w:rStyle w:val="Lienhypertexte"/>
+            <w:rStyle w:val="Hyperlink"/>
             <w:noProof/>
           </w:rPr>
           <w:t>&lt;Titre&gt;</w:t>
@@ -2035,7 +2056,7 @@
     </w:p>
     <w:p>
       <w:pPr>
-        <w:pStyle w:val="TM1"/>
+        <w:pStyle w:val="TOC1"/>
         <w:rPr>
           <w:caps w:val="0"/>
           <w:lang w:eastAsia="fr-CA"/>
@@ -2044,7 +2065,7 @@
       <w:hyperlink w:anchor="_Toc185065408" w:history="1">
         <w:r>
           <w:rPr>
-            <w:rStyle w:val="Lienhypertexte"/>
+            <w:rStyle w:val="Hyperlink"/>
           </w:rPr>
           <w:t>CHAPITRE 10 &lt;titre&gt;</w:t>
         </w:r>
@@ -2093,7 +2114,7 @@
     </w:p>
     <w:p>
       <w:pPr>
-        <w:pStyle w:val="TM2"/>
+        <w:pStyle w:val="TOC2"/>
         <w:rPr>
           <w:noProof/>
           <w:lang w:eastAsia="fr-CA"/>
@@ -2102,7 +2123,7 @@
       <w:hyperlink w:anchor="_Toc185065409" w:history="1">
         <w:r>
           <w:rPr>
-            <w:rStyle w:val="Lienhypertexte"/>
+            <w:rStyle w:val="Hyperlink"/>
             <w:noProof/>
           </w:rPr>
           <w:t>10.1</w:t>
@@ -2116,7 +2137,7 @@
         </w:r>
         <w:r>
           <w:rPr>
-            <w:rStyle w:val="Lienhypertexte"/>
+            <w:rStyle w:val="Hyperlink"/>
             <w:noProof/>
           </w:rPr>
           <w:t>&lt;Titre&gt;</w:t>
@@ -2173,7 +2194,7 @@
     </w:p>
     <w:p>
       <w:pPr>
-        <w:pStyle w:val="TM6"/>
+        <w:pStyle w:val="TOC6"/>
         <w:rPr>
           <w:noProof/>
           <w:lang w:eastAsia="fr-CA"/>
@@ -2182,7 +2203,7 @@
       <w:hyperlink w:anchor="_Toc185065410" w:history="1">
         <w:r>
           <w:rPr>
-            <w:rStyle w:val="Lienhypertexte"/>
+            <w:rStyle w:val="Hyperlink"/>
             <w:noProof/>
           </w:rPr>
           <w:t>CONCLUSION</w:t>
@@ -2239,7 +2260,7 @@
     </w:p>
     <w:p>
       <w:pPr>
-        <w:pStyle w:val="TM6"/>
+        <w:pStyle w:val="TOC6"/>
         <w:rPr>
           <w:noProof/>
           <w:lang w:eastAsia="fr-CA"/>
@@ -2248,7 +2269,7 @@
       <w:hyperlink w:anchor="_Toc185065411" w:history="1">
         <w:r>
           <w:rPr>
-            <w:rStyle w:val="Lienhypertexte"/>
+            <w:rStyle w:val="Hyperlink"/>
             <w:noProof/>
           </w:rPr>
           <w:t>RECOMMANDATIONS &lt;S’il y a lieu&gt;</w:t>
@@ -2305,7 +2326,7 @@
     </w:p>
     <w:p>
       <w:pPr>
-        <w:pStyle w:val="TM5"/>
+        <w:pStyle w:val="TOC5"/>
         <w:rPr>
           <w:caps w:val="0"/>
           <w:lang w:eastAsia="fr-CA"/>
@@ -2314,7 +2335,7 @@
       <w:hyperlink w:anchor="_Toc185065412" w:history="1">
         <w:r>
           <w:rPr>
-            <w:rStyle w:val="Lienhypertexte"/>
+            <w:rStyle w:val="Hyperlink"/>
           </w:rPr>
           <w:t>ANNEXE I &lt;titre&gt;</w:t>
         </w:r>
@@ -2363,7 +2384,7 @@
     </w:p>
     <w:p>
       <w:pPr>
-        <w:pStyle w:val="TM5"/>
+        <w:pStyle w:val="TOC5"/>
         <w:rPr>
           <w:caps w:val="0"/>
           <w:lang w:eastAsia="fr-CA"/>
@@ -2372,7 +2393,7 @@
       <w:hyperlink w:anchor="_Toc185065413" w:history="1">
         <w:r>
           <w:rPr>
-            <w:rStyle w:val="Lienhypertexte"/>
+            <w:rStyle w:val="Hyperlink"/>
           </w:rPr>
           <w:t>ANNEXE II &lt;titre&gt;</w:t>
         </w:r>
@@ -2421,7 +2442,7 @@
     </w:p>
     <w:p>
       <w:pPr>
-        <w:pStyle w:val="TM5"/>
+        <w:pStyle w:val="TOC5"/>
         <w:rPr>
           <w:caps w:val="0"/>
           <w:lang w:eastAsia="fr-CA"/>
@@ -2430,7 +2451,7 @@
       <w:hyperlink w:anchor="_Toc185065414" w:history="1">
         <w:r>
           <w:rPr>
-            <w:rStyle w:val="Lienhypertexte"/>
+            <w:rStyle w:val="Hyperlink"/>
           </w:rPr>
           <w:t>ANNEXE III &lt;titre&gt;</w:t>
         </w:r>
@@ -2479,7 +2500,7 @@
     </w:p>
     <w:p>
       <w:pPr>
-        <w:pStyle w:val="TM5"/>
+        <w:pStyle w:val="TOC5"/>
         <w:rPr>
           <w:caps w:val="0"/>
           <w:lang w:eastAsia="fr-CA"/>
@@ -2488,7 +2509,7 @@
       <w:hyperlink w:anchor="_Toc185065415" w:history="1">
         <w:r>
           <w:rPr>
-            <w:rStyle w:val="Lienhypertexte"/>
+            <w:rStyle w:val="Hyperlink"/>
           </w:rPr>
           <w:t>ANNEXE IV &lt;titre&gt;</w:t>
         </w:r>
@@ -2537,7 +2558,7 @@
     </w:p>
     <w:p>
       <w:pPr>
-        <w:pStyle w:val="TM5"/>
+        <w:pStyle w:val="TOC5"/>
         <w:rPr>
           <w:caps w:val="0"/>
           <w:lang w:eastAsia="fr-CA"/>
@@ -2546,7 +2567,7 @@
       <w:hyperlink w:anchor="_Toc185065416" w:history="1">
         <w:r>
           <w:rPr>
-            <w:rStyle w:val="Lienhypertexte"/>
+            <w:rStyle w:val="Hyperlink"/>
           </w:rPr>
           <w:t>ANNEXE V &lt;titre&gt;</w:t>
         </w:r>
@@ -2595,7 +2616,7 @@
     </w:p>
     <w:p>
       <w:pPr>
-        <w:pStyle w:val="TM5"/>
+        <w:pStyle w:val="TOC5"/>
         <w:rPr>
           <w:caps w:val="0"/>
           <w:lang w:eastAsia="fr-CA"/>
@@ -2604,7 +2625,7 @@
       <w:hyperlink w:anchor="_Toc185065417" w:history="1">
         <w:r>
           <w:rPr>
-            <w:rStyle w:val="Lienhypertexte"/>
+            <w:rStyle w:val="Hyperlink"/>
           </w:rPr>
           <w:t>ANNEXE VI &lt;titre&gt;</w:t>
         </w:r>
@@ -2653,7 +2674,7 @@
     </w:p>
     <w:p>
       <w:pPr>
-        <w:pStyle w:val="TM5"/>
+        <w:pStyle w:val="TOC5"/>
         <w:rPr>
           <w:caps w:val="0"/>
           <w:lang w:eastAsia="fr-CA"/>
@@ -2662,7 +2683,7 @@
       <w:hyperlink w:anchor="_Toc185065418" w:history="1">
         <w:r>
           <w:rPr>
-            <w:rStyle w:val="Lienhypertexte"/>
+            <w:rStyle w:val="Hyperlink"/>
           </w:rPr>
           <w:t>ANNEXE VII &lt;titre&gt;</w:t>
         </w:r>
@@ -2711,7 +2732,7 @@
     </w:p>
     <w:p>
       <w:pPr>
-        <w:pStyle w:val="TM5"/>
+        <w:pStyle w:val="TOC5"/>
         <w:rPr>
           <w:caps w:val="0"/>
           <w:lang w:eastAsia="fr-CA"/>
@@ -2720,7 +2741,7 @@
       <w:hyperlink w:anchor="_Toc185065419" w:history="1">
         <w:r>
           <w:rPr>
-            <w:rStyle w:val="Lienhypertexte"/>
+            <w:rStyle w:val="Hyperlink"/>
           </w:rPr>
           <w:t>ANNEXE VIII &lt;titre&gt;</w:t>
         </w:r>
@@ -2769,7 +2790,7 @@
     </w:p>
     <w:p>
       <w:pPr>
-        <w:pStyle w:val="TM5"/>
+        <w:pStyle w:val="TOC5"/>
         <w:rPr>
           <w:caps w:val="0"/>
           <w:lang w:eastAsia="fr-CA"/>
@@ -2778,7 +2799,7 @@
       <w:hyperlink w:anchor="_Toc185065420" w:history="1">
         <w:r>
           <w:rPr>
-            <w:rStyle w:val="Lienhypertexte"/>
+            <w:rStyle w:val="Hyperlink"/>
           </w:rPr>
           <w:t>ANNEXE IX &lt;titre&gt;</w:t>
         </w:r>
@@ -2827,7 +2848,7 @@
     </w:p>
     <w:p>
       <w:pPr>
-        <w:pStyle w:val="TM5"/>
+        <w:pStyle w:val="TOC5"/>
         <w:rPr>
           <w:caps w:val="0"/>
           <w:lang w:eastAsia="fr-CA"/>
@@ -2836,7 +2857,7 @@
       <w:hyperlink w:anchor="_Toc185065421" w:history="1">
         <w:r>
           <w:rPr>
-            <w:rStyle w:val="Lienhypertexte"/>
+            <w:rStyle w:val="Hyperlink"/>
           </w:rPr>
           <w:t>ANNEXE X &lt;titre&gt;</w:t>
         </w:r>
@@ -2885,7 +2906,7 @@
     </w:p>
     <w:p>
       <w:pPr>
-        <w:pStyle w:val="TM6"/>
+        <w:pStyle w:val="TOC6"/>
         <w:rPr>
           <w:noProof/>
           <w:lang w:eastAsia="fr-CA"/>
@@ -2894,7 +2915,7 @@
       <w:hyperlink w:anchor="_Toc185065422" w:history="1">
         <w:r>
           <w:rPr>
-            <w:rStyle w:val="Lienhypertexte"/>
+            <w:rStyle w:val="Hyperlink"/>
             <w:noProof/>
           </w:rPr>
           <w:t>APPENDICES &lt;S’il y a lieu&gt;</w:t>
@@ -2951,7 +2972,7 @@
     </w:p>
     <w:p>
       <w:pPr>
-        <w:pStyle w:val="TM6"/>
+        <w:pStyle w:val="TOC6"/>
         <w:rPr>
           <w:noProof/>
           <w:lang w:eastAsia="fr-CA"/>
@@ -2960,7 +2981,7 @@
       <w:hyperlink w:anchor="_Toc185065423" w:history="1">
         <w:r>
           <w:rPr>
-            <w:rStyle w:val="Lienhypertexte"/>
+            <w:rStyle w:val="Hyperlink"/>
             <w:noProof/>
           </w:rPr>
           <w:t>LISTE DE RÉFÉRENCES</w:t>
@@ -3017,7 +3038,7 @@
     </w:p>
     <w:p>
       <w:pPr>
-        <w:pStyle w:val="TM6"/>
+        <w:pStyle w:val="TOC6"/>
         <w:rPr>
           <w:noProof/>
           <w:lang w:eastAsia="fr-CA"/>
@@ -3026,7 +3047,7 @@
       <w:hyperlink w:anchor="_Toc185065424" w:history="1">
         <w:r>
           <w:rPr>
-            <w:rStyle w:val="Lienhypertexte"/>
+            <w:rStyle w:val="Hyperlink"/>
             <w:noProof/>
           </w:rPr>
           <w:t>BIBLIOGRAPHIE</w:t>
@@ -3091,7 +3112,7 @@
     </w:p>
     <w:p>
       <w:pPr>
-        <w:pStyle w:val="Titre"/>
+        <w:pStyle w:val="Title"/>
         <w:spacing w:line="240" w:lineRule="auto"/>
         <w:jc w:val="both"/>
         <w:sectPr>
@@ -3125,7 +3146,7 @@
     </w:p>
     <w:p>
       <w:pPr>
-        <w:pStyle w:val="Titre"/>
+        <w:pStyle w:val="Title"/>
         <w:spacing w:line="240" w:lineRule="auto"/>
         <w:jc w:val="left"/>
       </w:pPr>
@@ -3146,7 +3167,7 @@
     </w:p>
     <w:p>
       <w:pPr>
-        <w:pStyle w:val="Tabledesillustrations"/>
+        <w:pStyle w:val="TableofFigures"/>
         <w:rPr>
           <w:noProof/>
           <w:lang w:eastAsia="fr-CA"/>
@@ -3176,21 +3197,21 @@
       <w:hyperlink w:anchor="_Toc150853242" w:history="1">
         <w:r>
           <w:rPr>
-            <w:rStyle w:val="Lienhypertexte"/>
+            <w:rStyle w:val="Hyperlink"/>
             <w:noProof/>
           </w:rPr>
           <w:t>Tableau 1</w:t>
         </w:r>
         <w:r>
           <w:rPr>
-            <w:rStyle w:val="Lienhypertexte"/>
+            <w:rStyle w:val="Hyperlink"/>
             <w:noProof/>
           </w:rPr>
           <w:t>.1</w:t>
         </w:r>
         <w:r>
           <w:rPr>
-            <w:rStyle w:val="Lienhypertexte"/>
+            <w:rStyle w:val="Hyperlink"/>
             <w:noProof/>
           </w:rPr>
           <w:tab/>
@@ -3206,7 +3227,7 @@
       </w:hyperlink>
       <w:r>
         <w:rPr>
-          <w:rStyle w:val="Lienhypertexte"/>
+          <w:rStyle w:val="Hyperlink"/>
           <w:noProof/>
           <w:color w:val="auto"/>
           <w:u w:val="none"/>
@@ -3216,7 +3237,7 @@
     </w:p>
     <w:p>
       <w:pPr>
-        <w:pStyle w:val="Lgende"/>
+        <w:pStyle w:val="Caption"/>
         <w:spacing w:before="0" w:after="0"/>
         <w:ind w:left="1440" w:hanging="1440"/>
       </w:pPr>
@@ -3291,7 +3312,7 @@
     </w:p>
     <w:p>
       <w:pPr>
-        <w:pStyle w:val="Tabledesillustrations"/>
+        <w:pStyle w:val="TableofFigures"/>
         <w:rPr>
           <w:noProof/>
         </w:rPr>
@@ -3308,28 +3329,28 @@
       <w:hyperlink w:anchor="_Toc150853834" w:history="1">
         <w:r>
           <w:rPr>
-            <w:rStyle w:val="Lienhypertexte"/>
+            <w:rStyle w:val="Hyperlink"/>
             <w:noProof/>
           </w:rPr>
           <w:t xml:space="preserve">Figure 1.1 </w:t>
         </w:r>
         <w:r>
           <w:rPr>
-            <w:rStyle w:val="Lienhypertexte"/>
+            <w:rStyle w:val="Hyperlink"/>
             <w:noProof/>
           </w:rPr>
           <w:tab/>
         </w:r>
         <w:r>
           <w:rPr>
-            <w:rStyle w:val="Lienhypertexte"/>
+            <w:rStyle w:val="Hyperlink"/>
             <w:noProof/>
           </w:rPr>
           <w:t>T</w:t>
         </w:r>
         <w:r>
           <w:rPr>
-            <w:rStyle w:val="Lienhypertexte"/>
+            <w:rStyle w:val="Hyperlink"/>
             <w:noProof/>
           </w:rPr>
           <w:t>est</w:t>
@@ -3344,7 +3365,7 @@
       </w:hyperlink>
       <w:r>
         <w:rPr>
-          <w:rStyle w:val="Lienhypertexte"/>
+          <w:rStyle w:val="Hyperlink"/>
           <w:noProof/>
           <w:color w:val="auto"/>
           <w:u w:val="none"/>
@@ -3354,7 +3375,7 @@
     </w:p>
     <w:p>
       <w:pPr>
-        <w:pStyle w:val="Lgende"/>
+        <w:pStyle w:val="Caption"/>
       </w:pPr>
       <w:r>
         <w:rPr>
@@ -3414,7 +3435,7 @@
     </w:p>
     <w:p>
       <w:pPr>
-        <w:pStyle w:val="Titre"/>
+        <w:pStyle w:val="Title"/>
         <w:spacing w:line="240" w:lineRule="auto"/>
         <w:jc w:val="left"/>
       </w:pPr>
@@ -3504,7 +3525,7 @@
     </w:p>
     <w:p>
       <w:pPr>
-        <w:pStyle w:val="Titre"/>
+        <w:pStyle w:val="Title"/>
         <w:spacing w:line="360" w:lineRule="auto"/>
       </w:pPr>
       <w:bookmarkStart w:id="8" w:name="_Toc185065390"/>
@@ -3516,7 +3537,7 @@
     </w:p>
     <w:p>
       <w:pPr>
-        <w:pStyle w:val="Titre"/>
+        <w:pStyle w:val="Title"/>
         <w:spacing w:line="360" w:lineRule="auto"/>
         <w:jc w:val="left"/>
       </w:pPr>
@@ -3560,7 +3581,7 @@
     </w:p>
     <w:p>
       <w:pPr>
-        <w:pStyle w:val="Titre1"/>
+        <w:pStyle w:val="Heading1"/>
       </w:pPr>
       <w:r>
         <w:lastRenderedPageBreak/>
@@ -3580,7 +3601,7 @@
     </w:p>
     <w:p>
       <w:pPr>
-        <w:pStyle w:val="Titre2"/>
+        <w:pStyle w:val="Heading2"/>
       </w:pPr>
       <w:r>
         <w:t>Définition du besoin</w:t>
@@ -3637,7 +3658,7 @@
     <w:p/>
     <w:p>
       <w:pPr>
-        <w:pStyle w:val="Titre2"/>
+        <w:pStyle w:val="Heading2"/>
       </w:pPr>
       <w:r>
         <w:t xml:space="preserve">Définition du </w:t>
@@ -3648,15 +3669,20 @@
     </w:p>
     <w:p>
       <w:r>
+        <w:t>Vue de haut niveau, le système répondant aux besoins d’écrit plus haut ressemble à ceci.</w:t>
+      </w:r>
+    </w:p>
+    <w:p>
+      <w:r>
         <w:rPr>
           <w:noProof/>
-          <w:lang w:eastAsia="fr-CA"/>
+          <w:lang w:val="en-CA" w:eastAsia="en-CA"/>
         </w:rPr>
         <w:drawing>
           <wp:inline distT="0" distB="0" distL="0" distR="0">
-            <wp:extent cx="5715000" cy="2741490"/>
+            <wp:extent cx="5715000" cy="3020524"/>
             <wp:effectExtent l="19050" t="0" r="0" b="0"/>
-            <wp:docPr id="3" name="Object 3"/>
+            <wp:docPr id="1" name="Object 1"/>
             <wp:cNvGraphicFramePr/>
             <a:graphic xmlns:a="http://schemas.openxmlformats.org/drawingml/2006/main">
               <a:graphicData uri="http://schemas.openxmlformats.org/drawingml/2006/lockedCanvas">
@@ -3668,9 +3694,9 @@
                   <a:grpSpPr>
                     <a:xfrm>
                       <a:off x="0" y="0"/>
-                      <a:ext cx="8786842" cy="4214827"/>
-                      <a:chOff x="357158" y="1857364"/>
-                      <a:chExt cx="8786842" cy="4214827"/>
+                      <a:ext cx="8786842" cy="4643455"/>
+                      <a:chOff x="357158" y="1428736"/>
+                      <a:chExt cx="8786842" cy="4643455"/>
                     </a:xfrm>
                   </a:grpSpPr>
                   <a:sp>
@@ -4221,6 +4247,38 @@
                       <a:effectLst/>
                     </a:spPr>
                   </a:pic>
+                  <a:pic>
+                    <a:nvPicPr>
+                      <a:cNvPr id="8198" name="Picture 6"/>
+                      <a:cNvPicPr>
+                        <a:picLocks noChangeAspect="1" noChangeArrowheads="1"/>
+                      </a:cNvPicPr>
+                    </a:nvPicPr>
+                    <a:blipFill>
+                      <a:blip r:embed="rId21"/>
+                      <a:srcRect/>
+                      <a:stretch>
+                        <a:fillRect/>
+                      </a:stretch>
+                    </a:blipFill>
+                    <a:spPr bwMode="auto">
+                      <a:xfrm>
+                        <a:off x="3357554" y="1428736"/>
+                        <a:ext cx="2466975" cy="1847850"/>
+                      </a:xfrm>
+                      <a:prstGeom prst="rect">
+                        <a:avLst/>
+                      </a:prstGeom>
+                      <a:noFill/>
+                      <a:ln w="9525">
+                        <a:noFill/>
+                        <a:miter lim="800000"/>
+                        <a:headEnd/>
+                        <a:tailEnd/>
+                      </a:ln>
+                      <a:effectLst/>
+                    </a:spPr>
+                  </a:pic>
                 </lc:lockedCanvas>
               </a:graphicData>
             </a:graphic>
@@ -4228,11 +4286,18 @@
         </w:drawing>
       </w:r>
     </w:p>
-    <w:p>
-      <w:pPr>
-        <w:pStyle w:val="Titre2"/>
-      </w:pPr>
-      <w:r>
+    <w:p/>
+    <w:p>
+      <w:r>
+        <w:t xml:space="preserve">Nous avons donc une entré utilisateur et deux sorties soit l’audio et la vidéo. Bien que sous cette forme le système semble simple, plusieurs choix s’offre à nous pour la réalisation d’une tel machine. Nous aurons donc un choix à faire et le cheminement est exposé au chapitre suivant. </w:t>
+      </w:r>
+    </w:p>
+    <w:p>
+      <w:pPr>
+        <w:pStyle w:val="Heading2"/>
+      </w:pPr>
+      <w:r>
+        <w:lastRenderedPageBreak/>
         <w:t>Calcul</w:t>
       </w:r>
       <w:r>
@@ -4241,7 +4306,7 @@
     </w:p>
     <w:p>
       <w:pPr>
-        <w:pStyle w:val="Titre2"/>
+        <w:pStyle w:val="Heading2"/>
       </w:pPr>
       <w:r>
         <w:t>Risques et opportunités</w:t>
@@ -4251,7 +4316,7 @@
     <w:p>
       <w:pPr>
         <w:sectPr>
-          <w:headerReference w:type="default" r:id="rId21"/>
+          <w:headerReference w:type="default" r:id="rId22"/>
           <w:pgSz w:w="12240" w:h="15840" w:code="1"/>
           <w:pgMar w:top="2160" w:right="1080" w:bottom="1080" w:left="2160" w:header="1080" w:footer="1134" w:gutter="0"/>
           <w:paperSrc w:first="15" w:other="15"/>
@@ -4263,7 +4328,7 @@
     </w:p>
     <w:p>
       <w:pPr>
-        <w:pStyle w:val="Titre1"/>
+        <w:pStyle w:val="Heading1"/>
       </w:pPr>
       <w:r>
         <w:lastRenderedPageBreak/>
@@ -4283,7 +4348,7 @@
     </w:p>
     <w:p>
       <w:pPr>
-        <w:pStyle w:val="Titre2"/>
+        <w:pStyle w:val="Heading2"/>
       </w:pPr>
       <w:r>
         <w:t>Contraintes</w:t>
@@ -4297,11 +4362,16 @@
         <w:t>er la qualité du produit final.</w:t>
       </w:r>
       <w:r>
-        <w:t xml:space="preserve"> Une courbe d’apprentissage élevée est à prévoir pour le choix des composants tel le type de mémoire externe et le microcontrôleur idéal à utiliser pour notre projet. Aussi, la réalisation du circuit-imprimé à l’aide du logiciel Alt</w:t>
+        <w:t xml:space="preserve"> Une courbe d’apprentissage élevée est à prévoir pour le choix des composants tel le type de mémoire externe et le microcontrôleur idéal à utiliser pour notre projet. Aussi, la réalisation du circuit-imprimé à l’aide du logiciel </w:t>
+      </w:r>
+      <w:proofErr w:type="spellStart"/>
+      <w:r>
+        <w:t>Alt</w:t>
       </w:r>
       <w:r>
         <w:t>ium</w:t>
       </w:r>
+      <w:proofErr w:type="spellEnd"/>
       <w:r>
         <w:t>, la conception efficace d’un circuit imprimé afin de minimiser le bruit qui pourrait être causé par les signaux à haute fréquences et l’évaluation des différents types de signaux vidéos disponibles à la sortie de la console sont des tâches importantes qui demandent beaucoup de temps. Il faudra donc se limiter à ce qu’on peut faire dans le temps alloué.</w:t>
       </w:r>
@@ -4321,7 +4391,7 @@
     <w:p/>
     <w:p>
       <w:pPr>
-        <w:pStyle w:val="Titre2"/>
+        <w:pStyle w:val="Heading2"/>
       </w:pPr>
       <w:r>
         <w:t>Définition des barèmes menant à la prise de décision</w:t>
@@ -4411,7 +4481,7 @@
     <w:p/>
     <w:tbl>
       <w:tblPr>
-        <w:tblStyle w:val="Grilledutableau"/>
+        <w:tblStyle w:val="TableGrid"/>
         <w:tblW w:w="0" w:type="auto"/>
         <w:tblLook w:val="04A0"/>
       </w:tblPr>
@@ -4612,7 +4682,7 @@
     </w:p>
     <w:tbl>
       <w:tblPr>
-        <w:tblStyle w:val="Grilledutableau"/>
+        <w:tblStyle w:val="TableGrid"/>
         <w:tblW w:w="0" w:type="auto"/>
         <w:tblLook w:val="04A0"/>
       </w:tblPr>
@@ -4797,9 +4867,9 @@
             <o:lock v:ext="edit" aspectratio="t"/>
           </v:shapetype>
           <v:shape id="_x0000_i1025" type="#_x0000_t75" style="width:246pt;height:60pt" o:ole="">
-            <v:imagedata r:id="rId22" o:title=""/>
+            <v:imagedata r:id="rId23" o:title=""/>
           </v:shape>
-          <o:OLEObject Type="Embed" ProgID="Equation.DSMT4" ShapeID="_x0000_i1025" DrawAspect="Content" ObjectID="_1342164374" r:id="rId23"/>
+          <o:OLEObject Type="Embed" ProgID="Equation.DSMT4" ShapeID="_x0000_i1025" DrawAspect="Content" ObjectID="_1342166843" r:id="rId24"/>
         </w:object>
       </w:r>
     </w:p>
@@ -4912,7 +4982,7 @@
     <w:p/>
     <w:p>
       <w:pPr>
-        <w:pStyle w:val="Titre2"/>
+        <w:pStyle w:val="Heading2"/>
       </w:pPr>
       <w:r>
         <w:t>Évaluation des solutions possibles</w:t>
@@ -5022,7 +5092,7 @@
     <w:p/>
     <w:p>
       <w:pPr>
-        <w:pStyle w:val="Titre2"/>
+        <w:pStyle w:val="Heading2"/>
       </w:pPr>
       <w:r>
         <w:t>Prise de décision en fonction des barèmes établis</w:t>
@@ -5047,7 +5117,7 @@
     </w:p>
     <w:p>
       <w:pPr>
-        <w:pStyle w:val="Titre1"/>
+        <w:pStyle w:val="Heading1"/>
       </w:pPr>
       <w:r>
         <w:lastRenderedPageBreak/>
@@ -5067,7 +5137,7 @@
     </w:p>
     <w:p>
       <w:pPr>
-        <w:pStyle w:val="Titre2"/>
+        <w:pStyle w:val="Heading2"/>
       </w:pPr>
       <w:bookmarkStart w:id="12" w:name="_Toc185065395"/>
       <w:r>
@@ -5083,7 +5153,7 @@
     <w:p>
       <w:pPr>
         <w:sectPr>
-          <w:headerReference w:type="default" r:id="rId24"/>
+          <w:headerReference w:type="default" r:id="rId25"/>
           <w:pgSz w:w="12240" w:h="15840" w:code="1"/>
           <w:pgMar w:top="2160" w:right="1080" w:bottom="1080" w:left="2160" w:header="1080" w:footer="1134" w:gutter="0"/>
           <w:paperSrc w:first="15" w:other="15"/>
@@ -5095,7 +5165,7 @@
     </w:p>
     <w:p>
       <w:pPr>
-        <w:pStyle w:val="Titre1"/>
+        <w:pStyle w:val="Heading1"/>
       </w:pPr>
       <w:r>
         <w:lastRenderedPageBreak/>
@@ -5115,7 +5185,7 @@
     </w:p>
     <w:p>
       <w:pPr>
-        <w:pStyle w:val="Titre2"/>
+        <w:pStyle w:val="Heading2"/>
       </w:pPr>
       <w:bookmarkStart w:id="14" w:name="_Toc185065397"/>
       <w:r>
@@ -5131,7 +5201,7 @@
     <w:p>
       <w:pPr>
         <w:sectPr>
-          <w:headerReference w:type="first" r:id="rId25"/>
+          <w:headerReference w:type="first" r:id="rId26"/>
           <w:pgSz w:w="12240" w:h="15840" w:code="1"/>
           <w:pgMar w:top="2160" w:right="1080" w:bottom="1080" w:left="2160" w:header="1080" w:footer="1134" w:gutter="0"/>
           <w:paperSrc w:first="15" w:other="15"/>
@@ -5143,7 +5213,7 @@
     </w:p>
     <w:p>
       <w:pPr>
-        <w:pStyle w:val="Titre1"/>
+        <w:pStyle w:val="Heading1"/>
       </w:pPr>
       <w:r>
         <w:lastRenderedPageBreak/>
@@ -5166,7 +5236,7 @@
     </w:p>
     <w:p>
       <w:pPr>
-        <w:pStyle w:val="Titre2"/>
+        <w:pStyle w:val="Heading2"/>
       </w:pPr>
       <w:bookmarkStart w:id="16" w:name="_Toc185065399"/>
       <w:r>
@@ -5199,7 +5269,7 @@
     </w:p>
     <w:p>
       <w:pPr>
-        <w:pStyle w:val="Titre1"/>
+        <w:pStyle w:val="Heading1"/>
       </w:pPr>
       <w:r>
         <w:lastRenderedPageBreak/>
@@ -5219,7 +5289,7 @@
     </w:p>
     <w:p>
       <w:pPr>
-        <w:pStyle w:val="Titre2"/>
+        <w:pStyle w:val="Heading2"/>
       </w:pPr>
       <w:bookmarkStart w:id="18" w:name="_Toc185065401"/>
       <w:r>
@@ -5246,7 +5316,7 @@
     </w:p>
     <w:p>
       <w:pPr>
-        <w:pStyle w:val="Titre1"/>
+        <w:pStyle w:val="Heading1"/>
       </w:pPr>
       <w:r>
         <w:lastRenderedPageBreak/>
@@ -5275,67 +5345,13 @@
     </w:p>
     <w:p>
       <w:pPr>
-        <w:pStyle w:val="Titre2"/>
+        <w:pStyle w:val="Heading2"/>
       </w:pPr>
       <w:bookmarkStart w:id="20" w:name="_Toc185065403"/>
       <w:r>
         <w:t>&lt;Titre&gt;</w:t>
       </w:r>
       <w:bookmarkEnd w:id="20"/>
-    </w:p>
-    <w:p>
-      <w:r>
-        <w:t>&lt;Texte&gt;</w:t>
-      </w:r>
-    </w:p>
-    <w:p>
-      <w:pPr>
-        <w:sectPr>
-          <w:headerReference w:type="default" r:id="rId26"/>
-          <w:pgSz w:w="12240" w:h="15840" w:code="1"/>
-          <w:pgMar w:top="2160" w:right="1080" w:bottom="1080" w:left="2160" w:header="1080" w:footer="1134" w:gutter="0"/>
-          <w:paperSrc w:first="15" w:other="15"/>
-          <w:cols w:space="708"/>
-          <w:titlePg/>
-          <w:docGrid w:linePitch="360"/>
-        </w:sectPr>
-      </w:pPr>
-    </w:p>
-    <w:p>
-      <w:pPr>
-        <w:pStyle w:val="Titre1"/>
-      </w:pPr>
-      <w:r>
-        <w:lastRenderedPageBreak/>
-        <w:br/>
-      </w:r>
-      <w:r>
-        <w:br/>
-      </w:r>
-      <w:r>
-        <w:br/>
-      </w:r>
-      <w:bookmarkStart w:id="21" w:name="_Toc185065404"/>
-      <w:r>
-        <w:t>&lt;</w:t>
-      </w:r>
-      <w:r>
-        <w:t>titre</w:t>
-      </w:r>
-      <w:r>
-        <w:t>&gt;</w:t>
-      </w:r>
-      <w:bookmarkEnd w:id="21"/>
-    </w:p>
-    <w:p>
-      <w:pPr>
-        <w:pStyle w:val="Titre2"/>
-      </w:pPr>
-      <w:bookmarkStart w:id="22" w:name="_Toc185065405"/>
-      <w:r>
-        <w:t>&lt;Titre&gt;</w:t>
-      </w:r>
-      <w:bookmarkEnd w:id="22"/>
     </w:p>
     <w:p>
       <w:r>
@@ -5357,7 +5373,7 @@
     </w:p>
     <w:p>
       <w:pPr>
-        <w:pStyle w:val="Titre1"/>
+        <w:pStyle w:val="Heading1"/>
       </w:pPr>
       <w:r>
         <w:lastRenderedPageBreak/>
@@ -5369,7 +5385,7 @@
       <w:r>
         <w:br/>
       </w:r>
-      <w:bookmarkStart w:id="23" w:name="_Toc185065406"/>
+      <w:bookmarkStart w:id="21" w:name="_Toc185065404"/>
       <w:r>
         <w:t>&lt;</w:t>
       </w:r>
@@ -5379,17 +5395,17 @@
       <w:r>
         <w:t>&gt;</w:t>
       </w:r>
-      <w:bookmarkEnd w:id="23"/>
-    </w:p>
-    <w:p>
-      <w:pPr>
-        <w:pStyle w:val="Titre2"/>
-      </w:pPr>
-      <w:bookmarkStart w:id="24" w:name="_Toc185065407"/>
+      <w:bookmarkEnd w:id="21"/>
+    </w:p>
+    <w:p>
+      <w:pPr>
+        <w:pStyle w:val="Heading2"/>
+      </w:pPr>
+      <w:bookmarkStart w:id="22" w:name="_Toc185065405"/>
       <w:r>
         <w:t>&lt;Titre&gt;</w:t>
       </w:r>
-      <w:bookmarkEnd w:id="24"/>
+      <w:bookmarkEnd w:id="22"/>
     </w:p>
     <w:p>
       <w:r>
@@ -5411,7 +5427,7 @@
     </w:p>
     <w:p>
       <w:pPr>
-        <w:pStyle w:val="Titre1"/>
+        <w:pStyle w:val="Heading1"/>
       </w:pPr>
       <w:r>
         <w:lastRenderedPageBreak/>
@@ -5423,7 +5439,7 @@
       <w:r>
         <w:br/>
       </w:r>
-      <w:bookmarkStart w:id="25" w:name="_Toc185065408"/>
+      <w:bookmarkStart w:id="23" w:name="_Toc185065406"/>
       <w:r>
         <w:t>&lt;</w:t>
       </w:r>
@@ -5433,17 +5449,17 @@
       <w:r>
         <w:t>&gt;</w:t>
       </w:r>
-      <w:bookmarkEnd w:id="25"/>
-    </w:p>
-    <w:p>
-      <w:pPr>
-        <w:pStyle w:val="Titre2"/>
-      </w:pPr>
-      <w:bookmarkStart w:id="26" w:name="_Toc185065409"/>
+      <w:bookmarkEnd w:id="23"/>
+    </w:p>
+    <w:p>
+      <w:pPr>
+        <w:pStyle w:val="Heading2"/>
+      </w:pPr>
+      <w:bookmarkStart w:id="24" w:name="_Toc185065407"/>
       <w:r>
         <w:t>&lt;Titre&gt;</w:t>
       </w:r>
-      <w:bookmarkEnd w:id="26"/>
+      <w:bookmarkEnd w:id="24"/>
     </w:p>
     <w:p>
       <w:r>
@@ -5465,38 +5481,43 @@
     </w:p>
     <w:p>
       <w:pPr>
-        <w:pStyle w:val="Titre"/>
-        <w:spacing w:line="360" w:lineRule="auto"/>
-        <w:rPr>
-          <w:b w:val="0"/>
-        </w:rPr>
-      </w:pPr>
-      <w:bookmarkStart w:id="27" w:name="_Toc185065410"/>
+        <w:pStyle w:val="Heading1"/>
+      </w:pPr>
       <w:r>
         <w:lastRenderedPageBreak/>
-        <w:t>CONCLUSION</w:t>
-      </w:r>
-      <w:bookmarkEnd w:id="27"/>
-    </w:p>
-    <w:p>
-      <w:pPr>
-        <w:pStyle w:val="Titre"/>
-        <w:spacing w:line="360" w:lineRule="auto"/>
-        <w:jc w:val="left"/>
-        <w:rPr>
-          <w:b w:val="0"/>
-        </w:rPr>
-      </w:pPr>
-    </w:p>
-    <w:p>
-      <w:r>
-        <w:t>&lt;Texte</w:t>
-      </w:r>
-      <w:r>
-        <w:t xml:space="preserve"> interligne 1 1/2</w:t>
+        <w:br/>
+      </w:r>
+      <w:r>
+        <w:br/>
+      </w:r>
+      <w:r>
+        <w:br/>
+      </w:r>
+      <w:bookmarkStart w:id="25" w:name="_Toc185065408"/>
+      <w:r>
+        <w:t>&lt;</w:t>
+      </w:r>
+      <w:r>
+        <w:t>titre</w:t>
       </w:r>
       <w:r>
         <w:t>&gt;</w:t>
+      </w:r>
+      <w:bookmarkEnd w:id="25"/>
+    </w:p>
+    <w:p>
+      <w:pPr>
+        <w:pStyle w:val="Heading2"/>
+      </w:pPr>
+      <w:bookmarkStart w:id="26" w:name="_Toc185065409"/>
+      <w:r>
+        <w:t>&lt;Titre&gt;</w:t>
+      </w:r>
+      <w:bookmarkEnd w:id="26"/>
+    </w:p>
+    <w:p>
+      <w:r>
+        <w:t>&lt;Texte&gt;</w:t>
       </w:r>
     </w:p>
     <w:p>
@@ -5514,24 +5535,27 @@
     </w:p>
     <w:p>
       <w:pPr>
-        <w:pStyle w:val="Titre"/>
+        <w:pStyle w:val="Title"/>
         <w:spacing w:line="360" w:lineRule="auto"/>
-      </w:pPr>
-      <w:bookmarkStart w:id="28" w:name="_Toc185065411"/>
+        <w:rPr>
+          <w:b w:val="0"/>
+        </w:rPr>
+      </w:pPr>
+      <w:bookmarkStart w:id="27" w:name="_Toc185065410"/>
       <w:r>
         <w:lastRenderedPageBreak/>
-        <w:t>RECOMMANDATIONS</w:t>
-      </w:r>
-      <w:r>
-        <w:t xml:space="preserve"> &lt;S’il y a lieu&gt;</w:t>
-      </w:r>
-      <w:bookmarkEnd w:id="28"/>
-    </w:p>
-    <w:p>
-      <w:pPr>
-        <w:pStyle w:val="Titre"/>
+        <w:t>CONCLUSION</w:t>
+      </w:r>
+      <w:bookmarkEnd w:id="27"/>
+    </w:p>
+    <w:p>
+      <w:pPr>
+        <w:pStyle w:val="Title"/>
         <w:spacing w:line="360" w:lineRule="auto"/>
         <w:jc w:val="left"/>
+        <w:rPr>
+          <w:b w:val="0"/>
+        </w:rPr>
       </w:pPr>
     </w:p>
     <w:p>
@@ -5560,33 +5584,35 @@
     </w:p>
     <w:p>
       <w:pPr>
-        <w:pStyle w:val="Annexe"/>
-      </w:pPr>
+        <w:pStyle w:val="Title"/>
+        <w:spacing w:line="360" w:lineRule="auto"/>
+      </w:pPr>
+      <w:bookmarkStart w:id="28" w:name="_Toc185065411"/>
       <w:r>
         <w:lastRenderedPageBreak/>
-        <w:br/>
-      </w:r>
-      <w:r>
-        <w:br/>
-      </w:r>
-      <w:r>
-        <w:br/>
-      </w:r>
-      <w:bookmarkStart w:id="29" w:name="_Toc185065412"/>
-      <w:r>
-        <w:t>&lt;</w:t>
-      </w:r>
-      <w:r>
-        <w:t>titre</w:t>
+        <w:t>RECOMMANDATIONS</w:t>
+      </w:r>
+      <w:r>
+        <w:t xml:space="preserve"> &lt;S’il y a lieu&gt;</w:t>
+      </w:r>
+      <w:bookmarkEnd w:id="28"/>
+    </w:p>
+    <w:p>
+      <w:pPr>
+        <w:pStyle w:val="Title"/>
+        <w:spacing w:line="360" w:lineRule="auto"/>
+        <w:jc w:val="left"/>
+      </w:pPr>
+    </w:p>
+    <w:p>
+      <w:r>
+        <w:t>&lt;Texte</w:t>
+      </w:r>
+      <w:r>
+        <w:t xml:space="preserve"> interligne 1 1/2</w:t>
       </w:r>
       <w:r>
         <w:t>&gt;</w:t>
-      </w:r>
-      <w:bookmarkEnd w:id="29"/>
-    </w:p>
-    <w:p>
-      <w:r>
-        <w:t>&lt;Texte&gt;</w:t>
       </w:r>
     </w:p>
     <w:p>
@@ -5616,7 +5642,7 @@
       <w:r>
         <w:br/>
       </w:r>
-      <w:bookmarkStart w:id="30" w:name="_Toc185065413"/>
+      <w:bookmarkStart w:id="29" w:name="_Toc185065412"/>
       <w:r>
         <w:t>&lt;</w:t>
       </w:r>
@@ -5626,97 +5652,12 @@
       <w:r>
         <w:t>&gt;</w:t>
       </w:r>
-      <w:bookmarkEnd w:id="30"/>
-    </w:p>
-    <w:p>
-      <w:r>
-        <w:rPr>
-          <w:sz w:val="22"/>
-        </w:rPr>
-        <w:t>&lt;</w:t>
-      </w:r>
-      <w:r>
-        <w:t>Texte&gt;</w:t>
-      </w:r>
-    </w:p>
-    <w:p>
-      <w:pPr>
-        <w:sectPr>
-          <w:pgSz w:w="12240" w:h="15840" w:code="1"/>
-          <w:pgMar w:top="2160" w:right="1080" w:bottom="1080" w:left="2160" w:header="1080" w:footer="1134" w:gutter="0"/>
-          <w:paperSrc w:first="15" w:other="15"/>
-          <w:cols w:space="708"/>
-          <w:titlePg/>
-          <w:docGrid w:linePitch="360"/>
-        </w:sectPr>
-      </w:pPr>
-    </w:p>
-    <w:p>
-      <w:pPr>
-        <w:pStyle w:val="Annexe"/>
-      </w:pPr>
-      <w:r>
-        <w:lastRenderedPageBreak/>
-        <w:br/>
-      </w:r>
-      <w:r>
-        <w:br/>
-      </w:r>
-      <w:r>
-        <w:br/>
-      </w:r>
-      <w:bookmarkStart w:id="31" w:name="_Toc185065414"/>
-      <w:r>
-        <w:t>&lt;</w:t>
-      </w:r>
-      <w:r>
-        <w:t>titre</w:t>
-      </w:r>
-      <w:r>
-        <w:t>&gt;</w:t>
-      </w:r>
-      <w:bookmarkEnd w:id="31"/>
-    </w:p>
-    <w:p>
-      <w:pPr>
-        <w:sectPr>
-          <w:pgSz w:w="12240" w:h="15840" w:code="1"/>
-          <w:pgMar w:top="2160" w:right="1080" w:bottom="1080" w:left="2160" w:header="1080" w:footer="1134" w:gutter="0"/>
-          <w:paperSrc w:first="15" w:other="15"/>
-          <w:cols w:space="708"/>
-          <w:titlePg/>
-          <w:docGrid w:linePitch="360"/>
-        </w:sectPr>
-      </w:pPr>
+      <w:bookmarkEnd w:id="29"/>
+    </w:p>
+    <w:p>
       <w:r>
         <w:t>&lt;Texte&gt;</w:t>
       </w:r>
-    </w:p>
-    <w:p>
-      <w:pPr>
-        <w:pStyle w:val="Annexe"/>
-      </w:pPr>
-      <w:r>
-        <w:lastRenderedPageBreak/>
-        <w:br/>
-      </w:r>
-      <w:r>
-        <w:br/>
-      </w:r>
-      <w:r>
-        <w:br/>
-      </w:r>
-      <w:bookmarkStart w:id="32" w:name="_Toc185065415"/>
-      <w:r>
-        <w:t>&lt;</w:t>
-      </w:r>
-      <w:r>
-        <w:t>titre</w:t>
-      </w:r>
-      <w:r>
-        <w:t>&gt;</w:t>
-      </w:r>
-      <w:bookmarkEnd w:id="32"/>
     </w:p>
     <w:p>
       <w:pPr>
@@ -5730,9 +5671,6 @@
           <w:docGrid w:linePitch="360"/>
         </w:sectPr>
       </w:pPr>
-      <w:r>
-        <w:t>&lt;Texte&gt;</w:t>
-      </w:r>
     </w:p>
     <w:p>
       <w:pPr>
@@ -5748,7 +5686,7 @@
       <w:r>
         <w:br/>
       </w:r>
-      <w:bookmarkStart w:id="33" w:name="_Toc185065416"/>
+      <w:bookmarkStart w:id="30" w:name="_Toc185065413"/>
       <w:r>
         <w:t>&lt;</w:t>
       </w:r>
@@ -5758,7 +5696,97 @@
       <w:r>
         <w:t>&gt;</w:t>
       </w:r>
-      <w:bookmarkEnd w:id="33"/>
+      <w:bookmarkEnd w:id="30"/>
+    </w:p>
+    <w:p>
+      <w:r>
+        <w:rPr>
+          <w:sz w:val="22"/>
+        </w:rPr>
+        <w:t>&lt;</w:t>
+      </w:r>
+      <w:r>
+        <w:t>Texte&gt;</w:t>
+      </w:r>
+    </w:p>
+    <w:p>
+      <w:pPr>
+        <w:sectPr>
+          <w:pgSz w:w="12240" w:h="15840" w:code="1"/>
+          <w:pgMar w:top="2160" w:right="1080" w:bottom="1080" w:left="2160" w:header="1080" w:footer="1134" w:gutter="0"/>
+          <w:paperSrc w:first="15" w:other="15"/>
+          <w:cols w:space="708"/>
+          <w:titlePg/>
+          <w:docGrid w:linePitch="360"/>
+        </w:sectPr>
+      </w:pPr>
+    </w:p>
+    <w:p>
+      <w:pPr>
+        <w:pStyle w:val="Annexe"/>
+      </w:pPr>
+      <w:r>
+        <w:lastRenderedPageBreak/>
+        <w:br/>
+      </w:r>
+      <w:r>
+        <w:br/>
+      </w:r>
+      <w:r>
+        <w:br/>
+      </w:r>
+      <w:bookmarkStart w:id="31" w:name="_Toc185065414"/>
+      <w:r>
+        <w:t>&lt;</w:t>
+      </w:r>
+      <w:r>
+        <w:t>titre</w:t>
+      </w:r>
+      <w:r>
+        <w:t>&gt;</w:t>
+      </w:r>
+      <w:bookmarkEnd w:id="31"/>
+    </w:p>
+    <w:p>
+      <w:pPr>
+        <w:sectPr>
+          <w:pgSz w:w="12240" w:h="15840" w:code="1"/>
+          <w:pgMar w:top="2160" w:right="1080" w:bottom="1080" w:left="2160" w:header="1080" w:footer="1134" w:gutter="0"/>
+          <w:paperSrc w:first="15" w:other="15"/>
+          <w:cols w:space="708"/>
+          <w:titlePg/>
+          <w:docGrid w:linePitch="360"/>
+        </w:sectPr>
+      </w:pPr>
+      <w:r>
+        <w:t>&lt;Texte&gt;</w:t>
+      </w:r>
+    </w:p>
+    <w:p>
+      <w:pPr>
+        <w:pStyle w:val="Annexe"/>
+      </w:pPr>
+      <w:r>
+        <w:lastRenderedPageBreak/>
+        <w:br/>
+      </w:r>
+      <w:r>
+        <w:br/>
+      </w:r>
+      <w:r>
+        <w:br/>
+      </w:r>
+      <w:bookmarkStart w:id="32" w:name="_Toc185065415"/>
+      <w:r>
+        <w:t>&lt;</w:t>
+      </w:r>
+      <w:r>
+        <w:t>titre</w:t>
+      </w:r>
+      <w:r>
+        <w:t>&gt;</w:t>
+      </w:r>
+      <w:bookmarkEnd w:id="32"/>
     </w:p>
     <w:p>
       <w:pPr>
@@ -5790,7 +5818,7 @@
       <w:r>
         <w:br/>
       </w:r>
-      <w:bookmarkStart w:id="34" w:name="_Toc185065417"/>
+      <w:bookmarkStart w:id="33" w:name="_Toc185065416"/>
       <w:r>
         <w:t>&lt;</w:t>
       </w:r>
@@ -5800,48 +5828,7 @@
       <w:r>
         <w:t>&gt;</w:t>
       </w:r>
-      <w:bookmarkEnd w:id="34"/>
-    </w:p>
-    <w:p>
-      <w:pPr>
-        <w:sectPr>
-          <w:pgSz w:w="12240" w:h="15840" w:code="1"/>
-          <w:pgMar w:top="2160" w:right="1080" w:bottom="1080" w:left="2160" w:header="1080" w:footer="1134" w:gutter="0"/>
-          <w:paperSrc w:first="15" w:other="15"/>
-          <w:cols w:space="708"/>
-          <w:titlePg/>
-          <w:docGrid w:linePitch="360"/>
-        </w:sectPr>
-      </w:pPr>
-      <w:r>
-        <w:t>&lt;Texte&gt;</w:t>
-      </w:r>
-    </w:p>
-    <w:p>
-      <w:pPr>
-        <w:pStyle w:val="Annexe"/>
-      </w:pPr>
-      <w:r>
-        <w:lastRenderedPageBreak/>
-        <w:br/>
-      </w:r>
-      <w:r>
-        <w:br/>
-      </w:r>
-      <w:r>
-        <w:br/>
-      </w:r>
-      <w:bookmarkStart w:id="35" w:name="_Toc185065418"/>
-      <w:r>
-        <w:t>&lt;</w:t>
-      </w:r>
-      <w:r>
-        <w:t>titre</w:t>
-      </w:r>
-      <w:r>
-        <w:t>&gt;</w:t>
-      </w:r>
-      <w:bookmarkEnd w:id="35"/>
+      <w:bookmarkEnd w:id="33"/>
     </w:p>
     <w:p>
       <w:pPr>
@@ -5873,7 +5860,7 @@
       <w:r>
         <w:br/>
       </w:r>
-      <w:bookmarkStart w:id="36" w:name="_Toc185065419"/>
+      <w:bookmarkStart w:id="34" w:name="_Toc185065417"/>
       <w:r>
         <w:t>&lt;</w:t>
       </w:r>
@@ -5883,7 +5870,7 @@
       <w:r>
         <w:t>&gt;</w:t>
       </w:r>
-      <w:bookmarkEnd w:id="36"/>
+      <w:bookmarkEnd w:id="34"/>
     </w:p>
     <w:p>
       <w:pPr>
@@ -5897,10 +5884,7 @@
         </w:sectPr>
       </w:pPr>
       <w:r>
-        <w:t>&lt;Texte</w:t>
-      </w:r>
-      <w:r>
-        <w:t>&gt;</w:t>
+        <w:t>&lt;Texte&gt;</w:t>
       </w:r>
     </w:p>
     <w:p>
@@ -5917,7 +5901,7 @@
       <w:r>
         <w:br/>
       </w:r>
-      <w:bookmarkStart w:id="37" w:name="_Toc185065420"/>
+      <w:bookmarkStart w:id="35" w:name="_Toc185065418"/>
       <w:r>
         <w:t>&lt;</w:t>
       </w:r>
@@ -5927,48 +5911,7 @@
       <w:r>
         <w:t>&gt;</w:t>
       </w:r>
-      <w:bookmarkEnd w:id="37"/>
-    </w:p>
-    <w:p>
-      <w:pPr>
-        <w:sectPr>
-          <w:pgSz w:w="12240" w:h="15840" w:code="1"/>
-          <w:pgMar w:top="2160" w:right="1080" w:bottom="1080" w:left="2160" w:header="1080" w:footer="1134" w:gutter="0"/>
-          <w:paperSrc w:first="15" w:other="15"/>
-          <w:cols w:space="708"/>
-          <w:titlePg/>
-          <w:docGrid w:linePitch="360"/>
-        </w:sectPr>
-      </w:pPr>
-      <w:r>
-        <w:t>&lt;Texte&gt;</w:t>
-      </w:r>
-    </w:p>
-    <w:p>
-      <w:pPr>
-        <w:pStyle w:val="Annexe"/>
-      </w:pPr>
-      <w:r>
-        <w:lastRenderedPageBreak/>
-        <w:br/>
-      </w:r>
-      <w:r>
-        <w:br/>
-      </w:r>
-      <w:r>
-        <w:br/>
-      </w:r>
-      <w:bookmarkStart w:id="38" w:name="_Toc185065421"/>
-      <w:r>
-        <w:t>&lt;</w:t>
-      </w:r>
-      <w:r>
-        <w:t>titre</w:t>
-      </w:r>
-      <w:r>
-        <w:t>&gt;</w:t>
-      </w:r>
-      <w:bookmarkEnd w:id="38"/>
+      <w:bookmarkEnd w:id="35"/>
     </w:p>
     <w:p>
       <w:pPr>
@@ -5983,6 +5926,47 @@
         </w:sectPr>
       </w:pPr>
       <w:r>
+        <w:t>&lt;Texte&gt;</w:t>
+      </w:r>
+    </w:p>
+    <w:p>
+      <w:pPr>
+        <w:pStyle w:val="Annexe"/>
+      </w:pPr>
+      <w:r>
+        <w:lastRenderedPageBreak/>
+        <w:br/>
+      </w:r>
+      <w:r>
+        <w:br/>
+      </w:r>
+      <w:r>
+        <w:br/>
+      </w:r>
+      <w:bookmarkStart w:id="36" w:name="_Toc185065419"/>
+      <w:r>
+        <w:t>&lt;</w:t>
+      </w:r>
+      <w:r>
+        <w:t>titre</w:t>
+      </w:r>
+      <w:r>
+        <w:t>&gt;</w:t>
+      </w:r>
+      <w:bookmarkEnd w:id="36"/>
+    </w:p>
+    <w:p>
+      <w:pPr>
+        <w:sectPr>
+          <w:pgSz w:w="12240" w:h="15840" w:code="1"/>
+          <w:pgMar w:top="2160" w:right="1080" w:bottom="1080" w:left="2160" w:header="1080" w:footer="1134" w:gutter="0"/>
+          <w:paperSrc w:first="15" w:other="15"/>
+          <w:cols w:space="708"/>
+          <w:titlePg/>
+          <w:docGrid w:linePitch="360"/>
+        </w:sectPr>
+      </w:pPr>
+      <w:r>
         <w:t>&lt;Texte</w:t>
       </w:r>
       <w:r>
@@ -5991,7 +5975,93 @@
     </w:p>
     <w:p>
       <w:pPr>
-        <w:pStyle w:val="Titre"/>
+        <w:pStyle w:val="Annexe"/>
+      </w:pPr>
+      <w:r>
+        <w:lastRenderedPageBreak/>
+        <w:br/>
+      </w:r>
+      <w:r>
+        <w:br/>
+      </w:r>
+      <w:r>
+        <w:br/>
+      </w:r>
+      <w:bookmarkStart w:id="37" w:name="_Toc185065420"/>
+      <w:r>
+        <w:t>&lt;</w:t>
+      </w:r>
+      <w:r>
+        <w:t>titre</w:t>
+      </w:r>
+      <w:r>
+        <w:t>&gt;</w:t>
+      </w:r>
+      <w:bookmarkEnd w:id="37"/>
+    </w:p>
+    <w:p>
+      <w:pPr>
+        <w:sectPr>
+          <w:pgSz w:w="12240" w:h="15840" w:code="1"/>
+          <w:pgMar w:top="2160" w:right="1080" w:bottom="1080" w:left="2160" w:header="1080" w:footer="1134" w:gutter="0"/>
+          <w:paperSrc w:first="15" w:other="15"/>
+          <w:cols w:space="708"/>
+          <w:titlePg/>
+          <w:docGrid w:linePitch="360"/>
+        </w:sectPr>
+      </w:pPr>
+      <w:r>
+        <w:t>&lt;Texte&gt;</w:t>
+      </w:r>
+    </w:p>
+    <w:p>
+      <w:pPr>
+        <w:pStyle w:val="Annexe"/>
+      </w:pPr>
+      <w:r>
+        <w:lastRenderedPageBreak/>
+        <w:br/>
+      </w:r>
+      <w:r>
+        <w:br/>
+      </w:r>
+      <w:r>
+        <w:br/>
+      </w:r>
+      <w:bookmarkStart w:id="38" w:name="_Toc185065421"/>
+      <w:r>
+        <w:t>&lt;</w:t>
+      </w:r>
+      <w:r>
+        <w:t>titre</w:t>
+      </w:r>
+      <w:r>
+        <w:t>&gt;</w:t>
+      </w:r>
+      <w:bookmarkEnd w:id="38"/>
+    </w:p>
+    <w:p>
+      <w:pPr>
+        <w:sectPr>
+          <w:headerReference w:type="default" r:id="rId37"/>
+          <w:pgSz w:w="12240" w:h="15840" w:code="1"/>
+          <w:pgMar w:top="2160" w:right="1080" w:bottom="1080" w:left="2160" w:header="1080" w:footer="1134" w:gutter="0"/>
+          <w:paperSrc w:first="15" w:other="15"/>
+          <w:cols w:space="708"/>
+          <w:titlePg/>
+          <w:docGrid w:linePitch="360"/>
+        </w:sectPr>
+      </w:pPr>
+      <w:r>
+        <w:t>&lt;Texte</w:t>
+      </w:r>
+      <w:r>
+        <w:t>&gt;</w:t>
+      </w:r>
+    </w:p>
+    <w:p>
+      <w:pPr>
+        <w:pStyle w:val="Title"/>
       </w:pPr>
       <w:bookmarkStart w:id="39" w:name="_Toc185065422"/>
       <w:r>
@@ -6021,7 +6091,7 @@
     </w:p>
     <w:p>
       <w:pPr>
-        <w:pStyle w:val="Titre"/>
+        <w:pStyle w:val="Title"/>
       </w:pPr>
       <w:bookmarkStart w:id="40" w:name="_Toc185065423"/>
       <w:r>
@@ -6049,7 +6119,7 @@
     </w:p>
     <w:p>
       <w:pPr>
-        <w:pStyle w:val="Titre"/>
+        <w:pStyle w:val="Title"/>
       </w:pPr>
       <w:bookmarkStart w:id="41" w:name="_Toc185065424"/>
       <w:r>
@@ -6070,7 +6140,7 @@
       </w:r>
     </w:p>
     <w:sectPr>
-      <w:headerReference w:type="default" r:id="rId37"/>
+      <w:headerReference w:type="default" r:id="rId38"/>
       <w:pgSz w:w="12240" w:h="15840" w:code="1"/>
       <w:pgMar w:top="2160" w:right="1080" w:bottom="1080" w:left="2160" w:header="1080" w:footer="1134" w:gutter="0"/>
       <w:paperSrc w:first="15" w:other="15"/>
@@ -6084,14 +6154,14 @@
 
 <file path=word/endnotes.xml><?xml version="1.0" encoding="utf-8"?>
 <w:endnotes xmlns:ve="http://schemas.openxmlformats.org/markup-compatibility/2006" xmlns:o="urn:schemas-microsoft-com:office:office" xmlns:r="http://schemas.openxmlformats.org/officeDocument/2006/relationships" xmlns:m="http://schemas.openxmlformats.org/officeDocument/2006/math" xmlns:v="urn:schemas-microsoft-com:vml" xmlns:wp="http://schemas.openxmlformats.org/drawingml/2006/wordprocessingDrawing" xmlns:w10="urn:schemas-microsoft-com:office:word" xmlns:w="http://schemas.openxmlformats.org/wordprocessingml/2006/main" xmlns:wne="http://schemas.microsoft.com/office/word/2006/wordml">
-  <w:endnote w:type="separator" w:id="-1">
+  <w:endnote w:type="separator" w:id="0">
     <w:p>
       <w:r>
         <w:separator/>
       </w:r>
     </w:p>
   </w:endnote>
-  <w:endnote w:type="continuationSeparator" w:id="0">
+  <w:endnote w:type="continuationSeparator" w:id="1">
     <w:p>
       <w:r>
         <w:continuationSeparator/>
@@ -6103,16 +6173,16 @@
 
 <file path=word/footnotes.xml><?xml version="1.0" encoding="utf-8"?>
 <w:footnotes xmlns:ve="http://schemas.openxmlformats.org/markup-compatibility/2006" xmlns:o="urn:schemas-microsoft-com:office:office" xmlns:r="http://schemas.openxmlformats.org/officeDocument/2006/relationships" xmlns:m="http://schemas.openxmlformats.org/officeDocument/2006/math" xmlns:v="urn:schemas-microsoft-com:vml" xmlns:wp="http://schemas.openxmlformats.org/drawingml/2006/wordprocessingDrawing" xmlns:w10="urn:schemas-microsoft-com:office:word" xmlns:w="http://schemas.openxmlformats.org/wordprocessingml/2006/main" xmlns:wne="http://schemas.microsoft.com/office/word/2006/wordml">
-  <w:footnote w:type="separator" w:id="-1">
-    <w:p>
-      <w:pPr>
-        <w:pStyle w:val="En-tte"/>
+  <w:footnote w:type="separator" w:id="0">
+    <w:p>
+      <w:pPr>
+        <w:pStyle w:val="Header"/>
         <w:jc w:val="right"/>
       </w:pPr>
     </w:p>
     <w:p>
       <w:pPr>
-        <w:pStyle w:val="En-tte"/>
+        <w:pStyle w:val="Header"/>
       </w:pPr>
     </w:p>
     <w:p/>
@@ -6122,7 +6192,7 @@
       </w:r>
     </w:p>
   </w:footnote>
-  <w:footnote w:type="continuationSeparator" w:id="0">
+  <w:footnote w:type="continuationSeparator" w:id="1">
     <w:p>
       <w:r>
         <w:continuationSeparator/>
@@ -6136,37 +6206,37 @@
 <w:hdr xmlns:ve="http://schemas.openxmlformats.org/markup-compatibility/2006" xmlns:o="urn:schemas-microsoft-com:office:office" xmlns:r="http://schemas.openxmlformats.org/officeDocument/2006/relationships" xmlns:m="http://schemas.openxmlformats.org/officeDocument/2006/math" xmlns:v="urn:schemas-microsoft-com:vml" xmlns:wp="http://schemas.openxmlformats.org/drawingml/2006/wordprocessingDrawing" xmlns:w10="urn:schemas-microsoft-com:office:word" xmlns:w="http://schemas.openxmlformats.org/wordprocessingml/2006/main" xmlns:wne="http://schemas.microsoft.com/office/word/2006/wordml">
   <w:p>
     <w:pPr>
-      <w:pStyle w:val="En-tte"/>
+      <w:pStyle w:val="Header"/>
       <w:jc w:val="right"/>
     </w:pPr>
     <w:r>
       <w:rPr>
-        <w:rStyle w:val="Numrodepage"/>
+        <w:rStyle w:val="PageNumber"/>
       </w:rPr>
       <w:fldChar w:fldCharType="begin"/>
     </w:r>
     <w:r>
       <w:rPr>
-        <w:rStyle w:val="Numrodepage"/>
+        <w:rStyle w:val="PageNumber"/>
       </w:rPr>
       <w:instrText xml:space="preserve"> PAGE </w:instrText>
     </w:r>
     <w:r>
       <w:rPr>
-        <w:rStyle w:val="Numrodepage"/>
+        <w:rStyle w:val="PageNumber"/>
       </w:rPr>
       <w:fldChar w:fldCharType="separate"/>
     </w:r>
     <w:r>
       <w:rPr>
-        <w:rStyle w:val="Numrodepage"/>
+        <w:rStyle w:val="PageNumber"/>
         <w:noProof/>
       </w:rPr>
       <w:t>II</w:t>
     </w:r>
     <w:r>
       <w:rPr>
-        <w:rStyle w:val="Numrodepage"/>
+        <w:rStyle w:val="PageNumber"/>
       </w:rPr>
       <w:fldChar w:fldCharType="end"/>
     </w:r>
@@ -6178,37 +6248,37 @@
 <w:hdr xmlns:ve="http://schemas.openxmlformats.org/markup-compatibility/2006" xmlns:o="urn:schemas-microsoft-com:office:office" xmlns:r="http://schemas.openxmlformats.org/officeDocument/2006/relationships" xmlns:m="http://schemas.openxmlformats.org/officeDocument/2006/math" xmlns:v="urn:schemas-microsoft-com:vml" xmlns:wp="http://schemas.openxmlformats.org/drawingml/2006/wordprocessingDrawing" xmlns:w10="urn:schemas-microsoft-com:office:word" xmlns:w="http://schemas.openxmlformats.org/wordprocessingml/2006/main" xmlns:wne="http://schemas.microsoft.com/office/word/2006/wordml">
   <w:p>
     <w:pPr>
-      <w:pStyle w:val="En-tte"/>
+      <w:pStyle w:val="Header"/>
       <w:jc w:val="right"/>
     </w:pPr>
     <w:r>
       <w:rPr>
-        <w:rStyle w:val="Numrodepage"/>
+        <w:rStyle w:val="PageNumber"/>
       </w:rPr>
       <w:fldChar w:fldCharType="begin"/>
     </w:r>
     <w:r>
       <w:rPr>
-        <w:rStyle w:val="Numrodepage"/>
+        <w:rStyle w:val="PageNumber"/>
       </w:rPr>
       <w:instrText xml:space="preserve"> PAGE </w:instrText>
     </w:r>
     <w:r>
       <w:rPr>
-        <w:rStyle w:val="Numrodepage"/>
+        <w:rStyle w:val="PageNumber"/>
       </w:rPr>
       <w:fldChar w:fldCharType="separate"/>
     </w:r>
     <w:r>
       <w:rPr>
-        <w:rStyle w:val="Numrodepage"/>
+        <w:rStyle w:val="PageNumber"/>
         <w:noProof/>
       </w:rPr>
       <w:t>27</w:t>
     </w:r>
     <w:r>
       <w:rPr>
-        <w:rStyle w:val="Numrodepage"/>
+        <w:rStyle w:val="PageNumber"/>
       </w:rPr>
       <w:fldChar w:fldCharType="end"/>
     </w:r>
@@ -6220,7 +6290,7 @@
 <w:hdr xmlns:ve="http://schemas.openxmlformats.org/markup-compatibility/2006" xmlns:o="urn:schemas-microsoft-com:office:office" xmlns:r="http://schemas.openxmlformats.org/officeDocument/2006/relationships" xmlns:m="http://schemas.openxmlformats.org/officeDocument/2006/math" xmlns:v="urn:schemas-microsoft-com:vml" xmlns:wp="http://schemas.openxmlformats.org/drawingml/2006/wordprocessingDrawing" xmlns:w10="urn:schemas-microsoft-com:office:word" xmlns:w="http://schemas.openxmlformats.org/wordprocessingml/2006/main" xmlns:wne="http://schemas.microsoft.com/office/word/2006/wordml">
   <w:p>
     <w:pPr>
-      <w:pStyle w:val="En-tte"/>
+      <w:pStyle w:val="Header"/>
     </w:pPr>
   </w:p>
 </w:hdr>
@@ -6230,37 +6300,37 @@
 <w:hdr xmlns:ve="http://schemas.openxmlformats.org/markup-compatibility/2006" xmlns:o="urn:schemas-microsoft-com:office:office" xmlns:r="http://schemas.openxmlformats.org/officeDocument/2006/relationships" xmlns:m="http://schemas.openxmlformats.org/officeDocument/2006/math" xmlns:v="urn:schemas-microsoft-com:vml" xmlns:wp="http://schemas.openxmlformats.org/drawingml/2006/wordprocessingDrawing" xmlns:w10="urn:schemas-microsoft-com:office:word" xmlns:w="http://schemas.openxmlformats.org/wordprocessingml/2006/main" xmlns:wne="http://schemas.microsoft.com/office/word/2006/wordml">
   <w:p>
     <w:pPr>
-      <w:pStyle w:val="En-tte"/>
+      <w:pStyle w:val="Header"/>
       <w:jc w:val="right"/>
     </w:pPr>
     <w:r>
       <w:rPr>
-        <w:rStyle w:val="Numrodepage"/>
+        <w:rStyle w:val="PageNumber"/>
       </w:rPr>
       <w:fldChar w:fldCharType="begin"/>
     </w:r>
     <w:r>
       <w:rPr>
-        <w:rStyle w:val="Numrodepage"/>
+        <w:rStyle w:val="PageNumber"/>
       </w:rPr>
       <w:instrText xml:space="preserve"> PAGE </w:instrText>
     </w:r>
     <w:r>
       <w:rPr>
-        <w:rStyle w:val="Numrodepage"/>
+        <w:rStyle w:val="PageNumber"/>
       </w:rPr>
       <w:fldChar w:fldCharType="separate"/>
     </w:r>
     <w:r>
       <w:rPr>
-        <w:rStyle w:val="Numrodepage"/>
+        <w:rStyle w:val="PageNumber"/>
         <w:noProof/>
       </w:rPr>
       <w:t>4</w:t>
     </w:r>
     <w:r>
       <w:rPr>
-        <w:rStyle w:val="Numrodepage"/>
+        <w:rStyle w:val="PageNumber"/>
       </w:rPr>
       <w:fldChar w:fldCharType="end"/>
     </w:r>
@@ -6272,37 +6342,37 @@
 <w:hdr xmlns:ve="http://schemas.openxmlformats.org/markup-compatibility/2006" xmlns:o="urn:schemas-microsoft-com:office:office" xmlns:r="http://schemas.openxmlformats.org/officeDocument/2006/relationships" xmlns:m="http://schemas.openxmlformats.org/officeDocument/2006/math" xmlns:v="urn:schemas-microsoft-com:vml" xmlns:wp="http://schemas.openxmlformats.org/drawingml/2006/wordprocessingDrawing" xmlns:w10="urn:schemas-microsoft-com:office:word" xmlns:w="http://schemas.openxmlformats.org/wordprocessingml/2006/main" xmlns:wne="http://schemas.microsoft.com/office/word/2006/wordml">
   <w:p>
     <w:pPr>
-      <w:pStyle w:val="En-tte"/>
+      <w:pStyle w:val="Header"/>
       <w:jc w:val="right"/>
     </w:pPr>
     <w:r>
       <w:rPr>
-        <w:rStyle w:val="Numrodepage"/>
+        <w:rStyle w:val="PageNumber"/>
       </w:rPr>
       <w:fldChar w:fldCharType="begin"/>
     </w:r>
     <w:r>
       <w:rPr>
-        <w:rStyle w:val="Numrodepage"/>
+        <w:rStyle w:val="PageNumber"/>
       </w:rPr>
       <w:instrText xml:space="preserve"> PAGE </w:instrText>
     </w:r>
     <w:r>
       <w:rPr>
-        <w:rStyle w:val="Numrodepage"/>
+        <w:rStyle w:val="PageNumber"/>
       </w:rPr>
       <w:fldChar w:fldCharType="separate"/>
     </w:r>
     <w:r>
       <w:rPr>
-        <w:rStyle w:val="Numrodepage"/>
+        <w:rStyle w:val="PageNumber"/>
         <w:noProof/>
       </w:rPr>
       <w:t>27</w:t>
     </w:r>
     <w:r>
       <w:rPr>
-        <w:rStyle w:val="Numrodepage"/>
+        <w:rStyle w:val="PageNumber"/>
       </w:rPr>
       <w:fldChar w:fldCharType="end"/>
     </w:r>
@@ -6314,37 +6384,37 @@
 <w:hdr xmlns:ve="http://schemas.openxmlformats.org/markup-compatibility/2006" xmlns:o="urn:schemas-microsoft-com:office:office" xmlns:r="http://schemas.openxmlformats.org/officeDocument/2006/relationships" xmlns:m="http://schemas.openxmlformats.org/officeDocument/2006/math" xmlns:v="urn:schemas-microsoft-com:vml" xmlns:wp="http://schemas.openxmlformats.org/drawingml/2006/wordprocessingDrawing" xmlns:w10="urn:schemas-microsoft-com:office:word" xmlns:w="http://schemas.openxmlformats.org/wordprocessingml/2006/main" xmlns:wne="http://schemas.microsoft.com/office/word/2006/wordml">
   <w:p>
     <w:pPr>
-      <w:pStyle w:val="En-tte"/>
+      <w:pStyle w:val="Header"/>
       <w:jc w:val="right"/>
     </w:pPr>
     <w:r>
       <w:rPr>
-        <w:rStyle w:val="Numrodepage"/>
+        <w:rStyle w:val="PageNumber"/>
       </w:rPr>
       <w:fldChar w:fldCharType="begin"/>
     </w:r>
     <w:r>
       <w:rPr>
-        <w:rStyle w:val="Numrodepage"/>
+        <w:rStyle w:val="PageNumber"/>
       </w:rPr>
       <w:instrText xml:space="preserve"> PAGE </w:instrText>
     </w:r>
     <w:r>
       <w:rPr>
-        <w:rStyle w:val="Numrodepage"/>
+        <w:rStyle w:val="PageNumber"/>
       </w:rPr>
       <w:fldChar w:fldCharType="separate"/>
     </w:r>
     <w:r>
       <w:rPr>
-        <w:rStyle w:val="Numrodepage"/>
+        <w:rStyle w:val="PageNumber"/>
         <w:noProof/>
       </w:rPr>
       <w:t>10</w:t>
     </w:r>
     <w:r>
       <w:rPr>
-        <w:rStyle w:val="Numrodepage"/>
+        <w:rStyle w:val="PageNumber"/>
       </w:rPr>
       <w:fldChar w:fldCharType="end"/>
     </w:r>
@@ -6356,37 +6426,37 @@
 <w:hdr xmlns:ve="http://schemas.openxmlformats.org/markup-compatibility/2006" xmlns:o="urn:schemas-microsoft-com:office:office" xmlns:r="http://schemas.openxmlformats.org/officeDocument/2006/relationships" xmlns:m="http://schemas.openxmlformats.org/officeDocument/2006/math" xmlns:v="urn:schemas-microsoft-com:vml" xmlns:wp="http://schemas.openxmlformats.org/drawingml/2006/wordprocessingDrawing" xmlns:w10="urn:schemas-microsoft-com:office:word" xmlns:w="http://schemas.openxmlformats.org/wordprocessingml/2006/main" xmlns:wne="http://schemas.microsoft.com/office/word/2006/wordml">
   <w:p>
     <w:pPr>
-      <w:pStyle w:val="En-tte"/>
+      <w:pStyle w:val="Header"/>
       <w:jc w:val="right"/>
     </w:pPr>
     <w:r>
       <w:rPr>
-        <w:rStyle w:val="Numrodepage"/>
+        <w:rStyle w:val="PageNumber"/>
       </w:rPr>
       <w:fldChar w:fldCharType="begin"/>
     </w:r>
     <w:r>
       <w:rPr>
-        <w:rStyle w:val="Numrodepage"/>
+        <w:rStyle w:val="PageNumber"/>
       </w:rPr>
       <w:instrText xml:space="preserve"> PAGE </w:instrText>
     </w:r>
     <w:r>
       <w:rPr>
-        <w:rStyle w:val="Numrodepage"/>
+        <w:rStyle w:val="PageNumber"/>
       </w:rPr>
       <w:fldChar w:fldCharType="separate"/>
     </w:r>
     <w:r>
       <w:rPr>
-        <w:rStyle w:val="Numrodepage"/>
+        <w:rStyle w:val="PageNumber"/>
         <w:noProof/>
       </w:rPr>
       <w:t>27</w:t>
     </w:r>
     <w:r>
       <w:rPr>
-        <w:rStyle w:val="Numrodepage"/>
+        <w:rStyle w:val="PageNumber"/>
       </w:rPr>
       <w:fldChar w:fldCharType="end"/>
     </w:r>
@@ -6398,37 +6468,37 @@
 <w:hdr xmlns:ve="http://schemas.openxmlformats.org/markup-compatibility/2006" xmlns:o="urn:schemas-microsoft-com:office:office" xmlns:r="http://schemas.openxmlformats.org/officeDocument/2006/relationships" xmlns:m="http://schemas.openxmlformats.org/officeDocument/2006/math" xmlns:v="urn:schemas-microsoft-com:vml" xmlns:wp="http://schemas.openxmlformats.org/drawingml/2006/wordprocessingDrawing" xmlns:w10="urn:schemas-microsoft-com:office:word" xmlns:w="http://schemas.openxmlformats.org/wordprocessingml/2006/main" xmlns:wne="http://schemas.microsoft.com/office/word/2006/wordml">
   <w:p>
     <w:pPr>
-      <w:pStyle w:val="En-tte"/>
+      <w:pStyle w:val="Header"/>
       <w:jc w:val="right"/>
     </w:pPr>
     <w:r>
       <w:rPr>
-        <w:rStyle w:val="Numrodepage"/>
+        <w:rStyle w:val="PageNumber"/>
       </w:rPr>
       <w:fldChar w:fldCharType="begin"/>
     </w:r>
     <w:r>
       <w:rPr>
-        <w:rStyle w:val="Numrodepage"/>
+        <w:rStyle w:val="PageNumber"/>
       </w:rPr>
       <w:instrText xml:space="preserve"> PAGE </w:instrText>
     </w:r>
     <w:r>
       <w:rPr>
-        <w:rStyle w:val="Numrodepage"/>
+        <w:rStyle w:val="PageNumber"/>
       </w:rPr>
       <w:fldChar w:fldCharType="separate"/>
     </w:r>
     <w:r>
       <w:rPr>
-        <w:rStyle w:val="Numrodepage"/>
+        <w:rStyle w:val="PageNumber"/>
         <w:noProof/>
       </w:rPr>
       <w:t>27</w:t>
     </w:r>
     <w:r>
       <w:rPr>
-        <w:rStyle w:val="Numrodepage"/>
+        <w:rStyle w:val="PageNumber"/>
       </w:rPr>
       <w:fldChar w:fldCharType="end"/>
     </w:r>
@@ -6440,37 +6510,37 @@
 <w:hdr xmlns:ve="http://schemas.openxmlformats.org/markup-compatibility/2006" xmlns:o="urn:schemas-microsoft-com:office:office" xmlns:r="http://schemas.openxmlformats.org/officeDocument/2006/relationships" xmlns:m="http://schemas.openxmlformats.org/officeDocument/2006/math" xmlns:v="urn:schemas-microsoft-com:vml" xmlns:wp="http://schemas.openxmlformats.org/drawingml/2006/wordprocessingDrawing" xmlns:w10="urn:schemas-microsoft-com:office:word" xmlns:w="http://schemas.openxmlformats.org/wordprocessingml/2006/main" xmlns:wne="http://schemas.microsoft.com/office/word/2006/wordml">
   <w:p>
     <w:pPr>
-      <w:pStyle w:val="En-tte"/>
+      <w:pStyle w:val="Header"/>
       <w:jc w:val="right"/>
     </w:pPr>
     <w:r>
       <w:rPr>
-        <w:rStyle w:val="Numrodepage"/>
+        <w:rStyle w:val="PageNumber"/>
       </w:rPr>
       <w:fldChar w:fldCharType="begin"/>
     </w:r>
     <w:r>
       <w:rPr>
-        <w:rStyle w:val="Numrodepage"/>
+        <w:rStyle w:val="PageNumber"/>
       </w:rPr>
       <w:instrText xml:space="preserve"> PAGE </w:instrText>
     </w:r>
     <w:r>
       <w:rPr>
-        <w:rStyle w:val="Numrodepage"/>
+        <w:rStyle w:val="PageNumber"/>
       </w:rPr>
       <w:fldChar w:fldCharType="separate"/>
     </w:r>
     <w:r>
       <w:rPr>
-        <w:rStyle w:val="Numrodepage"/>
+        <w:rStyle w:val="PageNumber"/>
         <w:noProof/>
       </w:rPr>
       <w:t>11</w:t>
     </w:r>
     <w:r>
       <w:rPr>
-        <w:rStyle w:val="Numrodepage"/>
+        <w:rStyle w:val="PageNumber"/>
       </w:rPr>
       <w:fldChar w:fldCharType="end"/>
     </w:r>
@@ -6482,37 +6552,37 @@
 <w:hdr xmlns:ve="http://schemas.openxmlformats.org/markup-compatibility/2006" xmlns:o="urn:schemas-microsoft-com:office:office" xmlns:r="http://schemas.openxmlformats.org/officeDocument/2006/relationships" xmlns:m="http://schemas.openxmlformats.org/officeDocument/2006/math" xmlns:v="urn:schemas-microsoft-com:vml" xmlns:wp="http://schemas.openxmlformats.org/drawingml/2006/wordprocessingDrawing" xmlns:w10="urn:schemas-microsoft-com:office:word" xmlns:w="http://schemas.openxmlformats.org/wordprocessingml/2006/main" xmlns:wne="http://schemas.microsoft.com/office/word/2006/wordml">
   <w:p>
     <w:pPr>
-      <w:pStyle w:val="En-tte"/>
+      <w:pStyle w:val="Header"/>
       <w:jc w:val="right"/>
     </w:pPr>
     <w:r>
       <w:rPr>
-        <w:rStyle w:val="Numrodepage"/>
+        <w:rStyle w:val="PageNumber"/>
       </w:rPr>
       <w:fldChar w:fldCharType="begin"/>
     </w:r>
     <w:r>
       <w:rPr>
-        <w:rStyle w:val="Numrodepage"/>
+        <w:rStyle w:val="PageNumber"/>
       </w:rPr>
       <w:instrText xml:space="preserve"> PAGE </w:instrText>
     </w:r>
     <w:r>
       <w:rPr>
-        <w:rStyle w:val="Numrodepage"/>
+        <w:rStyle w:val="PageNumber"/>
       </w:rPr>
       <w:fldChar w:fldCharType="separate"/>
     </w:r>
     <w:r>
       <w:rPr>
-        <w:rStyle w:val="Numrodepage"/>
+        <w:rStyle w:val="PageNumber"/>
         <w:noProof/>
       </w:rPr>
       <w:t>11</w:t>
     </w:r>
     <w:r>
       <w:rPr>
-        <w:rStyle w:val="Numrodepage"/>
+        <w:rStyle w:val="PageNumber"/>
       </w:rPr>
       <w:fldChar w:fldCharType="end"/>
     </w:r>
@@ -6524,37 +6594,37 @@
 <w:hdr xmlns:ve="http://schemas.openxmlformats.org/markup-compatibility/2006" xmlns:o="urn:schemas-microsoft-com:office:office" xmlns:r="http://schemas.openxmlformats.org/officeDocument/2006/relationships" xmlns:m="http://schemas.openxmlformats.org/officeDocument/2006/math" xmlns:v="urn:schemas-microsoft-com:vml" xmlns:wp="http://schemas.openxmlformats.org/drawingml/2006/wordprocessingDrawing" xmlns:w10="urn:schemas-microsoft-com:office:word" xmlns:w="http://schemas.openxmlformats.org/wordprocessingml/2006/main" xmlns:wne="http://schemas.microsoft.com/office/word/2006/wordml">
   <w:p>
     <w:pPr>
-      <w:pStyle w:val="En-tte"/>
+      <w:pStyle w:val="Header"/>
       <w:jc w:val="right"/>
     </w:pPr>
     <w:r>
       <w:rPr>
-        <w:rStyle w:val="Numrodepage"/>
+        <w:rStyle w:val="PageNumber"/>
       </w:rPr>
       <w:fldChar w:fldCharType="begin"/>
     </w:r>
     <w:r>
       <w:rPr>
-        <w:rStyle w:val="Numrodepage"/>
+        <w:rStyle w:val="PageNumber"/>
       </w:rPr>
       <w:instrText xml:space="preserve"> PAGE </w:instrText>
     </w:r>
     <w:r>
       <w:rPr>
-        <w:rStyle w:val="Numrodepage"/>
+        <w:rStyle w:val="PageNumber"/>
       </w:rPr>
       <w:fldChar w:fldCharType="separate"/>
     </w:r>
     <w:r>
       <w:rPr>
-        <w:rStyle w:val="Numrodepage"/>
+        <w:rStyle w:val="PageNumber"/>
         <w:noProof/>
       </w:rPr>
       <w:t>11</w:t>
     </w:r>
     <w:r>
       <w:rPr>
-        <w:rStyle w:val="Numrodepage"/>
+        <w:rStyle w:val="PageNumber"/>
       </w:rPr>
       <w:fldChar w:fldCharType="end"/>
     </w:r>
@@ -6566,7 +6636,7 @@
 <w:hdr xmlns:ve="http://schemas.openxmlformats.org/markup-compatibility/2006" xmlns:o="urn:schemas-microsoft-com:office:office" xmlns:r="http://schemas.openxmlformats.org/officeDocument/2006/relationships" xmlns:m="http://schemas.openxmlformats.org/officeDocument/2006/math" xmlns:v="urn:schemas-microsoft-com:vml" xmlns:wp="http://schemas.openxmlformats.org/drawingml/2006/wordprocessingDrawing" xmlns:w10="urn:schemas-microsoft-com:office:word" xmlns:w="http://schemas.openxmlformats.org/wordprocessingml/2006/main" xmlns:wne="http://schemas.microsoft.com/office/word/2006/wordml">
   <w:p>
     <w:pPr>
-      <w:pStyle w:val="En-tte"/>
+      <w:pStyle w:val="Header"/>
       <w:jc w:val="right"/>
     </w:pPr>
   </w:p>
@@ -6577,37 +6647,37 @@
 <w:hdr xmlns:ve="http://schemas.openxmlformats.org/markup-compatibility/2006" xmlns:o="urn:schemas-microsoft-com:office:office" xmlns:r="http://schemas.openxmlformats.org/officeDocument/2006/relationships" xmlns:m="http://schemas.openxmlformats.org/officeDocument/2006/math" xmlns:v="urn:schemas-microsoft-com:vml" xmlns:wp="http://schemas.openxmlformats.org/drawingml/2006/wordprocessingDrawing" xmlns:w10="urn:schemas-microsoft-com:office:word" xmlns:w="http://schemas.openxmlformats.org/wordprocessingml/2006/main" xmlns:wne="http://schemas.microsoft.com/office/word/2006/wordml">
   <w:p>
     <w:pPr>
-      <w:pStyle w:val="En-tte"/>
+      <w:pStyle w:val="Header"/>
       <w:jc w:val="right"/>
     </w:pPr>
     <w:r>
       <w:rPr>
-        <w:rStyle w:val="Numrodepage"/>
+        <w:rStyle w:val="PageNumber"/>
       </w:rPr>
       <w:fldChar w:fldCharType="begin"/>
     </w:r>
     <w:r>
       <w:rPr>
-        <w:rStyle w:val="Numrodepage"/>
+        <w:rStyle w:val="PageNumber"/>
       </w:rPr>
       <w:instrText xml:space="preserve"> PAGE </w:instrText>
     </w:r>
     <w:r>
       <w:rPr>
-        <w:rStyle w:val="Numrodepage"/>
+        <w:rStyle w:val="PageNumber"/>
       </w:rPr>
       <w:fldChar w:fldCharType="separate"/>
     </w:r>
     <w:r>
       <w:rPr>
-        <w:rStyle w:val="Numrodepage"/>
+        <w:rStyle w:val="PageNumber"/>
         <w:noProof/>
       </w:rPr>
       <w:t>12</w:t>
     </w:r>
     <w:r>
       <w:rPr>
-        <w:rStyle w:val="Numrodepage"/>
+        <w:rStyle w:val="PageNumber"/>
       </w:rPr>
       <w:fldChar w:fldCharType="end"/>
     </w:r>
@@ -6619,37 +6689,37 @@
 <w:hdr xmlns:ve="http://schemas.openxmlformats.org/markup-compatibility/2006" xmlns:o="urn:schemas-microsoft-com:office:office" xmlns:r="http://schemas.openxmlformats.org/officeDocument/2006/relationships" xmlns:m="http://schemas.openxmlformats.org/officeDocument/2006/math" xmlns:v="urn:schemas-microsoft-com:vml" xmlns:wp="http://schemas.openxmlformats.org/drawingml/2006/wordprocessingDrawing" xmlns:w10="urn:schemas-microsoft-com:office:word" xmlns:w="http://schemas.openxmlformats.org/wordprocessingml/2006/main" xmlns:wne="http://schemas.microsoft.com/office/word/2006/wordml">
   <w:p>
     <w:pPr>
-      <w:pStyle w:val="En-tte"/>
+      <w:pStyle w:val="Header"/>
       <w:jc w:val="right"/>
     </w:pPr>
     <w:r>
       <w:rPr>
-        <w:rStyle w:val="Numrodepage"/>
+        <w:rStyle w:val="PageNumber"/>
       </w:rPr>
       <w:fldChar w:fldCharType="begin"/>
     </w:r>
     <w:r>
       <w:rPr>
-        <w:rStyle w:val="Numrodepage"/>
+        <w:rStyle w:val="PageNumber"/>
       </w:rPr>
       <w:instrText xml:space="preserve"> PAGE </w:instrText>
     </w:r>
     <w:r>
       <w:rPr>
-        <w:rStyle w:val="Numrodepage"/>
+        <w:rStyle w:val="PageNumber"/>
       </w:rPr>
       <w:fldChar w:fldCharType="separate"/>
     </w:r>
     <w:r>
       <w:rPr>
-        <w:rStyle w:val="Numrodepage"/>
+        <w:rStyle w:val="PageNumber"/>
         <w:noProof/>
       </w:rPr>
       <w:t>14</w:t>
     </w:r>
     <w:r>
       <w:rPr>
-        <w:rStyle w:val="Numrodepage"/>
+        <w:rStyle w:val="PageNumber"/>
       </w:rPr>
       <w:fldChar w:fldCharType="end"/>
     </w:r>
@@ -6661,37 +6731,37 @@
 <w:hdr xmlns:ve="http://schemas.openxmlformats.org/markup-compatibility/2006" xmlns:o="urn:schemas-microsoft-com:office:office" xmlns:r="http://schemas.openxmlformats.org/officeDocument/2006/relationships" xmlns:m="http://schemas.openxmlformats.org/officeDocument/2006/math" xmlns:v="urn:schemas-microsoft-com:vml" xmlns:wp="http://schemas.openxmlformats.org/drawingml/2006/wordprocessingDrawing" xmlns:w10="urn:schemas-microsoft-com:office:word" xmlns:w="http://schemas.openxmlformats.org/wordprocessingml/2006/main" xmlns:wne="http://schemas.microsoft.com/office/word/2006/wordml">
   <w:p>
     <w:pPr>
-      <w:pStyle w:val="En-tte"/>
+      <w:pStyle w:val="Header"/>
       <w:jc w:val="right"/>
     </w:pPr>
     <w:r>
       <w:rPr>
-        <w:rStyle w:val="Numrodepage"/>
+        <w:rStyle w:val="PageNumber"/>
       </w:rPr>
       <w:fldChar w:fldCharType="begin"/>
     </w:r>
     <w:r>
       <w:rPr>
-        <w:rStyle w:val="Numrodepage"/>
+        <w:rStyle w:val="PageNumber"/>
       </w:rPr>
       <w:instrText xml:space="preserve"> PAGE </w:instrText>
     </w:r>
     <w:r>
       <w:rPr>
-        <w:rStyle w:val="Numrodepage"/>
+        <w:rStyle w:val="PageNumber"/>
       </w:rPr>
       <w:fldChar w:fldCharType="separate"/>
     </w:r>
     <w:r>
       <w:rPr>
-        <w:rStyle w:val="Numrodepage"/>
+        <w:rStyle w:val="PageNumber"/>
         <w:noProof/>
       </w:rPr>
       <w:t>24</w:t>
     </w:r>
     <w:r>
       <w:rPr>
-        <w:rStyle w:val="Numrodepage"/>
+        <w:rStyle w:val="PageNumber"/>
       </w:rPr>
       <w:fldChar w:fldCharType="end"/>
     </w:r>
@@ -6703,37 +6773,37 @@
 <w:hdr xmlns:ve="http://schemas.openxmlformats.org/markup-compatibility/2006" xmlns:o="urn:schemas-microsoft-com:office:office" xmlns:r="http://schemas.openxmlformats.org/officeDocument/2006/relationships" xmlns:m="http://schemas.openxmlformats.org/officeDocument/2006/math" xmlns:v="urn:schemas-microsoft-com:vml" xmlns:wp="http://schemas.openxmlformats.org/drawingml/2006/wordprocessingDrawing" xmlns:w10="urn:schemas-microsoft-com:office:word" xmlns:w="http://schemas.openxmlformats.org/wordprocessingml/2006/main" xmlns:wne="http://schemas.microsoft.com/office/word/2006/wordml">
   <w:p>
     <w:pPr>
-      <w:pStyle w:val="En-tte"/>
+      <w:pStyle w:val="Header"/>
       <w:jc w:val="right"/>
     </w:pPr>
     <w:r>
       <w:rPr>
-        <w:rStyle w:val="Numrodepage"/>
+        <w:rStyle w:val="PageNumber"/>
       </w:rPr>
       <w:fldChar w:fldCharType="begin"/>
     </w:r>
     <w:r>
       <w:rPr>
-        <w:rStyle w:val="Numrodepage"/>
+        <w:rStyle w:val="PageNumber"/>
       </w:rPr>
       <w:instrText xml:space="preserve"> PAGE </w:instrText>
     </w:r>
     <w:r>
       <w:rPr>
-        <w:rStyle w:val="Numrodepage"/>
+        <w:rStyle w:val="PageNumber"/>
       </w:rPr>
       <w:fldChar w:fldCharType="separate"/>
     </w:r>
     <w:r>
       <w:rPr>
-        <w:rStyle w:val="Numrodepage"/>
+        <w:rStyle w:val="PageNumber"/>
         <w:noProof/>
       </w:rPr>
       <w:t>27</w:t>
     </w:r>
     <w:r>
       <w:rPr>
-        <w:rStyle w:val="Numrodepage"/>
+        <w:rStyle w:val="PageNumber"/>
       </w:rPr>
       <w:fldChar w:fldCharType="end"/>
     </w:r>
@@ -6745,37 +6815,37 @@
 <w:hdr xmlns:ve="http://schemas.openxmlformats.org/markup-compatibility/2006" xmlns:o="urn:schemas-microsoft-com:office:office" xmlns:r="http://schemas.openxmlformats.org/officeDocument/2006/relationships" xmlns:m="http://schemas.openxmlformats.org/officeDocument/2006/math" xmlns:v="urn:schemas-microsoft-com:vml" xmlns:wp="http://schemas.openxmlformats.org/drawingml/2006/wordprocessingDrawing" xmlns:w10="urn:schemas-microsoft-com:office:word" xmlns:w="http://schemas.openxmlformats.org/wordprocessingml/2006/main" xmlns:wne="http://schemas.microsoft.com/office/word/2006/wordml">
   <w:p>
     <w:pPr>
-      <w:pStyle w:val="En-tte"/>
+      <w:pStyle w:val="Header"/>
       <w:jc w:val="right"/>
     </w:pPr>
     <w:r>
       <w:rPr>
-        <w:rStyle w:val="Numrodepage"/>
+        <w:rStyle w:val="PageNumber"/>
       </w:rPr>
       <w:fldChar w:fldCharType="begin"/>
     </w:r>
     <w:r>
       <w:rPr>
-        <w:rStyle w:val="Numrodepage"/>
+        <w:rStyle w:val="PageNumber"/>
       </w:rPr>
       <w:instrText xml:space="preserve"> PAGE </w:instrText>
     </w:r>
     <w:r>
       <w:rPr>
-        <w:rStyle w:val="Numrodepage"/>
+        <w:rStyle w:val="PageNumber"/>
       </w:rPr>
       <w:fldChar w:fldCharType="separate"/>
     </w:r>
     <w:r>
       <w:rPr>
-        <w:rStyle w:val="Numrodepage"/>
+        <w:rStyle w:val="PageNumber"/>
         <w:noProof/>
       </w:rPr>
       <w:t>V</w:t>
     </w:r>
     <w:r>
       <w:rPr>
-        <w:rStyle w:val="Numrodepage"/>
+        <w:rStyle w:val="PageNumber"/>
       </w:rPr>
       <w:fldChar w:fldCharType="end"/>
     </w:r>
@@ -6787,37 +6857,37 @@
 <w:hdr xmlns:ve="http://schemas.openxmlformats.org/markup-compatibility/2006" xmlns:o="urn:schemas-microsoft-com:office:office" xmlns:r="http://schemas.openxmlformats.org/officeDocument/2006/relationships" xmlns:m="http://schemas.openxmlformats.org/officeDocument/2006/math" xmlns:v="urn:schemas-microsoft-com:vml" xmlns:wp="http://schemas.openxmlformats.org/drawingml/2006/wordprocessingDrawing" xmlns:w10="urn:schemas-microsoft-com:office:word" xmlns:w="http://schemas.openxmlformats.org/wordprocessingml/2006/main" xmlns:wne="http://schemas.microsoft.com/office/word/2006/wordml">
   <w:p>
     <w:pPr>
-      <w:pStyle w:val="En-tte"/>
+      <w:pStyle w:val="Header"/>
       <w:jc w:val="right"/>
     </w:pPr>
     <w:r>
       <w:rPr>
-        <w:rStyle w:val="Numrodepage"/>
+        <w:rStyle w:val="PageNumber"/>
       </w:rPr>
       <w:fldChar w:fldCharType="begin"/>
     </w:r>
     <w:r>
       <w:rPr>
-        <w:rStyle w:val="Numrodepage"/>
+        <w:rStyle w:val="PageNumber"/>
       </w:rPr>
       <w:instrText xml:space="preserve"> PAGE </w:instrText>
     </w:r>
     <w:r>
       <w:rPr>
-        <w:rStyle w:val="Numrodepage"/>
+        <w:rStyle w:val="PageNumber"/>
       </w:rPr>
       <w:fldChar w:fldCharType="separate"/>
     </w:r>
     <w:r>
       <w:rPr>
-        <w:rStyle w:val="Numrodepage"/>
+        <w:rStyle w:val="PageNumber"/>
         <w:noProof/>
       </w:rPr>
       <w:t>VII</w:t>
     </w:r>
     <w:r>
       <w:rPr>
-        <w:rStyle w:val="Numrodepage"/>
+        <w:rStyle w:val="PageNumber"/>
       </w:rPr>
       <w:fldChar w:fldCharType="end"/>
     </w:r>
@@ -6829,37 +6899,37 @@
 <w:hdr xmlns:ve="http://schemas.openxmlformats.org/markup-compatibility/2006" xmlns:o="urn:schemas-microsoft-com:office:office" xmlns:r="http://schemas.openxmlformats.org/officeDocument/2006/relationships" xmlns:m="http://schemas.openxmlformats.org/officeDocument/2006/math" xmlns:v="urn:schemas-microsoft-com:vml" xmlns:wp="http://schemas.openxmlformats.org/drawingml/2006/wordprocessingDrawing" xmlns:w10="urn:schemas-microsoft-com:office:word" xmlns:w="http://schemas.openxmlformats.org/wordprocessingml/2006/main" xmlns:wne="http://schemas.microsoft.com/office/word/2006/wordml">
   <w:p>
     <w:pPr>
-      <w:pStyle w:val="En-tte"/>
+      <w:pStyle w:val="Header"/>
       <w:jc w:val="right"/>
     </w:pPr>
     <w:r>
       <w:rPr>
-        <w:rStyle w:val="Numrodepage"/>
+        <w:rStyle w:val="PageNumber"/>
       </w:rPr>
       <w:fldChar w:fldCharType="begin"/>
     </w:r>
     <w:r>
       <w:rPr>
-        <w:rStyle w:val="Numrodepage"/>
+        <w:rStyle w:val="PageNumber"/>
       </w:rPr>
       <w:instrText xml:space="preserve"> PAGE </w:instrText>
     </w:r>
     <w:r>
       <w:rPr>
-        <w:rStyle w:val="Numrodepage"/>
+        <w:rStyle w:val="PageNumber"/>
       </w:rPr>
       <w:fldChar w:fldCharType="separate"/>
     </w:r>
     <w:r>
       <w:rPr>
-        <w:rStyle w:val="Numrodepage"/>
+        <w:rStyle w:val="PageNumber"/>
         <w:noProof/>
       </w:rPr>
       <w:t>VI</w:t>
     </w:r>
     <w:r>
       <w:rPr>
-        <w:rStyle w:val="Numrodepage"/>
+        <w:rStyle w:val="PageNumber"/>
       </w:rPr>
       <w:fldChar w:fldCharType="end"/>
     </w:r>
@@ -6871,7 +6941,7 @@
 <w:hdr xmlns:ve="http://schemas.openxmlformats.org/markup-compatibility/2006" xmlns:o="urn:schemas-microsoft-com:office:office" xmlns:r="http://schemas.openxmlformats.org/officeDocument/2006/relationships" xmlns:m="http://schemas.openxmlformats.org/officeDocument/2006/math" xmlns:v="urn:schemas-microsoft-com:vml" xmlns:wp="http://schemas.openxmlformats.org/drawingml/2006/wordprocessingDrawing" xmlns:w10="urn:schemas-microsoft-com:office:word" xmlns:w="http://schemas.openxmlformats.org/wordprocessingml/2006/main" xmlns:wne="http://schemas.microsoft.com/office/word/2006/wordml">
   <w:p>
     <w:pPr>
-      <w:pStyle w:val="En-tte"/>
+      <w:pStyle w:val="Header"/>
     </w:pPr>
   </w:p>
 </w:hdr>
@@ -6881,7 +6951,7 @@
 <w:hdr xmlns:ve="http://schemas.openxmlformats.org/markup-compatibility/2006" xmlns:o="urn:schemas-microsoft-com:office:office" xmlns:r="http://schemas.openxmlformats.org/officeDocument/2006/relationships" xmlns:m="http://schemas.openxmlformats.org/officeDocument/2006/math" xmlns:v="urn:schemas-microsoft-com:vml" xmlns:wp="http://schemas.openxmlformats.org/drawingml/2006/wordprocessingDrawing" xmlns:w10="urn:schemas-microsoft-com:office:word" xmlns:w="http://schemas.openxmlformats.org/wordprocessingml/2006/main" xmlns:wne="http://schemas.microsoft.com/office/word/2006/wordml">
   <w:p>
     <w:pPr>
-      <w:pStyle w:val="En-tte"/>
+      <w:pStyle w:val="Header"/>
     </w:pPr>
   </w:p>
 </w:hdr>
@@ -6891,7 +6961,7 @@
 <w:hdr xmlns:ve="http://schemas.openxmlformats.org/markup-compatibility/2006" xmlns:o="urn:schemas-microsoft-com:office:office" xmlns:r="http://schemas.openxmlformats.org/officeDocument/2006/relationships" xmlns:m="http://schemas.openxmlformats.org/officeDocument/2006/math" xmlns:v="urn:schemas-microsoft-com:vml" xmlns:wp="http://schemas.openxmlformats.org/drawingml/2006/wordprocessingDrawing" xmlns:w10="urn:schemas-microsoft-com:office:word" xmlns:w="http://schemas.openxmlformats.org/wordprocessingml/2006/main" xmlns:wne="http://schemas.microsoft.com/office/word/2006/wordml">
   <w:p>
     <w:pPr>
-      <w:pStyle w:val="En-tte"/>
+      <w:pStyle w:val="Header"/>
     </w:pPr>
   </w:p>
 </w:hdr>
@@ -6901,37 +6971,37 @@
 <w:hdr xmlns:ve="http://schemas.openxmlformats.org/markup-compatibility/2006" xmlns:o="urn:schemas-microsoft-com:office:office" xmlns:r="http://schemas.openxmlformats.org/officeDocument/2006/relationships" xmlns:m="http://schemas.openxmlformats.org/officeDocument/2006/math" xmlns:v="urn:schemas-microsoft-com:vml" xmlns:wp="http://schemas.openxmlformats.org/drawingml/2006/wordprocessingDrawing" xmlns:w10="urn:schemas-microsoft-com:office:word" xmlns:w="http://schemas.openxmlformats.org/wordprocessingml/2006/main" xmlns:wne="http://schemas.microsoft.com/office/word/2006/wordml">
   <w:p>
     <w:pPr>
-      <w:pStyle w:val="En-tte"/>
+      <w:pStyle w:val="Header"/>
       <w:jc w:val="right"/>
     </w:pPr>
     <w:r>
       <w:rPr>
-        <w:rStyle w:val="Numrodepage"/>
+        <w:rStyle w:val="PageNumber"/>
       </w:rPr>
       <w:fldChar w:fldCharType="begin"/>
     </w:r>
     <w:r>
       <w:rPr>
-        <w:rStyle w:val="Numrodepage"/>
+        <w:rStyle w:val="PageNumber"/>
       </w:rPr>
       <w:instrText xml:space="preserve"> PAGE </w:instrText>
     </w:r>
     <w:r>
       <w:rPr>
-        <w:rStyle w:val="Numrodepage"/>
+        <w:rStyle w:val="PageNumber"/>
       </w:rPr>
       <w:fldChar w:fldCharType="separate"/>
     </w:r>
     <w:r>
       <w:rPr>
-        <w:rStyle w:val="Numrodepage"/>
+        <w:rStyle w:val="PageNumber"/>
         <w:noProof/>
       </w:rPr>
-      <w:t>7</w:t>
+      <w:t>4</w:t>
     </w:r>
     <w:r>
       <w:rPr>
-        <w:rStyle w:val="Numrodepage"/>
+        <w:rStyle w:val="PageNumber"/>
       </w:rPr>
       <w:fldChar w:fldCharType="end"/>
     </w:r>
@@ -6948,7 +7018,7 @@
     <w:lvl w:ilvl="0">
       <w:start w:val="1"/>
       <w:numFmt w:val="decimal"/>
-      <w:pStyle w:val="Listenumros5"/>
+      <w:pStyle w:val="ListNumber5"/>
       <w:lvlText w:val="%1."/>
       <w:lvlJc w:val="left"/>
       <w:pPr>
@@ -6966,7 +7036,7 @@
     <w:lvl w:ilvl="0">
       <w:start w:val="1"/>
       <w:numFmt w:val="decimal"/>
-      <w:pStyle w:val="Listenumros4"/>
+      <w:pStyle w:val="ListNumber4"/>
       <w:lvlText w:val="%1."/>
       <w:lvlJc w:val="left"/>
       <w:pPr>
@@ -6984,7 +7054,7 @@
     <w:lvl w:ilvl="0">
       <w:start w:val="1"/>
       <w:numFmt w:val="decimal"/>
-      <w:pStyle w:val="Listenumros3"/>
+      <w:pStyle w:val="ListNumber3"/>
       <w:lvlText w:val="%1."/>
       <w:lvlJc w:val="left"/>
       <w:pPr>
@@ -7002,7 +7072,7 @@
     <w:lvl w:ilvl="0">
       <w:start w:val="1"/>
       <w:numFmt w:val="decimal"/>
-      <w:pStyle w:val="Listenumros2"/>
+      <w:pStyle w:val="ListNumber2"/>
       <w:lvlText w:val="%1."/>
       <w:lvlJc w:val="left"/>
       <w:pPr>
@@ -7020,7 +7090,7 @@
     <w:lvl w:ilvl="0">
       <w:start w:val="1"/>
       <w:numFmt w:val="bullet"/>
-      <w:pStyle w:val="Listepuces5"/>
+      <w:pStyle w:val="ListBullet5"/>
       <w:lvlText w:val=""/>
       <w:lvlJc w:val="left"/>
       <w:pPr>
@@ -7041,7 +7111,7 @@
     <w:lvl w:ilvl="0">
       <w:start w:val="1"/>
       <w:numFmt w:val="bullet"/>
-      <w:pStyle w:val="Listepuces4"/>
+      <w:pStyle w:val="ListBullet4"/>
       <w:lvlText w:val=""/>
       <w:lvlJc w:val="left"/>
       <w:pPr>
@@ -7062,7 +7132,7 @@
     <w:lvl w:ilvl="0">
       <w:start w:val="1"/>
       <w:numFmt w:val="bullet"/>
-      <w:pStyle w:val="Listepuces3"/>
+      <w:pStyle w:val="ListBullet3"/>
       <w:lvlText w:val=""/>
       <w:lvlJc w:val="left"/>
       <w:pPr>
@@ -7083,7 +7153,7 @@
     <w:lvl w:ilvl="0">
       <w:start w:val="1"/>
       <w:numFmt w:val="bullet"/>
-      <w:pStyle w:val="Listepuces2"/>
+      <w:pStyle w:val="ListBullet2"/>
       <w:lvlText w:val=""/>
       <w:lvlJc w:val="left"/>
       <w:pPr>
@@ -7104,7 +7174,7 @@
     <w:lvl w:ilvl="0">
       <w:start w:val="1"/>
       <w:numFmt w:val="bullet"/>
-      <w:pStyle w:val="Listepuces"/>
+      <w:pStyle w:val="ListBullet"/>
       <w:lvlText w:val=""/>
       <w:lvlJc w:val="left"/>
       <w:pPr>
@@ -8075,7 +8145,7 @@
     <w:lvl w:ilvl="0">
       <w:start w:val="1"/>
       <w:numFmt w:val="bullet"/>
-      <w:pStyle w:val="Listepuces0"/>
+      <w:pStyle w:val="Listepuces"/>
       <w:lvlText w:val=""/>
       <w:lvlJc w:val="left"/>
       <w:pPr>
@@ -8213,7 +8283,7 @@
     <w:lvl w:ilvl="0">
       <w:start w:val="1"/>
       <w:numFmt w:val="decimal"/>
-      <w:pStyle w:val="Titre1"/>
+      <w:pStyle w:val="Heading1"/>
       <w:lvlText w:val="CHAPITRE %1"/>
       <w:lvlJc w:val="left"/>
       <w:pPr>
@@ -8226,7 +8296,7 @@
     <w:lvl w:ilvl="1">
       <w:start w:val="1"/>
       <w:numFmt w:val="decimal"/>
-      <w:pStyle w:val="Titre2"/>
+      <w:pStyle w:val="Heading2"/>
       <w:lvlText w:val="%1.%2"/>
       <w:lvlJc w:val="left"/>
       <w:pPr>
@@ -8239,7 +8309,7 @@
     <w:lvl w:ilvl="2">
       <w:start w:val="1"/>
       <w:numFmt w:val="decimal"/>
-      <w:pStyle w:val="Titre3"/>
+      <w:pStyle w:val="Heading3"/>
       <w:lvlText w:val="%1.%2.%3"/>
       <w:lvlJc w:val="left"/>
       <w:pPr>
@@ -8252,7 +8322,7 @@
     <w:lvl w:ilvl="3">
       <w:start w:val="1"/>
       <w:numFmt w:val="decimal"/>
-      <w:pStyle w:val="Titre4"/>
+      <w:pStyle w:val="Heading4"/>
       <w:lvlText w:val="%1.%2.%3.%4"/>
       <w:lvlJc w:val="left"/>
       <w:pPr>
@@ -8265,7 +8335,7 @@
     <w:lvl w:ilvl="4">
       <w:start w:val="1"/>
       <w:numFmt w:val="decimal"/>
-      <w:pStyle w:val="Titre5"/>
+      <w:pStyle w:val="Heading5"/>
       <w:lvlText w:val="%1.%2.%3.%4.%5"/>
       <w:lvlJc w:val="left"/>
       <w:pPr>
@@ -8278,7 +8348,7 @@
     <w:lvl w:ilvl="5">
       <w:start w:val="1"/>
       <w:numFmt w:val="decimal"/>
-      <w:pStyle w:val="Titre6"/>
+      <w:pStyle w:val="Heading6"/>
       <w:lvlText w:val="%1.%2.%3.%4.%5.%6"/>
       <w:lvlJc w:val="left"/>
       <w:pPr>
@@ -8291,7 +8361,7 @@
     <w:lvl w:ilvl="6">
       <w:start w:val="1"/>
       <w:numFmt w:val="decimal"/>
-      <w:pStyle w:val="Titre7"/>
+      <w:pStyle w:val="Heading7"/>
       <w:lvlText w:val="%1.%2.%3.%4.%5.%6.%7"/>
       <w:lvlJc w:val="left"/>
       <w:pPr>
@@ -8304,7 +8374,7 @@
     <w:lvl w:ilvl="7">
       <w:start w:val="1"/>
       <w:numFmt w:val="decimal"/>
-      <w:pStyle w:val="Titre8"/>
+      <w:pStyle w:val="Heading8"/>
       <w:lvlText w:val="%1.%2.%3.%4.%5.%6.%7.%8"/>
       <w:lvlJc w:val="left"/>
       <w:pPr>
@@ -8317,7 +8387,7 @@
     <w:lvl w:ilvl="8">
       <w:start w:val="1"/>
       <w:numFmt w:val="decimal"/>
-      <w:pStyle w:val="Titre9"/>
+      <w:pStyle w:val="Heading9"/>
       <w:lvlText w:val="%1.%2.%3.%4.%5.%6.%7.%8.%9"/>
       <w:lvlJc w:val="left"/>
       <w:pPr>
@@ -8528,7 +8598,7 @@
       <w:lvl w:ilvl="0">
         <w:start w:val="1"/>
         <w:numFmt w:val="decimal"/>
-        <w:pStyle w:val="Titre1"/>
+        <w:pStyle w:val="Heading1"/>
         <w:suff w:val="nothing"/>
         <w:lvlText w:val="CHAPITRE %1"/>
         <w:lvlJc w:val="left"/>
@@ -8544,7 +8614,7 @@
       <w:lvl w:ilvl="1">
         <w:start w:val="1"/>
         <w:numFmt w:val="decimal"/>
-        <w:pStyle w:val="Titre2"/>
+        <w:pStyle w:val="Heading2"/>
         <w:lvlText w:val="%1.%2"/>
         <w:lvlJc w:val="left"/>
         <w:pPr>
@@ -8562,7 +8632,7 @@
       <w:lvl w:ilvl="2">
         <w:start w:val="1"/>
         <w:numFmt w:val="decimal"/>
-        <w:pStyle w:val="Titre3"/>
+        <w:pStyle w:val="Heading3"/>
         <w:lvlText w:val="%1.%2.%3"/>
         <w:lvlJc w:val="left"/>
         <w:pPr>
@@ -8580,7 +8650,7 @@
       <w:lvl w:ilvl="3">
         <w:start w:val="1"/>
         <w:numFmt w:val="decimal"/>
-        <w:pStyle w:val="Titre4"/>
+        <w:pStyle w:val="Heading4"/>
         <w:lvlText w:val="%1.%2.%3.%4"/>
         <w:lvlJc w:val="left"/>
         <w:pPr>
@@ -8598,7 +8668,7 @@
       <w:lvl w:ilvl="4">
         <w:start w:val="1"/>
         <w:numFmt w:val="decimal"/>
-        <w:pStyle w:val="Titre5"/>
+        <w:pStyle w:val="Heading5"/>
         <w:lvlText w:val="%1.%2.%3.%4.%5"/>
         <w:lvlJc w:val="left"/>
         <w:pPr>
@@ -8616,7 +8686,7 @@
       <w:lvl w:ilvl="5">
         <w:start w:val="1"/>
         <w:numFmt w:val="decimal"/>
-        <w:pStyle w:val="Titre6"/>
+        <w:pStyle w:val="Heading6"/>
         <w:lvlText w:val="%1.%2.%3.%4.%5.%6"/>
         <w:lvlJc w:val="left"/>
         <w:pPr>
@@ -8634,7 +8704,7 @@
       <w:lvl w:ilvl="6">
         <w:start w:val="1"/>
         <w:numFmt w:val="decimal"/>
-        <w:pStyle w:val="Titre7"/>
+        <w:pStyle w:val="Heading7"/>
         <w:lvlText w:val="%1.%2.%3.%4.%5.%6.%7"/>
         <w:lvlJc w:val="left"/>
         <w:pPr>
@@ -8652,7 +8722,7 @@
       <w:lvl w:ilvl="7">
         <w:start w:val="1"/>
         <w:numFmt w:val="decimal"/>
-        <w:pStyle w:val="Titre8"/>
+        <w:pStyle w:val="Heading8"/>
         <w:lvlText w:val="%1.%2.%3.%4.%5.%6.%7.%8"/>
         <w:lvlJc w:val="left"/>
         <w:pPr>
@@ -8670,7 +8740,7 @@
       <w:lvl w:ilvl="8">
         <w:start w:val="1"/>
         <w:numFmt w:val="decimal"/>
-        <w:pStyle w:val="Titre9"/>
+        <w:pStyle w:val="Heading9"/>
         <w:lvlText w:val="%1.%2.%3.%4.%5.%6.%7.%8.%9"/>
         <w:lvlJc w:val="left"/>
         <w:pPr>
@@ -8703,7 +8773,7 @@
       <w:lvl w:ilvl="0">
         <w:start w:val="1"/>
         <w:numFmt w:val="decimal"/>
-        <w:pStyle w:val="Titre1"/>
+        <w:pStyle w:val="Heading1"/>
         <w:suff w:val="nothing"/>
         <w:lvlText w:val="CHAPITRE %1"/>
         <w:lvlJc w:val="left"/>
@@ -8736,7 +8806,7 @@
       <w:lvl w:ilvl="1">
         <w:start w:val="1"/>
         <w:numFmt w:val="decimal"/>
-        <w:pStyle w:val="Titre2"/>
+        <w:pStyle w:val="Heading2"/>
         <w:lvlText w:val="%1.%2"/>
         <w:lvlJc w:val="left"/>
         <w:pPr>
@@ -8754,7 +8824,7 @@
       <w:lvl w:ilvl="2">
         <w:start w:val="1"/>
         <w:numFmt w:val="decimal"/>
-        <w:pStyle w:val="Titre3"/>
+        <w:pStyle w:val="Heading3"/>
         <w:lvlText w:val="%1.%2.%3"/>
         <w:lvlJc w:val="left"/>
         <w:pPr>
@@ -8772,7 +8842,7 @@
       <w:lvl w:ilvl="3">
         <w:start w:val="1"/>
         <w:numFmt w:val="decimal"/>
-        <w:pStyle w:val="Titre4"/>
+        <w:pStyle w:val="Heading4"/>
         <w:lvlText w:val="%1.%2.%3.%4"/>
         <w:lvlJc w:val="left"/>
         <w:pPr>
@@ -8790,7 +8860,7 @@
       <w:lvl w:ilvl="4">
         <w:start w:val="1"/>
         <w:numFmt w:val="decimal"/>
-        <w:pStyle w:val="Titre5"/>
+        <w:pStyle w:val="Heading5"/>
         <w:lvlText w:val="%1.%2.%3.%4.%5"/>
         <w:lvlJc w:val="left"/>
         <w:pPr>
@@ -8808,7 +8878,7 @@
       <w:lvl w:ilvl="5">
         <w:start w:val="1"/>
         <w:numFmt w:val="decimal"/>
-        <w:pStyle w:val="Titre6"/>
+        <w:pStyle w:val="Heading6"/>
         <w:lvlText w:val="%1.%2.%3.%4.%5.%6"/>
         <w:lvlJc w:val="left"/>
         <w:pPr>
@@ -8826,7 +8896,7 @@
       <w:lvl w:ilvl="6">
         <w:start w:val="1"/>
         <w:numFmt w:val="decimal"/>
-        <w:pStyle w:val="Titre7"/>
+        <w:pStyle w:val="Heading7"/>
         <w:lvlText w:val="%1.%2.%3.%4.%5.%6.%7"/>
         <w:lvlJc w:val="left"/>
         <w:pPr>
@@ -8844,7 +8914,7 @@
       <w:lvl w:ilvl="7">
         <w:start w:val="1"/>
         <w:numFmt w:val="decimal"/>
-        <w:pStyle w:val="Titre8"/>
+        <w:pStyle w:val="Heading8"/>
         <w:lvlText w:val="%1.%2.%3.%4.%5.%6.%7.%8"/>
         <w:lvlJc w:val="left"/>
         <w:pPr>
@@ -8862,7 +8932,7 @@
       <w:lvl w:ilvl="8">
         <w:start w:val="1"/>
         <w:numFmt w:val="decimal"/>
-        <w:pStyle w:val="Titre9"/>
+        <w:pStyle w:val="Heading9"/>
         <w:lvlText w:val="%1.%2.%3.%4.%5.%6.%7.%8.%9"/>
         <w:lvlJc w:val="left"/>
         <w:pPr>
@@ -9056,7 +9126,7 @@
       <w:lang w:val="fr-CA" w:eastAsia="fr-FR"/>
     </w:rPr>
   </w:style>
-  <w:style w:type="paragraph" w:styleId="Titre1">
+  <w:style w:type="paragraph" w:styleId="Heading1">
     <w:name w:val="heading 1"/>
     <w:basedOn w:val="Normal"/>
     <w:next w:val="Normal"/>
@@ -9080,7 +9150,7 @@
       <w:kern w:val="32"/>
     </w:rPr>
   </w:style>
-  <w:style w:type="paragraph" w:styleId="Titre2">
+  <w:style w:type="paragraph" w:styleId="Heading2">
     <w:name w:val="heading 2"/>
     <w:basedOn w:val="Normal"/>
     <w:next w:val="Normal"/>
@@ -9109,7 +9179,7 @@
       <w:szCs w:val="28"/>
     </w:rPr>
   </w:style>
-  <w:style w:type="paragraph" w:styleId="Titre3">
+  <w:style w:type="paragraph" w:styleId="Heading3">
     <w:name w:val="heading 3"/>
     <w:basedOn w:val="Normal"/>
     <w:next w:val="Normal"/>
@@ -9137,7 +9207,7 @@
       <w:szCs w:val="26"/>
     </w:rPr>
   </w:style>
-  <w:style w:type="paragraph" w:styleId="Titre4">
+  <w:style w:type="paragraph" w:styleId="Heading4">
     <w:name w:val="heading 4"/>
     <w:basedOn w:val="Normal"/>
     <w:next w:val="Normal"/>
@@ -9163,7 +9233,7 @@
       <w:bCs/>
     </w:rPr>
   </w:style>
-  <w:style w:type="paragraph" w:styleId="Titre5">
+  <w:style w:type="paragraph" w:styleId="Heading5">
     <w:name w:val="heading 5"/>
     <w:basedOn w:val="Normal"/>
     <w:next w:val="Normal"/>
@@ -9188,7 +9258,7 @@
       <w:bCs/>
     </w:rPr>
   </w:style>
-  <w:style w:type="paragraph" w:styleId="Titre6">
+  <w:style w:type="paragraph" w:styleId="Heading6">
     <w:name w:val="heading 6"/>
     <w:basedOn w:val="Normal"/>
     <w:next w:val="Normal"/>
@@ -9210,7 +9280,7 @@
       <w:szCs w:val="22"/>
     </w:rPr>
   </w:style>
-  <w:style w:type="paragraph" w:styleId="Titre7">
+  <w:style w:type="paragraph" w:styleId="Heading7">
     <w:name w:val="heading 7"/>
     <w:basedOn w:val="Normal"/>
     <w:next w:val="Normal"/>
@@ -9225,7 +9295,7 @@
       <w:outlineLvl w:val="6"/>
     </w:pPr>
   </w:style>
-  <w:style w:type="paragraph" w:styleId="Titre8">
+  <w:style w:type="paragraph" w:styleId="Heading8">
     <w:name w:val="heading 8"/>
     <w:basedOn w:val="Normal"/>
     <w:next w:val="Normal"/>
@@ -9244,7 +9314,7 @@
       <w:iCs/>
     </w:rPr>
   </w:style>
-  <w:style w:type="paragraph" w:styleId="Titre9">
+  <w:style w:type="paragraph" w:styleId="Heading9">
     <w:name w:val="heading 9"/>
     <w:basedOn w:val="Normal"/>
     <w:next w:val="Normal"/>
@@ -9264,13 +9334,13 @@
       <w:szCs w:val="22"/>
     </w:rPr>
   </w:style>
-  <w:style w:type="character" w:default="1" w:styleId="Policepardfaut">
+  <w:style w:type="character" w:default="1" w:styleId="DefaultParagraphFont">
     <w:name w:val="Default Paragraph Font"/>
     <w:uiPriority w:val="1"/>
     <w:semiHidden/>
     <w:unhideWhenUsed/>
   </w:style>
-  <w:style w:type="table" w:default="1" w:styleId="TableauNormal">
+  <w:style w:type="table" w:default="1" w:styleId="TableNormal">
     <w:name w:val="Normal Table"/>
     <w:uiPriority w:val="99"/>
     <w:semiHidden/>
@@ -9286,7 +9356,7 @@
       </w:tblCellMar>
     </w:tblPr>
   </w:style>
-  <w:style w:type="numbering" w:default="1" w:styleId="Aucuneliste">
+  <w:style w:type="numbering" w:default="1" w:styleId="NoList">
     <w:name w:val="No List"/>
     <w:uiPriority w:val="99"/>
     <w:semiHidden/>
@@ -9323,7 +9393,7 @@
       <w:sz w:val="22"/>
     </w:rPr>
   </w:style>
-  <w:style w:type="paragraph" w:styleId="Retraitcorpsdetexte">
+  <w:style w:type="paragraph" w:styleId="BodyTextIndent">
     <w:name w:val="Body Text Indent"/>
     <w:basedOn w:val="Normal"/>
     <w:semiHidden/>
@@ -9370,7 +9440,7 @@
   </w:style>
   <w:style w:type="paragraph" w:customStyle="1" w:styleId="StyleTitre212ptNonItalique">
     <w:name w:val="Style Titre 2 + 12 pt Non Italique"/>
-    <w:basedOn w:val="Titre2"/>
+    <w:basedOn w:val="Heading2"/>
     <w:autoRedefine/>
     <w:semiHidden/>
     <w:rsid w:val="007C127E"/>
@@ -9389,7 +9459,7 @@
       <w:szCs w:val="24"/>
     </w:rPr>
   </w:style>
-  <w:style w:type="paragraph" w:styleId="TM1">
+  <w:style w:type="paragraph" w:styleId="TOC1">
     <w:name w:val="toc 1"/>
     <w:basedOn w:val="Normal"/>
     <w:next w:val="Normal"/>
@@ -9408,7 +9478,7 @@
       <w:noProof/>
     </w:rPr>
   </w:style>
-  <w:style w:type="paragraph" w:styleId="En-tte">
+  <w:style w:type="paragraph" w:styleId="Header">
     <w:name w:val="header"/>
     <w:basedOn w:val="Normal"/>
     <w:semiHidden/>
@@ -9420,9 +9490,9 @@
       </w:tabs>
     </w:pPr>
   </w:style>
-  <w:style w:type="character" w:styleId="Lienhypertexte">
+  <w:style w:type="character" w:styleId="Hyperlink">
     <w:name w:val="Hyperlink"/>
-    <w:basedOn w:val="Policepardfaut"/>
+    <w:basedOn w:val="DefaultParagraphFont"/>
     <w:uiPriority w:val="99"/>
     <w:rsid w:val="00BF0299"/>
     <w:rPr>
@@ -9430,13 +9500,13 @@
       <w:u w:val="single"/>
     </w:rPr>
   </w:style>
-  <w:style w:type="character" w:styleId="Numrodepage">
+  <w:style w:type="character" w:styleId="PageNumber">
     <w:name w:val="page number"/>
-    <w:basedOn w:val="Policepardfaut"/>
+    <w:basedOn w:val="DefaultParagraphFont"/>
     <w:semiHidden/>
     <w:rsid w:val="00BF0299"/>
   </w:style>
-  <w:style w:type="paragraph" w:styleId="Pieddepage">
+  <w:style w:type="paragraph" w:styleId="Footer">
     <w:name w:val="footer"/>
     <w:basedOn w:val="Normal"/>
     <w:semiHidden/>
@@ -9464,7 +9534,7 @@
       <w:b/>
     </w:rPr>
   </w:style>
-  <w:style w:type="paragraph" w:styleId="Textedebulles">
+  <w:style w:type="paragraph" w:styleId="BalloonText">
     <w:name w:val="Balloon Text"/>
     <w:basedOn w:val="Normal"/>
     <w:semiHidden/>
@@ -9491,7 +9561,7 @@
       <w:caps/>
     </w:rPr>
   </w:style>
-  <w:style w:type="paragraph" w:styleId="TM2">
+  <w:style w:type="paragraph" w:styleId="TOC2">
     <w:name w:val="toc 2"/>
     <w:basedOn w:val="Normal"/>
     <w:next w:val="Normal"/>
@@ -9506,9 +9576,9 @@
       <w:ind w:left="720" w:hanging="720"/>
     </w:pPr>
   </w:style>
-  <w:style w:type="character" w:styleId="Accentuation">
+  <w:style w:type="character" w:styleId="Emphasis">
     <w:name w:val="Emphasis"/>
-    <w:basedOn w:val="Policepardfaut"/>
+    <w:basedOn w:val="DefaultParagraphFont"/>
     <w:qFormat/>
     <w:rsid w:val="00C05D8E"/>
     <w:rPr>
@@ -9516,13 +9586,13 @@
       <w:iCs/>
     </w:rPr>
   </w:style>
-  <w:style w:type="character" w:styleId="AcronymeHTML">
+  <w:style w:type="character" w:styleId="HTMLAcronym">
     <w:name w:val="HTML Acronym"/>
-    <w:basedOn w:val="Policepardfaut"/>
+    <w:basedOn w:val="DefaultParagraphFont"/>
     <w:semiHidden/>
     <w:rsid w:val="00C05D8E"/>
   </w:style>
-  <w:style w:type="paragraph" w:styleId="Adressedestinataire">
+  <w:style w:type="paragraph" w:styleId="EnvelopeAddress">
     <w:name w:val="envelope address"/>
     <w:basedOn w:val="Normal"/>
     <w:semiHidden/>
@@ -9535,7 +9605,7 @@
       <w:rFonts w:ascii="Arial" w:hAnsi="Arial" w:cs="Arial"/>
     </w:rPr>
   </w:style>
-  <w:style w:type="paragraph" w:styleId="Adresseexpditeur">
+  <w:style w:type="paragraph" w:styleId="EnvelopeReturn">
     <w:name w:val="envelope return"/>
     <w:basedOn w:val="Normal"/>
     <w:semiHidden/>
@@ -9546,7 +9616,7 @@
       <w:szCs w:val="20"/>
     </w:rPr>
   </w:style>
-  <w:style w:type="paragraph" w:styleId="AdresseHTML">
+  <w:style w:type="paragraph" w:styleId="HTMLAddress">
     <w:name w:val="HTML Address"/>
     <w:basedOn w:val="Normal"/>
     <w:semiHidden/>
@@ -9558,7 +9628,7 @@
   </w:style>
   <w:style w:type="numbering" w:styleId="ArticleSection">
     <w:name w:val="Outline List 3"/>
-    <w:basedOn w:val="Aucuneliste"/>
+    <w:basedOn w:val="NoList"/>
     <w:semiHidden/>
     <w:rsid w:val="00C05D8E"/>
     <w:pPr>
@@ -9567,9 +9637,9 @@
       </w:numPr>
     </w:pPr>
   </w:style>
-  <w:style w:type="character" w:styleId="CitationHTML">
+  <w:style w:type="character" w:styleId="HTMLCite">
     <w:name w:val="HTML Cite"/>
-    <w:basedOn w:val="Policepardfaut"/>
+    <w:basedOn w:val="DefaultParagraphFont"/>
     <w:semiHidden/>
     <w:rsid w:val="00C05D8E"/>
     <w:rPr>
@@ -9577,9 +9647,9 @@
       <w:iCs/>
     </w:rPr>
   </w:style>
-  <w:style w:type="table" w:styleId="Classique1">
+  <w:style w:type="table" w:styleId="TableClassic1">
     <w:name w:val="Table Classic 1"/>
-    <w:basedOn w:val="TableauNormal"/>
+    <w:basedOn w:val="TableNormal"/>
     <w:semiHidden/>
     <w:rsid w:val="00C05D8E"/>
     <w:pPr>
@@ -9667,9 +9737,9 @@
       </w:tcPr>
     </w:tblStylePr>
   </w:style>
-  <w:style w:type="table" w:styleId="Classique2">
+  <w:style w:type="table" w:styleId="TableClassic2">
     <w:name w:val="Table Classic 2"/>
-    <w:basedOn w:val="TableauNormal"/>
+    <w:basedOn w:val="TableNormal"/>
     <w:semiHidden/>
     <w:rsid w:val="00C05D8E"/>
     <w:pPr>
@@ -9765,9 +9835,9 @@
       </w:tcPr>
     </w:tblStylePr>
   </w:style>
-  <w:style w:type="table" w:styleId="Classique3">
+  <w:style w:type="table" w:styleId="TableClassic3">
     <w:name w:val="Table Classic 3"/>
-    <w:basedOn w:val="TableauNormal"/>
+    <w:basedOn w:val="TableNormal"/>
     <w:semiHidden/>
     <w:rsid w:val="00C05D8E"/>
     <w:pPr>
@@ -9841,9 +9911,9 @@
       </w:tcPr>
     </w:tblStylePr>
   </w:style>
-  <w:style w:type="table" w:styleId="Classique4">
+  <w:style w:type="table" w:styleId="TableClassic4">
     <w:name w:val="Table Classic 4"/>
-    <w:basedOn w:val="TableauNormal"/>
+    <w:basedOn w:val="TableNormal"/>
     <w:semiHidden/>
     <w:rsid w:val="00C05D8E"/>
     <w:pPr>
@@ -9938,9 +10008,9 @@
       </w:tcPr>
     </w:tblStylePr>
   </w:style>
-  <w:style w:type="character" w:styleId="ClavierHTML">
+  <w:style w:type="character" w:styleId="HTMLKeyboard">
     <w:name w:val="HTML Keyboard"/>
-    <w:basedOn w:val="Policepardfaut"/>
+    <w:basedOn w:val="DefaultParagraphFont"/>
     <w:semiHidden/>
     <w:rsid w:val="00C05D8E"/>
     <w:rPr>
@@ -9949,9 +10019,9 @@
       <w:szCs w:val="20"/>
     </w:rPr>
   </w:style>
-  <w:style w:type="character" w:styleId="CodeHTML">
+  <w:style w:type="character" w:styleId="HTMLCode">
     <w:name w:val="HTML Code"/>
-    <w:basedOn w:val="Policepardfaut"/>
+    <w:basedOn w:val="DefaultParagraphFont"/>
     <w:semiHidden/>
     <w:rsid w:val="00C05D8E"/>
     <w:rPr>
@@ -9960,9 +10030,9 @@
       <w:szCs w:val="20"/>
     </w:rPr>
   </w:style>
-  <w:style w:type="table" w:styleId="Colonnes1">
+  <w:style w:type="table" w:styleId="TableColumns1">
     <w:name w:val="Table Columns 1"/>
-    <w:basedOn w:val="TableauNormal"/>
+    <w:basedOn w:val="TableNormal"/>
     <w:semiHidden/>
     <w:rsid w:val="00C05D8E"/>
     <w:pPr>
@@ -10086,9 +10156,9 @@
       </w:tcPr>
     </w:tblStylePr>
   </w:style>
-  <w:style w:type="table" w:styleId="Colonnes2">
+  <w:style w:type="table" w:styleId="TableColumns2">
     <w:name w:val="Table Columns 2"/>
-    <w:basedOn w:val="TableauNormal"/>
+    <w:basedOn w:val="TableNormal"/>
     <w:semiHidden/>
     <w:rsid w:val="00C05D8E"/>
     <w:pPr>
@@ -10206,9 +10276,9 @@
       </w:tcPr>
     </w:tblStylePr>
   </w:style>
-  <w:style w:type="table" w:styleId="Colonnes3">
+  <w:style w:type="table" w:styleId="TableColumns3">
     <w:name w:val="Table Columns 3"/>
-    <w:basedOn w:val="TableauNormal"/>
+    <w:basedOn w:val="TableNormal"/>
     <w:semiHidden/>
     <w:rsid w:val="00C05D8E"/>
     <w:pPr>
@@ -10320,9 +10390,9 @@
       </w:tcPr>
     </w:tblStylePr>
   </w:style>
-  <w:style w:type="table" w:styleId="Colonnes4">
+  <w:style w:type="table" w:styleId="TableColumns4">
     <w:name w:val="Table Columns 4"/>
-    <w:basedOn w:val="TableauNormal"/>
+    <w:basedOn w:val="TableNormal"/>
     <w:semiHidden/>
     <w:rsid w:val="00C05D8E"/>
     <w:pPr>
@@ -10396,9 +10466,9 @@
       </w:tcPr>
     </w:tblStylePr>
   </w:style>
-  <w:style w:type="table" w:styleId="Colonnes5">
+  <w:style w:type="table" w:styleId="TableColumns5">
     <w:name w:val="Table Columns 5"/>
-    <w:basedOn w:val="TableauNormal"/>
+    <w:basedOn w:val="TableNormal"/>
     <w:semiHidden/>
     <w:rsid w:val="00C05D8E"/>
     <w:pPr>
@@ -10492,9 +10562,9 @@
       </w:rPr>
     </w:tblStylePr>
   </w:style>
-  <w:style w:type="table" w:styleId="Color1">
+  <w:style w:type="table" w:styleId="TableColorful1">
     <w:name w:val="Table Colorful 1"/>
-    <w:basedOn w:val="TableauNormal"/>
+    <w:basedOn w:val="TableNormal"/>
     <w:semiHidden/>
     <w:rsid w:val="00C05D8E"/>
     <w:pPr>
@@ -10580,9 +10650,9 @@
       </w:tcPr>
     </w:tblStylePr>
   </w:style>
-  <w:style w:type="table" w:styleId="Color2">
+  <w:style w:type="table" w:styleId="TableColorful2">
     <w:name w:val="Table Colorful 2"/>
-    <w:basedOn w:val="TableauNormal"/>
+    <w:basedOn w:val="TableNormal"/>
     <w:semiHidden/>
     <w:rsid w:val="00C05D8E"/>
     <w:pPr>
@@ -10662,9 +10732,9 @@
       </w:tcPr>
     </w:tblStylePr>
   </w:style>
-  <w:style w:type="table" w:styleId="Color3">
+  <w:style w:type="table" w:styleId="TableColorful3">
     <w:name w:val="Table Colorful 3"/>
-    <w:basedOn w:val="TableauNormal"/>
+    <w:basedOn w:val="TableNormal"/>
     <w:semiHidden/>
     <w:rsid w:val="00C05D8E"/>
     <w:pPr>
@@ -10728,9 +10798,9 @@
       </w:tcPr>
     </w:tblStylePr>
   </w:style>
-  <w:style w:type="table" w:styleId="Contemporain">
+  <w:style w:type="table" w:styleId="TableContemporary">
     <w:name w:val="Table Contemporary"/>
-    <w:basedOn w:val="TableauNormal"/>
+    <w:basedOn w:val="TableNormal"/>
     <w:semiHidden/>
     <w:rsid w:val="00C05D8E"/>
     <w:pPr>
@@ -10792,7 +10862,7 @@
       </w:tcPr>
     </w:tblStylePr>
   </w:style>
-  <w:style w:type="paragraph" w:styleId="Corpsdetexte">
+  <w:style w:type="paragraph" w:styleId="BodyText">
     <w:name w:val="Body Text"/>
     <w:basedOn w:val="Normal"/>
     <w:semiHidden/>
@@ -10801,7 +10871,7 @@
       <w:spacing w:after="120"/>
     </w:pPr>
   </w:style>
-  <w:style w:type="paragraph" w:styleId="Corpsdetexte2">
+  <w:style w:type="paragraph" w:styleId="BodyText2">
     <w:name w:val="Body Text 2"/>
     <w:basedOn w:val="Normal"/>
     <w:semiHidden/>
@@ -10810,7 +10880,7 @@
       <w:spacing w:after="120" w:line="480" w:lineRule="auto"/>
     </w:pPr>
   </w:style>
-  <w:style w:type="paragraph" w:styleId="Corpsdetexte3">
+  <w:style w:type="paragraph" w:styleId="BodyText3">
     <w:name w:val="Body Text 3"/>
     <w:basedOn w:val="Normal"/>
     <w:semiHidden/>
@@ -10830,9 +10900,9 @@
     <w:semiHidden/>
     <w:rsid w:val="00C05D8E"/>
   </w:style>
-  <w:style w:type="character" w:styleId="DfinitionHTML">
+  <w:style w:type="character" w:styleId="HTMLDefinition">
     <w:name w:val="HTML Definition"/>
-    <w:basedOn w:val="Policepardfaut"/>
+    <w:basedOn w:val="DefaultParagraphFont"/>
     <w:semiHidden/>
     <w:rsid w:val="00C05D8E"/>
     <w:rPr>
@@ -10840,9 +10910,9 @@
       <w:iCs/>
     </w:rPr>
   </w:style>
-  <w:style w:type="table" w:styleId="Effets3D2">
+  <w:style w:type="table" w:styleId="Table3Deffects2">
     <w:name w:val="Table 3D effects 2"/>
-    <w:basedOn w:val="TableauNormal"/>
+    <w:basedOn w:val="TableNormal"/>
     <w:semiHidden/>
     <w:rsid w:val="00C05D8E"/>
     <w:pPr>
@@ -10921,9 +10991,9 @@
       </w:tcPr>
     </w:tblStylePr>
   </w:style>
-  <w:style w:type="table" w:styleId="Effets3D1">
+  <w:style w:type="table" w:styleId="Table3Deffects1">
     <w:name w:val="Table 3D effects 1"/>
-    <w:basedOn w:val="TableauNormal"/>
+    <w:basedOn w:val="TableNormal"/>
     <w:semiHidden/>
     <w:rsid w:val="00C05D8E"/>
     <w:pPr>
@@ -11038,9 +11108,9 @@
       </w:tcPr>
     </w:tblStylePr>
   </w:style>
-  <w:style w:type="table" w:styleId="Effets3D3">
+  <w:style w:type="table" w:styleId="Table3Deffects3">
     <w:name w:val="Table 3D effects 3"/>
-    <w:basedOn w:val="TableauNormal"/>
+    <w:basedOn w:val="TableNormal"/>
     <w:semiHidden/>
     <w:rsid w:val="00C05D8E"/>
     <w:pPr>
@@ -11135,9 +11205,9 @@
       </w:tcPr>
     </w:tblStylePr>
   </w:style>
-  <w:style w:type="table" w:styleId="lgant">
+  <w:style w:type="table" w:styleId="TableElegant">
     <w:name w:val="Table Elegant"/>
-    <w:basedOn w:val="TableauNormal"/>
+    <w:basedOn w:val="TableNormal"/>
     <w:semiHidden/>
     <w:rsid w:val="00C05D8E"/>
     <w:pPr>
@@ -11177,9 +11247,9 @@
       </w:tcPr>
     </w:tblStylePr>
   </w:style>
-  <w:style w:type="character" w:styleId="lev">
+  <w:style w:type="character" w:styleId="Strong">
     <w:name w:val="Strong"/>
-    <w:basedOn w:val="Policepardfaut"/>
+    <w:basedOn w:val="DefaultParagraphFont"/>
     <w:qFormat/>
     <w:rsid w:val="00C05D8E"/>
     <w:rPr>
@@ -11187,7 +11257,7 @@
       <w:bCs/>
     </w:rPr>
   </w:style>
-  <w:style w:type="paragraph" w:styleId="En-ttedemessage">
+  <w:style w:type="paragraph" w:styleId="MessageHeader">
     <w:name w:val="Message Header"/>
     <w:basedOn w:val="Normal"/>
     <w:semiHidden/>
@@ -11206,16 +11276,16 @@
       <w:rFonts w:ascii="Arial" w:hAnsi="Arial" w:cs="Arial"/>
     </w:rPr>
   </w:style>
-  <w:style w:type="character" w:styleId="ExempleHTML">
+  <w:style w:type="character" w:styleId="HTMLSample">
     <w:name w:val="HTML Sample"/>
-    <w:basedOn w:val="Policepardfaut"/>
+    <w:basedOn w:val="DefaultParagraphFont"/>
     <w:semiHidden/>
     <w:rsid w:val="00C05D8E"/>
     <w:rPr>
       <w:rFonts w:ascii="Courier New" w:hAnsi="Courier New" w:cs="Courier New"/>
     </w:rPr>
   </w:style>
-  <w:style w:type="paragraph" w:styleId="Formuledepolitesse">
+  <w:style w:type="paragraph" w:styleId="Closing">
     <w:name w:val="Closing"/>
     <w:basedOn w:val="Normal"/>
     <w:semiHidden/>
@@ -11224,9 +11294,9 @@
       <w:ind w:left="4320"/>
     </w:pPr>
   </w:style>
-  <w:style w:type="table" w:styleId="Grille1">
+  <w:style w:type="table" w:styleId="TableGrid1">
     <w:name w:val="Table Grid 1"/>
-    <w:basedOn w:val="TableauNormal"/>
+    <w:basedOn w:val="TableNormal"/>
     <w:semiHidden/>
     <w:rsid w:val="00C05D8E"/>
     <w:pPr>
@@ -11279,9 +11349,9 @@
       </w:tcPr>
     </w:tblStylePr>
   </w:style>
-  <w:style w:type="table" w:styleId="Grille2">
+  <w:style w:type="table" w:styleId="TableGrid2">
     <w:name w:val="Table Grid 2"/>
-    <w:basedOn w:val="TableauNormal"/>
+    <w:basedOn w:val="TableNormal"/>
     <w:semiHidden/>
     <w:rsid w:val="00C05D8E"/>
     <w:pPr>
@@ -11357,9 +11427,9 @@
       </w:tcPr>
     </w:tblStylePr>
   </w:style>
-  <w:style w:type="table" w:styleId="Grille3">
+  <w:style w:type="table" w:styleId="TableGrid3">
     <w:name w:val="Table Grid 3"/>
-    <w:basedOn w:val="TableauNormal"/>
+    <w:basedOn w:val="TableNormal"/>
     <w:semiHidden/>
     <w:rsid w:val="00C05D8E"/>
     <w:pPr>
@@ -11422,9 +11492,9 @@
       </w:tcPr>
     </w:tblStylePr>
   </w:style>
-  <w:style w:type="table" w:styleId="Grille4">
+  <w:style w:type="table" w:styleId="TableGrid4">
     <w:name w:val="Table Grid 4"/>
-    <w:basedOn w:val="TableauNormal"/>
+    <w:basedOn w:val="TableNormal"/>
     <w:semiHidden/>
     <w:rsid w:val="00C05D8E"/>
     <w:pPr>
@@ -11493,9 +11563,9 @@
       </w:tcPr>
     </w:tblStylePr>
   </w:style>
-  <w:style w:type="table" w:styleId="Grille5">
+  <w:style w:type="table" w:styleId="TableGrid5">
     <w:name w:val="Table Grid 5"/>
-    <w:basedOn w:val="TableauNormal"/>
+    <w:basedOn w:val="TableNormal"/>
     <w:semiHidden/>
     <w:rsid w:val="00C05D8E"/>
     <w:pPr>
@@ -11567,9 +11637,9 @@
       </w:tcPr>
     </w:tblStylePr>
   </w:style>
-  <w:style w:type="table" w:styleId="Grille6">
+  <w:style w:type="table" w:styleId="TableGrid6">
     <w:name w:val="Table Grid 6"/>
-    <w:basedOn w:val="TableauNormal"/>
+    <w:basedOn w:val="TableNormal"/>
     <w:semiHidden/>
     <w:rsid w:val="00C05D8E"/>
     <w:pPr>
@@ -11644,9 +11714,9 @@
       </w:tcPr>
     </w:tblStylePr>
   </w:style>
-  <w:style w:type="table" w:styleId="Grille7">
+  <w:style w:type="table" w:styleId="TableGrid7">
     <w:name w:val="Table Grid 7"/>
-    <w:basedOn w:val="TableauNormal"/>
+    <w:basedOn w:val="TableNormal"/>
     <w:semiHidden/>
     <w:rsid w:val="00C05D8E"/>
     <w:pPr>
@@ -11740,9 +11810,9 @@
       </w:tcPr>
     </w:tblStylePr>
   </w:style>
-  <w:style w:type="table" w:styleId="Grille8">
+  <w:style w:type="table" w:styleId="TableGrid8">
     <w:name w:val="Table Grid 8"/>
-    <w:basedOn w:val="TableauNormal"/>
+    <w:basedOn w:val="TableNormal"/>
     <w:semiHidden/>
     <w:rsid w:val="00C05D8E"/>
     <w:pPr>
@@ -11812,9 +11882,9 @@
       </w:tcPr>
     </w:tblStylePr>
   </w:style>
-  <w:style w:type="table" w:styleId="Grilledutableau">
+  <w:style w:type="table" w:styleId="TableGrid">
     <w:name w:val="Table Grid"/>
-    <w:basedOn w:val="TableauNormal"/>
+    <w:basedOn w:val="TableNormal"/>
     <w:uiPriority w:val="59"/>
     <w:rsid w:val="00C05D8E"/>
     <w:pPr>
@@ -11838,9 +11908,9 @@
       </w:tblCellMar>
     </w:tblPr>
   </w:style>
-  <w:style w:type="character" w:styleId="Lienhypertextesuivivisit">
+  <w:style w:type="character" w:styleId="FollowedHyperlink">
     <w:name w:val="FollowedHyperlink"/>
-    <w:basedOn w:val="Policepardfaut"/>
+    <w:basedOn w:val="DefaultParagraphFont"/>
     <w:semiHidden/>
     <w:rsid w:val="00C05D8E"/>
     <w:rPr>
@@ -11848,7 +11918,7 @@
       <w:u w:val="single"/>
     </w:rPr>
   </w:style>
-  <w:style w:type="paragraph" w:styleId="Liste">
+  <w:style w:type="paragraph" w:styleId="List">
     <w:name w:val="List"/>
     <w:basedOn w:val="Normal"/>
     <w:semiHidden/>
@@ -11857,7 +11927,7 @@
       <w:ind w:left="360" w:hanging="360"/>
     </w:pPr>
   </w:style>
-  <w:style w:type="paragraph" w:styleId="Liste2">
+  <w:style w:type="paragraph" w:styleId="List2">
     <w:name w:val="List 2"/>
     <w:basedOn w:val="Normal"/>
     <w:semiHidden/>
@@ -11866,7 +11936,7 @@
       <w:ind w:left="720" w:hanging="360"/>
     </w:pPr>
   </w:style>
-  <w:style w:type="paragraph" w:styleId="Liste3">
+  <w:style w:type="paragraph" w:styleId="List3">
     <w:name w:val="List 3"/>
     <w:basedOn w:val="Normal"/>
     <w:semiHidden/>
@@ -11875,7 +11945,7 @@
       <w:ind w:left="1080" w:hanging="360"/>
     </w:pPr>
   </w:style>
-  <w:style w:type="paragraph" w:styleId="Liste4">
+  <w:style w:type="paragraph" w:styleId="List4">
     <w:name w:val="List 4"/>
     <w:basedOn w:val="Normal"/>
     <w:semiHidden/>
@@ -11884,7 +11954,7 @@
       <w:ind w:left="1440" w:hanging="360"/>
     </w:pPr>
   </w:style>
-  <w:style w:type="paragraph" w:styleId="Liste5">
+  <w:style w:type="paragraph" w:styleId="List5">
     <w:name w:val="List 5"/>
     <w:basedOn w:val="Normal"/>
     <w:semiHidden/>
@@ -11893,13 +11963,13 @@
       <w:ind w:left="1800" w:hanging="360"/>
     </w:pPr>
   </w:style>
-  <w:style w:type="paragraph" w:styleId="Listenumros">
+  <w:style w:type="paragraph" w:styleId="ListNumber">
     <w:name w:val="List Number"/>
     <w:basedOn w:val="Normal"/>
     <w:semiHidden/>
     <w:rsid w:val="00BA069F"/>
   </w:style>
-  <w:style w:type="paragraph" w:styleId="Listenumros2">
+  <w:style w:type="paragraph" w:styleId="ListNumber2">
     <w:name w:val="List Number 2"/>
     <w:basedOn w:val="Normal"/>
     <w:semiHidden/>
@@ -11910,7 +11980,7 @@
       </w:numPr>
     </w:pPr>
   </w:style>
-  <w:style w:type="paragraph" w:styleId="Listenumros3">
+  <w:style w:type="paragraph" w:styleId="ListNumber3">
     <w:name w:val="List Number 3"/>
     <w:basedOn w:val="Normal"/>
     <w:semiHidden/>
@@ -11921,7 +11991,7 @@
       </w:numPr>
     </w:pPr>
   </w:style>
-  <w:style w:type="paragraph" w:styleId="Listenumros4">
+  <w:style w:type="paragraph" w:styleId="ListNumber4">
     <w:name w:val="List Number 4"/>
     <w:basedOn w:val="Normal"/>
     <w:semiHidden/>
@@ -11932,7 +12002,7 @@
       </w:numPr>
     </w:pPr>
   </w:style>
-  <w:style w:type="paragraph" w:styleId="Listenumros5">
+  <w:style w:type="paragraph" w:styleId="ListNumber5">
     <w:name w:val="List Number 5"/>
     <w:basedOn w:val="Normal"/>
     <w:semiHidden/>
@@ -11943,7 +12013,7 @@
       </w:numPr>
     </w:pPr>
   </w:style>
-  <w:style w:type="paragraph" w:styleId="Listepuces">
+  <w:style w:type="paragraph" w:styleId="ListBullet">
     <w:name w:val="List Bullet"/>
     <w:basedOn w:val="Normal"/>
     <w:autoRedefine/>
@@ -11955,7 +12025,7 @@
       </w:numPr>
     </w:pPr>
   </w:style>
-  <w:style w:type="paragraph" w:styleId="Listepuces2">
+  <w:style w:type="paragraph" w:styleId="ListBullet2">
     <w:name w:val="List Bullet 2"/>
     <w:basedOn w:val="Normal"/>
     <w:autoRedefine/>
@@ -11967,7 +12037,7 @@
       </w:numPr>
     </w:pPr>
   </w:style>
-  <w:style w:type="paragraph" w:styleId="Listepuces3">
+  <w:style w:type="paragraph" w:styleId="ListBullet3">
     <w:name w:val="List Bullet 3"/>
     <w:basedOn w:val="Normal"/>
     <w:autoRedefine/>
@@ -11979,7 +12049,7 @@
       </w:numPr>
     </w:pPr>
   </w:style>
-  <w:style w:type="paragraph" w:styleId="Listepuces4">
+  <w:style w:type="paragraph" w:styleId="ListBullet4">
     <w:name w:val="List Bullet 4"/>
     <w:basedOn w:val="Normal"/>
     <w:autoRedefine/>
@@ -11991,7 +12061,7 @@
       </w:numPr>
     </w:pPr>
   </w:style>
-  <w:style w:type="paragraph" w:styleId="Listepuces5">
+  <w:style w:type="paragraph" w:styleId="ListBullet5">
     <w:name w:val="List Bullet 5"/>
     <w:basedOn w:val="Normal"/>
     <w:autoRedefine/>
@@ -12003,7 +12073,7 @@
       </w:numPr>
     </w:pPr>
   </w:style>
-  <w:style w:type="paragraph" w:styleId="Listecontinue">
+  <w:style w:type="paragraph" w:styleId="ListContinue">
     <w:name w:val="List Continue"/>
     <w:basedOn w:val="Normal"/>
     <w:semiHidden/>
@@ -12013,7 +12083,7 @@
       <w:ind w:left="360"/>
     </w:pPr>
   </w:style>
-  <w:style w:type="paragraph" w:styleId="Listecontinue2">
+  <w:style w:type="paragraph" w:styleId="ListContinue2">
     <w:name w:val="List Continue 2"/>
     <w:basedOn w:val="Normal"/>
     <w:semiHidden/>
@@ -12023,7 +12093,7 @@
       <w:ind w:left="720"/>
     </w:pPr>
   </w:style>
-  <w:style w:type="paragraph" w:styleId="Listecontinue3">
+  <w:style w:type="paragraph" w:styleId="ListContinue3">
     <w:name w:val="List Continue 3"/>
     <w:basedOn w:val="Normal"/>
     <w:semiHidden/>
@@ -12033,7 +12103,7 @@
       <w:ind w:left="1080"/>
     </w:pPr>
   </w:style>
-  <w:style w:type="paragraph" w:styleId="Listecontinue4">
+  <w:style w:type="paragraph" w:styleId="ListContinue4">
     <w:name w:val="List Continue 4"/>
     <w:basedOn w:val="Normal"/>
     <w:semiHidden/>
@@ -12043,7 +12113,7 @@
       <w:ind w:left="1440"/>
     </w:pPr>
   </w:style>
-  <w:style w:type="paragraph" w:styleId="Listecontinue5">
+  <w:style w:type="paragraph" w:styleId="ListContinue5">
     <w:name w:val="List Continue 5"/>
     <w:basedOn w:val="Normal"/>
     <w:semiHidden/>
@@ -12053,9 +12123,9 @@
       <w:ind w:left="1800"/>
     </w:pPr>
   </w:style>
-  <w:style w:type="character" w:styleId="MachinecrireHTML">
+  <w:style w:type="character" w:styleId="HTMLTypewriter">
     <w:name w:val="HTML Typewriter"/>
-    <w:basedOn w:val="Policepardfaut"/>
+    <w:basedOn w:val="DefaultParagraphFont"/>
     <w:semiHidden/>
     <w:rsid w:val="00C05D8E"/>
     <w:rPr>
@@ -12064,15 +12134,15 @@
       <w:szCs w:val="20"/>
     </w:rPr>
   </w:style>
-  <w:style w:type="character" w:styleId="Numrodeligne">
+  <w:style w:type="character" w:styleId="LineNumber">
     <w:name w:val="line number"/>
-    <w:basedOn w:val="Policepardfaut"/>
+    <w:basedOn w:val="DefaultParagraphFont"/>
     <w:semiHidden/>
     <w:rsid w:val="00C05D8E"/>
   </w:style>
-  <w:style w:type="table" w:styleId="Ple1">
+  <w:style w:type="table" w:styleId="TableSubtle1">
     <w:name w:val="Table Subtle 1"/>
-    <w:basedOn w:val="TableauNormal"/>
+    <w:basedOn w:val="TableNormal"/>
     <w:semiHidden/>
     <w:rsid w:val="00C05D8E"/>
     <w:pPr>
@@ -12168,9 +12238,9 @@
       </w:tcPr>
     </w:tblStylePr>
   </w:style>
-  <w:style w:type="table" w:styleId="Ple2">
+  <w:style w:type="table" w:styleId="TableSubtle2">
     <w:name w:val="Table Subtle 2"/>
-    <w:basedOn w:val="TableauNormal"/>
+    <w:basedOn w:val="TableNormal"/>
     <w:semiHidden/>
     <w:rsid w:val="00C05D8E"/>
     <w:pPr>
@@ -12258,7 +12328,7 @@
       </w:tcPr>
     </w:tblStylePr>
   </w:style>
-  <w:style w:type="paragraph" w:styleId="PrformatHTML">
+  <w:style w:type="paragraph" w:styleId="HTMLPreformatted">
     <w:name w:val="HTML Preformatted"/>
     <w:basedOn w:val="Normal"/>
     <w:semiHidden/>
@@ -12269,9 +12339,9 @@
       <w:szCs w:val="20"/>
     </w:rPr>
   </w:style>
-  <w:style w:type="table" w:styleId="Professionnel">
+  <w:style w:type="table" w:styleId="TableProfessional">
     <w:name w:val="Table Professional"/>
-    <w:basedOn w:val="TableauNormal"/>
+    <w:basedOn w:val="TableNormal"/>
     <w:semiHidden/>
     <w:rsid w:val="00C05D8E"/>
     <w:pPr>
@@ -12313,16 +12383,16 @@
       </w:tcPr>
     </w:tblStylePr>
   </w:style>
-  <w:style w:type="paragraph" w:styleId="Retrait1religne">
+  <w:style w:type="paragraph" w:styleId="BodyTextFirstIndent">
     <w:name w:val="Body Text First Indent"/>
-    <w:basedOn w:val="Corpsdetexte"/>
+    <w:basedOn w:val="BodyText"/>
     <w:semiHidden/>
     <w:rsid w:val="00C05D8E"/>
     <w:pPr>
       <w:ind w:firstLine="210"/>
     </w:pPr>
   </w:style>
-  <w:style w:type="paragraph" w:styleId="Retraitcorpsdetexte2">
+  <w:style w:type="paragraph" w:styleId="BodyTextIndent2">
     <w:name w:val="Body Text Indent 2"/>
     <w:basedOn w:val="Normal"/>
     <w:semiHidden/>
@@ -12332,7 +12402,7 @@
       <w:ind w:left="360"/>
     </w:pPr>
   </w:style>
-  <w:style w:type="paragraph" w:styleId="Retraitcorpsdetexte3">
+  <w:style w:type="paragraph" w:styleId="BodyTextIndent3">
     <w:name w:val="Body Text Indent 3"/>
     <w:basedOn w:val="Normal"/>
     <w:semiHidden/>
@@ -12346,9 +12416,9 @@
       <w:szCs w:val="16"/>
     </w:rPr>
   </w:style>
-  <w:style w:type="paragraph" w:styleId="Retraitcorpset1relig">
+  <w:style w:type="paragraph" w:styleId="BodyTextFirstIndent2">
     <w:name w:val="Body Text First Indent 2"/>
-    <w:basedOn w:val="Retraitcorpsdetexte"/>
+    <w:basedOn w:val="BodyTextIndent"/>
     <w:semiHidden/>
     <w:rsid w:val="00C05D8E"/>
     <w:pPr>
@@ -12361,7 +12431,7 @@
       <w:sz w:val="24"/>
     </w:rPr>
   </w:style>
-  <w:style w:type="paragraph" w:styleId="Retraitnormal">
+  <w:style w:type="paragraph" w:styleId="NormalIndent">
     <w:name w:val="Normal Indent"/>
     <w:basedOn w:val="Normal"/>
     <w:semiHidden/>
@@ -12370,7 +12440,7 @@
       <w:ind w:left="708"/>
     </w:pPr>
   </w:style>
-  <w:style w:type="paragraph" w:styleId="Salutations">
+  <w:style w:type="paragraph" w:styleId="Salutation">
     <w:name w:val="Salutation"/>
     <w:basedOn w:val="Normal"/>
     <w:next w:val="Normal"/>
@@ -12386,15 +12456,15 @@
       <w:ind w:left="4320"/>
     </w:pPr>
   </w:style>
-  <w:style w:type="paragraph" w:styleId="Signaturelectronique">
+  <w:style w:type="paragraph" w:styleId="E-mailSignature">
     <w:name w:val="E-mail Signature"/>
     <w:basedOn w:val="Normal"/>
     <w:semiHidden/>
     <w:rsid w:val="00C05D8E"/>
   </w:style>
-  <w:style w:type="table" w:styleId="Simple1">
+  <w:style w:type="table" w:styleId="TableSimple1">
     <w:name w:val="Table Simple 1"/>
-    <w:basedOn w:val="TableauNormal"/>
+    <w:basedOn w:val="TableNormal"/>
     <w:semiHidden/>
     <w:rsid w:val="00C05D8E"/>
     <w:pPr>
@@ -12437,9 +12507,9 @@
       </w:tcPr>
     </w:tblStylePr>
   </w:style>
-  <w:style w:type="table" w:styleId="Simple2">
+  <w:style w:type="table" w:styleId="TableSimple2">
     <w:name w:val="Table Simple 2"/>
-    <w:basedOn w:val="TableauNormal"/>
+    <w:basedOn w:val="TableNormal"/>
     <w:semiHidden/>
     <w:rsid w:val="00C05D8E"/>
     <w:pPr>
@@ -12540,9 +12610,9 @@
       </w:tcPr>
     </w:tblStylePr>
   </w:style>
-  <w:style w:type="table" w:styleId="Simple3">
+  <w:style w:type="table" w:styleId="TableSimple3">
     <w:name w:val="Table Simple 3"/>
-    <w:basedOn w:val="TableauNormal"/>
+    <w:basedOn w:val="TableNormal"/>
     <w:semiHidden/>
     <w:rsid w:val="00C05D8E"/>
     <w:pPr>
@@ -12582,7 +12652,7 @@
       </w:tcPr>
     </w:tblStylePr>
   </w:style>
-  <w:style w:type="paragraph" w:styleId="Sous-titre">
+  <w:style w:type="paragraph" w:styleId="Subtitle">
     <w:name w:val="Subtitle"/>
     <w:basedOn w:val="Normal"/>
     <w:qFormat/>
@@ -12596,9 +12666,9 @@
       <w:rFonts w:ascii="Arial" w:hAnsi="Arial" w:cs="Arial"/>
     </w:rPr>
   </w:style>
-  <w:style w:type="table" w:styleId="Tableauliste1">
+  <w:style w:type="table" w:styleId="TableList1">
     <w:name w:val="Table List 1"/>
-    <w:basedOn w:val="TableauNormal"/>
+    <w:basedOn w:val="TableNormal"/>
     <w:semiHidden/>
     <w:rsid w:val="00C05D8E"/>
     <w:pPr>
@@ -12687,9 +12757,9 @@
       </w:tcPr>
     </w:tblStylePr>
   </w:style>
-  <w:style w:type="table" w:styleId="Tableauliste2">
+  <w:style w:type="table" w:styleId="TableList2">
     <w:name w:val="Table List 2"/>
-    <w:basedOn w:val="TableauNormal"/>
+    <w:basedOn w:val="TableNormal"/>
     <w:semiHidden/>
     <w:rsid w:val="00C05D8E"/>
     <w:pPr>
@@ -12773,9 +12843,9 @@
       </w:tcPr>
     </w:tblStylePr>
   </w:style>
-  <w:style w:type="table" w:styleId="Tableauliste3">
+  <w:style w:type="table" w:styleId="TableList3">
     <w:name w:val="Table List 3"/>
-    <w:basedOn w:val="TableauNormal"/>
+    <w:basedOn w:val="TableNormal"/>
     <w:semiHidden/>
     <w:rsid w:val="00C05D8E"/>
     <w:pPr>
@@ -12838,9 +12908,9 @@
       </w:tcPr>
     </w:tblStylePr>
   </w:style>
-  <w:style w:type="table" w:styleId="Tableauliste4">
+  <w:style w:type="table" w:styleId="TableList4">
     <w:name w:val="Table List 4"/>
-    <w:basedOn w:val="TableauNormal"/>
+    <w:basedOn w:val="TableNormal"/>
     <w:semiHidden/>
     <w:rsid w:val="00C05D8E"/>
     <w:pPr>
@@ -12882,9 +12952,9 @@
       </w:tcPr>
     </w:tblStylePr>
   </w:style>
-  <w:style w:type="table" w:styleId="Tableauliste5">
+  <w:style w:type="table" w:styleId="TableList5">
     <w:name w:val="Table List 5"/>
-    <w:basedOn w:val="TableauNormal"/>
+    <w:basedOn w:val="TableNormal"/>
     <w:semiHidden/>
     <w:rsid w:val="00C05D8E"/>
     <w:pPr>
@@ -12937,9 +13007,9 @@
       </w:tcPr>
     </w:tblStylePr>
   </w:style>
-  <w:style w:type="table" w:styleId="Thme">
+  <w:style w:type="table" w:styleId="TableTheme">
     <w:name w:val="Table Theme"/>
-    <w:basedOn w:val="TableauNormal"/>
+    <w:basedOn w:val="TableNormal"/>
     <w:semiHidden/>
     <w:rsid w:val="00C05D8E"/>
     <w:pPr>
@@ -12963,7 +13033,7 @@
       </w:tblCellMar>
     </w:tblPr>
   </w:style>
-  <w:style w:type="paragraph" w:styleId="Titredenote">
+  <w:style w:type="paragraph" w:styleId="NoteHeading">
     <w:name w:val="Note Heading"/>
     <w:basedOn w:val="Normal"/>
     <w:next w:val="Normal"/>
@@ -12981,7 +13051,7 @@
       <w:ind w:left="240" w:hanging="240"/>
     </w:pPr>
   </w:style>
-  <w:style w:type="paragraph" w:styleId="Titreindex">
+  <w:style w:type="paragraph" w:styleId="IndexHeading">
     <w:name w:val="index heading"/>
     <w:basedOn w:val="Normal"/>
     <w:next w:val="Index1"/>
@@ -12993,7 +13063,7 @@
       <w:bCs/>
     </w:rPr>
   </w:style>
-  <w:style w:type="paragraph" w:styleId="TitreTR">
+  <w:style w:type="paragraph" w:styleId="TOAHeading">
     <w:name w:val="toa heading"/>
     <w:basedOn w:val="Normal"/>
     <w:next w:val="Normal"/>
@@ -13008,7 +13078,7 @@
       <w:bCs/>
     </w:rPr>
   </w:style>
-  <w:style w:type="paragraph" w:styleId="TM3">
+  <w:style w:type="paragraph" w:styleId="TOC3">
     <w:name w:val="toc 3"/>
     <w:basedOn w:val="Normal"/>
     <w:next w:val="Normal"/>
@@ -13024,7 +13094,7 @@
       <w:ind w:left="1560" w:hanging="840"/>
     </w:pPr>
   </w:style>
-  <w:style w:type="paragraph" w:styleId="TM4">
+  <w:style w:type="paragraph" w:styleId="TOC4">
     <w:name w:val="toc 4"/>
     <w:basedOn w:val="Normal"/>
     <w:next w:val="Normal"/>
@@ -13039,7 +13109,7 @@
       <w:ind w:left="2400" w:hanging="840"/>
     </w:pPr>
   </w:style>
-  <w:style w:type="paragraph" w:styleId="TM5">
+  <w:style w:type="paragraph" w:styleId="TOC5">
     <w:name w:val="toc 5"/>
     <w:basedOn w:val="Normal"/>
     <w:next w:val="Normal"/>
@@ -13058,7 +13128,7 @@
       <w:noProof/>
     </w:rPr>
   </w:style>
-  <w:style w:type="paragraph" w:styleId="TM6">
+  <w:style w:type="paragraph" w:styleId="TOC6">
     <w:name w:val="toc 6"/>
     <w:basedOn w:val="Normal"/>
     <w:next w:val="Normal"/>
@@ -13072,7 +13142,7 @@
       <w:spacing w:before="240" w:line="240" w:lineRule="auto"/>
     </w:pPr>
   </w:style>
-  <w:style w:type="paragraph" w:styleId="TM7">
+  <w:style w:type="paragraph" w:styleId="TOC7">
     <w:name w:val="toc 7"/>
     <w:basedOn w:val="Normal"/>
     <w:next w:val="Normal"/>
@@ -13083,7 +13153,7 @@
       <w:ind w:left="1440"/>
     </w:pPr>
   </w:style>
-  <w:style w:type="paragraph" w:styleId="TM8">
+  <w:style w:type="paragraph" w:styleId="TOC8">
     <w:name w:val="toc 8"/>
     <w:basedOn w:val="Normal"/>
     <w:next w:val="Normal"/>
@@ -13094,7 +13164,7 @@
       <w:ind w:left="1680"/>
     </w:pPr>
   </w:style>
-  <w:style w:type="paragraph" w:styleId="TM9">
+  <w:style w:type="paragraph" w:styleId="TOC9">
     <w:name w:val="toc 9"/>
     <w:basedOn w:val="Normal"/>
     <w:next w:val="Normal"/>
@@ -13105,9 +13175,9 @@
       <w:ind w:left="1920"/>
     </w:pPr>
   </w:style>
-  <w:style w:type="character" w:styleId="VariableHTML">
+  <w:style w:type="character" w:styleId="HTMLVariable">
     <w:name w:val="HTML Variable"/>
-    <w:basedOn w:val="Policepardfaut"/>
+    <w:basedOn w:val="DefaultParagraphFont"/>
     <w:semiHidden/>
     <w:rsid w:val="00C05D8E"/>
     <w:rPr>
@@ -13115,9 +13185,9 @@
       <w:iCs/>
     </w:rPr>
   </w:style>
-  <w:style w:type="table" w:styleId="Web1">
+  <w:style w:type="table" w:styleId="TableWeb1">
     <w:name w:val="Table Web 1"/>
-    <w:basedOn w:val="TableauNormal"/>
+    <w:basedOn w:val="TableNormal"/>
     <w:semiHidden/>
     <w:rsid w:val="00C05D8E"/>
     <w:pPr>
@@ -13160,9 +13230,9 @@
       </w:tcPr>
     </w:tblStylePr>
   </w:style>
-  <w:style w:type="table" w:styleId="Web2">
+  <w:style w:type="table" w:styleId="TableWeb2">
     <w:name w:val="Table Web 2"/>
-    <w:basedOn w:val="TableauNormal"/>
+    <w:basedOn w:val="TableNormal"/>
     <w:semiHidden/>
     <w:rsid w:val="00C05D8E"/>
     <w:pPr>
@@ -13205,9 +13275,9 @@
       </w:tcPr>
     </w:tblStylePr>
   </w:style>
-  <w:style w:type="table" w:styleId="Web3">
+  <w:style w:type="table" w:styleId="TableWeb3">
     <w:name w:val="Table Web 3"/>
-    <w:basedOn w:val="TableauNormal"/>
+    <w:basedOn w:val="TableNormal"/>
     <w:semiHidden/>
     <w:rsid w:val="00C05D8E"/>
     <w:pPr>
@@ -13252,7 +13322,7 @@
   </w:style>
   <w:style w:type="numbering" w:styleId="111111">
     <w:name w:val="Outline List 2"/>
-    <w:basedOn w:val="Aucuneliste"/>
+    <w:basedOn w:val="NoList"/>
     <w:semiHidden/>
     <w:rsid w:val="00C05D8E"/>
     <w:pPr>
@@ -13263,7 +13333,7 @@
   </w:style>
   <w:style w:type="numbering" w:styleId="1ai">
     <w:name w:val="Outline List 1"/>
-    <w:basedOn w:val="Aucuneliste"/>
+    <w:basedOn w:val="NoList"/>
     <w:semiHidden/>
     <w:rsid w:val="00C05D8E"/>
     <w:pPr>
@@ -13274,7 +13344,7 @@
   </w:style>
   <w:style w:type="character" w:customStyle="1" w:styleId="TITRETSCar">
     <w:name w:val="TITRE ÉTS Car"/>
-    <w:basedOn w:val="Policepardfaut"/>
+    <w:basedOn w:val="DefaultParagraphFont"/>
     <w:link w:val="TITRETS"/>
     <w:rsid w:val="00514B28"/>
     <w:rPr>
@@ -13292,9 +13362,9 @@
     <w:semiHidden/>
     <w:rsid w:val="00514B28"/>
   </w:style>
-  <w:style w:type="table" w:styleId="Tableauliste6">
+  <w:style w:type="table" w:styleId="TableList6">
     <w:name w:val="Table List 6"/>
-    <w:basedOn w:val="TableauNormal"/>
+    <w:basedOn w:val="TableNormal"/>
     <w:semiHidden/>
     <w:rsid w:val="00514B28"/>
     <w:pPr>
@@ -13358,9 +13428,9 @@
       </w:tcPr>
     </w:tblStylePr>
   </w:style>
-  <w:style w:type="table" w:styleId="Tableauliste7">
+  <w:style w:type="table" w:styleId="TableList7">
     <w:name w:val="Table List 7"/>
-    <w:basedOn w:val="TableauNormal"/>
+    <w:basedOn w:val="TableNormal"/>
     <w:semiHidden/>
     <w:rsid w:val="00514B28"/>
     <w:pPr>
@@ -13462,9 +13532,9 @@
       </w:tcPr>
     </w:tblStylePr>
   </w:style>
-  <w:style w:type="table" w:styleId="Tableauliste8">
+  <w:style w:type="table" w:styleId="TableList8">
     <w:name w:val="Table List 8"/>
-    <w:basedOn w:val="TableauNormal"/>
+    <w:basedOn w:val="TableNormal"/>
     <w:semiHidden/>
     <w:rsid w:val="00514B28"/>
     <w:pPr>
@@ -13568,7 +13638,7 @@
       </w:tcPr>
     </w:tblStylePr>
   </w:style>
-  <w:style w:type="paragraph" w:styleId="Textebrut">
+  <w:style w:type="paragraph" w:styleId="PlainText">
     <w:name w:val="Plain Text"/>
     <w:basedOn w:val="Normal"/>
     <w:semiHidden/>
@@ -13579,7 +13649,7 @@
       <w:szCs w:val="20"/>
     </w:rPr>
   </w:style>
-  <w:style w:type="paragraph" w:styleId="Normalcentr">
+  <w:style w:type="paragraph" w:styleId="BlockText">
     <w:name w:val="Block Text"/>
     <w:basedOn w:val="Normal"/>
     <w:semiHidden/>
@@ -13589,7 +13659,7 @@
       <w:ind w:left="1440" w:right="1440"/>
     </w:pPr>
   </w:style>
-  <w:style w:type="paragraph" w:styleId="Titre">
+  <w:style w:type="paragraph" w:styleId="Title">
     <w:name w:val="Title"/>
     <w:basedOn w:val="Normal"/>
     <w:next w:val="Normal"/>
@@ -13610,7 +13680,7 @@
   </w:style>
   <w:style w:type="paragraph" w:customStyle="1" w:styleId="Annexe">
     <w:name w:val="Annexe"/>
-    <w:basedOn w:val="Titre"/>
+    <w:basedOn w:val="Title"/>
     <w:next w:val="Normal"/>
     <w:autoRedefine/>
     <w:rsid w:val="00187740"/>
@@ -13624,7 +13694,7 @@
       <w:caps/>
     </w:rPr>
   </w:style>
-  <w:style w:type="paragraph" w:styleId="Lgende">
+  <w:style w:type="paragraph" w:styleId="Caption">
     <w:name w:val="caption"/>
     <w:basedOn w:val="Normal"/>
     <w:next w:val="Normal"/>
@@ -13639,7 +13709,7 @@
       <w:szCs w:val="20"/>
     </w:rPr>
   </w:style>
-  <w:style w:type="paragraph" w:styleId="Tabledesillustrations">
+  <w:style w:type="paragraph" w:styleId="TableofFigures">
     <w:name w:val="table of figures"/>
     <w:basedOn w:val="Normal"/>
     <w:next w:val="Normal"/>
@@ -13654,9 +13724,9 @@
       <w:ind w:left="1800" w:hanging="1915"/>
     </w:pPr>
   </w:style>
-  <w:style w:type="character" w:styleId="Marquedecommentaire">
+  <w:style w:type="character" w:styleId="CommentReference">
     <w:name w:val="annotation reference"/>
-    <w:basedOn w:val="Policepardfaut"/>
+    <w:basedOn w:val="DefaultParagraphFont"/>
     <w:semiHidden/>
     <w:rsid w:val="00455739"/>
     <w:rPr>
@@ -13664,7 +13734,7 @@
       <w:szCs w:val="16"/>
     </w:rPr>
   </w:style>
-  <w:style w:type="paragraph" w:styleId="Commentaire">
+  <w:style w:type="paragraph" w:styleId="CommentText">
     <w:name w:val="annotation text"/>
     <w:basedOn w:val="Normal"/>
     <w:semiHidden/>
@@ -13674,10 +13744,10 @@
       <w:szCs w:val="20"/>
     </w:rPr>
   </w:style>
-  <w:style w:type="paragraph" w:styleId="Objetducommentaire">
+  <w:style w:type="paragraph" w:styleId="CommentSubject">
     <w:name w:val="annotation subject"/>
-    <w:basedOn w:val="Commentaire"/>
-    <w:next w:val="Commentaire"/>
+    <w:basedOn w:val="CommentText"/>
+    <w:next w:val="CommentText"/>
     <w:semiHidden/>
     <w:rsid w:val="00455739"/>
     <w:rPr>
@@ -13685,7 +13755,7 @@
       <w:bCs/>
     </w:rPr>
   </w:style>
-  <w:style w:type="paragraph" w:styleId="Notedebasdepage">
+  <w:style w:type="paragraph" w:styleId="FootnoteText">
     <w:name w:val="footnote text"/>
     <w:basedOn w:val="Normal"/>
     <w:semiHidden/>
@@ -13695,18 +13765,18 @@
       <w:szCs w:val="20"/>
     </w:rPr>
   </w:style>
-  <w:style w:type="character" w:styleId="Appelnotedebasdep">
+  <w:style w:type="character" w:styleId="FootnoteReference">
     <w:name w:val="footnote reference"/>
-    <w:basedOn w:val="Policepardfaut"/>
+    <w:basedOn w:val="DefaultParagraphFont"/>
     <w:semiHidden/>
     <w:rsid w:val="0085509D"/>
     <w:rPr>
       <w:vertAlign w:val="superscript"/>
     </w:rPr>
   </w:style>
-  <w:style w:type="paragraph" w:customStyle="1" w:styleId="Listepuces0">
+  <w:style w:type="paragraph" w:customStyle="1" w:styleId="Listepuces">
     <w:name w:val="Liste puces"/>
-    <w:basedOn w:val="Listepuces"/>
+    <w:basedOn w:val="ListBullet"/>
     <w:rsid w:val="006847A7"/>
     <w:pPr>
       <w:numPr>
@@ -13721,7 +13791,7 @@
   </w:style>
   <w:style w:type="paragraph" w:customStyle="1" w:styleId="Listenumrote">
     <w:name w:val="Liste numérotée"/>
-    <w:basedOn w:val="Listenumros"/>
+    <w:basedOn w:val="ListNumber"/>
     <w:rsid w:val="00BA069F"/>
     <w:pPr>
       <w:numPr>
@@ -13731,7 +13801,7 @@
   </w:style>
   <w:style w:type="paragraph" w:customStyle="1" w:styleId="Rfrencesbibliographiques">
     <w:name w:val="Références bibliographiques"/>
-    <w:basedOn w:val="Retrait1religne"/>
+    <w:basedOn w:val="BodyTextFirstIndent"/>
     <w:rsid w:val="00D4167B"/>
     <w:pPr>
       <w:spacing w:after="240" w:line="240" w:lineRule="auto"/>

</xml_diff>

<commit_message>
Finished and moved section "calcul préliminaire" to 2.2
</commit_message>
<xml_diff>
--- a/planning/ELE792_E10_Rapport_Final.docx
+++ b/planning/ELE792_E10_Rapport_Final.docx
@@ -613,21 +613,27 @@
       <w:r>
         <w:t xml:space="preserve">Merci à </w:t>
       </w:r>
+      <w:r>
+        <w:t>toute</w:t>
+      </w:r>
+      <w:r>
+        <w:t xml:space="preserve"> l’équipe de </w:t>
+      </w:r>
+      <w:proofErr w:type="spellStart"/>
+      <w:r>
+        <w:t>Thaieasyelec</w:t>
+      </w:r>
+      <w:proofErr w:type="spellEnd"/>
+      <w:r>
+        <w:t xml:space="preserve"> qui </w:t>
+      </w:r>
       <w:proofErr w:type="gramStart"/>
       <w:r>
-        <w:t>tout</w:t>
+        <w:t>n’ont</w:t>
       </w:r>
       <w:proofErr w:type="gramEnd"/>
       <w:r>
-        <w:t xml:space="preserve"> l’équipe de </w:t>
-      </w:r>
-      <w:proofErr w:type="spellStart"/>
-      <w:r>
-        <w:t>Thaieasyelec</w:t>
-      </w:r>
-      <w:proofErr w:type="spellEnd"/>
-      <w:r>
-        <w:t xml:space="preserve"> qui n’ont pas hésité à m’envoyer </w:t>
+        <w:t xml:space="preserve"> pas hésité à m’envoyer </w:t>
       </w:r>
       <w:r>
         <w:t>une nouvelle plateforme de déve</w:t>
@@ -3621,7 +3627,13 @@
     <w:p/>
     <w:p>
       <w:r>
-        <w:t>Il vous reste donc les consoles ouvertes. Ces consoles sont faites dans le but de fournir une plateforme de base pour le développement de jeux vidéo tout en permettant à l’utilisateur de modifier tout le logiciel roulant sur celle-ci. De plus, dans la plupart des cas, ce genre de plateforme offre les plans du matériel afin de permette à quiconque ayant les habiletés nécessaires, de modifier la plateforme. Bref, tous les pouvoirs sont donnés à l’utilisateur. Ceci est très intéressant, mais les choix disponibles présentement comportent plusieurs lacunes.</w:t>
+        <w:t xml:space="preserve">Il vous reste donc les consoles ouvertes. Ces consoles sont faites dans le but de fournir une plateforme de base pour le développement de jeux vidéo tout en permettant à l’utilisateur de modifier tout le logiciel </w:t>
+      </w:r>
+      <w:r>
+        <w:t>s’exécutant</w:t>
+      </w:r>
+      <w:r>
+        <w:t xml:space="preserve"> sur celle-ci. De plus, dans la plupart des cas, ce genre de plateforme offre les plans du matériel afin de permette à quiconque ayant les habiletés nécessaires, de modifier la plateforme. Bref, tous les pouvoirs sont donnés à l’utilisateur. Ceci est très intéressant, mais les choix disponibles présentement comportent plusieurs lacunes.</w:t>
       </w:r>
     </w:p>
     <w:p/>
@@ -4289,7 +4301,13 @@
     <w:p/>
     <w:p>
       <w:r>
-        <w:t xml:space="preserve">Nous avons donc une entré utilisateur et deux sorties soit l’audio et la vidéo. Bien que sous cette forme le système semble simple, plusieurs choix s’offre à nous pour la réalisation d’une tel machine. Nous aurons donc un choix à faire et le cheminement est exposé au chapitre suivant. </w:t>
+        <w:t xml:space="preserve">Nous avons donc une entré utilisateur et deux sorties soit l’audio et la vidéo. </w:t>
+      </w:r>
+    </w:p>
+    <w:p/>
+    <w:p>
+      <w:r>
+        <w:t xml:space="preserve">Bien que sous cette forme le système semble simple, plusieurs choix s’offre à nous pour la réalisation d’une tel machine. Nous aurons donc un choix à faire et le cheminement est exposé au chapitre suivant. </w:t>
       </w:r>
     </w:p>
     <w:p>
@@ -4298,17 +4316,6 @@
       </w:pPr>
       <w:r>
         <w:lastRenderedPageBreak/>
-        <w:t>Calcul</w:t>
-      </w:r>
-      <w:r>
-        <w:t>s préliminaires</w:t>
-      </w:r>
-    </w:p>
-    <w:p>
-      <w:pPr>
-        <w:pStyle w:val="Heading2"/>
-      </w:pPr>
-      <w:r>
         <w:t>Risques et opportunités</w:t>
       </w:r>
     </w:p>
@@ -4356,7 +4363,125 @@
     </w:p>
     <w:p>
       <w:r>
-        <w:t>Premièrement, la contrainte la plus importante est le coût de réalisation du prototype matériel. Ce dernier ne devrait, idéalement, pas dépasser 50$. Il faudra donc être minutieux dans le choix des composants utilisés, sans trop influenc</w:t>
+        <w:t xml:space="preserve">Comme nous l’avons vue au chapitre précédent, </w:t>
+      </w:r>
+      <w:r>
+        <w:t xml:space="preserve">nous avons besoin d’un système ne comportant que quelque entré/sortie. Ceci laisse une grande marge de manœuvre quant au matériel et logiciel utilisé pour la réalisation. Nous devons donc préciser quelques contraintes afin de réduire les possibilités. Suite à une longue réflexion, nous en sommes </w:t>
+      </w:r>
+      <w:r>
+        <w:t>arrivés</w:t>
+      </w:r>
+      <w:r>
+        <w:t xml:space="preserve"> à la liste de contraintes suivante.</w:t>
+      </w:r>
+    </w:p>
+    <w:p>
+      <w:pPr>
+        <w:pStyle w:val="Caption"/>
+        <w:keepNext/>
+        <w:jc w:val="center"/>
+      </w:pPr>
+      <w:r>
+        <w:t xml:space="preserve">Table </w:t>
+      </w:r>
+      <w:fldSimple w:instr=" SEQ Table \* ARABIC ">
+        <w:r>
+          <w:rPr>
+            <w:noProof/>
+          </w:rPr>
+          <w:t>1</w:t>
+        </w:r>
+      </w:fldSimple>
+      <w:r>
+        <w:t xml:space="preserve"> - Lise de contraintes</w:t>
+      </w:r>
+    </w:p>
+    <w:tbl>
+      <w:tblPr>
+        <w:tblStyle w:val="TableGrid"/>
+        <w:tblW w:w="0" w:type="auto"/>
+        <w:jc w:val="center"/>
+        <w:tblLook w:val="04A0"/>
+      </w:tblPr>
+      <w:tblGrid>
+        <w:gridCol w:w="7479"/>
+      </w:tblGrid>
+      <w:tr>
+        <w:trPr>
+          <w:jc w:val="center"/>
+        </w:trPr>
+        <w:tc>
+          <w:tcPr>
+            <w:tcW w:w="7479" w:type="dxa"/>
+          </w:tcPr>
+          <w:p>
+            <w:r>
+              <w:t>Utilisation de manette de jeux récente</w:t>
+            </w:r>
+          </w:p>
+        </w:tc>
+      </w:tr>
+      <w:tr>
+        <w:trPr>
+          <w:jc w:val="center"/>
+        </w:trPr>
+        <w:tc>
+          <w:tcPr>
+            <w:tcW w:w="7479" w:type="dxa"/>
+          </w:tcPr>
+          <w:p>
+            <w:r>
+              <w:t>Capacité plus grande ou égale au Super Nintendo</w:t>
+            </w:r>
+          </w:p>
+        </w:tc>
+      </w:tr>
+      <w:tr>
+        <w:trPr>
+          <w:jc w:val="center"/>
+        </w:trPr>
+        <w:tc>
+          <w:tcPr>
+            <w:tcW w:w="7479" w:type="dxa"/>
+          </w:tcPr>
+          <w:p>
+            <w:r>
+              <w:t>Utilisation d’un moteur de jeux 2D pour les jeux de type « </w:t>
+            </w:r>
+            <w:proofErr w:type="spellStart"/>
+            <w:r>
+              <w:t>side</w:t>
+            </w:r>
+            <w:proofErr w:type="spellEnd"/>
+            <w:r>
+              <w:t xml:space="preserve"> scroller »</w:t>
+            </w:r>
+          </w:p>
+        </w:tc>
+      </w:tr>
+      <w:tr>
+        <w:trPr>
+          <w:jc w:val="center"/>
+        </w:trPr>
+        <w:tc>
+          <w:tcPr>
+            <w:tcW w:w="7479" w:type="dxa"/>
+          </w:tcPr>
+          <w:p>
+            <w:r>
+              <w:t>Coût de production plus petit ou égale à 50$</w:t>
+            </w:r>
+          </w:p>
+        </w:tc>
+      </w:tr>
+    </w:tbl>
+    <w:p/>
+    <w:p>
+      <w:r>
+        <w:t>L</w:t>
+      </w:r>
+      <w:r>
+        <w:t>a contrainte la plus importante est le coût de réalisation du prototype matériel. Ce dernier ne devrait, idéalement, pas dépasser 50$. Il faudra donc être minutieux dans le choix des composants utilisés, sans trop influenc</w:t>
       </w:r>
       <w:r>
         <w:t>er la qualité du produit final.</w:t>
@@ -4385,7 +4510,11 @@
         <w:t xml:space="preserve"> </w:t>
       </w:r>
       <w:r>
-        <w:t>De plus, comme nous voulons produire du code facilement réutilisable, nous nous limiterons aux langages de programmation orientés objet. Ce langage devra aussi être assez populaire afin de simplifier l’apprentissage.</w:t>
+        <w:t xml:space="preserve">De plus, comme nous voulons produire du code </w:t>
+      </w:r>
+      <w:r>
+        <w:lastRenderedPageBreak/>
+        <w:t>facilement réutilisable, nous nous limiterons aux langages de programmation orientés objet. Ce langage devra aussi être assez populaire afin de simplifier l’apprentissage.</w:t>
       </w:r>
     </w:p>
     <w:p/>
@@ -4394,9 +4523,709 @@
         <w:pStyle w:val="Heading2"/>
       </w:pPr>
       <w:r>
+        <w:t>Calculs préliminaires</w:t>
+      </w:r>
+    </w:p>
+    <w:p>
+      <w:r>
+        <w:t xml:space="preserve">Suite aux barèmes établies dans la section précédente, nous devons faire quelque calcule pour avoir une meilleur idée de la taille des composent requis. </w:t>
+      </w:r>
+    </w:p>
+    <w:p/>
+    <w:p>
+      <w:r>
+        <w:t>Pour ce faire, nous devons dès maintenant</w:t>
+      </w:r>
+      <w:r>
+        <w:t xml:space="preserve"> préciser ce que nous voulons dire exactement par capacité supérieur ou égale au Super Nintendo. Premièrement, cette console possède les caractéristiques suivantes.</w:t>
+      </w:r>
+    </w:p>
+    <w:p>
+      <w:pPr>
+        <w:pStyle w:val="Caption"/>
+        <w:keepNext/>
+        <w:jc w:val="center"/>
+      </w:pPr>
+      <w:r>
+        <w:t xml:space="preserve">Table </w:t>
+      </w:r>
+      <w:fldSimple w:instr=" SEQ Table \* ARABIC ">
+        <w:r>
+          <w:rPr>
+            <w:noProof/>
+          </w:rPr>
+          <w:t>2</w:t>
+        </w:r>
+      </w:fldSimple>
+      <w:r>
+        <w:t xml:space="preserve"> - Caractéristique du Super Nintendo</w:t>
+      </w:r>
+    </w:p>
+    <w:tbl>
+      <w:tblPr>
+        <w:tblStyle w:val="TableGrid"/>
+        <w:tblW w:w="0" w:type="auto"/>
+        <w:tblLook w:val="04A0"/>
+      </w:tblPr>
+      <w:tblGrid>
+        <w:gridCol w:w="4614"/>
+        <w:gridCol w:w="4602"/>
+      </w:tblGrid>
+      <w:tr>
+        <w:tc>
+          <w:tcPr>
+            <w:tcW w:w="4614" w:type="dxa"/>
+          </w:tcPr>
+          <w:p>
+            <w:pPr>
+              <w:jc w:val="left"/>
+            </w:pPr>
+            <w:r>
+              <w:t>Caractéristiques</w:t>
+            </w:r>
+          </w:p>
+        </w:tc>
+        <w:tc>
+          <w:tcPr>
+            <w:tcW w:w="4602" w:type="dxa"/>
+          </w:tcPr>
+          <w:p>
+            <w:pPr>
+              <w:jc w:val="left"/>
+            </w:pPr>
+            <w:r>
+              <w:t>Valeurs</w:t>
+            </w:r>
+          </w:p>
+        </w:tc>
+      </w:tr>
+      <w:tr>
+        <w:tc>
+          <w:tcPr>
+            <w:tcW w:w="4614" w:type="dxa"/>
+          </w:tcPr>
+          <w:p>
+            <w:pPr>
+              <w:jc w:val="left"/>
+            </w:pPr>
+            <w:r>
+              <w:t>Architecture</w:t>
+            </w:r>
+          </w:p>
+        </w:tc>
+        <w:tc>
+          <w:tcPr>
+            <w:tcW w:w="4602" w:type="dxa"/>
+          </w:tcPr>
+          <w:p>
+            <w:pPr>
+              <w:jc w:val="left"/>
+            </w:pPr>
+            <w:r>
+              <w:t>16 bits</w:t>
+            </w:r>
+          </w:p>
+        </w:tc>
+      </w:tr>
+      <w:tr>
+        <w:tc>
+          <w:tcPr>
+            <w:tcW w:w="4614" w:type="dxa"/>
+          </w:tcPr>
+          <w:p>
+            <w:pPr>
+              <w:jc w:val="left"/>
+            </w:pPr>
+            <w:r>
+              <w:t>Fréquence</w:t>
+            </w:r>
+          </w:p>
+        </w:tc>
+        <w:tc>
+          <w:tcPr>
+            <w:tcW w:w="4602" w:type="dxa"/>
+          </w:tcPr>
+          <w:p>
+            <w:pPr>
+              <w:jc w:val="left"/>
+            </w:pPr>
+            <w:r>
+              <w:t>3.58 Mhz (valeur effective max)</w:t>
+            </w:r>
+          </w:p>
+        </w:tc>
+      </w:tr>
+      <w:tr>
+        <w:tc>
+          <w:tcPr>
+            <w:tcW w:w="4614" w:type="dxa"/>
+          </w:tcPr>
+          <w:p>
+            <w:pPr>
+              <w:jc w:val="left"/>
+            </w:pPr>
+            <w:r>
+              <w:t>Résolution</w:t>
+            </w:r>
+          </w:p>
+        </w:tc>
+        <w:tc>
+          <w:tcPr>
+            <w:tcW w:w="4602" w:type="dxa"/>
+          </w:tcPr>
+          <w:p>
+            <w:pPr>
+              <w:jc w:val="left"/>
+            </w:pPr>
+            <w:r>
+              <w:t>256x224 (plus utilisé)</w:t>
+            </w:r>
+          </w:p>
+        </w:tc>
+      </w:tr>
+      <w:tr>
+        <w:tc>
+          <w:tcPr>
+            <w:tcW w:w="4614" w:type="dxa"/>
+          </w:tcPr>
+          <w:p>
+            <w:pPr>
+              <w:jc w:val="left"/>
+            </w:pPr>
+            <w:r>
+              <w:t>Couleurs</w:t>
+            </w:r>
+          </w:p>
+        </w:tc>
+        <w:tc>
+          <w:tcPr>
+            <w:tcW w:w="4602" w:type="dxa"/>
+          </w:tcPr>
+          <w:p>
+            <w:pPr>
+              <w:jc w:val="left"/>
+            </w:pPr>
+            <w:r>
+              <w:t>16 bits</w:t>
+            </w:r>
+          </w:p>
+        </w:tc>
+      </w:tr>
+      <w:tr>
+        <w:tc>
+          <w:tcPr>
+            <w:tcW w:w="4614" w:type="dxa"/>
+          </w:tcPr>
+          <w:p>
+            <w:pPr>
+              <w:jc w:val="left"/>
+            </w:pPr>
+            <w:r>
+              <w:t>Image par seconde</w:t>
+            </w:r>
+          </w:p>
+        </w:tc>
+        <w:tc>
+          <w:tcPr>
+            <w:tcW w:w="4602" w:type="dxa"/>
+          </w:tcPr>
+          <w:p>
+            <w:pPr>
+              <w:jc w:val="left"/>
+            </w:pPr>
+            <w:r>
+              <w:t>10 (valeur moyenne)</w:t>
+            </w:r>
+          </w:p>
+        </w:tc>
+      </w:tr>
+      <w:tr>
+        <w:tc>
+          <w:tcPr>
+            <w:tcW w:w="4614" w:type="dxa"/>
+          </w:tcPr>
+          <w:p>
+            <w:pPr>
+              <w:jc w:val="left"/>
+            </w:pPr>
+            <w:r>
+              <w:t>Espace pour le jeu</w:t>
+            </w:r>
+          </w:p>
+        </w:tc>
+        <w:tc>
+          <w:tcPr>
+            <w:tcW w:w="4602" w:type="dxa"/>
+          </w:tcPr>
+          <w:p>
+            <w:pPr>
+              <w:jc w:val="left"/>
+            </w:pPr>
+            <w:r>
+              <w:t>6 MB (max)</w:t>
+            </w:r>
+          </w:p>
+        </w:tc>
+      </w:tr>
+      <w:tr>
+        <w:tc>
+          <w:tcPr>
+            <w:tcW w:w="4614" w:type="dxa"/>
+          </w:tcPr>
+          <w:p>
+            <w:pPr>
+              <w:jc w:val="left"/>
+            </w:pPr>
+            <w:r>
+              <w:t>Nombre de couches d’affichage</w:t>
+            </w:r>
+          </w:p>
+        </w:tc>
+        <w:tc>
+          <w:tcPr>
+            <w:tcW w:w="4602" w:type="dxa"/>
+          </w:tcPr>
+          <w:p>
+            <w:pPr>
+              <w:jc w:val="left"/>
+            </w:pPr>
+            <w:r>
+              <w:t>2-3</w:t>
+            </w:r>
+          </w:p>
+        </w:tc>
+      </w:tr>
+    </w:tbl>
+    <w:p>
+      <w:pPr>
+        <w:jc w:val="center"/>
+      </w:pPr>
+    </w:p>
+    <w:p>
+      <w:r>
+        <w:t>À partir de ces valeurs, nous avons fait une série de choix qui seraient des valeurs acceptables pour notre console.</w:t>
+      </w:r>
+    </w:p>
+    <w:p>
+      <w:pPr>
+        <w:pStyle w:val="Caption"/>
+        <w:keepNext/>
+        <w:jc w:val="center"/>
+      </w:pPr>
+      <w:r>
+        <w:t xml:space="preserve">Table </w:t>
+      </w:r>
+      <w:fldSimple w:instr=" SEQ Table \* ARABIC ">
+        <w:r>
+          <w:rPr>
+            <w:noProof/>
+          </w:rPr>
+          <w:t>3</w:t>
+        </w:r>
+      </w:fldSimple>
+      <w:r>
+        <w:t xml:space="preserve"> - Caractéristique de la console du projet</w:t>
+      </w:r>
+    </w:p>
+    <w:tbl>
+      <w:tblPr>
+        <w:tblStyle w:val="TableGrid"/>
+        <w:tblW w:w="0" w:type="auto"/>
+        <w:jc w:val="center"/>
+        <w:tblLook w:val="04A0"/>
+      </w:tblPr>
+      <w:tblGrid>
+        <w:gridCol w:w="4617"/>
+        <w:gridCol w:w="4599"/>
+      </w:tblGrid>
+      <w:tr>
+        <w:trPr>
+          <w:jc w:val="center"/>
+        </w:trPr>
+        <w:tc>
+          <w:tcPr>
+            <w:tcW w:w="4617" w:type="dxa"/>
+          </w:tcPr>
+          <w:p>
+            <w:pPr>
+              <w:jc w:val="left"/>
+            </w:pPr>
+            <w:r>
+              <w:t>Caractéristiques</w:t>
+            </w:r>
+          </w:p>
+        </w:tc>
+        <w:tc>
+          <w:tcPr>
+            <w:tcW w:w="4599" w:type="dxa"/>
+          </w:tcPr>
+          <w:p>
+            <w:pPr>
+              <w:jc w:val="left"/>
+            </w:pPr>
+            <w:r>
+              <w:t>Valeurs</w:t>
+            </w:r>
+          </w:p>
+        </w:tc>
+      </w:tr>
+      <w:tr>
+        <w:trPr>
+          <w:jc w:val="center"/>
+        </w:trPr>
+        <w:tc>
+          <w:tcPr>
+            <w:tcW w:w="4617" w:type="dxa"/>
+          </w:tcPr>
+          <w:p>
+            <w:r>
+              <w:t>Architecture</w:t>
+            </w:r>
+          </w:p>
+        </w:tc>
+        <w:tc>
+          <w:tcPr>
+            <w:tcW w:w="4599" w:type="dxa"/>
+          </w:tcPr>
+          <w:p>
+            <w:r>
+              <w:t>32 bits</w:t>
+            </w:r>
+          </w:p>
+        </w:tc>
+      </w:tr>
+      <w:tr>
+        <w:trPr>
+          <w:jc w:val="center"/>
+        </w:trPr>
+        <w:tc>
+          <w:tcPr>
+            <w:tcW w:w="4617" w:type="dxa"/>
+          </w:tcPr>
+          <w:p>
+            <w:r>
+              <w:t xml:space="preserve">Résolution </w:t>
+            </w:r>
+          </w:p>
+        </w:tc>
+        <w:tc>
+          <w:tcPr>
+            <w:tcW w:w="4599" w:type="dxa"/>
+          </w:tcPr>
+          <w:p>
+            <w:r>
+              <w:t>480x272</w:t>
+            </w:r>
+          </w:p>
+        </w:tc>
+      </w:tr>
+      <w:tr>
+        <w:trPr>
+          <w:jc w:val="center"/>
+        </w:trPr>
+        <w:tc>
+          <w:tcPr>
+            <w:tcW w:w="4617" w:type="dxa"/>
+          </w:tcPr>
+          <w:p>
+            <w:r>
+              <w:t>Couleurs</w:t>
+            </w:r>
+          </w:p>
+        </w:tc>
+        <w:tc>
+          <w:tcPr>
+            <w:tcW w:w="4599" w:type="dxa"/>
+          </w:tcPr>
+          <w:p>
+            <w:r>
+              <w:t>24 bits</w:t>
+            </w:r>
+          </w:p>
+        </w:tc>
+      </w:tr>
+      <w:tr>
+        <w:trPr>
+          <w:jc w:val="center"/>
+        </w:trPr>
+        <w:tc>
+          <w:tcPr>
+            <w:tcW w:w="4617" w:type="dxa"/>
+          </w:tcPr>
+          <w:p>
+            <w:r>
+              <w:t>Image par seconde</w:t>
+            </w:r>
+          </w:p>
+        </w:tc>
+        <w:tc>
+          <w:tcPr>
+            <w:tcW w:w="4599" w:type="dxa"/>
+          </w:tcPr>
+          <w:p>
+            <w:r>
+              <w:t>10</w:t>
+            </w:r>
+          </w:p>
+        </w:tc>
+      </w:tr>
+      <w:tr>
+        <w:trPr>
+          <w:jc w:val="center"/>
+        </w:trPr>
+        <w:tc>
+          <w:tcPr>
+            <w:tcW w:w="4617" w:type="dxa"/>
+          </w:tcPr>
+          <w:p>
+            <w:r>
+              <w:lastRenderedPageBreak/>
+              <w:t>Nombre de couches d’affichage</w:t>
+            </w:r>
+          </w:p>
+        </w:tc>
+        <w:tc>
+          <w:tcPr>
+            <w:tcW w:w="4599" w:type="dxa"/>
+          </w:tcPr>
+          <w:p>
+            <w:r>
+              <w:t>2</w:t>
+            </w:r>
+          </w:p>
+        </w:tc>
+      </w:tr>
+    </w:tbl>
+    <w:p/>
+    <w:p>
+      <w:r>
+        <w:t>Nous faisons ces choix pour plusieurs raisons. Premièrement, les architectures 32 bits sont très populaires de nos jours. Deuxièmement, les images de 24 bits par pixel sont un format très répandu et 10 images par seconde, en moyenne, est un taux de rafraichissement encore utilisé aujourd’hui et assez facile à atteindre. Nous nous limiterons à deux couches d’affichage, car la plupart des jeux n’utilisent que 2 couches. Pour finir, la résolution choisie est un bon compromis entre la haute résolution et la résolution du Super Nintendo. C’est cette résolution qui est normalement utilisée pour les écrans 4.3 pouces, très populaire chez les consoles portables.</w:t>
+      </w:r>
+    </w:p>
+    <w:p/>
+    <w:p>
+      <w:r>
+        <w:t>Avec ces informations, nous pouvons estimer la puissance de calcul du processeur dont nous aurons besoin.</w:t>
+      </w:r>
+    </w:p>
+    <w:p/>
+    <w:p>
+      <w:pPr>
+        <w:rPr>
+          <w:position w:val="-54"/>
+        </w:rPr>
+      </w:pPr>
+      <w:r>
+        <w:rPr>
+          <w:position w:val="-54"/>
+        </w:rPr>
+        <w:object w:dxaOrig="4920" w:dyaOrig="1200">
+          <v:shapetype id="_x0000_t75" coordsize="21600,21600" o:spt="75" o:preferrelative="t" path="m@4@5l@4@11@9@11@9@5xe" filled="f" stroked="f">
+            <v:stroke joinstyle="miter"/>
+            <v:formulas>
+              <v:f eqn="if lineDrawn pixelLineWidth 0"/>
+              <v:f eqn="sum @0 1 0"/>
+              <v:f eqn="sum 0 0 @1"/>
+              <v:f eqn="prod @2 1 2"/>
+              <v:f eqn="prod @3 21600 pixelWidth"/>
+              <v:f eqn="prod @3 21600 pixelHeight"/>
+              <v:f eqn="sum @0 0 1"/>
+              <v:f eqn="prod @6 1 2"/>
+              <v:f eqn="prod @7 21600 pixelWidth"/>
+              <v:f eqn="sum @8 21600 0"/>
+              <v:f eqn="prod @7 21600 pixelHeight"/>
+              <v:f eqn="sum @10 21600 0"/>
+            </v:formulas>
+            <v:path o:extrusionok="f" gradientshapeok="t" o:connecttype="rect"/>
+            <o:lock v:ext="edit" aspectratio="t"/>
+          </v:shapetype>
+          <v:shape id="_x0000_i1026" type="#_x0000_t75" style="width:246pt;height:60pt" o:ole="">
+            <v:imagedata r:id="rId23" o:title=""/>
+          </v:shape>
+          <o:OLEObject Type="Embed" ProgID="Equation.DSMT4" ShapeID="_x0000_i1026" DrawAspect="Content" ObjectID="_1342176371" r:id="rId24"/>
+        </w:object>
+      </w:r>
+    </w:p>
+    <w:p/>
+    <w:p>
+      <w:r>
+        <w:t xml:space="preserve">Le processeur devra donc être capable de faire en moyenne 2.6 millions de transferts par seconde pour l’affichage. Ceci peut être assez contraignant, </w:t>
+      </w:r>
+      <w:r>
+        <w:t>mais il sera toujours possible de faire des choix matériels afin d’alléger la tâche comme avec l’utilisation de canaux DMA.</w:t>
+      </w:r>
+    </w:p>
+    <w:p/>
+    <w:p>
+      <w:r>
+        <w:t xml:space="preserve">D’autre calcules sont nécessaires notamment au niveau de la taille de la mémoire requise. </w:t>
+      </w:r>
+      <w:r>
+        <w:t>La mémoire contiendra le code du noyau ainsi que celui du moteur de jeux et du jeu. Elle contiendra aussi les images et le son. Compte tenue que le code ne devrait pas occuper plus de 200 KB, nous pouvons considérer l’espace utilisé par le code négligeable par rapport aux images et aux sons.</w:t>
+      </w:r>
+    </w:p>
+    <w:p/>
+    <w:p>
+      <w:r>
+        <w:t xml:space="preserve">À ce stade nous ne savons pas quel type de fichier nous allons </w:t>
+      </w:r>
+      <w:r>
+        <w:t>utiliser</w:t>
+      </w:r>
+      <w:r>
+        <w:t xml:space="preserve"> mais prenons le pire cas en considérant des formats non compressés. </w:t>
+      </w:r>
+    </w:p>
+    <w:p>
+      <w:r>
+        <w:lastRenderedPageBreak/>
+        <w:t>Pour les images nous voulons 24 bits couleur, une résolution de 480x272 et deux couches d’affichage. Prenons tout de même 32 bits par couleur car il est plus facile de faire 1 transfert de 32 bits que 3 transferts de 8 bits ou 1 transfert de 16 bits et un de 8 bits.</w:t>
+      </w:r>
+    </w:p>
+    <w:p/>
+    <w:p>
+      <w:r>
+        <w:rPr>
+          <w:position w:val="-30"/>
+        </w:rPr>
+        <w:object w:dxaOrig="7320" w:dyaOrig="680">
+          <v:shape id="_x0000_i1037" type="#_x0000_t75" style="width:366pt;height:33.75pt" o:ole="">
+            <v:imagedata r:id="rId25" o:title=""/>
+          </v:shape>
+          <o:OLEObject Type="Embed" ProgID="Equation.DSMT4" ShapeID="_x0000_i1037" DrawAspect="Content" ObjectID="_1342176372" r:id="rId26"/>
+        </w:object>
+      </w:r>
+    </w:p>
+    <w:p>
+      <w:r>
+        <w:t>Bien sûr ceci n’est qu’une approximation et en réalité nou</w:t>
+      </w:r>
+      <w:r>
+        <w:t>s utiliserons probablement plus. Pour plus de sureté, mettons nous une marge de 50%. Ceci nous donne 2 Méga-octets utilisé pour les images.</w:t>
+      </w:r>
+      <w:r>
+        <w:t xml:space="preserve"> Notez que nous n’avons pas calculé la taille de l’entête du fichier ici mais ceci est négligeable.</w:t>
+      </w:r>
+    </w:p>
+    <w:p/>
+    <w:p>
+      <w:r>
+        <w:t xml:space="preserve">Pour </w:t>
+      </w:r>
+      <w:r>
+        <w:t>rester</w:t>
+      </w:r>
+      <w:r>
+        <w:t xml:space="preserve"> dans l’affichage, nous aurons aussi besoins de mémoire pour le contrôleur LCD. Le calcules est pratiquement le même que le précédant. Cependant ici ce qui nous intéresse c’est le nombre de tampons d’affichage et non le nombre de couche. L’utilisation de 2 tampons est standard et fonctionnera très bien pour notre application.</w:t>
+      </w:r>
+    </w:p>
+    <w:p/>
+    <w:p>
+      <w:r>
+        <w:rPr>
+          <w:position w:val="-30"/>
+        </w:rPr>
+        <w:object w:dxaOrig="7460" w:dyaOrig="680">
+          <v:shape id="_x0000_i1040" type="#_x0000_t75" style="width:372.75pt;height:33.75pt" o:ole="">
+            <v:imagedata r:id="rId27" o:title=""/>
+          </v:shape>
+          <o:OLEObject Type="Embed" ProgID="Equation.DSMT4" ShapeID="_x0000_i1040" DrawAspect="Content" ObjectID="_1342176373" r:id="rId28"/>
+        </w:object>
+      </w:r>
+    </w:p>
+    <w:p>
+      <w:r>
+        <w:t>Ici cette utilisation est fixe donc nous n’avons pas besoin de marge de sécurité. Tant que la résolution reste 480x272, la mémoire utilisé par le contrôleur LCD est exactement celle calculé.</w:t>
+      </w:r>
+    </w:p>
+    <w:p/>
+    <w:p>
+      <w:r>
+        <w:t xml:space="preserve">Du coté de l’audio maintenant, </w:t>
+      </w:r>
+      <w:r>
+        <w:t xml:space="preserve">considérons le standard </w:t>
+      </w:r>
+      <w:proofErr w:type="spellStart"/>
+      <w:r>
+        <w:t>Wave</w:t>
+      </w:r>
+      <w:proofErr w:type="spellEnd"/>
+      <w:r>
+        <w:t xml:space="preserve"> 16 bits par échantillons, 44.1 kilo-échantillons par secondes. Le Super Nintendo qui est notre console de référence utilisait 32 kHz et ceci sera probablement assez pour nos besoins mais prenons tout de même le pire cas. </w:t>
+      </w:r>
+      <w:r>
+        <w:t>Commençons</w:t>
+      </w:r>
+      <w:r>
+        <w:t xml:space="preserve"> par traiter un fichier de 3 minutes qui serait parfait pour une musique d’arrière plan.</w:t>
+      </w:r>
+    </w:p>
+    <w:p>
+      <w:r>
+        <w:rPr>
+          <w:position w:val="-48"/>
+        </w:rPr>
+        <w:object w:dxaOrig="8440" w:dyaOrig="1080">
+          <v:shape id="_x0000_i1047" type="#_x0000_t75" style="width:422.25pt;height:54pt" o:ole="">
+            <v:imagedata r:id="rId29" o:title=""/>
+          </v:shape>
+          <o:OLEObject Type="Embed" ProgID="Equation.DSMT4" ShapeID="_x0000_i1047" DrawAspect="Content" ObjectID="_1342176374" r:id="rId30"/>
+        </w:object>
+      </w:r>
+    </w:p>
+    <w:p>
+      <w:r>
+        <w:lastRenderedPageBreak/>
+        <w:t xml:space="preserve">Comme nous le voyons, la musique non compressé occupe rapidement beaucoup d’espace. De plus, nous aurons aussi des effets </w:t>
+      </w:r>
+      <w:r>
+        <w:t>sonores</w:t>
+      </w:r>
+      <w:r>
+        <w:t xml:space="preserve"> mais ceux-ci serait probablement d’une duré de quelque milliseconde à une seconde et donc beaucoup plus petit. Comme nous pouvons utiliser un type de fichier sonore de moins longue duré en augmentant la fréquence de répétition et/ou diminuer la qualité, nous avons tout de même beaucoup de </w:t>
+      </w:r>
+      <w:r>
+        <w:t>façon</w:t>
+      </w:r>
+      <w:r>
+        <w:t xml:space="preserve"> de réduire la taille utilisé par l’audio. Nous </w:t>
+      </w:r>
+      <w:r>
+        <w:t>pouvons donc considérer le 15 Mo</w:t>
+      </w:r>
+      <w:r>
+        <w:t xml:space="preserve"> comme </w:t>
+      </w:r>
+      <w:r>
+        <w:t>le</w:t>
+      </w:r>
+      <w:r>
+        <w:t xml:space="preserve"> maximum sans </w:t>
+      </w:r>
+      <w:r>
+        <w:t>utiliser</w:t>
+      </w:r>
+      <w:r>
+        <w:t xml:space="preserve"> de marge de sécurité.</w:t>
+      </w:r>
+    </w:p>
+    <w:p/>
+    <w:p>
+      <w:r>
+        <w:t>À la lumière de ces calcules, la mémoire devrait être d’une taille de 17 Mo</w:t>
+      </w:r>
+    </w:p>
+    <w:p/>
+    <w:p>
+      <w:pPr>
+        <w:pStyle w:val="Heading2"/>
+      </w:pPr>
+      <w:r>
         <w:t>Définition des barèmes menant à la prise de décision</w:t>
       </w:r>
     </w:p>
+    <w:p/>
     <w:p>
       <w:r>
         <w:t xml:space="preserve">Du côté matériel, </w:t>
@@ -4459,7 +5288,6 @@
         <w:t xml:space="preserve"> inclure la gestion interne des signaux vidéo. On voudra aussi qu’il puisse gérer un périphérique USB afin d’utiliser différents type de contrôleurs de jeux communs. </w:t>
       </w:r>
       <w:r>
-        <w:lastRenderedPageBreak/>
         <w:t>Finalement, il</w:t>
       </w:r>
       <w:r>
@@ -4558,6 +5386,7 @@
           </w:tcPr>
           <w:p>
             <w:r>
+              <w:lastRenderedPageBreak/>
               <w:t xml:space="preserve">Résolution </w:t>
             </w:r>
           </w:p>
@@ -4822,11 +5651,7 @@
     <w:p/>
     <w:p>
       <w:r>
-        <w:t xml:space="preserve">Nous faisons ces choix pour plusieurs raisons. Premièrement, les architectures 32 bits sont très populaires de nos jours. Deuxièmement, les images de 24 bits par pixel sont un format très répandu et 10 images par seconde, en moyenne, est un taux de rafraichissement encore utilisé aujourd’hui et assez facile à atteindre. Nous nous limiterons à deux couches d’affichage, car la plupart des jeux n’utilisent que 2 couches. Pour finir, la résolution choisie </w:t>
-      </w:r>
-      <w:r>
-        <w:lastRenderedPageBreak/>
-        <w:t>est un bon compromis entre la haute résolution et la résolution du Super Nintendo. C’est cette résolution qui est normalement utilisée pour les écrans 4.3 pouces, très populaire chez les consoles portables.</w:t>
+        <w:t>Nous faisons ces choix pour plusieurs raisons. Premièrement, les architectures 32 bits sont très populaires de nos jours. Deuxièmement, les images de 24 bits par pixel sont un format très répandu et 10 images par seconde, en moyenne, est un taux de rafraichissement encore utilisé aujourd’hui et assez facile à atteindre. Nous nous limiterons à deux couches d’affichage, car la plupart des jeux n’utilisent que 2 couches. Pour finir, la résolution choisie est un bon compromis entre la haute résolution et la résolution du Super Nintendo. C’est cette résolution qui est normalement utilisée pour les écrans 4.3 pouces, très populaire chez les consoles portables.</w:t>
       </w:r>
     </w:p>
     <w:p/>
@@ -4847,29 +5672,10 @@
           <w:position w:val="-54"/>
         </w:rPr>
         <w:object w:dxaOrig="4920" w:dyaOrig="1200">
-          <v:shapetype id="_x0000_t75" coordsize="21600,21600" o:spt="75" o:preferrelative="t" path="m@4@5l@4@11@9@11@9@5xe" filled="f" stroked="f">
-            <v:stroke joinstyle="miter"/>
-            <v:formulas>
-              <v:f eqn="if lineDrawn pixelLineWidth 0"/>
-              <v:f eqn="sum @0 1 0"/>
-              <v:f eqn="sum 0 0 @1"/>
-              <v:f eqn="prod @2 1 2"/>
-              <v:f eqn="prod @3 21600 pixelWidth"/>
-              <v:f eqn="prod @3 21600 pixelHeight"/>
-              <v:f eqn="sum @0 0 1"/>
-              <v:f eqn="prod @6 1 2"/>
-              <v:f eqn="prod @7 21600 pixelWidth"/>
-              <v:f eqn="sum @8 21600 0"/>
-              <v:f eqn="prod @7 21600 pixelHeight"/>
-              <v:f eqn="sum @10 21600 0"/>
-            </v:formulas>
-            <v:path o:extrusionok="f" gradientshapeok="t" o:connecttype="rect"/>
-            <o:lock v:ext="edit" aspectratio="t"/>
-          </v:shapetype>
           <v:shape id="_x0000_i1025" type="#_x0000_t75" style="width:246pt;height:60pt" o:ole="">
             <v:imagedata r:id="rId23" o:title=""/>
           </v:shape>
-          <o:OLEObject Type="Embed" ProgID="Equation.DSMT4" ShapeID="_x0000_i1025" DrawAspect="Content" ObjectID="_1342166843" r:id="rId24"/>
+          <o:OLEObject Type="Embed" ProgID="Equation.DSMT4" ShapeID="_x0000_i1025" DrawAspect="Content" ObjectID="_1342176375" r:id="rId31"/>
         </w:object>
       </w:r>
     </w:p>
@@ -4948,76 +5754,79 @@
     <w:p/>
     <w:p>
       <w:r>
+        <w:t xml:space="preserve">Pour ce qui est de la sortie du signal vidéo de la console le choix </w:t>
+      </w:r>
+      <w:r>
+        <w:t>se fait principalement</w:t>
+      </w:r>
+      <w:r>
+        <w:t xml:space="preserve"> entre les type de connections standards retrouvées sur les écrans </w:t>
+      </w:r>
+      <w:r>
+        <w:t>modernes</w:t>
+      </w:r>
+      <w:r>
+        <w:t>. Ici</w:t>
+      </w:r>
+      <w:r>
+        <w:t>,</w:t>
+      </w:r>
+      <w:r>
+        <w:t xml:space="preserve"> on parle de</w:t>
+      </w:r>
+      <w:r>
+        <w:t>s</w:t>
+      </w:r>
+      <w:r>
+        <w:t xml:space="preserve"> connections de type S-Vidéo, VGA ou </w:t>
+      </w:r>
+      <w:r>
+        <w:t xml:space="preserve">composite. </w:t>
+      </w:r>
+    </w:p>
+    <w:p/>
+    <w:p>
+      <w:pPr>
+        <w:pStyle w:val="Heading2"/>
+      </w:pPr>
+      <w:r>
+        <w:t>Évaluation des solutions possibles</w:t>
+      </w:r>
+    </w:p>
+    <w:p>
+      <w:r>
+        <w:t>Pour</w:t>
+      </w:r>
+      <w:r>
+        <w:t xml:space="preserve"> </w:t>
+      </w:r>
+      <w:r>
+        <w:t xml:space="preserve">microcontrôleur, nous </w:t>
+      </w:r>
+      <w:r>
+        <w:t>avons</w:t>
+      </w:r>
+      <w:r>
+        <w:t xml:space="preserve"> plusieurs options disponibles. </w:t>
+      </w:r>
+      <w:r>
+        <w:t xml:space="preserve">Pour faciliter le choix nous </w:t>
+      </w:r>
+      <w:r>
+        <w:t>avons commencé avec</w:t>
+      </w:r>
+      <w:r>
+        <w:t xml:space="preserve"> comme référence, le microcontrôleur LPC2478 de la compagnie NXP. Ce composant est utilisé sur la plaquette de développement BLUESCREEN SUN7 de ThaiEasyElec. Le développement logiciel étant fait sur ce microcontrôleur, il n</w:t>
+      </w:r>
+      <w:r>
+        <w:t>ous est donc</w:t>
+      </w:r>
+      <w:r>
+        <w:t xml:space="preserve"> </w:t>
+      </w:r>
+      <w:r>
         <w:lastRenderedPageBreak/>
-        <w:t xml:space="preserve">Pour ce qui est de la sortie du signal vidéo de la console le choix </w:t>
-      </w:r>
-      <w:r>
-        <w:t>se fait principalement</w:t>
-      </w:r>
-      <w:r>
-        <w:t xml:space="preserve"> entre les type de connections standards retrouvées sur les écrans </w:t>
-      </w:r>
-      <w:r>
-        <w:t>modernes</w:t>
-      </w:r>
-      <w:r>
-        <w:t>. Ici</w:t>
-      </w:r>
-      <w:r>
-        <w:t>,</w:t>
-      </w:r>
-      <w:r>
-        <w:t xml:space="preserve"> on parle de</w:t>
-      </w:r>
-      <w:r>
-        <w:t>s</w:t>
-      </w:r>
-      <w:r>
-        <w:t xml:space="preserve"> connections de type S-Vidéo, VGA ou </w:t>
-      </w:r>
-      <w:r>
-        <w:t xml:space="preserve">composite. </w:t>
-      </w:r>
-    </w:p>
-    <w:p/>
-    <w:p>
-      <w:pPr>
-        <w:pStyle w:val="Heading2"/>
-      </w:pPr>
-      <w:r>
-        <w:t>Évaluation des solutions possibles</w:t>
-      </w:r>
-    </w:p>
-    <w:p>
-      <w:r>
-        <w:t>Pour</w:t>
-      </w:r>
-      <w:r>
-        <w:t xml:space="preserve"> </w:t>
-      </w:r>
-      <w:r>
-        <w:t xml:space="preserve">microcontrôleur, nous </w:t>
-      </w:r>
-      <w:r>
-        <w:t>avons</w:t>
-      </w:r>
-      <w:r>
-        <w:t xml:space="preserve"> plusieurs options disponibles. </w:t>
-      </w:r>
-      <w:r>
-        <w:t xml:space="preserve">Pour faciliter le choix nous </w:t>
-      </w:r>
-      <w:r>
-        <w:t>avons commencé avec</w:t>
-      </w:r>
-      <w:r>
-        <w:t xml:space="preserve"> comme référence, le microcontrôleur LPC2478 de la compagnie NXP. Ce composant est utilisé sur la plaquette de développement BLUESCREEN SUN7 de ThaiEasyElec. Le développement logiciel étant fait sur ce microcontrôleur, il n</w:t>
-      </w:r>
-      <w:r>
-        <w:t>ous est donc</w:t>
-      </w:r>
-      <w:r>
-        <w:t xml:space="preserve"> très avantageux de choisir celui-ci comme composant de calcul central de notre console </w:t>
+        <w:t xml:space="preserve">très avantageux de choisir celui-ci comme composant de calcul central de notre console </w:t>
       </w:r>
       <w:r>
         <w:rPr>
@@ -5148,471 +5957,6 @@
     <w:p>
       <w:r>
         <w:t>&lt;Texte&gt;</w:t>
-      </w:r>
-    </w:p>
-    <w:p>
-      <w:pPr>
-        <w:sectPr>
-          <w:headerReference w:type="default" r:id="rId25"/>
-          <w:pgSz w:w="12240" w:h="15840" w:code="1"/>
-          <w:pgMar w:top="2160" w:right="1080" w:bottom="1080" w:left="2160" w:header="1080" w:footer="1134" w:gutter="0"/>
-          <w:paperSrc w:first="15" w:other="15"/>
-          <w:cols w:space="708"/>
-          <w:titlePg/>
-          <w:docGrid w:linePitch="360"/>
-        </w:sectPr>
-      </w:pPr>
-    </w:p>
-    <w:p>
-      <w:pPr>
-        <w:pStyle w:val="Heading1"/>
-      </w:pPr>
-      <w:r>
-        <w:lastRenderedPageBreak/>
-        <w:br/>
-      </w:r>
-      <w:r>
-        <w:br/>
-      </w:r>
-      <w:r>
-        <w:br/>
-      </w:r>
-      <w:bookmarkStart w:id="13" w:name="_Toc185065396"/>
-      <w:r>
-        <w:t>architecture logiciel</w:t>
-      </w:r>
-      <w:bookmarkEnd w:id="13"/>
-    </w:p>
-    <w:p>
-      <w:pPr>
-        <w:pStyle w:val="Heading2"/>
-      </w:pPr>
-      <w:bookmarkStart w:id="14" w:name="_Toc185065397"/>
-      <w:r>
-        <w:t>&lt;Titre&gt;</w:t>
-      </w:r>
-      <w:bookmarkEnd w:id="14"/>
-    </w:p>
-    <w:p>
-      <w:r>
-        <w:t>&lt;Texte&gt;</w:t>
-      </w:r>
-    </w:p>
-    <w:p>
-      <w:pPr>
-        <w:sectPr>
-          <w:headerReference w:type="first" r:id="rId26"/>
-          <w:pgSz w:w="12240" w:h="15840" w:code="1"/>
-          <w:pgMar w:top="2160" w:right="1080" w:bottom="1080" w:left="2160" w:header="1080" w:footer="1134" w:gutter="0"/>
-          <w:paperSrc w:first="15" w:other="15"/>
-          <w:cols w:space="708"/>
-          <w:titlePg/>
-          <w:docGrid w:linePitch="360"/>
-        </w:sectPr>
-      </w:pPr>
-    </w:p>
-    <w:p>
-      <w:pPr>
-        <w:pStyle w:val="Heading1"/>
-      </w:pPr>
-      <w:r>
-        <w:lastRenderedPageBreak/>
-        <w:br/>
-      </w:r>
-      <w:r>
-        <w:br/>
-      </w:r>
-      <w:r>
-        <w:br/>
-      </w:r>
-      <w:bookmarkStart w:id="15" w:name="_Toc185065398"/>
-      <w:r>
-        <w:t>réalisation</w:t>
-      </w:r>
-      <w:bookmarkEnd w:id="15"/>
-      <w:r>
-        <w:t xml:space="preserve"> matériel</w:t>
-      </w:r>
-    </w:p>
-    <w:p>
-      <w:pPr>
-        <w:pStyle w:val="Heading2"/>
-      </w:pPr>
-      <w:bookmarkStart w:id="16" w:name="_Toc185065399"/>
-      <w:r>
-        <w:t>&lt;</w:t>
-      </w:r>
-      <w:r>
-        <w:t>T</w:t>
-      </w:r>
-      <w:r>
-        <w:t>itre&gt;</w:t>
-      </w:r>
-      <w:bookmarkEnd w:id="16"/>
-    </w:p>
-    <w:p>
-      <w:r>
-        <w:t>&lt;Texte&gt;</w:t>
-      </w:r>
-    </w:p>
-    <w:p>
-      <w:pPr>
-        <w:sectPr>
-          <w:pgSz w:w="12240" w:h="15840" w:code="1"/>
-          <w:pgMar w:top="2160" w:right="1080" w:bottom="1080" w:left="2160" w:header="1080" w:footer="1134" w:gutter="0"/>
-          <w:paperSrc w:first="15" w:other="15"/>
-          <w:cols w:space="708"/>
-          <w:titlePg/>
-          <w:docGrid w:linePitch="360"/>
-        </w:sectPr>
-      </w:pPr>
-    </w:p>
-    <w:p>
-      <w:pPr>
-        <w:pStyle w:val="Heading1"/>
-      </w:pPr>
-      <w:r>
-        <w:lastRenderedPageBreak/>
-        <w:br/>
-      </w:r>
-      <w:r>
-        <w:br/>
-      </w:r>
-      <w:r>
-        <w:br/>
-      </w:r>
-      <w:bookmarkStart w:id="17" w:name="_Toc185065400"/>
-      <w:r>
-        <w:t>Réalisation logiciel</w:t>
-      </w:r>
-      <w:bookmarkEnd w:id="17"/>
-    </w:p>
-    <w:p>
-      <w:pPr>
-        <w:pStyle w:val="Heading2"/>
-      </w:pPr>
-      <w:bookmarkStart w:id="18" w:name="_Toc185065401"/>
-      <w:r>
-        <w:t>&lt;Titre&gt;</w:t>
-      </w:r>
-      <w:bookmarkEnd w:id="18"/>
-    </w:p>
-    <w:p>
-      <w:r>
-        <w:t>&lt;Texte&gt;</w:t>
-      </w:r>
-    </w:p>
-    <w:p>
-      <w:pPr>
-        <w:sectPr>
-          <w:pgSz w:w="12240" w:h="15840" w:code="1"/>
-          <w:pgMar w:top="2160" w:right="1080" w:bottom="1080" w:left="2160" w:header="1080" w:footer="1134" w:gutter="0"/>
-          <w:paperSrc w:first="15" w:other="15"/>
-          <w:cols w:space="708"/>
-          <w:titlePg/>
-          <w:docGrid w:linePitch="360"/>
-        </w:sectPr>
-      </w:pPr>
-    </w:p>
-    <w:p>
-      <w:pPr>
-        <w:pStyle w:val="Heading1"/>
-      </w:pPr>
-      <w:r>
-        <w:lastRenderedPageBreak/>
-        <w:br/>
-      </w:r>
-      <w:r>
-        <w:br/>
-      </w:r>
-      <w:r>
-        <w:br/>
-      </w:r>
-      <w:bookmarkStart w:id="19" w:name="_Toc185065402"/>
-      <w:r>
-        <w:t>&lt;</w:t>
-      </w:r>
-      <w:r>
-        <w:t>t</w:t>
-      </w:r>
-      <w:r>
-        <w:t>itre</w:t>
-      </w:r>
-      <w:r>
-        <w:t>&gt;</w:t>
-      </w:r>
-      <w:bookmarkEnd w:id="19"/>
-    </w:p>
-    <w:p>
-      <w:pPr>
-        <w:pStyle w:val="Heading2"/>
-      </w:pPr>
-      <w:bookmarkStart w:id="20" w:name="_Toc185065403"/>
-      <w:r>
-        <w:t>&lt;Titre&gt;</w:t>
-      </w:r>
-      <w:bookmarkEnd w:id="20"/>
-    </w:p>
-    <w:p>
-      <w:r>
-        <w:t>&lt;Texte&gt;</w:t>
-      </w:r>
-    </w:p>
-    <w:p>
-      <w:pPr>
-        <w:sectPr>
-          <w:headerReference w:type="default" r:id="rId27"/>
-          <w:pgSz w:w="12240" w:h="15840" w:code="1"/>
-          <w:pgMar w:top="2160" w:right="1080" w:bottom="1080" w:left="2160" w:header="1080" w:footer="1134" w:gutter="0"/>
-          <w:paperSrc w:first="15" w:other="15"/>
-          <w:cols w:space="708"/>
-          <w:titlePg/>
-          <w:docGrid w:linePitch="360"/>
-        </w:sectPr>
-      </w:pPr>
-    </w:p>
-    <w:p>
-      <w:pPr>
-        <w:pStyle w:val="Heading1"/>
-      </w:pPr>
-      <w:r>
-        <w:lastRenderedPageBreak/>
-        <w:br/>
-      </w:r>
-      <w:r>
-        <w:br/>
-      </w:r>
-      <w:r>
-        <w:br/>
-      </w:r>
-      <w:bookmarkStart w:id="21" w:name="_Toc185065404"/>
-      <w:r>
-        <w:t>&lt;</w:t>
-      </w:r>
-      <w:r>
-        <w:t>titre</w:t>
-      </w:r>
-      <w:r>
-        <w:t>&gt;</w:t>
-      </w:r>
-      <w:bookmarkEnd w:id="21"/>
-    </w:p>
-    <w:p>
-      <w:pPr>
-        <w:pStyle w:val="Heading2"/>
-      </w:pPr>
-      <w:bookmarkStart w:id="22" w:name="_Toc185065405"/>
-      <w:r>
-        <w:t>&lt;Titre&gt;</w:t>
-      </w:r>
-      <w:bookmarkEnd w:id="22"/>
-    </w:p>
-    <w:p>
-      <w:r>
-        <w:t>&lt;Texte&gt;</w:t>
-      </w:r>
-    </w:p>
-    <w:p>
-      <w:pPr>
-        <w:sectPr>
-          <w:headerReference w:type="default" r:id="rId28"/>
-          <w:pgSz w:w="12240" w:h="15840" w:code="1"/>
-          <w:pgMar w:top="2160" w:right="1080" w:bottom="1080" w:left="2160" w:header="1080" w:footer="1134" w:gutter="0"/>
-          <w:paperSrc w:first="15" w:other="15"/>
-          <w:cols w:space="708"/>
-          <w:titlePg/>
-          <w:docGrid w:linePitch="360"/>
-        </w:sectPr>
-      </w:pPr>
-    </w:p>
-    <w:p>
-      <w:pPr>
-        <w:pStyle w:val="Heading1"/>
-      </w:pPr>
-      <w:r>
-        <w:lastRenderedPageBreak/>
-        <w:br/>
-      </w:r>
-      <w:r>
-        <w:br/>
-      </w:r>
-      <w:r>
-        <w:br/>
-      </w:r>
-      <w:bookmarkStart w:id="23" w:name="_Toc185065406"/>
-      <w:r>
-        <w:t>&lt;</w:t>
-      </w:r>
-      <w:r>
-        <w:t>titre</w:t>
-      </w:r>
-      <w:r>
-        <w:t>&gt;</w:t>
-      </w:r>
-      <w:bookmarkEnd w:id="23"/>
-    </w:p>
-    <w:p>
-      <w:pPr>
-        <w:pStyle w:val="Heading2"/>
-      </w:pPr>
-      <w:bookmarkStart w:id="24" w:name="_Toc185065407"/>
-      <w:r>
-        <w:t>&lt;Titre&gt;</w:t>
-      </w:r>
-      <w:bookmarkEnd w:id="24"/>
-    </w:p>
-    <w:p>
-      <w:r>
-        <w:t>&lt;Texte&gt;</w:t>
-      </w:r>
-    </w:p>
-    <w:p>
-      <w:pPr>
-        <w:sectPr>
-          <w:headerReference w:type="default" r:id="rId29"/>
-          <w:pgSz w:w="12240" w:h="15840" w:code="1"/>
-          <w:pgMar w:top="2160" w:right="1080" w:bottom="1080" w:left="2160" w:header="1080" w:footer="1134" w:gutter="0"/>
-          <w:paperSrc w:first="15" w:other="15"/>
-          <w:cols w:space="708"/>
-          <w:titlePg/>
-          <w:docGrid w:linePitch="360"/>
-        </w:sectPr>
-      </w:pPr>
-    </w:p>
-    <w:p>
-      <w:pPr>
-        <w:pStyle w:val="Heading1"/>
-      </w:pPr>
-      <w:r>
-        <w:lastRenderedPageBreak/>
-        <w:br/>
-      </w:r>
-      <w:r>
-        <w:br/>
-      </w:r>
-      <w:r>
-        <w:br/>
-      </w:r>
-      <w:bookmarkStart w:id="25" w:name="_Toc185065408"/>
-      <w:r>
-        <w:t>&lt;</w:t>
-      </w:r>
-      <w:r>
-        <w:t>titre</w:t>
-      </w:r>
-      <w:r>
-        <w:t>&gt;</w:t>
-      </w:r>
-      <w:bookmarkEnd w:id="25"/>
-    </w:p>
-    <w:p>
-      <w:pPr>
-        <w:pStyle w:val="Heading2"/>
-      </w:pPr>
-      <w:bookmarkStart w:id="26" w:name="_Toc185065409"/>
-      <w:r>
-        <w:t>&lt;Titre&gt;</w:t>
-      </w:r>
-      <w:bookmarkEnd w:id="26"/>
-    </w:p>
-    <w:p>
-      <w:r>
-        <w:t>&lt;Texte&gt;</w:t>
-      </w:r>
-    </w:p>
-    <w:p>
-      <w:pPr>
-        <w:sectPr>
-          <w:headerReference w:type="default" r:id="rId30"/>
-          <w:pgSz w:w="12240" w:h="15840" w:code="1"/>
-          <w:pgMar w:top="2160" w:right="1080" w:bottom="1080" w:left="2160" w:header="1080" w:footer="1134" w:gutter="0"/>
-          <w:paperSrc w:first="15" w:other="15"/>
-          <w:cols w:space="708"/>
-          <w:titlePg/>
-          <w:docGrid w:linePitch="360"/>
-        </w:sectPr>
-      </w:pPr>
-    </w:p>
-    <w:p>
-      <w:pPr>
-        <w:pStyle w:val="Title"/>
-        <w:spacing w:line="360" w:lineRule="auto"/>
-        <w:rPr>
-          <w:b w:val="0"/>
-        </w:rPr>
-      </w:pPr>
-      <w:bookmarkStart w:id="27" w:name="_Toc185065410"/>
-      <w:r>
-        <w:lastRenderedPageBreak/>
-        <w:t>CONCLUSION</w:t>
-      </w:r>
-      <w:bookmarkEnd w:id="27"/>
-    </w:p>
-    <w:p>
-      <w:pPr>
-        <w:pStyle w:val="Title"/>
-        <w:spacing w:line="360" w:lineRule="auto"/>
-        <w:jc w:val="left"/>
-        <w:rPr>
-          <w:b w:val="0"/>
-        </w:rPr>
-      </w:pPr>
-    </w:p>
-    <w:p>
-      <w:r>
-        <w:t>&lt;Texte</w:t>
-      </w:r>
-      <w:r>
-        <w:t xml:space="preserve"> interligne 1 1/2</w:t>
-      </w:r>
-      <w:r>
-        <w:t>&gt;</w:t>
-      </w:r>
-    </w:p>
-    <w:p>
-      <w:pPr>
-        <w:sectPr>
-          <w:headerReference w:type="default" r:id="rId31"/>
-          <w:pgSz w:w="12240" w:h="15840" w:code="1"/>
-          <w:pgMar w:top="2160" w:right="1080" w:bottom="1080" w:left="2160" w:header="1080" w:footer="1134" w:gutter="0"/>
-          <w:paperSrc w:first="15" w:other="15"/>
-          <w:cols w:space="708"/>
-          <w:titlePg/>
-          <w:docGrid w:linePitch="360"/>
-        </w:sectPr>
-      </w:pPr>
-    </w:p>
-    <w:p>
-      <w:pPr>
-        <w:pStyle w:val="Title"/>
-        <w:spacing w:line="360" w:lineRule="auto"/>
-      </w:pPr>
-      <w:bookmarkStart w:id="28" w:name="_Toc185065411"/>
-      <w:r>
-        <w:lastRenderedPageBreak/>
-        <w:t>RECOMMANDATIONS</w:t>
-      </w:r>
-      <w:r>
-        <w:t xml:space="preserve"> &lt;S’il y a lieu&gt;</w:t>
-      </w:r>
-      <w:bookmarkEnd w:id="28"/>
-    </w:p>
-    <w:p>
-      <w:pPr>
-        <w:pStyle w:val="Title"/>
-        <w:spacing w:line="360" w:lineRule="auto"/>
-        <w:jc w:val="left"/>
-      </w:pPr>
-    </w:p>
-    <w:p>
-      <w:r>
-        <w:t>&lt;Texte</w:t>
-      </w:r>
-      <w:r>
-        <w:t xml:space="preserve"> interligne 1 1/2</w:t>
-      </w:r>
-      <w:r>
-        <w:t>&gt;</w:t>
       </w:r>
     </w:p>
     <w:p>
@@ -5630,7 +5974,7 @@
     </w:p>
     <w:p>
       <w:pPr>
-        <w:pStyle w:val="Annexe"/>
+        <w:pStyle w:val="Heading1"/>
       </w:pPr>
       <w:r>
         <w:lastRenderedPageBreak/>
@@ -5642,17 +5986,21 @@
       <w:r>
         <w:br/>
       </w:r>
-      <w:bookmarkStart w:id="29" w:name="_Toc185065412"/>
-      <w:r>
-        <w:t>&lt;</w:t>
-      </w:r>
-      <w:r>
-        <w:t>titre</w:t>
-      </w:r>
-      <w:r>
-        <w:t>&gt;</w:t>
-      </w:r>
-      <w:bookmarkEnd w:id="29"/>
+      <w:bookmarkStart w:id="13" w:name="_Toc185065396"/>
+      <w:r>
+        <w:t>architecture logiciel</w:t>
+      </w:r>
+      <w:bookmarkEnd w:id="13"/>
+    </w:p>
+    <w:p>
+      <w:pPr>
+        <w:pStyle w:val="Heading2"/>
+      </w:pPr>
+      <w:bookmarkStart w:id="14" w:name="_Toc185065397"/>
+      <w:r>
+        <w:t>&lt;Titre&gt;</w:t>
+      </w:r>
+      <w:bookmarkEnd w:id="14"/>
     </w:p>
     <w:p>
       <w:r>
@@ -5662,7 +6010,7 @@
     <w:p>
       <w:pPr>
         <w:sectPr>
-          <w:headerReference w:type="default" r:id="rId33"/>
+          <w:headerReference w:type="first" r:id="rId33"/>
           <w:pgSz w:w="12240" w:h="15840" w:code="1"/>
           <w:pgMar w:top="2160" w:right="1080" w:bottom="1080" w:left="2160" w:header="1080" w:footer="1134" w:gutter="0"/>
           <w:paperSrc w:first="15" w:other="15"/>
@@ -5674,7 +6022,7 @@
     </w:p>
     <w:p>
       <w:pPr>
-        <w:pStyle w:val="Annexe"/>
+        <w:pStyle w:val="Heading1"/>
       </w:pPr>
       <w:r>
         <w:lastRenderedPageBreak/>
@@ -5686,27 +6034,34 @@
       <w:r>
         <w:br/>
       </w:r>
-      <w:bookmarkStart w:id="30" w:name="_Toc185065413"/>
+      <w:bookmarkStart w:id="15" w:name="_Toc185065398"/>
+      <w:r>
+        <w:t>réalisation</w:t>
+      </w:r>
+      <w:bookmarkEnd w:id="15"/>
+      <w:r>
+        <w:t xml:space="preserve"> matériel</w:t>
+      </w:r>
+    </w:p>
+    <w:p>
+      <w:pPr>
+        <w:pStyle w:val="Heading2"/>
+      </w:pPr>
+      <w:bookmarkStart w:id="16" w:name="_Toc185065399"/>
       <w:r>
         <w:t>&lt;</w:t>
       </w:r>
       <w:r>
-        <w:t>titre</w:t>
-      </w:r>
-      <w:r>
-        <w:t>&gt;</w:t>
-      </w:r>
-      <w:bookmarkEnd w:id="30"/>
-    </w:p>
-    <w:p>
-      <w:r>
-        <w:rPr>
-          <w:sz w:val="22"/>
-        </w:rPr>
-        <w:t>&lt;</w:t>
-      </w:r>
-      <w:r>
-        <w:t>Texte&gt;</w:t>
+        <w:t>T</w:t>
+      </w:r>
+      <w:r>
+        <w:t>itre&gt;</w:t>
+      </w:r>
+      <w:bookmarkEnd w:id="16"/>
+    </w:p>
+    <w:p>
+      <w:r>
+        <w:t>&lt;Texte&gt;</w:t>
       </w:r>
     </w:p>
     <w:p>
@@ -5723,7 +6078,7 @@
     </w:p>
     <w:p>
       <w:pPr>
-        <w:pStyle w:val="Annexe"/>
+        <w:pStyle w:val="Heading1"/>
       </w:pPr>
       <w:r>
         <w:lastRenderedPageBreak/>
@@ -5735,17 +6090,26 @@
       <w:r>
         <w:br/>
       </w:r>
-      <w:bookmarkStart w:id="31" w:name="_Toc185065414"/>
-      <w:r>
-        <w:t>&lt;</w:t>
-      </w:r>
-      <w:r>
-        <w:t>titre</w:t>
-      </w:r>
-      <w:r>
-        <w:t>&gt;</w:t>
-      </w:r>
-      <w:bookmarkEnd w:id="31"/>
+      <w:bookmarkStart w:id="17" w:name="_Toc185065400"/>
+      <w:r>
+        <w:t>Réalisation logiciel</w:t>
+      </w:r>
+      <w:bookmarkEnd w:id="17"/>
+    </w:p>
+    <w:p>
+      <w:pPr>
+        <w:pStyle w:val="Heading2"/>
+      </w:pPr>
+      <w:bookmarkStart w:id="18" w:name="_Toc185065401"/>
+      <w:r>
+        <w:t>&lt;Titre&gt;</w:t>
+      </w:r>
+      <w:bookmarkEnd w:id="18"/>
+    </w:p>
+    <w:p>
+      <w:r>
+        <w:t>&lt;Texte&gt;</w:t>
+      </w:r>
     </w:p>
     <w:p>
       <w:pPr>
@@ -5758,13 +6122,10 @@
           <w:docGrid w:linePitch="360"/>
         </w:sectPr>
       </w:pPr>
-      <w:r>
-        <w:t>&lt;Texte&gt;</w:t>
-      </w:r>
-    </w:p>
-    <w:p>
-      <w:pPr>
-        <w:pStyle w:val="Annexe"/>
+    </w:p>
+    <w:p>
+      <w:pPr>
+        <w:pStyle w:val="Heading1"/>
       </w:pPr>
       <w:r>
         <w:lastRenderedPageBreak/>
@@ -5776,17 +6137,35 @@
       <w:r>
         <w:br/>
       </w:r>
-      <w:bookmarkStart w:id="32" w:name="_Toc185065415"/>
+      <w:bookmarkStart w:id="19" w:name="_Toc185065402"/>
       <w:r>
         <w:t>&lt;</w:t>
       </w:r>
       <w:r>
-        <w:t>titre</w:t>
+        <w:t>t</w:t>
+      </w:r>
+      <w:r>
+        <w:t>itre</w:t>
       </w:r>
       <w:r>
         <w:t>&gt;</w:t>
       </w:r>
-      <w:bookmarkEnd w:id="32"/>
+      <w:bookmarkEnd w:id="19"/>
+    </w:p>
+    <w:p>
+      <w:pPr>
+        <w:pStyle w:val="Heading2"/>
+      </w:pPr>
+      <w:bookmarkStart w:id="20" w:name="_Toc185065403"/>
+      <w:r>
+        <w:t>&lt;Titre&gt;</w:t>
+      </w:r>
+      <w:bookmarkEnd w:id="20"/>
+    </w:p>
+    <w:p>
+      <w:r>
+        <w:t>&lt;Texte&gt;</w:t>
+      </w:r>
     </w:p>
     <w:p>
       <w:pPr>
@@ -5800,13 +6179,10 @@
           <w:docGrid w:linePitch="360"/>
         </w:sectPr>
       </w:pPr>
-      <w:r>
-        <w:t>&lt;Texte&gt;</w:t>
-      </w:r>
-    </w:p>
-    <w:p>
-      <w:pPr>
-        <w:pStyle w:val="Annexe"/>
+    </w:p>
+    <w:p>
+      <w:pPr>
+        <w:pStyle w:val="Heading1"/>
       </w:pPr>
       <w:r>
         <w:lastRenderedPageBreak/>
@@ -5818,7 +6194,7 @@
       <w:r>
         <w:br/>
       </w:r>
-      <w:bookmarkStart w:id="33" w:name="_Toc185065416"/>
+      <w:bookmarkStart w:id="21" w:name="_Toc185065404"/>
       <w:r>
         <w:t>&lt;</w:t>
       </w:r>
@@ -5828,7 +6204,22 @@
       <w:r>
         <w:t>&gt;</w:t>
       </w:r>
-      <w:bookmarkEnd w:id="33"/>
+      <w:bookmarkEnd w:id="21"/>
+    </w:p>
+    <w:p>
+      <w:pPr>
+        <w:pStyle w:val="Heading2"/>
+      </w:pPr>
+      <w:bookmarkStart w:id="22" w:name="_Toc185065405"/>
+      <w:r>
+        <w:t>&lt;Titre&gt;</w:t>
+      </w:r>
+      <w:bookmarkEnd w:id="22"/>
+    </w:p>
+    <w:p>
+      <w:r>
+        <w:t>&lt;Texte&gt;</w:t>
+      </w:r>
     </w:p>
     <w:p>
       <w:pPr>
@@ -5842,13 +6233,10 @@
           <w:docGrid w:linePitch="360"/>
         </w:sectPr>
       </w:pPr>
-      <w:r>
-        <w:t>&lt;Texte&gt;</w:t>
-      </w:r>
-    </w:p>
-    <w:p>
-      <w:pPr>
-        <w:pStyle w:val="Annexe"/>
+    </w:p>
+    <w:p>
+      <w:pPr>
+        <w:pStyle w:val="Heading1"/>
       </w:pPr>
       <w:r>
         <w:lastRenderedPageBreak/>
@@ -5860,7 +6248,7 @@
       <w:r>
         <w:br/>
       </w:r>
-      <w:bookmarkStart w:id="34" w:name="_Toc185065417"/>
+      <w:bookmarkStart w:id="23" w:name="_Toc185065406"/>
       <w:r>
         <w:t>&lt;</w:t>
       </w:r>
@@ -5870,48 +6258,22 @@
       <w:r>
         <w:t>&gt;</w:t>
       </w:r>
-      <w:bookmarkEnd w:id="34"/>
-    </w:p>
-    <w:p>
-      <w:pPr>
-        <w:sectPr>
-          <w:pgSz w:w="12240" w:h="15840" w:code="1"/>
-          <w:pgMar w:top="2160" w:right="1080" w:bottom="1080" w:left="2160" w:header="1080" w:footer="1134" w:gutter="0"/>
-          <w:paperSrc w:first="15" w:other="15"/>
-          <w:cols w:space="708"/>
-          <w:titlePg/>
-          <w:docGrid w:linePitch="360"/>
-        </w:sectPr>
-      </w:pPr>
+      <w:bookmarkEnd w:id="23"/>
+    </w:p>
+    <w:p>
+      <w:pPr>
+        <w:pStyle w:val="Heading2"/>
+      </w:pPr>
+      <w:bookmarkStart w:id="24" w:name="_Toc185065407"/>
+      <w:r>
+        <w:t>&lt;Titre&gt;</w:t>
+      </w:r>
+      <w:bookmarkEnd w:id="24"/>
+    </w:p>
+    <w:p>
       <w:r>
         <w:t>&lt;Texte&gt;</w:t>
       </w:r>
-    </w:p>
-    <w:p>
-      <w:pPr>
-        <w:pStyle w:val="Annexe"/>
-      </w:pPr>
-      <w:r>
-        <w:lastRenderedPageBreak/>
-        <w:br/>
-      </w:r>
-      <w:r>
-        <w:br/>
-      </w:r>
-      <w:r>
-        <w:br/>
-      </w:r>
-      <w:bookmarkStart w:id="35" w:name="_Toc185065418"/>
-      <w:r>
-        <w:t>&lt;</w:t>
-      </w:r>
-      <w:r>
-        <w:t>titre</w:t>
-      </w:r>
-      <w:r>
-        <w:t>&gt;</w:t>
-      </w:r>
-      <w:bookmarkEnd w:id="35"/>
     </w:p>
     <w:p>
       <w:pPr>
@@ -5925,13 +6287,10 @@
           <w:docGrid w:linePitch="360"/>
         </w:sectPr>
       </w:pPr>
-      <w:r>
-        <w:t>&lt;Texte&gt;</w:t>
-      </w:r>
-    </w:p>
-    <w:p>
-      <w:pPr>
-        <w:pStyle w:val="Annexe"/>
+    </w:p>
+    <w:p>
+      <w:pPr>
+        <w:pStyle w:val="Heading1"/>
       </w:pPr>
       <w:r>
         <w:lastRenderedPageBreak/>
@@ -5943,7 +6302,7 @@
       <w:r>
         <w:br/>
       </w:r>
-      <w:bookmarkStart w:id="36" w:name="_Toc185065419"/>
+      <w:bookmarkStart w:id="25" w:name="_Toc185065408"/>
       <w:r>
         <w:t>&lt;</w:t>
       </w:r>
@@ -5953,7 +6312,211 @@
       <w:r>
         <w:t>&gt;</w:t>
       </w:r>
-      <w:bookmarkEnd w:id="36"/>
+      <w:bookmarkEnd w:id="25"/>
+    </w:p>
+    <w:p>
+      <w:pPr>
+        <w:pStyle w:val="Heading2"/>
+      </w:pPr>
+      <w:bookmarkStart w:id="26" w:name="_Toc185065409"/>
+      <w:r>
+        <w:t>&lt;Titre&gt;</w:t>
+      </w:r>
+      <w:bookmarkEnd w:id="26"/>
+    </w:p>
+    <w:p>
+      <w:r>
+        <w:t>&lt;Texte&gt;</w:t>
+      </w:r>
+    </w:p>
+    <w:p>
+      <w:pPr>
+        <w:sectPr>
+          <w:headerReference w:type="default" r:id="rId37"/>
+          <w:pgSz w:w="12240" w:h="15840" w:code="1"/>
+          <w:pgMar w:top="2160" w:right="1080" w:bottom="1080" w:left="2160" w:header="1080" w:footer="1134" w:gutter="0"/>
+          <w:paperSrc w:first="15" w:other="15"/>
+          <w:cols w:space="708"/>
+          <w:titlePg/>
+          <w:docGrid w:linePitch="360"/>
+        </w:sectPr>
+      </w:pPr>
+    </w:p>
+    <w:p>
+      <w:pPr>
+        <w:pStyle w:val="Title"/>
+        <w:spacing w:line="360" w:lineRule="auto"/>
+        <w:rPr>
+          <w:b w:val="0"/>
+        </w:rPr>
+      </w:pPr>
+      <w:bookmarkStart w:id="27" w:name="_Toc185065410"/>
+      <w:r>
+        <w:lastRenderedPageBreak/>
+        <w:t>CONCLUSION</w:t>
+      </w:r>
+      <w:bookmarkEnd w:id="27"/>
+    </w:p>
+    <w:p>
+      <w:pPr>
+        <w:pStyle w:val="Title"/>
+        <w:spacing w:line="360" w:lineRule="auto"/>
+        <w:jc w:val="left"/>
+        <w:rPr>
+          <w:b w:val="0"/>
+        </w:rPr>
+      </w:pPr>
+    </w:p>
+    <w:p>
+      <w:r>
+        <w:t>&lt;Texte</w:t>
+      </w:r>
+      <w:r>
+        <w:t xml:space="preserve"> interligne 1 1/2</w:t>
+      </w:r>
+      <w:r>
+        <w:t>&gt;</w:t>
+      </w:r>
+    </w:p>
+    <w:p>
+      <w:pPr>
+        <w:sectPr>
+          <w:headerReference w:type="default" r:id="rId38"/>
+          <w:pgSz w:w="12240" w:h="15840" w:code="1"/>
+          <w:pgMar w:top="2160" w:right="1080" w:bottom="1080" w:left="2160" w:header="1080" w:footer="1134" w:gutter="0"/>
+          <w:paperSrc w:first="15" w:other="15"/>
+          <w:cols w:space="708"/>
+          <w:titlePg/>
+          <w:docGrid w:linePitch="360"/>
+        </w:sectPr>
+      </w:pPr>
+    </w:p>
+    <w:p>
+      <w:pPr>
+        <w:pStyle w:val="Title"/>
+        <w:spacing w:line="360" w:lineRule="auto"/>
+      </w:pPr>
+      <w:bookmarkStart w:id="28" w:name="_Toc185065411"/>
+      <w:r>
+        <w:lastRenderedPageBreak/>
+        <w:t>RECOMMANDATIONS</w:t>
+      </w:r>
+      <w:r>
+        <w:t xml:space="preserve"> &lt;S’il y a lieu&gt;</w:t>
+      </w:r>
+      <w:bookmarkEnd w:id="28"/>
+    </w:p>
+    <w:p>
+      <w:pPr>
+        <w:pStyle w:val="Title"/>
+        <w:spacing w:line="360" w:lineRule="auto"/>
+        <w:jc w:val="left"/>
+      </w:pPr>
+    </w:p>
+    <w:p>
+      <w:r>
+        <w:t>&lt;Texte</w:t>
+      </w:r>
+      <w:r>
+        <w:t xml:space="preserve"> interligne 1 1/2</w:t>
+      </w:r>
+      <w:r>
+        <w:t>&gt;</w:t>
+      </w:r>
+    </w:p>
+    <w:p>
+      <w:pPr>
+        <w:sectPr>
+          <w:headerReference w:type="default" r:id="rId39"/>
+          <w:pgSz w:w="12240" w:h="15840" w:code="1"/>
+          <w:pgMar w:top="2160" w:right="1080" w:bottom="1080" w:left="2160" w:header="1080" w:footer="1134" w:gutter="0"/>
+          <w:paperSrc w:first="15" w:other="15"/>
+          <w:cols w:space="708"/>
+          <w:titlePg/>
+          <w:docGrid w:linePitch="360"/>
+        </w:sectPr>
+      </w:pPr>
+    </w:p>
+    <w:p>
+      <w:pPr>
+        <w:pStyle w:val="Annexe"/>
+      </w:pPr>
+      <w:r>
+        <w:lastRenderedPageBreak/>
+        <w:br/>
+      </w:r>
+      <w:r>
+        <w:br/>
+      </w:r>
+      <w:r>
+        <w:br/>
+      </w:r>
+      <w:bookmarkStart w:id="29" w:name="_Toc185065412"/>
+      <w:r>
+        <w:t>&lt;</w:t>
+      </w:r>
+      <w:r>
+        <w:t>titre</w:t>
+      </w:r>
+      <w:r>
+        <w:t>&gt;</w:t>
+      </w:r>
+      <w:bookmarkEnd w:id="29"/>
+    </w:p>
+    <w:p>
+      <w:r>
+        <w:t>&lt;Texte&gt;</w:t>
+      </w:r>
+    </w:p>
+    <w:p>
+      <w:pPr>
+        <w:sectPr>
+          <w:headerReference w:type="default" r:id="rId40"/>
+          <w:pgSz w:w="12240" w:h="15840" w:code="1"/>
+          <w:pgMar w:top="2160" w:right="1080" w:bottom="1080" w:left="2160" w:header="1080" w:footer="1134" w:gutter="0"/>
+          <w:paperSrc w:first="15" w:other="15"/>
+          <w:cols w:space="708"/>
+          <w:titlePg/>
+          <w:docGrid w:linePitch="360"/>
+        </w:sectPr>
+      </w:pPr>
+    </w:p>
+    <w:p>
+      <w:pPr>
+        <w:pStyle w:val="Annexe"/>
+      </w:pPr>
+      <w:r>
+        <w:lastRenderedPageBreak/>
+        <w:br/>
+      </w:r>
+      <w:r>
+        <w:br/>
+      </w:r>
+      <w:r>
+        <w:br/>
+      </w:r>
+      <w:bookmarkStart w:id="30" w:name="_Toc185065413"/>
+      <w:r>
+        <w:t>&lt;</w:t>
+      </w:r>
+      <w:r>
+        <w:t>titre</w:t>
+      </w:r>
+      <w:r>
+        <w:t>&gt;</w:t>
+      </w:r>
+      <w:bookmarkEnd w:id="30"/>
+    </w:p>
+    <w:p>
+      <w:r>
+        <w:rPr>
+          <w:sz w:val="22"/>
+        </w:rPr>
+        <w:t>&lt;</w:t>
+      </w:r>
+      <w:r>
+        <w:t>Texte&gt;</w:t>
+      </w:r>
     </w:p>
     <w:p>
       <w:pPr>
@@ -5966,12 +6529,6 @@
           <w:docGrid w:linePitch="360"/>
         </w:sectPr>
       </w:pPr>
-      <w:r>
-        <w:t>&lt;Texte</w:t>
-      </w:r>
-      <w:r>
-        <w:t>&gt;</w:t>
-      </w:r>
     </w:p>
     <w:p>
       <w:pPr>
@@ -5987,7 +6544,7 @@
       <w:r>
         <w:br/>
       </w:r>
-      <w:bookmarkStart w:id="37" w:name="_Toc185065420"/>
+      <w:bookmarkStart w:id="31" w:name="_Toc185065414"/>
       <w:r>
         <w:t>&lt;</w:t>
       </w:r>
@@ -5997,7 +6554,7 @@
       <w:r>
         <w:t>&gt;</w:t>
       </w:r>
-      <w:bookmarkEnd w:id="37"/>
+      <w:bookmarkEnd w:id="31"/>
     </w:p>
     <w:p>
       <w:pPr>
@@ -6028,6 +6585,258 @@
       <w:r>
         <w:br/>
       </w:r>
+      <w:bookmarkStart w:id="32" w:name="_Toc185065415"/>
+      <w:r>
+        <w:t>&lt;</w:t>
+      </w:r>
+      <w:r>
+        <w:t>titre</w:t>
+      </w:r>
+      <w:r>
+        <w:t>&gt;</w:t>
+      </w:r>
+      <w:bookmarkEnd w:id="32"/>
+    </w:p>
+    <w:p>
+      <w:pPr>
+        <w:sectPr>
+          <w:headerReference w:type="default" r:id="rId41"/>
+          <w:pgSz w:w="12240" w:h="15840" w:code="1"/>
+          <w:pgMar w:top="2160" w:right="1080" w:bottom="1080" w:left="2160" w:header="1080" w:footer="1134" w:gutter="0"/>
+          <w:paperSrc w:first="15" w:other="15"/>
+          <w:cols w:space="708"/>
+          <w:titlePg/>
+          <w:docGrid w:linePitch="360"/>
+        </w:sectPr>
+      </w:pPr>
+      <w:r>
+        <w:t>&lt;Texte&gt;</w:t>
+      </w:r>
+    </w:p>
+    <w:p>
+      <w:pPr>
+        <w:pStyle w:val="Annexe"/>
+      </w:pPr>
+      <w:r>
+        <w:lastRenderedPageBreak/>
+        <w:br/>
+      </w:r>
+      <w:r>
+        <w:br/>
+      </w:r>
+      <w:r>
+        <w:br/>
+      </w:r>
+      <w:bookmarkStart w:id="33" w:name="_Toc185065416"/>
+      <w:r>
+        <w:t>&lt;</w:t>
+      </w:r>
+      <w:r>
+        <w:t>titre</w:t>
+      </w:r>
+      <w:r>
+        <w:t>&gt;</w:t>
+      </w:r>
+      <w:bookmarkEnd w:id="33"/>
+    </w:p>
+    <w:p>
+      <w:pPr>
+        <w:sectPr>
+          <w:headerReference w:type="default" r:id="rId42"/>
+          <w:pgSz w:w="12240" w:h="15840" w:code="1"/>
+          <w:pgMar w:top="2160" w:right="1080" w:bottom="1080" w:left="2160" w:header="1080" w:footer="1134" w:gutter="0"/>
+          <w:paperSrc w:first="15" w:other="15"/>
+          <w:cols w:space="708"/>
+          <w:titlePg/>
+          <w:docGrid w:linePitch="360"/>
+        </w:sectPr>
+      </w:pPr>
+      <w:r>
+        <w:t>&lt;Texte&gt;</w:t>
+      </w:r>
+    </w:p>
+    <w:p>
+      <w:pPr>
+        <w:pStyle w:val="Annexe"/>
+      </w:pPr>
+      <w:r>
+        <w:lastRenderedPageBreak/>
+        <w:br/>
+      </w:r>
+      <w:r>
+        <w:br/>
+      </w:r>
+      <w:r>
+        <w:br/>
+      </w:r>
+      <w:bookmarkStart w:id="34" w:name="_Toc185065417"/>
+      <w:r>
+        <w:t>&lt;</w:t>
+      </w:r>
+      <w:r>
+        <w:t>titre</w:t>
+      </w:r>
+      <w:r>
+        <w:t>&gt;</w:t>
+      </w:r>
+      <w:bookmarkEnd w:id="34"/>
+    </w:p>
+    <w:p>
+      <w:pPr>
+        <w:sectPr>
+          <w:pgSz w:w="12240" w:h="15840" w:code="1"/>
+          <w:pgMar w:top="2160" w:right="1080" w:bottom="1080" w:left="2160" w:header="1080" w:footer="1134" w:gutter="0"/>
+          <w:paperSrc w:first="15" w:other="15"/>
+          <w:cols w:space="708"/>
+          <w:titlePg/>
+          <w:docGrid w:linePitch="360"/>
+        </w:sectPr>
+      </w:pPr>
+      <w:r>
+        <w:t>&lt;Texte&gt;</w:t>
+      </w:r>
+    </w:p>
+    <w:p>
+      <w:pPr>
+        <w:pStyle w:val="Annexe"/>
+      </w:pPr>
+      <w:r>
+        <w:lastRenderedPageBreak/>
+        <w:br/>
+      </w:r>
+      <w:r>
+        <w:br/>
+      </w:r>
+      <w:r>
+        <w:br/>
+      </w:r>
+      <w:bookmarkStart w:id="35" w:name="_Toc185065418"/>
+      <w:r>
+        <w:t>&lt;</w:t>
+      </w:r>
+      <w:r>
+        <w:t>titre</w:t>
+      </w:r>
+      <w:r>
+        <w:t>&gt;</w:t>
+      </w:r>
+      <w:bookmarkEnd w:id="35"/>
+    </w:p>
+    <w:p>
+      <w:pPr>
+        <w:sectPr>
+          <w:headerReference w:type="default" r:id="rId43"/>
+          <w:pgSz w:w="12240" w:h="15840" w:code="1"/>
+          <w:pgMar w:top="2160" w:right="1080" w:bottom="1080" w:left="2160" w:header="1080" w:footer="1134" w:gutter="0"/>
+          <w:paperSrc w:first="15" w:other="15"/>
+          <w:cols w:space="708"/>
+          <w:titlePg/>
+          <w:docGrid w:linePitch="360"/>
+        </w:sectPr>
+      </w:pPr>
+      <w:r>
+        <w:t>&lt;Texte&gt;</w:t>
+      </w:r>
+    </w:p>
+    <w:p>
+      <w:pPr>
+        <w:pStyle w:val="Annexe"/>
+      </w:pPr>
+      <w:r>
+        <w:lastRenderedPageBreak/>
+        <w:br/>
+      </w:r>
+      <w:r>
+        <w:br/>
+      </w:r>
+      <w:r>
+        <w:br/>
+      </w:r>
+      <w:bookmarkStart w:id="36" w:name="_Toc185065419"/>
+      <w:r>
+        <w:t>&lt;</w:t>
+      </w:r>
+      <w:r>
+        <w:t>titre</w:t>
+      </w:r>
+      <w:r>
+        <w:t>&gt;</w:t>
+      </w:r>
+      <w:bookmarkEnd w:id="36"/>
+    </w:p>
+    <w:p>
+      <w:pPr>
+        <w:sectPr>
+          <w:pgSz w:w="12240" w:h="15840" w:code="1"/>
+          <w:pgMar w:top="2160" w:right="1080" w:bottom="1080" w:left="2160" w:header="1080" w:footer="1134" w:gutter="0"/>
+          <w:paperSrc w:first="15" w:other="15"/>
+          <w:cols w:space="708"/>
+          <w:titlePg/>
+          <w:docGrid w:linePitch="360"/>
+        </w:sectPr>
+      </w:pPr>
+      <w:r>
+        <w:t>&lt;Texte</w:t>
+      </w:r>
+      <w:r>
+        <w:t>&gt;</w:t>
+      </w:r>
+    </w:p>
+    <w:p>
+      <w:pPr>
+        <w:pStyle w:val="Annexe"/>
+      </w:pPr>
+      <w:r>
+        <w:lastRenderedPageBreak/>
+        <w:br/>
+      </w:r>
+      <w:r>
+        <w:br/>
+      </w:r>
+      <w:r>
+        <w:br/>
+      </w:r>
+      <w:bookmarkStart w:id="37" w:name="_Toc185065420"/>
+      <w:r>
+        <w:t>&lt;</w:t>
+      </w:r>
+      <w:r>
+        <w:t>titre</w:t>
+      </w:r>
+      <w:r>
+        <w:t>&gt;</w:t>
+      </w:r>
+      <w:bookmarkEnd w:id="37"/>
+    </w:p>
+    <w:p>
+      <w:pPr>
+        <w:sectPr>
+          <w:pgSz w:w="12240" w:h="15840" w:code="1"/>
+          <w:pgMar w:top="2160" w:right="1080" w:bottom="1080" w:left="2160" w:header="1080" w:footer="1134" w:gutter="0"/>
+          <w:paperSrc w:first="15" w:other="15"/>
+          <w:cols w:space="708"/>
+          <w:titlePg/>
+          <w:docGrid w:linePitch="360"/>
+        </w:sectPr>
+      </w:pPr>
+      <w:r>
+        <w:t>&lt;Texte&gt;</w:t>
+      </w:r>
+    </w:p>
+    <w:p>
+      <w:pPr>
+        <w:pStyle w:val="Annexe"/>
+      </w:pPr>
+      <w:r>
+        <w:lastRenderedPageBreak/>
+        <w:br/>
+      </w:r>
+      <w:r>
+        <w:br/>
+      </w:r>
+      <w:r>
+        <w:br/>
+      </w:r>
       <w:bookmarkStart w:id="38" w:name="_Toc185065421"/>
       <w:r>
         <w:t>&lt;</w:t>
@@ -6043,7 +6852,7 @@
     <w:p>
       <w:pPr>
         <w:sectPr>
-          <w:headerReference w:type="default" r:id="rId37"/>
+          <w:headerReference w:type="default" r:id="rId44"/>
           <w:pgSz w:w="12240" w:h="15840" w:code="1"/>
           <w:pgMar w:top="2160" w:right="1080" w:bottom="1080" w:left="2160" w:header="1080" w:footer="1134" w:gutter="0"/>
           <w:paperSrc w:first="15" w:other="15"/>
@@ -6140,7 +6949,7 @@
       </w:r>
     </w:p>
     <w:sectPr>
-      <w:headerReference w:type="default" r:id="rId38"/>
+      <w:headerReference w:type="default" r:id="rId45"/>
       <w:pgSz w:w="12240" w:h="15840" w:code="1"/>
       <w:pgMar w:top="2160" w:right="1080" w:bottom="1080" w:left="2160" w:header="1080" w:footer="1134" w:gutter="0"/>
       <w:paperSrc w:first="15" w:other="15"/>
@@ -6997,7 +7806,7 @@
         <w:rStyle w:val="PageNumber"/>
         <w:noProof/>
       </w:rPr>
-      <w:t>4</w:t>
+      <w:t>8</w:t>
     </w:r>
     <w:r>
       <w:rPr>

</xml_diff>

<commit_message>
Fixed section 2.2 tables (Added sound section)
</commit_message>
<xml_diff>
--- a/planning/ELE792_E10_Rapport_Final.docx
+++ b/planning/ELE792_E10_Rapport_Final.docx
@@ -4795,6 +4795,40 @@
           </w:p>
         </w:tc>
       </w:tr>
+      <w:tr>
+        <w:tc>
+          <w:tcPr>
+            <w:tcW w:w="4614" w:type="dxa"/>
+          </w:tcPr>
+          <w:p>
+            <w:pPr>
+              <w:tabs>
+                <w:tab w:val="left" w:pos="930"/>
+              </w:tabs>
+              <w:jc w:val="left"/>
+            </w:pPr>
+            <w:r>
+              <w:t>Son</w:t>
+            </w:r>
+            <w:r>
+              <w:tab/>
+            </w:r>
+          </w:p>
+        </w:tc>
+        <w:tc>
+          <w:tcPr>
+            <w:tcW w:w="4602" w:type="dxa"/>
+          </w:tcPr>
+          <w:p>
+            <w:pPr>
+              <w:jc w:val="left"/>
+            </w:pPr>
+            <w:r>
+              <w:t>16 bits, 32 kHz</w:t>
+            </w:r>
+          </w:p>
+        </w:tc>
+      </w:tr>
     </w:tbl>
     <w:p>
       <w:pPr>
@@ -4954,6 +4988,7 @@
           </w:tcPr>
           <w:p>
             <w:r>
+              <w:lastRenderedPageBreak/>
               <w:t>Image par seconde</w:t>
             </w:r>
           </w:p>
@@ -4979,7 +5014,6 @@
           </w:tcPr>
           <w:p>
             <w:r>
-              <w:lastRenderedPageBreak/>
               <w:t>Nombre de couches d’affichage</w:t>
             </w:r>
           </w:p>
@@ -4991,6 +5025,31 @@
           <w:p>
             <w:r>
               <w:t>2</w:t>
+            </w:r>
+          </w:p>
+        </w:tc>
+      </w:tr>
+      <w:tr>
+        <w:trPr>
+          <w:jc w:val="center"/>
+        </w:trPr>
+        <w:tc>
+          <w:tcPr>
+            <w:tcW w:w="4617" w:type="dxa"/>
+          </w:tcPr>
+          <w:p>
+            <w:r>
+              <w:t>Son</w:t>
+            </w:r>
+          </w:p>
+        </w:tc>
+        <w:tc>
+          <w:tcPr>
+            <w:tcW w:w="4599" w:type="dxa"/>
+          </w:tcPr>
+          <w:p>
+            <w:r>
+              <w:t>16 bits, 44.1 kHz (Valeur de départ)</w:t>
             </w:r>
           </w:p>
         </w:tc>
@@ -5042,7 +5101,7 @@
           <v:shape id="_x0000_i1025" type="#_x0000_t75" style="width:246pt;height:60pt" o:ole="">
             <v:imagedata r:id="rId23" o:title=""/>
           </v:shape>
-          <o:OLEObject Type="Embed" ProgID="Equation.DSMT4" ShapeID="_x0000_i1025" DrawAspect="Content" ObjectID="_1342181596" r:id="rId24"/>
+          <o:OLEObject Type="Embed" ProgID="Equation.DSMT4" ShapeID="_x0000_i1025" DrawAspect="Content" ObjectID="_1342181807" r:id="rId24"/>
         </w:object>
       </w:r>
     </w:p>
@@ -5067,6 +5126,7 @@
     <w:p/>
     <w:p>
       <w:r>
+        <w:lastRenderedPageBreak/>
         <w:t xml:space="preserve">À ce stade nous ne savons pas quel type de fichier nous allons </w:t>
       </w:r>
       <w:r>
@@ -5078,7 +5138,6 @@
     </w:p>
     <w:p>
       <w:r>
-        <w:lastRenderedPageBreak/>
         <w:t>Pour les images nous voulons 24 bits couleur, une résolution de 480x272 et deux couches d’affichage. Prenons tout de même 32 bits par couleur car il est plus facile de faire 1 transfert de 32 bits que 3 transferts de 8 bits ou 1 transfert de 16 bits et un de 8 bits.</w:t>
       </w:r>
     </w:p>
@@ -5092,7 +5151,7 @@
           <v:shape id="_x0000_i1026" type="#_x0000_t75" style="width:366pt;height:33.75pt" o:ole="">
             <v:imagedata r:id="rId25" o:title=""/>
           </v:shape>
-          <o:OLEObject Type="Embed" ProgID="Equation.DSMT4" ShapeID="_x0000_i1026" DrawAspect="Content" ObjectID="_1342181597" r:id="rId26"/>
+          <o:OLEObject Type="Embed" ProgID="Equation.DSMT4" ShapeID="_x0000_i1026" DrawAspect="Content" ObjectID="_1342181808" r:id="rId26"/>
         </w:object>
       </w:r>
     </w:p>
@@ -5129,7 +5188,7 @@
           <v:shape id="_x0000_i1027" type="#_x0000_t75" style="width:372.75pt;height:33.75pt" o:ole="">
             <v:imagedata r:id="rId27" o:title=""/>
           </v:shape>
-          <o:OLEObject Type="Embed" ProgID="Equation.DSMT4" ShapeID="_x0000_i1027" DrawAspect="Content" ObjectID="_1342181598" r:id="rId28"/>
+          <o:OLEObject Type="Embed" ProgID="Equation.DSMT4" ShapeID="_x0000_i1027" DrawAspect="Content" ObjectID="_1342181809" r:id="rId28"/>
         </w:object>
       </w:r>
     </w:p>
@@ -5170,13 +5229,12 @@
           <v:shape id="_x0000_i1028" type="#_x0000_t75" style="width:422.25pt;height:54pt" o:ole="">
             <v:imagedata r:id="rId29" o:title=""/>
           </v:shape>
-          <o:OLEObject Type="Embed" ProgID="Equation.DSMT4" ShapeID="_x0000_i1028" DrawAspect="Content" ObjectID="_1342181599" r:id="rId30"/>
+          <o:OLEObject Type="Embed" ProgID="Equation.DSMT4" ShapeID="_x0000_i1028" DrawAspect="Content" ObjectID="_1342181810" r:id="rId30"/>
         </w:object>
       </w:r>
     </w:p>
     <w:p>
       <w:r>
-        <w:lastRenderedPageBreak/>
         <w:t xml:space="preserve">Comme nous le voyons, la musique non compressé occupe rapidement beaucoup d’espace. De plus, nous aurons aussi des effets </w:t>
       </w:r>
       <w:r>
@@ -5289,15 +5347,15 @@
           <v:shape id="_x0000_i1029" type="#_x0000_t75" style="width:45.75pt;height:14.25pt" o:ole="">
             <v:imagedata r:id="rId31" o:title=""/>
           </v:shape>
-          <o:OLEObject Type="Embed" ProgID="Equation.DSMT4" ShapeID="_x0000_i1029" DrawAspect="Content" ObjectID="_1342181600" r:id="rId32"/>
+          <o:OLEObject Type="Embed" ProgID="Equation.DSMT4" ShapeID="_x0000_i1029" DrawAspect="Content" ObjectID="_1342181811" r:id="rId32"/>
         </w:object>
       </w:r>
       <w:r>
-        <w:t xml:space="preserve">transfert par seconds en moyenne comme calculé à la section « Calculs préliminaires ». Pour pouvoir offrir le support du moteur de jeux il est difficile de prévoir la puissance minimal. Pour faire le choix nous devrons donc nous basé principalement sur l’expérience du développeur de l’équipe. Selon lui, il serait possible de faire le travail sur un microcontrôleur d’à peu près 100 Mhz sans cache ni module </w:t>
+        <w:t xml:space="preserve">transfert par seconds en moyenne comme calculé à la section « Calculs préliminaires ». Pour pouvoir offrir le support du moteur de </w:t>
       </w:r>
       <w:r>
         <w:lastRenderedPageBreak/>
-        <w:t>d’opération point flottant matériel. Cependant, un module de division matériel serait préférable. Nous avons aussi comme référence une autre console du même type fonctionnant sur un processeur de 28 MHz. Celle-ci offre une résolution de 240x224 avec 8 bits par couleur. Elle n’utilise pas de contrôleur LCD mais elle n’utilise pas non de moteur de jeux. Par contre, en considérant l’utilisation d’un contrôleur LCD il est censé de croire que nous serons en mesure d’utiliser un moteur de jeux et offrir une résolution de 480x272 en utilisant une fréquence d’horloge un peu plus grande que celle de cette autre console. Ceci vient appuyer les propos du développeur du projet.</w:t>
+        <w:t>jeux il est difficile de prévoir la puissance minimal. Pour faire le choix nous devrons donc nous basé principalement sur l’expérience du développeur de l’équipe. Selon lui, il serait possible de faire le travail sur un microcontrôleur d’à peu près 100 Mhz sans cache ni module d’opération point flottant matériel. Cependant, un module de division matériel serait préférable. Nous avons aussi comme référence une autre console du même type fonctionnant sur un processeur de 28 MHz. Celle-ci offre une résolution de 240x224 avec 8 bits par couleur. Elle n’utilise pas de contrôleur LCD mais elle n’utilise pas non de moteur de jeux. Par contre, en considérant l’utilisation d’un contrôleur LCD il est censé de croire que nous serons en mesure d’utiliser un moteur de jeux et offrir une résolution de 480x272 en utilisant une fréquence d’horloge un peu plus grande que celle de cette autre console. Ceci vient appuyer les propos du développeur du projet.</w:t>
       </w:r>
     </w:p>
     <w:p/>
@@ -5321,11 +5379,7 @@
     <w:p/>
     <w:p>
       <w:r>
-        <w:t xml:space="preserve">Pour cette mémoire externe, nous avons le choix entre le type DRAM et SRAM. La mémoire de type DRAM est souvent moins dispendieuse mais est volatile et doit donc être rafraîchie </w:t>
-      </w:r>
-      <w:r>
-        <w:lastRenderedPageBreak/>
-        <w:t>fréquemment, ce qui complexifie son utilisation. Par contre, les circuits récents incluent souvent le rafraîchissement automatique. Une mémoire de type SRAM est plus coûteuse mais possède une bande passante plus élevée étant donnée l’absence de condensateur, contrairement à la DRAM. La SRAM est aussi de plus grande dimension que la DRAM pour une même taille mémoire, étant donné le plus grand nombre de transistors utilisés. Ici, le coût étant un facteur important et étant donné la rapidité relativement élevée, pour notre projet, des mémoires DRAM synchrone (SDRAM), nous nous pencherons donc intuitivement vers le choix d’une mémoire de ce dernier type. N’ayant pas de connaissances poussées dans le domaine, et le temps limité alloué au projet, nous n’utiliserons que les principales caractéristiques, dont nous jugeons pour le moment nécessaire, afin de faire un choix le plus éclairé possible. Les trois principales caractéristiques à tenir en compte seront la bande passante, la taille et le temps de latence, qui est défini comme le temps d’accès à la mémoire en lecture et mesuré en nombre de coup d’horloge. Comme vu dans les calculs préliminaires, nous aurons besoin d’une mémoire nous aurions besoin d’à peu près 17 Mo de mémoire RAM avec un BUS de 32bits. Comme la taille se compte en puissance de 2, prenons 16 Mo comme espace minimal. Nous préconiserons un temps de latence de 2 coups d’horloges afin d’optimiser le temps de chargement des données.</w:t>
+        <w:t>Pour cette mémoire externe, nous avons le choix entre le type DRAM et SRAM. La mémoire de type DRAM est souvent moins dispendieuse mais est volatile et doit donc être rafraîchie fréquemment, ce qui complexifie son utilisation. Par contre, les circuits récents incluent souvent le rafraîchissement automatique. Une mémoire de type SRAM est plus coûteuse mais possède une bande passante plus élevée étant donnée l’absence de condensateur, contrairement à la DRAM. La SRAM est aussi de plus grande dimension que la DRAM pour une même taille mémoire, étant donné le plus grand nombre de transistors utilisés. Ici, le coût étant un facteur important et étant donné la rapidité relativement élevée, pour notre projet, des mémoires DRAM synchrone (SDRAM), nous nous pencherons donc intuitivement vers le choix d’une mémoire de ce dernier type. N’ayant pas de connaissances poussées dans le domaine, et le temps limité alloué au projet, nous n’utiliserons que les principales caractéristiques, dont nous jugeons pour le moment nécessaire, afin de faire un choix le plus éclairé possible. Les trois principales caractéristiques à tenir en compte seront la bande passante, la taille et le temps de latence, qui est défini comme le temps d’accès à la mémoire en lecture et mesuré en nombre de coup d’horloge. Comme vu dans les calculs préliminaires, nous aurons besoin d’une mémoire nous aurions besoin d’à peu près 17 Mo de mémoire RAM avec un BUS de 32bits. Comme la taille se compte en puissance de 2, prenons 16 Mo comme espace minimal. Nous préconiserons un temps de latence de 2 coups d’horloges afin d’optimiser le temps de chargement des données.</w:t>
       </w:r>
     </w:p>
     <w:p/>
@@ -5437,6 +5491,7 @@
               <w:jc w:val="left"/>
             </w:pPr>
             <w:r>
+              <w:lastRenderedPageBreak/>
               <w:t xml:space="preserve">Fréquence du </w:t>
             </w:r>
             <w:proofErr w:type="spellStart"/>
@@ -5526,7 +5581,6 @@
               <w:jc w:val="left"/>
             </w:pPr>
             <w:r>
-              <w:lastRenderedPageBreak/>
               <w:t>Sortie audio</w:t>
             </w:r>
           </w:p>
@@ -11080,7 +11134,7 @@
         <w:rStyle w:val="PageNumber"/>
         <w:noProof/>
       </w:rPr>
-      <w:t>13</w:t>
+      <w:t>7</w:t>
     </w:r>
     <w:r>
       <w:rPr>

</xml_diff>

<commit_message>
Partie vidéo pas mal sua fin!
</commit_message>
<xml_diff>
--- a/planning/ELE792_E10_Rapport_Final.docx
+++ b/planning/ELE792_E10_Rapport_Final.docx
@@ -5130,7 +5130,7 @@
           <v:shape id="_x0000_i1025" type="#_x0000_t75" style="width:246pt;height:60pt" o:ole="">
             <v:imagedata r:id="rId23" o:title=""/>
           </v:shape>
-          <o:OLEObject Type="Embed" ProgID="Equation.DSMT4" ShapeID="_x0000_i1025" DrawAspect="Content" ObjectID="_1342281985" r:id="rId24"/>
+          <o:OLEObject Type="Embed" ProgID="Equation.DSMT4" ShapeID="_x0000_i1025" DrawAspect="Content" ObjectID="_1342288438" r:id="rId24"/>
         </w:object>
       </w:r>
     </w:p>
@@ -5180,7 +5180,7 @@
           <v:shape id="_x0000_i1026" type="#_x0000_t75" style="width:366pt;height:33.75pt" o:ole="">
             <v:imagedata r:id="rId25" o:title=""/>
           </v:shape>
-          <o:OLEObject Type="Embed" ProgID="Equation.DSMT4" ShapeID="_x0000_i1026" DrawAspect="Content" ObjectID="_1342281986" r:id="rId26"/>
+          <o:OLEObject Type="Embed" ProgID="Equation.DSMT4" ShapeID="_x0000_i1026" DrawAspect="Content" ObjectID="_1342288439" r:id="rId26"/>
         </w:object>
       </w:r>
     </w:p>
@@ -5217,7 +5217,7 @@
           <v:shape id="_x0000_i1027" type="#_x0000_t75" style="width:372.75pt;height:33.75pt" o:ole="">
             <v:imagedata r:id="rId27" o:title=""/>
           </v:shape>
-          <o:OLEObject Type="Embed" ProgID="Equation.DSMT4" ShapeID="_x0000_i1027" DrawAspect="Content" ObjectID="_1342281987" r:id="rId28"/>
+          <o:OLEObject Type="Embed" ProgID="Equation.DSMT4" ShapeID="_x0000_i1027" DrawAspect="Content" ObjectID="_1342288440" r:id="rId28"/>
         </w:object>
       </w:r>
     </w:p>
@@ -5250,7 +5250,7 @@
           <v:shape id="_x0000_i1028" type="#_x0000_t75" style="width:422.25pt;height:54pt" o:ole="">
             <v:imagedata r:id="rId29" o:title=""/>
           </v:shape>
-          <o:OLEObject Type="Embed" ProgID="Equation.DSMT4" ShapeID="_x0000_i1028" DrawAspect="Content" ObjectID="_1342281988" r:id="rId30"/>
+          <o:OLEObject Type="Embed" ProgID="Equation.DSMT4" ShapeID="_x0000_i1028" DrawAspect="Content" ObjectID="_1342288441" r:id="rId30"/>
         </w:object>
       </w:r>
     </w:p>
@@ -5328,7 +5328,7 @@
           <v:shape id="_x0000_i1029" type="#_x0000_t75" style="width:45.75pt;height:14.25pt" o:ole="">
             <v:imagedata r:id="rId31" o:title=""/>
           </v:shape>
-          <o:OLEObject Type="Embed" ProgID="Equation.DSMT4" ShapeID="_x0000_i1029" DrawAspect="Content" ObjectID="_1342281989" r:id="rId32"/>
+          <o:OLEObject Type="Embed" ProgID="Equation.DSMT4" ShapeID="_x0000_i1029" DrawAspect="Content" ObjectID="_1342288442" r:id="rId32"/>
         </w:object>
       </w:r>
       <w:r>
@@ -16125,13 +16125,16 @@
       </w:pPr>
       <w:bookmarkStart w:id="12" w:name="_Toc268531612"/>
       <w:r>
-        <w:t>Conception d’un adaptateur numérique-VGA</w:t>
+        <w:t xml:space="preserve">Conception d’un adaptateur </w:t>
       </w:r>
       <w:bookmarkEnd w:id="12"/>
-    </w:p>
-    <w:p>
-      <w:r>
-        <w:t>Durant le projet, une décision par rapport au choix du produit final a été prise. Cette décision vient du fait que la compagnie ThaiEasyElec nous a fournit et livré gratuitement une plaquette de développement BLUESCREEN SUN7 lorsque l’ancienne s’est avérée inutilisable. Afin de respecter une certaine éthique de travail, nous avons décidé de ne pas produire, dans un but commercial, une console basé sur leur conception, et qui serait vendu à un coût moindre. En remplacement, nous ferons la conception d’un adaptateur vidéo VGA et audio pouvant se fixer sur la plaquette de développement BLUESCREEN. De plus, ce changement de direction nous donnera plus de chance d’avoir un produit final de bonne qualité, étant donné nos connaissances peu développées en conception de circuit imprimé et en mémoire externe.</w:t>
+      <w:r>
+        <w:t>pour périphériques audio et vidéo</w:t>
+      </w:r>
+    </w:p>
+    <w:p>
+      <w:r>
+        <w:t>Durant le projet, une décision par rapport au choix du produit final a été prise. Cette décision vient du fait que la compagnie ThaiEasyElec nous a fournit et livré gratuitement une plaquette de développement BLUESCREEN SUN7 lorsque l’ancienne s’est avérée inutilisable. Afin de respecter une certaine éthique de travail, nous avons décidé de ne pas produire, dans un but commercial, une console basé en grande partie sur leur conception, et qui serait vendu à un coût moindre. En remplacement, nous ferons la conception d’un adaptateur vidéo VGA et audio pouvant se fixer sur la plaquette de développement BLUESCREEN. De plus, ce changement de direction nous donnera plus de chance d’avoir un produit final de bonne qualité, étant donné nos connaissances peu développées en conception de circuit imprimé et en mémoire externe.</w:t>
       </w:r>
     </w:p>
     <w:p/>
@@ -16143,7 +16146,7 @@
     <w:p/>
     <w:p>
       <w:r>
-        <w:t>Reste maintenant à reprendre les choix fait préalablement afin de continuer notre travail. Il nous faut donc établir un choix entre un ADC de type R2R ou un ADC sur circuit intégré pour la sortie VGA et faire un choix entre la sortie analogue du microcontrôleur ou encore utiliser son périphérique I</w:t>
+        <w:t>Reste maintenant à reprendre les choix fait préalablement afin de continuer notre travail. Il nous faut donc établir un choix entre un DAC de type R2R ou un DAC sur circuit intégré pour la sortie VGA et faire un choix entre la sortie analogue du microcontrôleur ou encore utiliser son périphérique I</w:t>
       </w:r>
       <w:r>
         <w:rPr>
@@ -16163,7 +16166,7 @@
       <w:bookmarkStart w:id="13" w:name="_Toc268531613"/>
       <w:r>
         <w:lastRenderedPageBreak/>
-        <w:t>Présentation du signal vidéo VGA</w:t>
+        <w:t>Fonctionnement du signal vidéo VGA</w:t>
       </w:r>
       <w:bookmarkEnd w:id="13"/>
     </w:p>
@@ -16191,7 +16194,7 @@
           <wp:inline distT="0" distB="0" distL="0" distR="0">
             <wp:extent cx="1407518" cy="1284662"/>
             <wp:effectExtent l="19050" t="0" r="2182" b="0"/>
-            <wp:docPr id="2" name="Image 15"/>
+            <wp:docPr id="9" name="Image 15"/>
             <wp:cNvGraphicFramePr>
               <a:graphicFrameLocks xmlns:a="http://schemas.openxmlformats.org/drawingml/2006/main" noChangeAspect="1"/>
             </wp:cNvGraphicFramePr>
@@ -16258,7 +16261,7 @@
             <v:path arrowok="t" fillok="f" o:connecttype="none"/>
             <o:lock v:ext="edit" shapetype="t"/>
           </v:shapetype>
-          <v:shape id="_x0000_s1138" type="#_x0000_t32" style="position:absolute;left:0;text-align:left;margin-left:240pt;margin-top:8.5pt;width:0;height:74.3pt;flip:y;z-index:251674624" o:connectortype="straight">
+          <v:shape id="_x0000_s1268" type="#_x0000_t32" style="position:absolute;left:0;text-align:left;margin-left:240pt;margin-top:8.5pt;width:0;height:74.3pt;flip:y;z-index:251674624" o:connectortype="straight">
             <v:stroke dashstyle="dash"/>
           </v:shape>
         </w:pict>
@@ -16269,7 +16272,7 @@
           <w:lang w:eastAsia="fr-CA"/>
         </w:rPr>
         <w:pict>
-          <v:shape id="_x0000_s1137" type="#_x0000_t32" style="position:absolute;left:0;text-align:left;margin-left:252pt;margin-top:8.5pt;width:0;height:74.3pt;flip:y;z-index:251673600" o:connectortype="straight">
+          <v:shape id="_x0000_s1267" type="#_x0000_t32" style="position:absolute;left:0;text-align:left;margin-left:252pt;margin-top:8.5pt;width:0;height:74.3pt;flip:y;z-index:251673600" o:connectortype="straight">
             <v:stroke dashstyle="dash"/>
           </v:shape>
         </w:pict>
@@ -16286,7 +16289,7 @@
             <v:stroke joinstyle="miter"/>
             <v:path gradientshapeok="t" o:connecttype="rect"/>
           </v:shapetype>
-          <v:shape id="_x0000_s1054" type="#_x0000_t202" style="position:absolute;left:0;text-align:left;margin-left:260pt;margin-top:4.5pt;width:36pt;height:18pt;z-index:251667456" filled="f" stroked="f">
+          <v:shape id="_x0000_s1184" type="#_x0000_t202" style="position:absolute;left:0;text-align:left;margin-left:260pt;margin-top:4.5pt;width:36pt;height:18pt;z-index:251667456" filled="f" stroked="f">
             <v:textbox inset="0,0,0,0">
               <w:txbxContent>
                 <w:p>
@@ -16305,7 +16308,7 @@
           <w:lang w:eastAsia="fr-CA"/>
         </w:rPr>
         <w:pict>
-          <v:shape id="_x0000_s1053" type="#_x0000_t202" style="position:absolute;left:0;text-align:left;margin-left:218.85pt;margin-top:4.55pt;width:36pt;height:18pt;z-index:251666432" filled="f" stroked="f">
+          <v:shape id="_x0000_s1183" type="#_x0000_t202" style="position:absolute;left:0;text-align:left;margin-left:218.85pt;margin-top:4.55pt;width:36pt;height:18pt;z-index:251666432" filled="f" stroked="f">
             <v:textbox inset="0,0,0,0">
               <w:txbxContent>
                 <w:p>
@@ -16324,7 +16327,7 @@
           <w:lang w:eastAsia="fr-CA"/>
         </w:rPr>
         <w:pict>
-          <v:shape id="_x0000_s1049" type="#_x0000_t202" style="position:absolute;left:0;text-align:left;margin-left:0;margin-top:4.5pt;width:36pt;height:18pt;z-index:251662336" filled="f" stroked="f">
+          <v:shape id="_x0000_s1179" type="#_x0000_t202" style="position:absolute;left:0;text-align:left;margin-left:0;margin-top:4.5pt;width:36pt;height:18pt;z-index:251662336" filled="f" stroked="f">
             <v:textbox inset="0,0,0,0">
               <w:txbxContent>
                 <w:p>
@@ -16343,7 +16346,7 @@
           <w:lang w:eastAsia="fr-CA"/>
         </w:rPr>
         <w:pict>
-          <v:shape id="_x0000_s1052" type="#_x0000_t202" style="position:absolute;left:0;text-align:left;margin-left:108pt;margin-top:4.55pt;width:36pt;height:18pt;z-index:251665408" filled="f" stroked="f">
+          <v:shape id="_x0000_s1182" type="#_x0000_t202" style="position:absolute;left:0;text-align:left;margin-left:108pt;margin-top:4.55pt;width:36pt;height:18pt;z-index:251665408" filled="f" stroked="f">
             <v:textbox inset="0,0,0,0">
               <w:txbxContent>
                 <w:p>
@@ -16362,24 +16365,24 @@
           <w:lang w:eastAsia="fr-CA"/>
         </w:rPr>
         <w:pict>
-          <v:group id="_x0000_s1031" style="position:absolute;left:0;text-align:left;margin-left:24pt;margin-top:4.5pt;width:396pt;height:54.05pt;z-index:251660288" coordorigin="2640,4320" coordsize="7920,1081">
-            <v:group id="_x0000_s1032" style="position:absolute;left:2640;top:4320;width:7920;height:361" coordorigin="2640,4320" coordsize="7920,361">
-              <v:shape id="_x0000_s1033" type="#_x0000_t32" style="position:absolute;left:2640;top:4681;width:720;height:0" o:connectortype="straight"/>
-              <v:shape id="_x0000_s1034" type="#_x0000_t32" style="position:absolute;left:3360;top:4320;width:0;height:360" o:connectortype="straight"/>
-              <v:shape id="_x0000_s1035" type="#_x0000_t32" style="position:absolute;left:3360;top:4320;width:3120;height:0" o:connectortype="straight"/>
-              <v:shape id="_x0000_s1036" type="#_x0000_t32" style="position:absolute;left:6480;top:4320;width:0;height:360" o:connectortype="straight"/>
-              <v:shape id="_x0000_s1037" type="#_x0000_t32" style="position:absolute;left:6480;top:4680;width:1200;height:0" o:connectortype="straight"/>
-              <v:shape id="_x0000_s1038" type="#_x0000_t32" style="position:absolute;left:7680;top:4320;width:0;height:360" o:connectortype="straight"/>
-              <v:shape id="_x0000_s1039" type="#_x0000_t32" style="position:absolute;left:7680;top:4320;width:2880;height:0" o:connectortype="straight"/>
+          <v:group id="_x0000_s1161" style="position:absolute;left:0;text-align:left;margin-left:24pt;margin-top:4.5pt;width:396pt;height:54.05pt;z-index:251660288" coordorigin="2640,4320" coordsize="7920,1081">
+            <v:group id="_x0000_s1162" style="position:absolute;left:2640;top:4320;width:7920;height:361" coordorigin="2640,4320" coordsize="7920,361">
+              <v:shape id="_x0000_s1163" type="#_x0000_t32" style="position:absolute;left:2640;top:4681;width:720;height:0" o:connectortype="straight"/>
+              <v:shape id="_x0000_s1164" type="#_x0000_t32" style="position:absolute;left:3360;top:4320;width:0;height:360" o:connectortype="straight"/>
+              <v:shape id="_x0000_s1165" type="#_x0000_t32" style="position:absolute;left:3360;top:4320;width:3120;height:0" o:connectortype="straight"/>
+              <v:shape id="_x0000_s1166" type="#_x0000_t32" style="position:absolute;left:6480;top:4320;width:0;height:360" o:connectortype="straight"/>
+              <v:shape id="_x0000_s1167" type="#_x0000_t32" style="position:absolute;left:6480;top:4680;width:1200;height:0" o:connectortype="straight"/>
+              <v:shape id="_x0000_s1168" type="#_x0000_t32" style="position:absolute;left:7680;top:4320;width:0;height:360" o:connectortype="straight"/>
+              <v:shape id="_x0000_s1169" type="#_x0000_t32" style="position:absolute;left:7680;top:4320;width:2880;height:0" o:connectortype="straight"/>
             </v:group>
-            <v:group id="_x0000_s1040" style="position:absolute;left:2640;top:5040;width:7920;height:361" coordorigin="2640,5040" coordsize="7920,361">
-              <v:shape id="_x0000_s1041" type="#_x0000_t32" style="position:absolute;left:2640;top:5400;width:240;height:1" o:connectortype="straight"/>
-              <v:shape id="_x0000_s1042" type="#_x0000_t32" style="position:absolute;left:2880;top:5040;width:0;height:360" o:connectortype="straight"/>
-              <v:shape id="_x0000_s1043" type="#_x0000_t32" style="position:absolute;left:2880;top:5040;width:4080;height:0" o:connectortype="straight"/>
-              <v:shape id="_x0000_s1044" type="#_x0000_t32" style="position:absolute;left:6960;top:5040;width:0;height:361" o:connectortype="straight"/>
-              <v:shape id="_x0000_s1045" type="#_x0000_t32" style="position:absolute;left:6960;top:5400;width:240;height:1" o:connectortype="straight"/>
-              <v:shape id="_x0000_s1046" type="#_x0000_t32" style="position:absolute;left:7200;top:5040;width:0;height:360;flip:y" o:connectortype="straight"/>
-              <v:shape id="_x0000_s1047" type="#_x0000_t32" style="position:absolute;left:7200;top:5040;width:3360;height:0" o:connectortype="straight"/>
+            <v:group id="_x0000_s1170" style="position:absolute;left:2640;top:5040;width:7920;height:361" coordorigin="2640,5040" coordsize="7920,361">
+              <v:shape id="_x0000_s1171" type="#_x0000_t32" style="position:absolute;left:2640;top:5400;width:240;height:1" o:connectortype="straight"/>
+              <v:shape id="_x0000_s1172" type="#_x0000_t32" style="position:absolute;left:2880;top:5040;width:0;height:360" o:connectortype="straight"/>
+              <v:shape id="_x0000_s1173" type="#_x0000_t32" style="position:absolute;left:2880;top:5040;width:4080;height:0" o:connectortype="straight"/>
+              <v:shape id="_x0000_s1174" type="#_x0000_t32" style="position:absolute;left:6960;top:5040;width:0;height:361" o:connectortype="straight"/>
+              <v:shape id="_x0000_s1175" type="#_x0000_t32" style="position:absolute;left:6960;top:5400;width:240;height:1" o:connectortype="straight"/>
+              <v:shape id="_x0000_s1176" type="#_x0000_t32" style="position:absolute;left:7200;top:5040;width:0;height:360;flip:y" o:connectortype="straight"/>
+              <v:shape id="_x0000_s1177" type="#_x0000_t32" style="position:absolute;left:7200;top:5040;width:3360;height:0" o:connectortype="straight"/>
             </v:group>
           </v:group>
         </w:pict>
@@ -16392,7 +16395,7 @@
           <w:lang w:eastAsia="fr-CA"/>
         </w:rPr>
         <w:pict>
-          <v:shape id="_x0000_s1139" type="#_x0000_t202" style="position:absolute;left:0;text-align:left;margin-left:241.8pt;margin-top:19.85pt;width:36pt;height:18pt;z-index:251675648" filled="f" stroked="f">
+          <v:shape id="_x0000_s1269" type="#_x0000_t202" style="position:absolute;left:0;text-align:left;margin-left:241.8pt;margin-top:19.85pt;width:36pt;height:18pt;z-index:251675648" filled="f" stroked="f">
             <v:textbox inset="0,0,0,0">
               <w:txbxContent>
                 <w:p>
@@ -16411,7 +16414,7 @@
           <w:lang w:eastAsia="fr-CA"/>
         </w:rPr>
         <w:pict>
-          <v:shape id="_x0000_s1055" type="#_x0000_t202" style="position:absolute;left:0;text-align:left;margin-left:102pt;margin-top:19.8pt;width:36pt;height:18pt;z-index:251668480" filled="f" stroked="f">
+          <v:shape id="_x0000_s1185" type="#_x0000_t202" style="position:absolute;left:0;text-align:left;margin-left:102pt;margin-top:19.8pt;width:36pt;height:18pt;z-index:251668480" filled="f" stroked="f">
             <v:textbox inset="0,0,0,0">
               <w:txbxContent>
                 <w:p>
@@ -16430,7 +16433,7 @@
           <w:lang w:eastAsia="fr-CA"/>
         </w:rPr>
         <w:pict>
-          <v:shape id="_x0000_s1048" type="#_x0000_t202" style="position:absolute;left:0;text-align:left;margin-left:0;margin-top:19.8pt;width:36pt;height:18pt;z-index:251661312" filled="f" stroked="f">
+          <v:shape id="_x0000_s1178" type="#_x0000_t202" style="position:absolute;left:0;text-align:left;margin-left:0;margin-top:19.8pt;width:36pt;height:18pt;z-index:251661312" filled="f" stroked="f">
             <v:textbox inset="0,0,0,0">
               <w:txbxContent>
                 <w:p>
@@ -16457,14 +16460,20 @@
         <w:t>Pour sa part, le signal de synchronisation vertical, VSync, survient lorsqu’il est temps de rafraîchir l’image à l’écran. Il est lui aussi actif bas et il changera aussi en fonction de la résolution désirée. Il est par contre à une fréquence beaucoup plus basse que HSync et doit rester bas pendant quelques cycles. Pour une résolution de 640x480, cette durée est de deux cycles de HSync. Le signal vidéo est aussi mis à 0 lorsque VSync est bas.</w:t>
       </w:r>
     </w:p>
+    <w:p/>
+    <w:p/>
+    <w:p/>
+    <w:p/>
+    <w:p/>
     <w:p>
       <w:r>
         <w:rPr>
           <w:noProof/>
           <w:lang w:eastAsia="fr-CA"/>
         </w:rPr>
+        <w:lastRenderedPageBreak/>
         <w:pict>
-          <v:shape id="_x0000_s1050" type="#_x0000_t202" style="position:absolute;left:0;text-align:left;margin-left:0;margin-top:14.4pt;width:36pt;height:18pt;z-index:251663360" filled="f" stroked="f">
+          <v:shape id="_x0000_s1180" type="#_x0000_t202" style="position:absolute;left:0;text-align:left;margin-left:0;margin-top:14.4pt;width:36pt;height:18pt;z-index:251663360" filled="f" stroked="f">
             <v:textbox inset="0,0,0,0">
               <w:txbxContent>
                 <w:p>
@@ -16485,47 +16494,47 @@
           <w:lang w:eastAsia="fr-CA"/>
         </w:rPr>
         <w:pict>
-          <v:group id="_x0000_s1062" style="position:absolute;left:0;text-align:left;margin-left:30pt;margin-top:3.05pt;width:390pt;height:22.55pt;z-index:251670528" coordorigin="2760,12156" coordsize="7800,451">
-            <v:shape id="_x0000_s1063" type="#_x0000_t32" style="position:absolute;left:2760;top:12246;width:720;height:0" o:connectortype="straight"/>
-            <v:shape id="_x0000_s1064" type="#_x0000_t32" style="position:absolute;left:3480;top:12246;width:0;height:360" o:connectortype="straight"/>
-            <v:shape id="_x0000_s1065" type="#_x0000_t32" style="position:absolute;left:3480;top:12606;width:120;height:1" o:connectortype="straight"/>
-            <v:shape id="_x0000_s1066" type="#_x0000_t32" style="position:absolute;left:3600;top:12246;width:0;height:360" o:connectortype="straight"/>
-            <v:shape id="_x0000_s1067" type="#_x0000_t32" style="position:absolute;left:3600;top:12246;width:720;height:0" o:connectortype="straight"/>
-            <v:shape id="_x0000_s1068" type="#_x0000_t32" style="position:absolute;left:4320;top:12246;width:0;height:360" o:connectortype="straight"/>
-            <v:shape id="_x0000_s1069" type="#_x0000_t32" style="position:absolute;left:4320;top:12606;width:120;height:0" o:connectortype="straight"/>
-            <v:shape id="_x0000_s1070" type="#_x0000_t32" style="position:absolute;left:4440;top:12246;width:0;height:360;flip:y" o:connectortype="straight"/>
-            <v:shape id="_x0000_s1071" type="#_x0000_t32" style="position:absolute;left:4440;top:12246;width:720;height:0" o:connectortype="straight"/>
-            <v:shape id="_x0000_s1072" type="#_x0000_t32" style="position:absolute;left:5160;top:12246;width:0;height:360" o:connectortype="straight"/>
-            <v:shape id="_x0000_s1073" type="#_x0000_t32" style="position:absolute;left:5160;top:12606;width:120;height:0" o:connectortype="straight"/>
-            <v:shape id="_x0000_s1074" type="#_x0000_t32" style="position:absolute;left:5280;top:12246;width:0;height:360;flip:y" o:connectortype="straight"/>
-            <v:shape id="_x0000_s1075" type="#_x0000_t32" style="position:absolute;left:5280;top:12246;width:720;height:0" o:connectortype="straight"/>
-            <v:shape id="_x0000_s1076" type="#_x0000_t32" style="position:absolute;left:6000;top:12246;width:0;height:360" o:connectortype="straight"/>
-            <v:shape id="_x0000_s1077" type="#_x0000_t32" style="position:absolute;left:6000;top:12606;width:120;height:0" o:connectortype="straight"/>
-            <v:shape id="_x0000_s1078" type="#_x0000_t32" style="position:absolute;left:6120;top:12246;width:0;height:360;flip:y" o:connectortype="straight"/>
-            <v:shape id="_x0000_s1079" type="#_x0000_t32" style="position:absolute;left:6840;top:12246;width:0;height:360" o:connectortype="straight"/>
-            <v:shape id="_x0000_s1080" type="#_x0000_t32" style="position:absolute;left:6840;top:12606;width:120;height:0" o:connectortype="straight"/>
-            <v:shape id="_x0000_s1081" type="#_x0000_t32" style="position:absolute;left:6960;top:12246;width:0;height:360;flip:y" o:connectortype="straight"/>
-            <v:shape id="_x0000_s1082" type="#_x0000_t32" style="position:absolute;left:6960;top:12246;width:720;height:0" o:connectortype="straight"/>
-            <v:shape id="_x0000_s1083" type="#_x0000_t32" style="position:absolute;left:7680;top:12246;width:0;height:360" o:connectortype="straight"/>
-            <v:shape id="_x0000_s1084" type="#_x0000_t32" style="position:absolute;left:7680;top:12606;width:120;height:0" o:connectortype="straight"/>
-            <v:shape id="_x0000_s1085" type="#_x0000_t32" style="position:absolute;left:7800;top:12246;width:0;height:360;flip:y" o:connectortype="straight"/>
-            <v:shape id="_x0000_s1086" type="#_x0000_t32" style="position:absolute;left:7800;top:12246;width:720;height:0" o:connectortype="straight"/>
-            <v:shape id="_x0000_s1087" type="#_x0000_t32" style="position:absolute;left:8520;top:12246;width:0;height:360" o:connectortype="straight"/>
-            <v:shape id="_x0000_s1088" type="#_x0000_t32" style="position:absolute;left:8520;top:12606;width:120;height:0" o:connectortype="straight"/>
-            <v:shape id="_x0000_s1089" type="#_x0000_t32" style="position:absolute;left:8640;top:12246;width:0;height:360;flip:y" o:connectortype="straight"/>
-            <v:shape id="_x0000_s1090" type="#_x0000_t32" style="position:absolute;left:8640;top:12246;width:720;height:0" o:connectortype="straight"/>
-            <v:shape id="_x0000_s1091" type="#_x0000_t32" style="position:absolute;left:9360;top:12246;width:0;height:360" o:connectortype="straight"/>
-            <v:shape id="_x0000_s1092" type="#_x0000_t32" style="position:absolute;left:9360;top:12606;width:120;height:0" o:connectortype="straight"/>
-            <v:shape id="_x0000_s1093" type="#_x0000_t32" style="position:absolute;left:9480;top:12246;width:0;height:360;flip:y" o:connectortype="straight"/>
-            <v:shape id="_x0000_s1094" type="#_x0000_t32" style="position:absolute;left:9480;top:12246;width:720;height:0" o:connectortype="straight"/>
-            <v:shape id="_x0000_s1095" type="#_x0000_t32" style="position:absolute;left:10200;top:12246;width:0;height:360" o:connectortype="straight"/>
-            <v:shape id="_x0000_s1096" type="#_x0000_t32" style="position:absolute;left:10200;top:12606;width:120;height:0" o:connectortype="straight"/>
-            <v:shape id="_x0000_s1097" type="#_x0000_t32" style="position:absolute;left:10320;top:12246;width:0;height:360;flip:y" o:connectortype="straight"/>
-            <v:shape id="_x0000_s1098" type="#_x0000_t32" style="position:absolute;left:6303;top:12156;width:120;height:180;flip:x" o:connectortype="straight"/>
-            <v:shape id="_x0000_s1099" type="#_x0000_t32" style="position:absolute;left:6420;top:12174;width:120;height:180;flip:x" o:connectortype="straight"/>
-            <v:shape id="_x0000_s1100" type="#_x0000_t32" style="position:absolute;left:6120;top:12246;width:240;height:0;flip:x" o:connectortype="straight"/>
-            <v:shape id="_x0000_s1101" type="#_x0000_t32" style="position:absolute;left:6480;top:12246;width:360;height:0;flip:x" o:connectortype="straight"/>
-            <v:shape id="_x0000_s1102" type="#_x0000_t32" style="position:absolute;left:10320;top:12246;width:240;height:0" o:connectortype="straight"/>
+          <v:group id="_x0000_s1192" style="position:absolute;left:0;text-align:left;margin-left:30pt;margin-top:3.05pt;width:390pt;height:22.55pt;z-index:251670528" coordorigin="2760,12156" coordsize="7800,451">
+            <v:shape id="_x0000_s1193" type="#_x0000_t32" style="position:absolute;left:2760;top:12246;width:720;height:0" o:connectortype="straight"/>
+            <v:shape id="_x0000_s1194" type="#_x0000_t32" style="position:absolute;left:3480;top:12246;width:0;height:360" o:connectortype="straight"/>
+            <v:shape id="_x0000_s1195" type="#_x0000_t32" style="position:absolute;left:3480;top:12606;width:120;height:1" o:connectortype="straight"/>
+            <v:shape id="_x0000_s1196" type="#_x0000_t32" style="position:absolute;left:3600;top:12246;width:0;height:360" o:connectortype="straight"/>
+            <v:shape id="_x0000_s1197" type="#_x0000_t32" style="position:absolute;left:3600;top:12246;width:720;height:0" o:connectortype="straight"/>
+            <v:shape id="_x0000_s1198" type="#_x0000_t32" style="position:absolute;left:4320;top:12246;width:0;height:360" o:connectortype="straight"/>
+            <v:shape id="_x0000_s1199" type="#_x0000_t32" style="position:absolute;left:4320;top:12606;width:120;height:0" o:connectortype="straight"/>
+            <v:shape id="_x0000_s1200" type="#_x0000_t32" style="position:absolute;left:4440;top:12246;width:0;height:360;flip:y" o:connectortype="straight"/>
+            <v:shape id="_x0000_s1201" type="#_x0000_t32" style="position:absolute;left:4440;top:12246;width:720;height:0" o:connectortype="straight"/>
+            <v:shape id="_x0000_s1202" type="#_x0000_t32" style="position:absolute;left:5160;top:12246;width:0;height:360" o:connectortype="straight"/>
+            <v:shape id="_x0000_s1203" type="#_x0000_t32" style="position:absolute;left:5160;top:12606;width:120;height:0" o:connectortype="straight"/>
+            <v:shape id="_x0000_s1204" type="#_x0000_t32" style="position:absolute;left:5280;top:12246;width:0;height:360;flip:y" o:connectortype="straight"/>
+            <v:shape id="_x0000_s1205" type="#_x0000_t32" style="position:absolute;left:5280;top:12246;width:720;height:0" o:connectortype="straight"/>
+            <v:shape id="_x0000_s1206" type="#_x0000_t32" style="position:absolute;left:6000;top:12246;width:0;height:360" o:connectortype="straight"/>
+            <v:shape id="_x0000_s1207" type="#_x0000_t32" style="position:absolute;left:6000;top:12606;width:120;height:0" o:connectortype="straight"/>
+            <v:shape id="_x0000_s1208" type="#_x0000_t32" style="position:absolute;left:6120;top:12246;width:0;height:360;flip:y" o:connectortype="straight"/>
+            <v:shape id="_x0000_s1209" type="#_x0000_t32" style="position:absolute;left:6840;top:12246;width:0;height:360" o:connectortype="straight"/>
+            <v:shape id="_x0000_s1210" type="#_x0000_t32" style="position:absolute;left:6840;top:12606;width:120;height:0" o:connectortype="straight"/>
+            <v:shape id="_x0000_s1211" type="#_x0000_t32" style="position:absolute;left:6960;top:12246;width:0;height:360;flip:y" o:connectortype="straight"/>
+            <v:shape id="_x0000_s1212" type="#_x0000_t32" style="position:absolute;left:6960;top:12246;width:720;height:0" o:connectortype="straight"/>
+            <v:shape id="_x0000_s1213" type="#_x0000_t32" style="position:absolute;left:7680;top:12246;width:0;height:360" o:connectortype="straight"/>
+            <v:shape id="_x0000_s1214" type="#_x0000_t32" style="position:absolute;left:7680;top:12606;width:120;height:0" o:connectortype="straight"/>
+            <v:shape id="_x0000_s1215" type="#_x0000_t32" style="position:absolute;left:7800;top:12246;width:0;height:360;flip:y" o:connectortype="straight"/>
+            <v:shape id="_x0000_s1216" type="#_x0000_t32" style="position:absolute;left:7800;top:12246;width:720;height:0" o:connectortype="straight"/>
+            <v:shape id="_x0000_s1217" type="#_x0000_t32" style="position:absolute;left:8520;top:12246;width:0;height:360" o:connectortype="straight"/>
+            <v:shape id="_x0000_s1218" type="#_x0000_t32" style="position:absolute;left:8520;top:12606;width:120;height:0" o:connectortype="straight"/>
+            <v:shape id="_x0000_s1219" type="#_x0000_t32" style="position:absolute;left:8640;top:12246;width:0;height:360;flip:y" o:connectortype="straight"/>
+            <v:shape id="_x0000_s1220" type="#_x0000_t32" style="position:absolute;left:8640;top:12246;width:720;height:0" o:connectortype="straight"/>
+            <v:shape id="_x0000_s1221" type="#_x0000_t32" style="position:absolute;left:9360;top:12246;width:0;height:360" o:connectortype="straight"/>
+            <v:shape id="_x0000_s1222" type="#_x0000_t32" style="position:absolute;left:9360;top:12606;width:120;height:0" o:connectortype="straight"/>
+            <v:shape id="_x0000_s1223" type="#_x0000_t32" style="position:absolute;left:9480;top:12246;width:0;height:360;flip:y" o:connectortype="straight"/>
+            <v:shape id="_x0000_s1224" type="#_x0000_t32" style="position:absolute;left:9480;top:12246;width:720;height:0" o:connectortype="straight"/>
+            <v:shape id="_x0000_s1225" type="#_x0000_t32" style="position:absolute;left:10200;top:12246;width:0;height:360" o:connectortype="straight"/>
+            <v:shape id="_x0000_s1226" type="#_x0000_t32" style="position:absolute;left:10200;top:12606;width:120;height:0" o:connectortype="straight"/>
+            <v:shape id="_x0000_s1227" type="#_x0000_t32" style="position:absolute;left:10320;top:12246;width:0;height:360;flip:y" o:connectortype="straight"/>
+            <v:shape id="_x0000_s1228" type="#_x0000_t32" style="position:absolute;left:6303;top:12156;width:120;height:180;flip:x" o:connectortype="straight"/>
+            <v:shape id="_x0000_s1229" type="#_x0000_t32" style="position:absolute;left:6420;top:12174;width:120;height:180;flip:x" o:connectortype="straight"/>
+            <v:shape id="_x0000_s1230" type="#_x0000_t32" style="position:absolute;left:6120;top:12246;width:240;height:0;flip:x" o:connectortype="straight"/>
+            <v:shape id="_x0000_s1231" type="#_x0000_t32" style="position:absolute;left:6480;top:12246;width:360;height:0;flip:x" o:connectortype="straight"/>
+            <v:shape id="_x0000_s1232" type="#_x0000_t32" style="position:absolute;left:10320;top:12246;width:240;height:0" o:connectortype="straight"/>
           </v:group>
         </w:pict>
       </w:r>
@@ -16537,7 +16546,7 @@
           <w:lang w:eastAsia="fr-CA"/>
         </w:rPr>
         <w:pict>
-          <v:shape id="_x0000_s1147" type="#_x0000_t32" style="position:absolute;left:0;text-align:left;margin-left:369pt;margin-top:12.7pt;width:6pt;height:12.25pt;flip:x;z-index:251683840" o:connectortype="straight">
+          <v:shape id="_x0000_s1277" type="#_x0000_t32" style="position:absolute;left:0;text-align:left;margin-left:369pt;margin-top:12.7pt;width:6pt;height:12.25pt;flip:x;z-index:251683840" o:connectortype="straight">
             <v:stroke endarrow="block"/>
           </v:shape>
         </w:pict>
@@ -16548,7 +16557,7 @@
           <w:lang w:eastAsia="fr-CA"/>
         </w:rPr>
         <w:pict>
-          <v:shape id="_x0000_s1146" type="#_x0000_t32" style="position:absolute;left:0;text-align:left;margin-left:262.9pt;margin-top:13.95pt;width:10pt;height:9pt;z-index:251682816" o:connectortype="straight">
+          <v:shape id="_x0000_s1276" type="#_x0000_t32" style="position:absolute;left:0;text-align:left;margin-left:262.9pt;margin-top:13.95pt;width:10pt;height:9pt;z-index:251682816" o:connectortype="straight">
             <v:stroke endarrow="block"/>
           </v:shape>
         </w:pict>
@@ -16559,7 +16568,7 @@
           <w:lang w:eastAsia="fr-CA"/>
         </w:rPr>
         <w:pict>
-          <v:shape id="_x0000_s1145" type="#_x0000_t202" style="position:absolute;left:0;text-align:left;margin-left:378pt;margin-top:4.85pt;width:36pt;height:18pt;z-index:251681792" filled="f" stroked="f">
+          <v:shape id="_x0000_s1275" type="#_x0000_t202" style="position:absolute;left:0;text-align:left;margin-left:378pt;margin-top:4.85pt;width:36pt;height:18pt;z-index:251681792" filled="f" stroked="f">
             <v:textbox inset="0,0,0,0">
               <w:txbxContent>
                 <w:p>
@@ -16578,7 +16587,7 @@
           <w:lang w:eastAsia="fr-CA"/>
         </w:rPr>
         <w:pict>
-          <v:shape id="_x0000_s1144" type="#_x0000_t202" style="position:absolute;left:0;text-align:left;margin-left:252pt;margin-top:4.85pt;width:36pt;height:18pt;z-index:251680768" filled="f" stroked="f">
+          <v:shape id="_x0000_s1274" type="#_x0000_t202" style="position:absolute;left:0;text-align:left;margin-left:252pt;margin-top:4.85pt;width:36pt;height:18pt;z-index:251680768" filled="f" stroked="f">
             <v:textbox inset="0,0,0,0">
               <w:txbxContent>
                 <w:p>
@@ -16597,7 +16606,7 @@
           <w:lang w:eastAsia="fr-CA"/>
         </w:rPr>
         <w:pict>
-          <v:shape id="_x0000_s1141" type="#_x0000_t32" style="position:absolute;left:0;text-align:left;margin-left:366pt;margin-top:12.7pt;width:0;height:74.3pt;flip:y;z-index:251677696" o:connectortype="straight">
+          <v:shape id="_x0000_s1271" type="#_x0000_t32" style="position:absolute;left:0;text-align:left;margin-left:366pt;margin-top:12.7pt;width:0;height:74.3pt;flip:y;z-index:251677696" o:connectortype="straight">
             <v:stroke dashstyle="dash"/>
           </v:shape>
         </w:pict>
@@ -16608,7 +16617,7 @@
           <w:lang w:eastAsia="fr-CA"/>
         </w:rPr>
         <w:pict>
-          <v:shape id="_x0000_s1140" type="#_x0000_t32" style="position:absolute;left:0;text-align:left;margin-left:276pt;margin-top:12.7pt;width:0;height:74.3pt;flip:y;z-index:251676672" o:connectortype="straight">
+          <v:shape id="_x0000_s1270" type="#_x0000_t32" style="position:absolute;left:0;text-align:left;margin-left:276pt;margin-top:12.7pt;width:0;height:74.3pt;flip:y;z-index:251676672" o:connectortype="straight">
             <v:stroke dashstyle="dash"/>
           </v:shape>
         </w:pict>
@@ -16619,39 +16628,39 @@
           <w:lang w:eastAsia="fr-CA"/>
         </w:rPr>
         <w:pict>
-          <v:group id="_x0000_s1103" style="position:absolute;left:0;text-align:left;margin-left:36pt;margin-top:19.3pt;width:384pt;height:21.6pt;z-index:251671552" coordorigin="2880,13608" coordsize="7680,432">
-            <v:shape id="_x0000_s1104" type="#_x0000_t32" style="position:absolute;left:2880;top:13680;width:480;height:0;flip:x" o:connectortype="straight"/>
-            <v:shape id="_x0000_s1105" type="#_x0000_t32" style="position:absolute;left:3360;top:13680;width:0;height:360" o:connectortype="straight"/>
-            <v:shape id="_x0000_s1106" type="#_x0000_t32" style="position:absolute;left:3360;top:14040;width:360;height:0;flip:x" o:connectortype="straight"/>
-            <v:shape id="_x0000_s1107" type="#_x0000_t32" style="position:absolute;left:3720;top:13680;width:0;height:360" o:connectortype="straight"/>
-            <v:shape id="_x0000_s1108" type="#_x0000_t32" style="position:absolute;left:3720;top:13680;width:480;height:0;flip:x" o:connectortype="straight"/>
-            <v:shape id="_x0000_s1109" type="#_x0000_t32" style="position:absolute;left:4200;top:13680;width:0;height:360" o:connectortype="straight"/>
-            <v:shape id="_x0000_s1110" type="#_x0000_t32" style="position:absolute;left:4200;top:14040;width:360;height:0" o:connectortype="straight"/>
-            <v:shape id="_x0000_s1111" type="#_x0000_t32" style="position:absolute;left:4560;top:13680;width:480;height:0;flip:x" o:connectortype="straight"/>
-            <v:shape id="_x0000_s1112" type="#_x0000_t32" style="position:absolute;left:5040;top:13680;width:0;height:360" o:connectortype="straight"/>
-            <v:shape id="_x0000_s1113" type="#_x0000_t32" style="position:absolute;left:5040;top:14040;width:360;height:0;flip:x" o:connectortype="straight"/>
-            <v:shape id="_x0000_s1114" type="#_x0000_t32" style="position:absolute;left:5400;top:13680;width:0;height:360" o:connectortype="straight"/>
-            <v:shape id="_x0000_s1115" type="#_x0000_t32" style="position:absolute;left:5400;top:13680;width:480;height:0;flip:x" o:connectortype="straight"/>
-            <v:shape id="_x0000_s1116" type="#_x0000_t32" style="position:absolute;left:5880;top:13680;width:0;height:360" o:connectortype="straight"/>
-            <v:shape id="_x0000_s1117" type="#_x0000_t32" style="position:absolute;left:5880;top:14040;width:360;height:0" o:connectortype="straight"/>
-            <v:shape id="_x0000_s1118" type="#_x0000_t32" style="position:absolute;left:4560;top:13680;width:0;height:360" o:connectortype="straight"/>
-            <v:shape id="_x0000_s1119" type="#_x0000_t32" style="position:absolute;left:6240;top:13680;width:0;height:360" o:connectortype="straight"/>
-            <v:shape id="_x0000_s1120" type="#_x0000_t32" style="position:absolute;left:6300;top:13608;width:120;height:180;flip:x" o:connectortype="straight"/>
-            <v:shape id="_x0000_s1121" type="#_x0000_t32" style="position:absolute;left:6453;top:13614;width:120;height:180;flip:x" o:connectortype="straight"/>
-            <v:shape id="_x0000_s1122" type="#_x0000_t32" style="position:absolute;left:6240;top:13680;width:120;height:0" o:connectortype="straight"/>
-            <v:shape id="_x0000_s1123" type="#_x0000_t32" style="position:absolute;left:6537;top:13680;width:183;height:0" o:connectortype="straight"/>
-            <v:shape id="_x0000_s1124" type="#_x0000_t32" style="position:absolute;left:6720;top:13680;width:0;height:360" o:connectortype="straight"/>
-            <v:shape id="_x0000_s1125" type="#_x0000_t32" style="position:absolute;left:6720;top:14040;width:360;height:0;flip:x" o:connectortype="straight"/>
-            <v:shape id="_x0000_s1126" type="#_x0000_t32" style="position:absolute;left:7080;top:13680;width:0;height:360" o:connectortype="straight"/>
-            <v:shape id="_x0000_s1127" type="#_x0000_t32" style="position:absolute;left:7080;top:13680;width:480;height:0;flip:x" o:connectortype="straight"/>
-            <v:shape id="_x0000_s1128" type="#_x0000_t32" style="position:absolute;left:7560;top:13680;width:0;height:360" o:connectortype="straight"/>
-            <v:shape id="_x0000_s1129" type="#_x0000_t32" style="position:absolute;left:7560;top:14040;width:2040;height:0;flip:x" o:connectortype="straight"/>
-            <v:shape id="_x0000_s1130" type="#_x0000_t32" style="position:absolute;left:9600;top:13680;width:0;height:360" o:connectortype="straight"/>
-            <v:shape id="_x0000_s1131" type="#_x0000_t32" style="position:absolute;left:9600;top:13680;width:480;height:0;flip:x" o:connectortype="straight"/>
-            <v:shape id="_x0000_s1132" type="#_x0000_t32" style="position:absolute;left:10080;top:13680;width:0;height:360" o:connectortype="straight"/>
-            <v:shape id="_x0000_s1133" type="#_x0000_t32" style="position:absolute;left:10080;top:14040;width:360;height:0;flip:x" o:connectortype="straight"/>
-            <v:shape id="_x0000_s1134" type="#_x0000_t32" style="position:absolute;left:10440;top:13680;width:0;height:360" o:connectortype="straight"/>
-            <v:shape id="_x0000_s1135" type="#_x0000_t32" style="position:absolute;left:10440;top:13680;width:120;height:1;flip:x" o:connectortype="straight"/>
+          <v:group id="_x0000_s1233" style="position:absolute;left:0;text-align:left;margin-left:36pt;margin-top:19.3pt;width:384pt;height:21.6pt;z-index:251671552" coordorigin="2880,13608" coordsize="7680,432">
+            <v:shape id="_x0000_s1234" type="#_x0000_t32" style="position:absolute;left:2880;top:13680;width:480;height:0;flip:x" o:connectortype="straight"/>
+            <v:shape id="_x0000_s1235" type="#_x0000_t32" style="position:absolute;left:3360;top:13680;width:0;height:360" o:connectortype="straight"/>
+            <v:shape id="_x0000_s1236" type="#_x0000_t32" style="position:absolute;left:3360;top:14040;width:360;height:0;flip:x" o:connectortype="straight"/>
+            <v:shape id="_x0000_s1237" type="#_x0000_t32" style="position:absolute;left:3720;top:13680;width:0;height:360" o:connectortype="straight"/>
+            <v:shape id="_x0000_s1238" type="#_x0000_t32" style="position:absolute;left:3720;top:13680;width:480;height:0;flip:x" o:connectortype="straight"/>
+            <v:shape id="_x0000_s1239" type="#_x0000_t32" style="position:absolute;left:4200;top:13680;width:0;height:360" o:connectortype="straight"/>
+            <v:shape id="_x0000_s1240" type="#_x0000_t32" style="position:absolute;left:4200;top:14040;width:360;height:0" o:connectortype="straight"/>
+            <v:shape id="_x0000_s1241" type="#_x0000_t32" style="position:absolute;left:4560;top:13680;width:480;height:0;flip:x" o:connectortype="straight"/>
+            <v:shape id="_x0000_s1242" type="#_x0000_t32" style="position:absolute;left:5040;top:13680;width:0;height:360" o:connectortype="straight"/>
+            <v:shape id="_x0000_s1243" type="#_x0000_t32" style="position:absolute;left:5040;top:14040;width:360;height:0;flip:x" o:connectortype="straight"/>
+            <v:shape id="_x0000_s1244" type="#_x0000_t32" style="position:absolute;left:5400;top:13680;width:0;height:360" o:connectortype="straight"/>
+            <v:shape id="_x0000_s1245" type="#_x0000_t32" style="position:absolute;left:5400;top:13680;width:480;height:0;flip:x" o:connectortype="straight"/>
+            <v:shape id="_x0000_s1246" type="#_x0000_t32" style="position:absolute;left:5880;top:13680;width:0;height:360" o:connectortype="straight"/>
+            <v:shape id="_x0000_s1247" type="#_x0000_t32" style="position:absolute;left:5880;top:14040;width:360;height:0" o:connectortype="straight"/>
+            <v:shape id="_x0000_s1248" type="#_x0000_t32" style="position:absolute;left:4560;top:13680;width:0;height:360" o:connectortype="straight"/>
+            <v:shape id="_x0000_s1249" type="#_x0000_t32" style="position:absolute;left:6240;top:13680;width:0;height:360" o:connectortype="straight"/>
+            <v:shape id="_x0000_s1250" type="#_x0000_t32" style="position:absolute;left:6300;top:13608;width:120;height:180;flip:x" o:connectortype="straight"/>
+            <v:shape id="_x0000_s1251" type="#_x0000_t32" style="position:absolute;left:6453;top:13614;width:120;height:180;flip:x" o:connectortype="straight"/>
+            <v:shape id="_x0000_s1252" type="#_x0000_t32" style="position:absolute;left:6240;top:13680;width:120;height:0" o:connectortype="straight"/>
+            <v:shape id="_x0000_s1253" type="#_x0000_t32" style="position:absolute;left:6537;top:13680;width:183;height:0" o:connectortype="straight"/>
+            <v:shape id="_x0000_s1254" type="#_x0000_t32" style="position:absolute;left:6720;top:13680;width:0;height:360" o:connectortype="straight"/>
+            <v:shape id="_x0000_s1255" type="#_x0000_t32" style="position:absolute;left:6720;top:14040;width:360;height:0;flip:x" o:connectortype="straight"/>
+            <v:shape id="_x0000_s1256" type="#_x0000_t32" style="position:absolute;left:7080;top:13680;width:0;height:360" o:connectortype="straight"/>
+            <v:shape id="_x0000_s1257" type="#_x0000_t32" style="position:absolute;left:7080;top:13680;width:480;height:0;flip:x" o:connectortype="straight"/>
+            <v:shape id="_x0000_s1258" type="#_x0000_t32" style="position:absolute;left:7560;top:13680;width:0;height:360" o:connectortype="straight"/>
+            <v:shape id="_x0000_s1259" type="#_x0000_t32" style="position:absolute;left:7560;top:14040;width:2040;height:0;flip:x" o:connectortype="straight"/>
+            <v:shape id="_x0000_s1260" type="#_x0000_t32" style="position:absolute;left:9600;top:13680;width:0;height:360" o:connectortype="straight"/>
+            <v:shape id="_x0000_s1261" type="#_x0000_t32" style="position:absolute;left:9600;top:13680;width:480;height:0;flip:x" o:connectortype="straight"/>
+            <v:shape id="_x0000_s1262" type="#_x0000_t32" style="position:absolute;left:10080;top:13680;width:0;height:360" o:connectortype="straight"/>
+            <v:shape id="_x0000_s1263" type="#_x0000_t32" style="position:absolute;left:10080;top:14040;width:360;height:0;flip:x" o:connectortype="straight"/>
+            <v:shape id="_x0000_s1264" type="#_x0000_t32" style="position:absolute;left:10440;top:13680;width:0;height:360" o:connectortype="straight"/>
+            <v:shape id="_x0000_s1265" type="#_x0000_t32" style="position:absolute;left:10440;top:13680;width:120;height:1;flip:x" o:connectortype="straight"/>
           </v:group>
         </w:pict>
       </w:r>
@@ -16663,7 +16672,7 @@
           <w:lang w:eastAsia="fr-CA"/>
         </w:rPr>
         <w:pict>
-          <v:shape id="_x0000_s1136" type="#_x0000_t202" style="position:absolute;left:0;text-align:left;margin-left:0;margin-top:2.2pt;width:36pt;height:18pt;z-index:251672576" filled="f" stroked="f">
+          <v:shape id="_x0000_s1266" type="#_x0000_t202" style="position:absolute;left:0;text-align:left;margin-left:0;margin-top:2.2pt;width:36pt;height:18pt;z-index:251672576" filled="f" stroked="f">
             <v:textbox inset="0,0,0,0">
               <w:txbxContent>
                 <w:p>
@@ -16684,7 +16693,7 @@
           <w:lang w:eastAsia="fr-CA"/>
         </w:rPr>
         <w:pict>
-          <v:shape id="_x0000_s1143" type="#_x0000_t202" style="position:absolute;left:0;text-align:left;margin-left:305.1pt;margin-top:17.15pt;width:36pt;height:18pt;z-index:251679744" filled="f" stroked="f">
+          <v:shape id="_x0000_s1273" type="#_x0000_t202" style="position:absolute;left:0;text-align:left;margin-left:305.1pt;margin-top:17.15pt;width:36pt;height:18pt;z-index:251679744" filled="f" stroked="f">
             <v:textbox inset="0,0,0,0">
               <w:txbxContent>
                 <w:p>
@@ -16703,7 +16712,7 @@
           <w:lang w:eastAsia="fr-CA"/>
         </w:rPr>
         <w:pict>
-          <v:shape id="_x0000_s1142" type="#_x0000_t202" style="position:absolute;left:0;text-align:left;margin-left:162pt;margin-top:17.15pt;width:36pt;height:18pt;z-index:251678720" filled="f" stroked="f">
+          <v:shape id="_x0000_s1272" type="#_x0000_t202" style="position:absolute;left:0;text-align:left;margin-left:162pt;margin-top:17.15pt;width:36pt;height:18pt;z-index:251678720" filled="f" stroked="f">
             <v:textbox inset="0,0,0,0">
               <w:txbxContent>
                 <w:p>
@@ -16722,7 +16731,7 @@
           <w:lang w:eastAsia="fr-CA"/>
         </w:rPr>
         <w:pict>
-          <v:shape id="_x0000_s1051" type="#_x0000_t202" style="position:absolute;left:0;text-align:left;margin-left:0;margin-top:17.15pt;width:36pt;height:18pt;z-index:251664384" filled="f" stroked="f">
+          <v:shape id="_x0000_s1181" type="#_x0000_t202" style="position:absolute;left:0;text-align:left;margin-left:0;margin-top:17.15pt;width:36pt;height:18pt;z-index:251664384" filled="f" stroked="f">
             <v:textbox inset="0,0,0,0">
               <w:txbxContent>
                 <w:p>
@@ -16741,12 +16750,12 @@
           <w:lang w:eastAsia="fr-CA"/>
         </w:rPr>
         <w:pict>
-          <v:group id="_x0000_s1056" style="position:absolute;left:0;text-align:left;margin-left:24pt;margin-top:17.15pt;width:396pt;height:18pt;z-index:251669504" coordorigin="2640,12966" coordsize="7920,360">
-            <v:shape id="_x0000_s1057" type="#_x0000_t32" style="position:absolute;left:2640;top:12966;width:5040;height:0" o:connectortype="straight"/>
-            <v:shape id="_x0000_s1058" type="#_x0000_t32" style="position:absolute;left:7680;top:12966;width:0;height:360" o:connectortype="straight"/>
-            <v:shape id="_x0000_s1059" type="#_x0000_t32" style="position:absolute;left:7680;top:13326;width:1800;height:0" o:connectortype="straight"/>
-            <v:shape id="_x0000_s1060" type="#_x0000_t32" style="position:absolute;left:9480;top:12966;width:0;height:360" o:connectortype="straight"/>
-            <v:shape id="_x0000_s1061" type="#_x0000_t32" style="position:absolute;left:9480;top:12966;width:1080;height:0" o:connectortype="straight"/>
+          <v:group id="_x0000_s1186" style="position:absolute;left:0;text-align:left;margin-left:24pt;margin-top:17.15pt;width:396pt;height:18pt;z-index:251669504" coordorigin="2640,12966" coordsize="7920,360">
+            <v:shape id="_x0000_s1187" type="#_x0000_t32" style="position:absolute;left:2640;top:12966;width:5040;height:0" o:connectortype="straight"/>
+            <v:shape id="_x0000_s1188" type="#_x0000_t32" style="position:absolute;left:7680;top:12966;width:0;height:360" o:connectortype="straight"/>
+            <v:shape id="_x0000_s1189" type="#_x0000_t32" style="position:absolute;left:7680;top:13326;width:1800;height:0" o:connectortype="straight"/>
+            <v:shape id="_x0000_s1190" type="#_x0000_t32" style="position:absolute;left:9480;top:12966;width:0;height:360" o:connectortype="straight"/>
+            <v:shape id="_x0000_s1191" type="#_x0000_t32" style="position:absolute;left:9480;top:12966;width:1080;height:0" o:connectortype="straight"/>
           </v:group>
         </w:pict>
       </w:r>
@@ -18117,7 +18126,8 @@
       </w:pPr>
       <w:bookmarkStart w:id="14" w:name="_Toc268531614"/>
       <w:r>
-        <w:t>Conception d’un circuit R-2R pour la sortie vidéo</w:t>
+        <w:lastRenderedPageBreak/>
+        <w:t>Analyse d’un circuit R-2R pour la sortie vidéo</w:t>
       </w:r>
       <w:bookmarkEnd w:id="14"/>
     </w:p>
@@ -18135,12 +18145,11 @@
           <w:noProof/>
           <w:lang w:eastAsia="fr-CA"/>
         </w:rPr>
-        <w:lastRenderedPageBreak/>
         <w:drawing>
           <wp:inline distT="0" distB="0" distL="0" distR="0">
             <wp:extent cx="1144586" cy="3398807"/>
             <wp:effectExtent l="19050" t="0" r="0" b="0"/>
-            <wp:docPr id="4" name="Image 35"/>
+            <wp:docPr id="12" name="Image 35"/>
             <wp:cNvGraphicFramePr>
               <a:graphicFrameLocks xmlns:a="http://schemas.openxmlformats.org/drawingml/2006/main" noChangeAspect="1"/>
             </wp:cNvGraphicFramePr>
@@ -18201,30 +18210,30 @@
           <v:shape id="_x0000_i1030" type="#_x0000_t75" style="width:90pt;height:30.75pt" o:ole="">
             <v:imagedata r:id="rId35" o:title=""/>
           </v:shape>
-          <o:OLEObject Type="Embed" ProgID="Equation.DSMT4" ShapeID="_x0000_i1030" DrawAspect="Content" ObjectID="_1342281990" r:id="rId36"/>
+          <o:OLEObject Type="Embed" ProgID="Equation.DSMT4" ShapeID="_x0000_i1030" DrawAspect="Content" ObjectID="_1342288443" r:id="rId36"/>
         </w:object>
       </w:r>
     </w:p>
     <w:p/>
     <w:p>
       <w:r>
-        <w:t xml:space="preserve">Afin d’obtenir une variation le plus linéaire possible, et ainsi conserver l’information sur la couleur la plus juste qu’il soit, il est nécessaire d’utiliser des résistances d’exactement la même valeur. En pratique, cela s’avère impossible. On peut donc songer à utiliser des résistances ayant la plus petite marge d’erreur possible quant à leurs valeurs. Il est aussi important d’utiliser des résistances 2R ayant exactement le double de la valeur des résistances R. </w:t>
+        <w:t xml:space="preserve">Afin d’obtenir une variation le plus linéaire possible, et ainsi conserver l’information sur la couleur la plus juste qu’il soit, il est nécessaire d’utiliser des résistances d’exactement la même valeur. En pratique, cela s’avère impossible. On peut donc songer à utiliser des </w:t>
+      </w:r>
+      <w:r>
+        <w:lastRenderedPageBreak/>
+        <w:t xml:space="preserve">résistances ayant la plus petite marge d’erreur possible quant à leurs valeurs. Il est aussi important d’utiliser des résistances 2R ayant exactement le double de la valeur des résistances R. </w:t>
       </w:r>
     </w:p>
     <w:p/>
     <w:p>
       <w:r>
-        <w:t xml:space="preserve">Tout ça peut sembler bien compliquer à mettre en pratique. De plus, utiliser des résistances ayant une faible tolérance de variation de leur  valeur typique ferait nécessairement augmenter le coût de fabrication. Par  contre on peut supposer qu’en utilisant des résistances provenant du même lot de fabrication et ayant une tolérence plus élevée, on aura plus de </w:t>
-      </w:r>
-      <w:r>
-        <w:lastRenderedPageBreak/>
-        <w:t>chance de trouver des résistances identiques. On voudra aussi utiliser deux résistances en série pour les valeurs de 2R afin d’avoir exactement les valeurs doubles de R.</w:t>
+        <w:t>Tout ça peut sembler bien compliquer à mettre en pratique. De plus, utiliser des résistances ayant une faible tolérance de variation de leur  valeur typique ferait nécessairement augmenter le coût de fabrication. Par  contre on peut supposer qu’en utilisant des résistances provenant du même lot de fabrication et ayant une tolérance plus élevée, on aura plus de chance de trouver des résistances identiques. On voudra aussi utiliser deux résistances en série pour les valeurs de 2R afin d’avoir exactement les valeurs doubles de R.</w:t>
       </w:r>
     </w:p>
     <w:p/>
     <w:p>
       <w:r>
-        <w:t>Une autre solution possible serait d’utiliser des réseaux de résistances pré-assemblés.  Ces circuits sont peu dispendieux et sont disponible en format SO-M.</w:t>
+        <w:t>Une autre solution possible serait d’utiliser des réseaux de résistances pré-assemblés.  Ces circuits sont peu dispendieux et sont disponible en format SO-M. Ils n’ont par contre pas été étudié durant ce projet.</w:t>
       </w:r>
     </w:p>
     <w:p>
@@ -18240,7 +18249,7 @@
           <wp:inline distT="0" distB="0" distL="0" distR="0">
             <wp:extent cx="1732112" cy="1732112"/>
             <wp:effectExtent l="19050" t="0" r="1438" b="0"/>
-            <wp:docPr id="5" name="Image 37"/>
+            <wp:docPr id="13" name="Image 37"/>
             <wp:cNvGraphicFramePr>
               <a:graphicFrameLocks xmlns:a="http://schemas.openxmlformats.org/drawingml/2006/main" noChangeAspect="1"/>
             </wp:cNvGraphicFramePr>
@@ -18294,7 +18303,7 @@
           <wp:inline distT="0" distB="0" distL="0" distR="0">
             <wp:extent cx="1827003" cy="1378505"/>
             <wp:effectExtent l="19050" t="0" r="1797" b="0"/>
-            <wp:docPr id="6" name="Image 38"/>
+            <wp:docPr id="14" name="Image 38"/>
             <wp:cNvGraphicFramePr>
               <a:graphicFrameLocks xmlns:a="http://schemas.openxmlformats.org/drawingml/2006/main" noChangeAspect="1"/>
             </wp:cNvGraphicFramePr>
@@ -18337,6 +18346,7 @@
         </w:drawing>
       </w:r>
     </w:p>
+    <w:p/>
     <w:p>
       <w:r>
         <w:t>La valeur des résistances utilisée pourrait être de l’ordre de 1Kohm pour R. On ne veut pas choisir une valeur trop basse pour ne pas demander trop de courant des sorties du  microcontrôleur, et on ne veut pas une valeur trop grande pour éviter que des petites fluctuations de courant dû à du bruit possible sur le signal, ne se transmette par une plus grande variation de tension de sortie.</w:t>
@@ -18348,28 +18358,25 @@
         <w:pStyle w:val="Titre2"/>
       </w:pPr>
       <w:r>
+        <w:lastRenderedPageBreak/>
         <w:t>Ajustement de la tension de sortie pour les signaux analogiques</w:t>
       </w:r>
     </w:p>
     <w:p>
       <w:r>
-        <w:t>En utilisant un circuit R-2R pour convertir notre signal numérique, nous somme limité à une variation de tension en sortie du circuit de 0 à 5V. Rappelons-nous que le standard VGA demande un signal analogique d’entrée variant entre 0 et 0.7V. Il nous faudra donc utiliser un circuit d’adaptation qui servira de suiveur, en ayant une impédance d’entrée élevée et de convertisseur de tension avec une entrée variant de 0 à 5V pour une sortie le plus linéaire possible variant de 0 à 0.7V.</w:t>
+        <w:t>En utilisant un circuit R-2R pour convertir notre signal numérique, nous somme limité à une variation de tension en sortie du circuit de 0 à 3.3V. Rappelons-nous que le standard VGA demande un signal analogique d’entrée variant entre 0 et 0.7V. Il nous faudra donc utiliser un circuit d’adaptation qui servira de suiveur, en ayant une impédance d’entrée élevée et de convertisseur de tension avec une entrée variant de 0 à 3.3V pour une sortie le plus linéaire possible variant de 0 à 0.7V.</w:t>
       </w:r>
     </w:p>
     <w:p/>
     <w:p>
       <w:r>
-        <w:t xml:space="preserve">Au début du projet, nous pensions utiliser un amplificateur opérationnel pour exécuter cette tâche. Par contre, on s’est vite rendu compte que ces derniers ne feraient pas le travail demandé. Les amplificateurs opérationnels standard, s’ils sont alimenté, dans notre cas, entre </w:t>
-      </w:r>
-      <w:r>
-        <w:lastRenderedPageBreak/>
-        <w:t>0 et 3.3V donneront un signal de sortie linéaire à partir d’une certaine tension de sortie. Une solution plus simple, est d’utiliser un transistor bipolaire NPN en mode linéaire.</w:t>
+        <w:t>Au début du projet, nous pensions utiliser un amplificateur opérationnel pour exécuter cette tâche. Par contre, on s’est vite rendu compte que ces derniers ne feraient pas le travail demandé. Les amplificateurs opérationnels standard, s’ils sont alimenté, dans notre cas, entre 0 et 3.3V donneront un signal de sortie linéaire à partir d’une certaine tension de sortie. Une solution plus simple, est d’utiliser un transistor bipolaire NPN en mode linéaire.</w:t>
       </w:r>
     </w:p>
     <w:p/>
     <w:p>
       <w:r>
-        <w:t>Évaluons d’abord fréquence de variation du signal numérique en entrée.</w:t>
+        <w:t>Évaluons d’abord la fréquence de variation du signal numérique en entrée.</w:t>
       </w:r>
     </w:p>
     <w:p/>
@@ -18388,7 +18395,7 @@
           <v:shape id="_x0000_i1031" type="#_x0000_t75" style="width:213pt;height:15.75pt" o:ole="">
             <v:imagedata r:id="rId39" o:title=""/>
           </v:shape>
-          <o:OLEObject Type="Embed" ProgID="Equation.DSMT4" ShapeID="_x0000_i1031" DrawAspect="Content" ObjectID="_1342281991" r:id="rId40"/>
+          <o:OLEObject Type="Embed" ProgID="Equation.DSMT4" ShapeID="_x0000_i1031" DrawAspect="Content" ObjectID="_1342288444" r:id="rId40"/>
         </w:object>
       </w:r>
     </w:p>
@@ -18418,11 +18425,12 @@
           <w:noProof/>
           <w:lang w:eastAsia="fr-CA"/>
         </w:rPr>
+        <w:lastRenderedPageBreak/>
         <w:drawing>
           <wp:inline distT="0" distB="0" distL="0" distR="0">
             <wp:extent cx="1442319" cy="2706091"/>
             <wp:effectExtent l="19050" t="0" r="5481" b="0"/>
-            <wp:docPr id="7" name="Image 51"/>
+            <wp:docPr id="15" name="Image 51"/>
             <wp:cNvGraphicFramePr>
               <a:graphicFrameLocks xmlns:a="http://schemas.openxmlformats.org/drawingml/2006/main" noChangeAspect="1"/>
             </wp:cNvGraphicFramePr>
@@ -18481,13 +18489,20 @@
           <v:shape id="_x0000_i1032" type="#_x0000_t75" style="width:84.75pt;height:32.25pt" o:ole="">
             <v:imagedata r:id="rId42" o:title=""/>
           </v:shape>
-          <o:OLEObject Type="Embed" ProgID="Equation.DSMT4" ShapeID="_x0000_i1032" DrawAspect="Content" ObjectID="_1342281992" r:id="rId43"/>
+          <o:OLEObject Type="Embed" ProgID="Equation.DSMT4" ShapeID="_x0000_i1032" DrawAspect="Content" ObjectID="_1342288445" r:id="rId43"/>
         </w:object>
       </w:r>
     </w:p>
     <w:p>
-      <w:r>
-        <w:lastRenderedPageBreak/>
+      <w:pPr>
+        <w:jc w:val="center"/>
+        <w:rPr>
+          <w:position w:val="-62"/>
+        </w:rPr>
+      </w:pPr>
+    </w:p>
+    <w:p>
+      <w:r>
         <w:t>Pour une tension d’entrée de 3.3V, on désire une tension de 0.7V aux bornes de RL. Le courant</w:t>
       </w:r>
       <w:r>
@@ -18512,7 +18527,7 @@
           <v:shape id="_x0000_i1033" type="#_x0000_t75" style="width:78pt;height:36pt" o:ole="">
             <v:imagedata r:id="rId44" o:title=""/>
           </v:shape>
-          <o:OLEObject Type="Embed" ProgID="Equation.DSMT4" ShapeID="_x0000_i1033" DrawAspect="Content" ObjectID="_1342281993" r:id="rId45"/>
+          <o:OLEObject Type="Embed" ProgID="Equation.DSMT4" ShapeID="_x0000_i1033" DrawAspect="Content" ObjectID="_1342288446" r:id="rId45"/>
         </w:object>
       </w:r>
     </w:p>
@@ -18540,7 +18555,7 @@
           <v:shape id="_x0000_i1035" type="#_x0000_t75" style="width:174pt;height:33pt" o:ole="">
             <v:imagedata r:id="rId46" o:title=""/>
           </v:shape>
-          <o:OLEObject Type="Embed" ProgID="Equation.DSMT4" ShapeID="_x0000_i1035" DrawAspect="Content" ObjectID="_1342281994" r:id="rId47"/>
+          <o:OLEObject Type="Embed" ProgID="Equation.DSMT4" ShapeID="_x0000_i1035" DrawAspect="Content" ObjectID="_1342288447" r:id="rId47"/>
         </w:object>
       </w:r>
     </w:p>
@@ -18556,7 +18571,7 @@
           <v:shape id="_x0000_i1034" type="#_x0000_t75" style="width:93.75pt;height:30.75pt" o:ole="">
             <v:imagedata r:id="rId48" o:title=""/>
           </v:shape>
-          <o:OLEObject Type="Embed" ProgID="Equation.DSMT4" ShapeID="_x0000_i1034" DrawAspect="Content" ObjectID="_1342281995" r:id="rId49"/>
+          <o:OLEObject Type="Embed" ProgID="Equation.DSMT4" ShapeID="_x0000_i1034" DrawAspect="Content" ObjectID="_1342288448" r:id="rId49"/>
         </w:object>
       </w:r>
     </w:p>
@@ -18566,9 +18581,9 @@
         <w:t>On doit donc avoir Rb plus grand que 63kΩ.</w:t>
       </w:r>
     </w:p>
-    <w:p/>
-    <w:p>
-      <w:r>
+    <w:p>
+      <w:r>
+        <w:lastRenderedPageBreak/>
         <w:t>Maintenant la valeur réelle de Rb afin d’obtenir une tension de 0.7V en sortie pour une entrée de 3.3V :</w:t>
       </w:r>
     </w:p>
@@ -18587,7 +18602,7 @@
           <v:shape id="_x0000_i1036" type="#_x0000_t75" style="width:197.25pt;height:79.5pt" o:ole="">
             <v:imagedata r:id="rId50" o:title=""/>
           </v:shape>
-          <o:OLEObject Type="Embed" ProgID="Equation.DSMT4" ShapeID="_x0000_i1036" DrawAspect="Content" ObjectID="_1342281996" r:id="rId51"/>
+          <o:OLEObject Type="Embed" ProgID="Equation.DSMT4" ShapeID="_x0000_i1036" DrawAspect="Content" ObjectID="_1342288449" r:id="rId51"/>
         </w:object>
       </w:r>
     </w:p>
@@ -18600,6 +18615,160 @@
       <w:r>
         <w:t>La valeur calculée pourrait être atteinte à l’aide d’un potentiomètre.</w:t>
       </w:r>
+    </w:p>
+    <w:p/>
+    <w:p>
+      <w:pPr>
+        <w:pStyle w:val="Titre2"/>
+      </w:pPr>
+      <w:bookmarkStart w:id="15" w:name="_Toc268531615"/>
+      <w:r>
+        <w:t xml:space="preserve">Analyse d’un DAC vidéo sur circuit </w:t>
+      </w:r>
+      <w:r>
+        <w:t>intégré</w:t>
+      </w:r>
+      <w:bookmarkEnd w:id="15"/>
+    </w:p>
+    <w:p>
+      <w:r>
+        <w:t>Une deuxième option en ce qui concerne la conversion du signal numérique en un signal analogique pour la sortie VGA est l’utilisation d’un DAC sur circuit intégré. Le modèle choisi pour l’étude est l’ADV7125. Voici une liste de ses caractéristiques :</w:t>
+      </w:r>
+    </w:p>
+    <w:p>
+      <w:pPr>
+        <w:pStyle w:val="Paragraphedeliste"/>
+        <w:numPr>
+          <w:ilvl w:val="0"/>
+          <w:numId w:val="25"/>
+        </w:numPr>
+      </w:pPr>
+      <w:r>
+        <w:t>Contient 3 DAC 8 bits</w:t>
+      </w:r>
+    </w:p>
+    <w:p>
+      <w:pPr>
+        <w:pStyle w:val="Paragraphedeliste"/>
+        <w:numPr>
+          <w:ilvl w:val="0"/>
+          <w:numId w:val="25"/>
+        </w:numPr>
+      </w:pPr>
+      <w:r>
+        <w:t>Entrée compatible TTL</w:t>
+      </w:r>
+    </w:p>
+    <w:p>
+      <w:pPr>
+        <w:pStyle w:val="Paragraphedeliste"/>
+        <w:numPr>
+          <w:ilvl w:val="0"/>
+          <w:numId w:val="25"/>
+        </w:numPr>
+        <w:rPr>
+          <w:lang w:val="fr-CA"/>
+        </w:rPr>
+      </w:pPr>
+      <w:r>
+        <w:rPr>
+          <w:lang w:val="fr-CA"/>
+        </w:rPr>
+        <w:t>Alimentation simple de 5V ou 3.3V</w:t>
+      </w:r>
+    </w:p>
+    <w:p>
+      <w:pPr>
+        <w:pStyle w:val="Paragraphedeliste"/>
+        <w:numPr>
+          <w:ilvl w:val="0"/>
+          <w:numId w:val="25"/>
+        </w:numPr>
+        <w:rPr>
+          <w:lang w:val="fr-CA"/>
+        </w:rPr>
+      </w:pPr>
+      <w:r>
+        <w:rPr>
+          <w:lang w:val="fr-CA"/>
+        </w:rPr>
+        <w:t>Nécessite une horloge de minimum 50MHz</w:t>
+      </w:r>
+    </w:p>
+    <w:p>
+      <w:pPr>
+        <w:pStyle w:val="Paragraphedeliste"/>
+        <w:numPr>
+          <w:ilvl w:val="0"/>
+          <w:numId w:val="25"/>
+        </w:numPr>
+        <w:rPr>
+          <w:lang w:val="fr-CA"/>
+        </w:rPr>
+      </w:pPr>
+      <w:r>
+        <w:rPr>
+          <w:lang w:val="fr-CA"/>
+        </w:rPr>
+        <w:t>Peut recevoir un signal d’extinction vidéo (blank)</w:t>
+      </w:r>
+    </w:p>
+    <w:p>
+      <w:pPr>
+        <w:pStyle w:val="Paragraphedeliste"/>
+        <w:numPr>
+          <w:ilvl w:val="0"/>
+          <w:numId w:val="25"/>
+        </w:numPr>
+        <w:rPr>
+          <w:lang w:val="fr-CA"/>
+        </w:rPr>
+      </w:pPr>
+      <w:r>
+        <w:rPr>
+          <w:lang w:val="fr-CA"/>
+        </w:rPr>
+        <w:t>Conçu pour les signaux vidéos</w:t>
+      </w:r>
+    </w:p>
+    <w:p>
+      <w:pPr>
+        <w:pStyle w:val="Paragraphedeliste"/>
+        <w:rPr>
+          <w:lang w:val="fr-CA"/>
+        </w:rPr>
+      </w:pPr>
+    </w:p>
+    <w:p>
+      <w:r>
+        <w:t>En utilisant ce circuit, il faudrait donc générer une horloge à partir du microcontrôleur. Un avantage est l’utilisation d’un signal « blank » afin d’éteindre les sortie vidéo juste avant un changement de ligne à l’envoie du signal de synchronisation horizontal. Le fait de dédier cette manipulation au circuit intégré, évite d’avoir à gérer l’extinction et la réalimentation des 3 signaux de couleurs à l’intérieur du microcontrôleur. L’avantage principal est d’éviter les décalages en bordure gauche de l’écran lors d’une réalimentation successive et non synchronisé des 3 signaux de couleurs.</w:t>
+      </w:r>
+    </w:p>
+    <w:p/>
+    <w:p>
+      <w:r>
+        <w:t>D’autres avantages à utiliser un tel circuit sont sa facilité de mise en place lors de la fabrication, le peu d’espace requis, et la diminution du risque d’avoir du bruit sur notre signal.</w:t>
+      </w:r>
+    </w:p>
+    <w:p/>
+    <w:p>
+      <w:pPr>
+        <w:pStyle w:val="Titre2"/>
+      </w:pPr>
+      <w:bookmarkStart w:id="16" w:name="_Toc268531616"/>
+      <w:r>
+        <w:t>Analyse d’un signal I</w:t>
+      </w:r>
+      <w:r>
+        <w:rPr>
+          <w:vertAlign w:val="superscript"/>
+        </w:rPr>
+        <w:t>2</w:t>
+      </w:r>
+      <w:r>
+        <w:t>S pour la sortie audio</w:t>
+      </w:r>
+      <w:bookmarkEnd w:id="16"/>
     </w:p>
     <w:p>
       <w:pPr>
@@ -18629,21 +18798,21 @@
       <w:r>
         <w:br/>
       </w:r>
-      <w:bookmarkStart w:id="15" w:name="_Toc185065396"/>
+      <w:bookmarkStart w:id="17" w:name="_Toc185065396"/>
       <w:r>
         <w:t>architecture logiciel</w:t>
       </w:r>
-      <w:bookmarkEnd w:id="15"/>
+      <w:bookmarkEnd w:id="17"/>
     </w:p>
     <w:p>
       <w:pPr>
         <w:pStyle w:val="Titre2"/>
       </w:pPr>
-      <w:bookmarkStart w:id="16" w:name="_Toc185065397"/>
+      <w:bookmarkStart w:id="18" w:name="_Toc185065397"/>
       <w:r>
         <w:t>Mise en perspective</w:t>
       </w:r>
-      <w:bookmarkEnd w:id="16"/>
+      <w:bookmarkEnd w:id="18"/>
     </w:p>
     <w:p>
       <w:r>
@@ -20634,11 +20803,11 @@
       <w:r>
         <w:br/>
       </w:r>
-      <w:bookmarkStart w:id="17" w:name="_Toc185065398"/>
+      <w:bookmarkStart w:id="19" w:name="_Toc185065398"/>
       <w:r>
         <w:t>réalisation</w:t>
       </w:r>
-      <w:bookmarkEnd w:id="17"/>
+      <w:bookmarkEnd w:id="19"/>
       <w:r>
         <w:t xml:space="preserve"> matériel</w:t>
       </w:r>
@@ -20647,7 +20816,7 @@
       <w:pPr>
         <w:pStyle w:val="Titre2"/>
       </w:pPr>
-      <w:bookmarkStart w:id="18" w:name="_Toc185065399"/>
+      <w:bookmarkStart w:id="20" w:name="_Toc185065399"/>
       <w:r>
         <w:t>&lt;</w:t>
       </w:r>
@@ -20657,7 +20826,7 @@
       <w:r>
         <w:t>itre&gt;</w:t>
       </w:r>
-      <w:bookmarkEnd w:id="18"/>
+      <w:bookmarkEnd w:id="20"/>
     </w:p>
     <w:p>
       <w:r>
@@ -20690,21 +20859,21 @@
       <w:r>
         <w:br/>
       </w:r>
-      <w:bookmarkStart w:id="19" w:name="_Toc185065400"/>
+      <w:bookmarkStart w:id="21" w:name="_Toc185065400"/>
       <w:r>
         <w:t>Réalisation logiciel</w:t>
       </w:r>
-      <w:bookmarkEnd w:id="19"/>
+      <w:bookmarkEnd w:id="21"/>
     </w:p>
     <w:p>
       <w:pPr>
         <w:pStyle w:val="Titre2"/>
       </w:pPr>
-      <w:bookmarkStart w:id="20" w:name="_Toc185065401"/>
+      <w:bookmarkStart w:id="22" w:name="_Toc185065401"/>
       <w:r>
         <w:t>&lt;Titre&gt;</w:t>
       </w:r>
-      <w:bookmarkEnd w:id="20"/>
+      <w:bookmarkEnd w:id="22"/>
     </w:p>
     <w:p>
       <w:r>
@@ -20737,7 +20906,7 @@
       <w:r>
         <w:br/>
       </w:r>
-      <w:bookmarkStart w:id="21" w:name="_Toc185065402"/>
+      <w:bookmarkStart w:id="23" w:name="_Toc185065402"/>
       <w:r>
         <w:t>&lt;</w:t>
       </w:r>
@@ -20750,17 +20919,17 @@
       <w:r>
         <w:t>&gt;</w:t>
       </w:r>
-      <w:bookmarkEnd w:id="21"/>
+      <w:bookmarkEnd w:id="23"/>
     </w:p>
     <w:p>
       <w:pPr>
         <w:pStyle w:val="Titre2"/>
       </w:pPr>
-      <w:bookmarkStart w:id="22" w:name="_Toc185065403"/>
+      <w:bookmarkStart w:id="24" w:name="_Toc185065403"/>
       <w:r>
         <w:t>&lt;Titre&gt;</w:t>
       </w:r>
-      <w:bookmarkEnd w:id="22"/>
+      <w:bookmarkEnd w:id="24"/>
     </w:p>
     <w:p>
       <w:r>
@@ -20794,7 +20963,7 @@
       <w:r>
         <w:br/>
       </w:r>
-      <w:bookmarkStart w:id="23" w:name="_Toc185065404"/>
+      <w:bookmarkStart w:id="25" w:name="_Toc185065404"/>
       <w:r>
         <w:t>&lt;</w:t>
       </w:r>
@@ -20804,17 +20973,17 @@
       <w:r>
         <w:t>&gt;</w:t>
       </w:r>
-      <w:bookmarkEnd w:id="23"/>
+      <w:bookmarkEnd w:id="25"/>
     </w:p>
     <w:p>
       <w:pPr>
         <w:pStyle w:val="Titre2"/>
       </w:pPr>
-      <w:bookmarkStart w:id="24" w:name="_Toc185065405"/>
+      <w:bookmarkStart w:id="26" w:name="_Toc185065405"/>
       <w:r>
         <w:t>&lt;Titre&gt;</w:t>
       </w:r>
-      <w:bookmarkEnd w:id="24"/>
+      <w:bookmarkEnd w:id="26"/>
     </w:p>
     <w:p>
       <w:r>
@@ -20848,7 +21017,7 @@
       <w:r>
         <w:br/>
       </w:r>
-      <w:bookmarkStart w:id="25" w:name="_Toc185065406"/>
+      <w:bookmarkStart w:id="27" w:name="_Toc185065406"/>
       <w:r>
         <w:t>&lt;</w:t>
       </w:r>
@@ -20858,17 +21027,17 @@
       <w:r>
         <w:t>&gt;</w:t>
       </w:r>
-      <w:bookmarkEnd w:id="25"/>
+      <w:bookmarkEnd w:id="27"/>
     </w:p>
     <w:p>
       <w:pPr>
         <w:pStyle w:val="Titre2"/>
       </w:pPr>
-      <w:bookmarkStart w:id="26" w:name="_Toc185065407"/>
+      <w:bookmarkStart w:id="28" w:name="_Toc185065407"/>
       <w:r>
         <w:t>&lt;Titre&gt;</w:t>
       </w:r>
-      <w:bookmarkEnd w:id="26"/>
+      <w:bookmarkEnd w:id="28"/>
     </w:p>
     <w:p>
       <w:r>
@@ -20902,7 +21071,7 @@
       <w:r>
         <w:br/>
       </w:r>
-      <w:bookmarkStart w:id="27" w:name="_Toc185065408"/>
+      <w:bookmarkStart w:id="29" w:name="_Toc185065408"/>
       <w:r>
         <w:t>&lt;</w:t>
       </w:r>
@@ -20912,17 +21081,17 @@
       <w:r>
         <w:t>&gt;</w:t>
       </w:r>
-      <w:bookmarkEnd w:id="27"/>
+      <w:bookmarkEnd w:id="29"/>
     </w:p>
     <w:p>
       <w:pPr>
         <w:pStyle w:val="Titre2"/>
       </w:pPr>
-      <w:bookmarkStart w:id="28" w:name="_Toc185065409"/>
+      <w:bookmarkStart w:id="30" w:name="_Toc185065409"/>
       <w:r>
         <w:t>&lt;Titre&gt;</w:t>
       </w:r>
-      <w:bookmarkEnd w:id="28"/>
+      <w:bookmarkEnd w:id="30"/>
     </w:p>
     <w:p>
       <w:r>
@@ -20950,12 +21119,12 @@
           <w:b w:val="0"/>
         </w:rPr>
       </w:pPr>
-      <w:bookmarkStart w:id="29" w:name="_Toc185065410"/>
+      <w:bookmarkStart w:id="31" w:name="_Toc185065410"/>
       <w:r>
         <w:lastRenderedPageBreak/>
         <w:t>CONCLUSION</w:t>
       </w:r>
-      <w:bookmarkEnd w:id="29"/>
+      <w:bookmarkEnd w:id="31"/>
     </w:p>
     <w:p>
       <w:pPr>
@@ -20996,7 +21165,7 @@
         <w:pStyle w:val="Titre"/>
         <w:spacing w:line="360" w:lineRule="auto"/>
       </w:pPr>
-      <w:bookmarkStart w:id="30" w:name="_Toc185065411"/>
+      <w:bookmarkStart w:id="32" w:name="_Toc185065411"/>
       <w:r>
         <w:lastRenderedPageBreak/>
         <w:t>RECOMMANDATIONS</w:t>
@@ -21004,7 +21173,7 @@
       <w:r>
         <w:t xml:space="preserve"> &lt;S’il y a lieu&gt;</w:t>
       </w:r>
-      <w:bookmarkEnd w:id="30"/>
+      <w:bookmarkEnd w:id="32"/>
     </w:p>
     <w:p>
       <w:pPr>
@@ -21051,7 +21220,7 @@
       <w:r>
         <w:br/>
       </w:r>
-      <w:bookmarkStart w:id="31" w:name="_Toc185065412"/>
+      <w:bookmarkStart w:id="33" w:name="_Toc185065412"/>
       <w:r>
         <w:t>&lt;</w:t>
       </w:r>
@@ -21061,7 +21230,7 @@
       <w:r>
         <w:t>&gt;</w:t>
       </w:r>
-      <w:bookmarkEnd w:id="31"/>
+      <w:bookmarkEnd w:id="33"/>
     </w:p>
     <w:p>
       <w:r>
@@ -21095,7 +21264,7 @@
       <w:r>
         <w:br/>
       </w:r>
-      <w:bookmarkStart w:id="32" w:name="_Toc185065413"/>
+      <w:bookmarkStart w:id="34" w:name="_Toc185065413"/>
       <w:r>
         <w:t>&lt;</w:t>
       </w:r>
@@ -21105,7 +21274,7 @@
       <w:r>
         <w:t>&gt;</w:t>
       </w:r>
-      <w:bookmarkEnd w:id="32"/>
+      <w:bookmarkEnd w:id="34"/>
     </w:p>
     <w:p>
       <w:r>
@@ -21144,7 +21313,7 @@
       <w:r>
         <w:br/>
       </w:r>
-      <w:bookmarkStart w:id="33" w:name="_Toc185065414"/>
+      <w:bookmarkStart w:id="35" w:name="_Toc185065414"/>
       <w:r>
         <w:t>&lt;</w:t>
       </w:r>
@@ -21154,7 +21323,7 @@
       <w:r>
         <w:t>&gt;</w:t>
       </w:r>
-      <w:bookmarkEnd w:id="33"/>
+      <w:bookmarkEnd w:id="35"/>
     </w:p>
     <w:p>
       <w:pPr>
@@ -21185,7 +21354,7 @@
       <w:r>
         <w:br/>
       </w:r>
-      <w:bookmarkStart w:id="34" w:name="_Toc185065415"/>
+      <w:bookmarkStart w:id="36" w:name="_Toc185065415"/>
       <w:r>
         <w:t>&lt;</w:t>
       </w:r>
@@ -21195,7 +21364,7 @@
       <w:r>
         <w:t>&gt;</w:t>
       </w:r>
-      <w:bookmarkEnd w:id="34"/>
+      <w:bookmarkEnd w:id="36"/>
     </w:p>
     <w:p>
       <w:pPr>
@@ -21227,7 +21396,7 @@
       <w:r>
         <w:br/>
       </w:r>
-      <w:bookmarkStart w:id="35" w:name="_Toc185065416"/>
+      <w:bookmarkStart w:id="37" w:name="_Toc185065416"/>
       <w:r>
         <w:t>&lt;</w:t>
       </w:r>
@@ -21237,7 +21406,7 @@
       <w:r>
         <w:t>&gt;</w:t>
       </w:r>
-      <w:bookmarkEnd w:id="35"/>
+      <w:bookmarkEnd w:id="37"/>
     </w:p>
     <w:p>
       <w:pPr>
@@ -21269,7 +21438,7 @@
       <w:r>
         <w:br/>
       </w:r>
-      <w:bookmarkStart w:id="36" w:name="_Toc185065417"/>
+      <w:bookmarkStart w:id="38" w:name="_Toc185065417"/>
       <w:r>
         <w:t>&lt;</w:t>
       </w:r>
@@ -21279,7 +21448,7 @@
       <w:r>
         <w:t>&gt;</w:t>
       </w:r>
-      <w:bookmarkEnd w:id="36"/>
+      <w:bookmarkEnd w:id="38"/>
     </w:p>
     <w:p>
       <w:pPr>
@@ -21310,7 +21479,7 @@
       <w:r>
         <w:br/>
       </w:r>
-      <w:bookmarkStart w:id="37" w:name="_Toc185065418"/>
+      <w:bookmarkStart w:id="39" w:name="_Toc185065418"/>
       <w:r>
         <w:t>&lt;</w:t>
       </w:r>
@@ -21320,7 +21489,7 @@
       <w:r>
         <w:t>&gt;</w:t>
       </w:r>
-      <w:bookmarkEnd w:id="37"/>
+      <w:bookmarkEnd w:id="39"/>
     </w:p>
     <w:p>
       <w:pPr>
@@ -21352,7 +21521,7 @@
       <w:r>
         <w:br/>
       </w:r>
-      <w:bookmarkStart w:id="38" w:name="_Toc185065419"/>
+      <w:bookmarkStart w:id="40" w:name="_Toc185065419"/>
       <w:r>
         <w:t>&lt;</w:t>
       </w:r>
@@ -21362,7 +21531,7 @@
       <w:r>
         <w:t>&gt;</w:t>
       </w:r>
-      <w:bookmarkEnd w:id="38"/>
+      <w:bookmarkEnd w:id="40"/>
     </w:p>
     <w:p>
       <w:pPr>
@@ -21396,7 +21565,7 @@
       <w:r>
         <w:br/>
       </w:r>
-      <w:bookmarkStart w:id="39" w:name="_Toc185065420"/>
+      <w:bookmarkStart w:id="41" w:name="_Toc185065420"/>
       <w:r>
         <w:t>&lt;</w:t>
       </w:r>
@@ -21406,7 +21575,7 @@
       <w:r>
         <w:t>&gt;</w:t>
       </w:r>
-      <w:bookmarkEnd w:id="39"/>
+      <w:bookmarkEnd w:id="41"/>
     </w:p>
     <w:p>
       <w:pPr>
@@ -21437,7 +21606,7 @@
       <w:r>
         <w:br/>
       </w:r>
-      <w:bookmarkStart w:id="40" w:name="_Toc185065421"/>
+      <w:bookmarkStart w:id="42" w:name="_Toc185065421"/>
       <w:r>
         <w:t>&lt;</w:t>
       </w:r>
@@ -21447,7 +21616,7 @@
       <w:r>
         <w:t>&gt;</w:t>
       </w:r>
-      <w:bookmarkEnd w:id="40"/>
+      <w:bookmarkEnd w:id="42"/>
     </w:p>
     <w:p>
       <w:pPr>
@@ -21472,7 +21641,7 @@
       <w:pPr>
         <w:pStyle w:val="Titre"/>
       </w:pPr>
-      <w:bookmarkStart w:id="41" w:name="_Toc185065422"/>
+      <w:bookmarkStart w:id="43" w:name="_Toc185065422"/>
       <w:r>
         <w:lastRenderedPageBreak/>
         <w:t>APPENDICES</w:t>
@@ -21480,7 +21649,7 @@
       <w:r>
         <w:t xml:space="preserve"> &lt;S’il y a lieu&gt;</w:t>
       </w:r>
-      <w:bookmarkEnd w:id="41"/>
+      <w:bookmarkEnd w:id="43"/>
     </w:p>
     <w:p>
       <w:pPr>
@@ -21502,12 +21671,12 @@
       <w:pPr>
         <w:pStyle w:val="Titre"/>
       </w:pPr>
-      <w:bookmarkStart w:id="42" w:name="_Toc185065423"/>
+      <w:bookmarkStart w:id="44" w:name="_Toc185065423"/>
       <w:r>
         <w:lastRenderedPageBreak/>
         <w:t>LISTE DE RÉFÉRENCES</w:t>
       </w:r>
-      <w:bookmarkEnd w:id="42"/>
+      <w:bookmarkEnd w:id="44"/>
     </w:p>
     <w:p>
       <w:pPr>
@@ -21530,12 +21699,12 @@
       <w:pPr>
         <w:pStyle w:val="Titre"/>
       </w:pPr>
-      <w:bookmarkStart w:id="43" w:name="_Toc185065424"/>
+      <w:bookmarkStart w:id="45" w:name="_Toc185065424"/>
       <w:r>
         <w:lastRenderedPageBreak/>
         <w:t>BIBLIOGRAPHIE</w:t>
       </w:r>
-      <w:bookmarkEnd w:id="43"/>
+      <w:bookmarkEnd w:id="45"/>
     </w:p>
     <w:p>
       <w:pPr>
@@ -21683,7 +21852,7 @@
         <w:rStyle w:val="Numrodepage"/>
         <w:noProof/>
       </w:rPr>
-      <w:t>26</w:t>
+      <w:t>28</w:t>
     </w:r>
     <w:r>
       <w:rPr>
@@ -24084,6 +24253,119 @@
     </w:lvl>
   </w:abstractNum>
   <w:abstractNum w:abstractNumId="21">
+    <w:nsid w:val="70815BD4"/>
+    <w:multiLevelType w:val="hybridMultilevel"/>
+    <w:tmpl w:val="1A6E7398"/>
+    <w:lvl w:ilvl="0" w:tplc="28A22F90">
+      <w:start w:val="1"/>
+      <w:numFmt w:val="bullet"/>
+      <w:lvlText w:val="-"/>
+      <w:lvlJc w:val="left"/>
+      <w:pPr>
+        <w:ind w:left="720" w:hanging="360"/>
+      </w:pPr>
+      <w:rPr>
+        <w:rFonts w:ascii="Times New Roman" w:eastAsia="Times New Roman" w:hAnsi="Times New Roman" w:cs="Times New Roman" w:hint="default"/>
+      </w:rPr>
+    </w:lvl>
+    <w:lvl w:ilvl="1" w:tplc="0C0C0003" w:tentative="1">
+      <w:start w:val="1"/>
+      <w:numFmt w:val="bullet"/>
+      <w:lvlText w:val="o"/>
+      <w:lvlJc w:val="left"/>
+      <w:pPr>
+        <w:ind w:left="1440" w:hanging="360"/>
+      </w:pPr>
+      <w:rPr>
+        <w:rFonts w:ascii="Courier New" w:hAnsi="Courier New" w:cs="Courier New" w:hint="default"/>
+      </w:rPr>
+    </w:lvl>
+    <w:lvl w:ilvl="2" w:tplc="0C0C0005" w:tentative="1">
+      <w:start w:val="1"/>
+      <w:numFmt w:val="bullet"/>
+      <w:lvlText w:val=""/>
+      <w:lvlJc w:val="left"/>
+      <w:pPr>
+        <w:ind w:left="2160" w:hanging="360"/>
+      </w:pPr>
+      <w:rPr>
+        <w:rFonts w:ascii="Wingdings" w:hAnsi="Wingdings" w:hint="default"/>
+      </w:rPr>
+    </w:lvl>
+    <w:lvl w:ilvl="3" w:tplc="0C0C0001" w:tentative="1">
+      <w:start w:val="1"/>
+      <w:numFmt w:val="bullet"/>
+      <w:lvlText w:val=""/>
+      <w:lvlJc w:val="left"/>
+      <w:pPr>
+        <w:ind w:left="2880" w:hanging="360"/>
+      </w:pPr>
+      <w:rPr>
+        <w:rFonts w:ascii="Symbol" w:hAnsi="Symbol" w:hint="default"/>
+      </w:rPr>
+    </w:lvl>
+    <w:lvl w:ilvl="4" w:tplc="0C0C0003" w:tentative="1">
+      <w:start w:val="1"/>
+      <w:numFmt w:val="bullet"/>
+      <w:lvlText w:val="o"/>
+      <w:lvlJc w:val="left"/>
+      <w:pPr>
+        <w:ind w:left="3600" w:hanging="360"/>
+      </w:pPr>
+      <w:rPr>
+        <w:rFonts w:ascii="Courier New" w:hAnsi="Courier New" w:cs="Courier New" w:hint="default"/>
+      </w:rPr>
+    </w:lvl>
+    <w:lvl w:ilvl="5" w:tplc="0C0C0005" w:tentative="1">
+      <w:start w:val="1"/>
+      <w:numFmt w:val="bullet"/>
+      <w:lvlText w:val=""/>
+      <w:lvlJc w:val="left"/>
+      <w:pPr>
+        <w:ind w:left="4320" w:hanging="360"/>
+      </w:pPr>
+      <w:rPr>
+        <w:rFonts w:ascii="Wingdings" w:hAnsi="Wingdings" w:hint="default"/>
+      </w:rPr>
+    </w:lvl>
+    <w:lvl w:ilvl="6" w:tplc="0C0C0001" w:tentative="1">
+      <w:start w:val="1"/>
+      <w:numFmt w:val="bullet"/>
+      <w:lvlText w:val=""/>
+      <w:lvlJc w:val="left"/>
+      <w:pPr>
+        <w:ind w:left="5040" w:hanging="360"/>
+      </w:pPr>
+      <w:rPr>
+        <w:rFonts w:ascii="Symbol" w:hAnsi="Symbol" w:hint="default"/>
+      </w:rPr>
+    </w:lvl>
+    <w:lvl w:ilvl="7" w:tplc="0C0C0003" w:tentative="1">
+      <w:start w:val="1"/>
+      <w:numFmt w:val="bullet"/>
+      <w:lvlText w:val="o"/>
+      <w:lvlJc w:val="left"/>
+      <w:pPr>
+        <w:ind w:left="5760" w:hanging="360"/>
+      </w:pPr>
+      <w:rPr>
+        <w:rFonts w:ascii="Courier New" w:hAnsi="Courier New" w:cs="Courier New" w:hint="default"/>
+      </w:rPr>
+    </w:lvl>
+    <w:lvl w:ilvl="8" w:tplc="0C0C0005" w:tentative="1">
+      <w:start w:val="1"/>
+      <w:numFmt w:val="bullet"/>
+      <w:lvlText w:val=""/>
+      <w:lvlJc w:val="left"/>
+      <w:pPr>
+        <w:ind w:left="6480" w:hanging="360"/>
+      </w:pPr>
+      <w:rPr>
+        <w:rFonts w:ascii="Wingdings" w:hAnsi="Wingdings" w:hint="default"/>
+      </w:rPr>
+    </w:lvl>
+  </w:abstractNum>
+  <w:abstractNum w:abstractNumId="22">
     <w:nsid w:val="76FF60E6"/>
     <w:multiLevelType w:val="multilevel"/>
     <w:tmpl w:val="0C0C0023"/>
@@ -24592,7 +24874,7 @@
     <w:abstractNumId w:val="12"/>
   </w:num>
   <w:num w:numId="20">
-    <w:abstractNumId w:val="21"/>
+    <w:abstractNumId w:val="22"/>
   </w:num>
   <w:num w:numId="21">
     <w:abstractNumId w:val="17"/>
@@ -24605,6 +24887,9 @@
   </w:num>
   <w:num w:numId="24">
     <w:abstractNumId w:val="20"/>
+  </w:num>
+  <w:num w:numId="25">
+    <w:abstractNumId w:val="21"/>
   </w:num>
   <w:numIdMacAtCleanup w:val="16"/>
 </w:numbering>
@@ -29790,7 +30075,7 @@
 </file>
 
 <file path=customXml/itemProps1.xml><?xml version="1.0" encoding="utf-8"?>
-<ds:datastoreItem xmlns:ds="http://schemas.openxmlformats.org/officeDocument/2006/customXml" ds:itemID="{2FDC6D6E-98B0-40B2-8862-7692389EF80B}">
+<ds:datastoreItem xmlns:ds="http://schemas.openxmlformats.org/officeDocument/2006/customXml" ds:itemID="{E02D0B6D-76CA-4295-9483-6FCA06D3FDEE}">
   <ds:schemaRefs>
     <ds:schemaRef ds:uri="http://schemas.openxmlformats.org/officeDocument/2006/bibliography"/>
   </ds:schemaRefs>

</xml_diff>

<commit_message>
Diminution de la taille d'images de la section 3
</commit_message>
<xml_diff>
--- a/planning/ELE792_E10_Rapport_Final.docx
+++ b/planning/ELE792_E10_Rapport_Final.docx
@@ -11350,7 +11350,7 @@
           <v:shape id="_x0000_i1025" type="#_x0000_t75" style="width:246pt;height:60pt" o:ole="">
             <v:imagedata r:id="rId23" o:title=""/>
           </v:shape>
-          <o:OLEObject Type="Embed" ProgID="Equation.DSMT4" ShapeID="_x0000_i1025" DrawAspect="Content" ObjectID="_1342473611" r:id="rId24"/>
+          <o:OLEObject Type="Embed" ProgID="Equation.DSMT4" ShapeID="_x0000_i1025" DrawAspect="Content" ObjectID="_1342474414" r:id="rId24"/>
         </w:object>
       </w:r>
     </w:p>
@@ -11400,7 +11400,7 @@
           <v:shape id="_x0000_i1026" type="#_x0000_t75" style="width:366pt;height:33.75pt" o:ole="">
             <v:imagedata r:id="rId25" o:title=""/>
           </v:shape>
-          <o:OLEObject Type="Embed" ProgID="Equation.DSMT4" ShapeID="_x0000_i1026" DrawAspect="Content" ObjectID="_1342473612" r:id="rId26"/>
+          <o:OLEObject Type="Embed" ProgID="Equation.DSMT4" ShapeID="_x0000_i1026" DrawAspect="Content" ObjectID="_1342474415" r:id="rId26"/>
         </w:object>
       </w:r>
     </w:p>
@@ -11437,7 +11437,7 @@
           <v:shape id="_x0000_i1027" type="#_x0000_t75" style="width:372.75pt;height:33.75pt" o:ole="">
             <v:imagedata r:id="rId27" o:title=""/>
           </v:shape>
-          <o:OLEObject Type="Embed" ProgID="Equation.DSMT4" ShapeID="_x0000_i1027" DrawAspect="Content" ObjectID="_1342473613" r:id="rId28"/>
+          <o:OLEObject Type="Embed" ProgID="Equation.DSMT4" ShapeID="_x0000_i1027" DrawAspect="Content" ObjectID="_1342474416" r:id="rId28"/>
         </w:object>
       </w:r>
     </w:p>
@@ -11470,7 +11470,7 @@
           <v:shape id="_x0000_i1028" type="#_x0000_t75" style="width:423pt;height:54.75pt" o:ole="">
             <v:imagedata r:id="rId29" o:title=""/>
           </v:shape>
-          <o:OLEObject Type="Embed" ProgID="Equation.DSMT4" ShapeID="_x0000_i1028" DrawAspect="Content" ObjectID="_1342473614" r:id="rId30"/>
+          <o:OLEObject Type="Embed" ProgID="Equation.DSMT4" ShapeID="_x0000_i1028" DrawAspect="Content" ObjectID="_1342474417" r:id="rId30"/>
         </w:object>
       </w:r>
     </w:p>
@@ -11550,7 +11550,7 @@
           <v:shape id="_x0000_i1029" type="#_x0000_t75" style="width:45.75pt;height:14.25pt" o:ole="">
             <v:imagedata r:id="rId31" o:title=""/>
           </v:shape>
-          <o:OLEObject Type="Embed" ProgID="Equation.DSMT4" ShapeID="_x0000_i1029" DrawAspect="Content" ObjectID="_1342473615" r:id="rId32"/>
+          <o:OLEObject Type="Embed" ProgID="Equation.DSMT4" ShapeID="_x0000_i1029" DrawAspect="Content" ObjectID="_1342474418" r:id="rId32"/>
         </w:object>
       </w:r>
       <w:r>
@@ -24240,7 +24240,7 @@
           <v:shape id="_x0000_i1030" type="#_x0000_t75" style="width:90pt;height:30.75pt" o:ole="">
             <v:imagedata r:id="rId37" o:title=""/>
           </v:shape>
-          <o:OLEObject Type="Embed" ProgID="Equation.DSMT4" ShapeID="_x0000_i1030" DrawAspect="Content" ObjectID="_1342473616" r:id="rId38"/>
+          <o:OLEObject Type="Embed" ProgID="Equation.DSMT4" ShapeID="_x0000_i1030" DrawAspect="Content" ObjectID="_1342474419" r:id="rId38"/>
         </w:object>
       </w:r>
     </w:p>
@@ -24407,7 +24407,7 @@
           <v:shape id="_x0000_i1031" type="#_x0000_t75" style="width:213pt;height:16.5pt" o:ole="">
             <v:imagedata r:id="rId40" o:title=""/>
           </v:shape>
-          <o:OLEObject Type="Embed" ProgID="Equation.DSMT4" ShapeID="_x0000_i1031" DrawAspect="Content" ObjectID="_1342473617" r:id="rId41"/>
+          <o:OLEObject Type="Embed" ProgID="Equation.DSMT4" ShapeID="_x0000_i1031" DrawAspect="Content" ObjectID="_1342474420" r:id="rId41"/>
         </w:object>
       </w:r>
     </w:p>
@@ -24524,7 +24524,7 @@
           <v:shape id="_x0000_i1032" type="#_x0000_t75" style="width:85.5pt;height:32.25pt" o:ole="">
             <v:imagedata r:id="rId43" o:title=""/>
           </v:shape>
-          <o:OLEObject Type="Embed" ProgID="Equation.DSMT4" ShapeID="_x0000_i1032" DrawAspect="Content" ObjectID="_1342473618" r:id="rId44"/>
+          <o:OLEObject Type="Embed" ProgID="Equation.DSMT4" ShapeID="_x0000_i1032" DrawAspect="Content" ObjectID="_1342474421" r:id="rId44"/>
         </w:object>
       </w:r>
     </w:p>
@@ -24554,7 +24554,7 @@
           <v:shape id="_x0000_i1033" type="#_x0000_t75" style="width:78pt;height:36pt" o:ole="">
             <v:imagedata r:id="rId45" o:title=""/>
           </v:shape>
-          <o:OLEObject Type="Embed" ProgID="Equation.DSMT4" ShapeID="_x0000_i1033" DrawAspect="Content" ObjectID="_1342473619" r:id="rId46"/>
+          <o:OLEObject Type="Embed" ProgID="Equation.DSMT4" ShapeID="_x0000_i1033" DrawAspect="Content" ObjectID="_1342474422" r:id="rId46"/>
         </w:object>
       </w:r>
     </w:p>
@@ -24582,7 +24582,7 @@
           <v:shape id="_x0000_i1034" type="#_x0000_t75" style="width:174pt;height:33pt" o:ole="">
             <v:imagedata r:id="rId47" o:title=""/>
           </v:shape>
-          <o:OLEObject Type="Embed" ProgID="Equation.DSMT4" ShapeID="_x0000_i1034" DrawAspect="Content" ObjectID="_1342473620" r:id="rId48"/>
+          <o:OLEObject Type="Embed" ProgID="Equation.DSMT4" ShapeID="_x0000_i1034" DrawAspect="Content" ObjectID="_1342474423" r:id="rId48"/>
         </w:object>
       </w:r>
     </w:p>
@@ -24598,7 +24598,7 @@
           <v:shape id="_x0000_i1035" type="#_x0000_t75" style="width:93.75pt;height:30.75pt" o:ole="">
             <v:imagedata r:id="rId49" o:title=""/>
           </v:shape>
-          <o:OLEObject Type="Embed" ProgID="Equation.DSMT4" ShapeID="_x0000_i1035" DrawAspect="Content" ObjectID="_1342473621" r:id="rId50"/>
+          <o:OLEObject Type="Embed" ProgID="Equation.DSMT4" ShapeID="_x0000_i1035" DrawAspect="Content" ObjectID="_1342474424" r:id="rId50"/>
         </w:object>
       </w:r>
     </w:p>
@@ -24630,7 +24630,7 @@
           <v:shape id="_x0000_i1036" type="#_x0000_t75" style="width:197.25pt;height:80.25pt" o:ole="">
             <v:imagedata r:id="rId51" o:title=""/>
           </v:shape>
-          <o:OLEObject Type="Embed" ProgID="Equation.DSMT4" ShapeID="_x0000_i1036" DrawAspect="Content" ObjectID="_1342473622" r:id="rId52"/>
+          <o:OLEObject Type="Embed" ProgID="Equation.DSMT4" ShapeID="_x0000_i1036" DrawAspect="Content" ObjectID="_1342474425" r:id="rId52"/>
         </w:object>
       </w:r>
     </w:p>
@@ -29379,7 +29379,6 @@
           <w:color w:val="000000"/>
           <w:lang w:val="en-US"/>
         </w:rPr>
-        <w:lastRenderedPageBreak/>
         <w:tab/>
       </w:r>
       <w:r>
@@ -29416,6 +29415,7 @@
           <w:color w:val="000000"/>
           <w:lang w:val="en-US"/>
         </w:rPr>
+        <w:lastRenderedPageBreak/>
         <w:tab/>
       </w:r>
       <w:r>
@@ -30305,9 +30305,9 @@
         </w:rPr>
         <w:drawing>
           <wp:inline distT="0" distB="0" distL="0" distR="0">
-            <wp:extent cx="3086100" cy="2314575"/>
+            <wp:extent cx="3162300" cy="2390775"/>
             <wp:effectExtent l="19050" t="0" r="0" b="0"/>
-            <wp:docPr id="19" name="Image 16" descr="F:\Savoir\Ecole\Génie Électrique\ELE792\DSCN1103.jpg"/>
+            <wp:docPr id="18" name="Image 16"/>
             <wp:cNvGraphicFramePr>
               <a:graphicFrameLocks xmlns:a="http://schemas.openxmlformats.org/drawingml/2006/main" noChangeAspect="1"/>
             </wp:cNvGraphicFramePr>
@@ -30315,7 +30315,7 @@
               <a:graphicData uri="http://schemas.openxmlformats.org/drawingml/2006/picture">
                 <pic:pic xmlns:pic="http://schemas.openxmlformats.org/drawingml/2006/picture">
                   <pic:nvPicPr>
-                    <pic:cNvPr id="0" name="Picture 16" descr="F:\Savoir\Ecole\Génie Électrique\ELE792\DSCN1103.jpg"/>
+                    <pic:cNvPr id="0" name="Picture 16"/>
                     <pic:cNvPicPr>
                       <a:picLocks noChangeAspect="1" noChangeArrowheads="1"/>
                     </pic:cNvPicPr>
@@ -30330,7 +30330,7 @@
                   <pic:spPr bwMode="auto">
                     <a:xfrm>
                       <a:off x="0" y="0"/>
-                      <a:ext cx="3086100" cy="2314575"/>
+                      <a:ext cx="3162300" cy="2390775"/>
                     </a:xfrm>
                     <a:prstGeom prst="rect">
                       <a:avLst/>
@@ -30385,9 +30385,9 @@
         <w:lastRenderedPageBreak/>
         <w:drawing>
           <wp:inline distT="0" distB="0" distL="0" distR="0">
-            <wp:extent cx="3238500" cy="2428875"/>
-            <wp:effectExtent l="19050" t="0" r="0" b="0"/>
-            <wp:docPr id="22" name="Image 15" descr="F:\Savoir\Ecole\Génie Électrique\ELE792\DSCN1121.jpg"/>
+            <wp:extent cx="3117215" cy="2329815"/>
+            <wp:effectExtent l="19050" t="0" r="6985" b="0"/>
+            <wp:docPr id="29" name="Image 19"/>
             <wp:cNvGraphicFramePr>
               <a:graphicFrameLocks xmlns:a="http://schemas.openxmlformats.org/drawingml/2006/main" noChangeAspect="1"/>
             </wp:cNvGraphicFramePr>
@@ -30395,7 +30395,7 @@
               <a:graphicData uri="http://schemas.openxmlformats.org/drawingml/2006/picture">
                 <pic:pic xmlns:pic="http://schemas.openxmlformats.org/drawingml/2006/picture">
                   <pic:nvPicPr>
-                    <pic:cNvPr id="0" name="Picture 15" descr="F:\Savoir\Ecole\Génie Électrique\ELE792\DSCN1121.jpg"/>
+                    <pic:cNvPr id="0" name="Picture 19"/>
                     <pic:cNvPicPr>
                       <a:picLocks noChangeAspect="1" noChangeArrowheads="1"/>
                     </pic:cNvPicPr>
@@ -30410,7 +30410,7 @@
                   <pic:spPr bwMode="auto">
                     <a:xfrm>
                       <a:off x="0" y="0"/>
-                      <a:ext cx="3238500" cy="2428875"/>
+                      <a:ext cx="3117215" cy="2329815"/>
                     </a:xfrm>
                     <a:prstGeom prst="rect">
                       <a:avLst/>
@@ -42896,7 +42896,6 @@
           <w:color w:val="000000"/>
           <w:lang w:val="en-US"/>
         </w:rPr>
-        <w:lastRenderedPageBreak/>
         <w:t xml:space="preserve">  device = hcd-&gt;periodicTask();</w:t>
       </w:r>
     </w:p>
@@ -42922,6 +42921,7 @@
           <w:color w:val="000000"/>
           <w:lang w:val="en-US"/>
         </w:rPr>
+        <w:lastRenderedPageBreak/>
         <w:t xml:space="preserve">  if(device != </w:t>
       </w:r>
       <w:r>
@@ -43447,11 +43447,11 @@
         <w:t>sections</w:t>
       </w:r>
       <w:r>
-        <w:t xml:space="preserve"> comment à été conçu ce </w:t>
+        <w:t xml:space="preserve"> comment à été conçu ce moteur. Rappelons que l’objectif est de créer un moteur pour les jeux de type « side scroller » </w:t>
       </w:r>
       <w:r>
         <w:lastRenderedPageBreak/>
-        <w:t>moteur. Rappelons que l’objectif est de créer un moteur pour les jeux de type « side scroller » afin de simplifier la création de nouveau jeux. Ceci est fait en encapsulant les problèmes commun aux jeux et permettre l’utilisation de ces modules par une interface simple. Commençons par le diagramme de classe.</w:t>
+        <w:t>afin de simplifier la création de nouveau jeux. Ceci est fait en encapsulant les problèmes commun aux jeux et permettre l’utilisation de ces modules par une interface simple. Commençons par le diagramme de classe.</w:t>
       </w:r>
     </w:p>
     <w:p/>
@@ -46405,7 +46405,7 @@
         <w:rStyle w:val="Numrodepage"/>
         <w:noProof/>
       </w:rPr>
-      <w:t>70</w:t>
+      <w:t>32</w:t>
     </w:r>
     <w:r>
       <w:rPr>
@@ -54634,7 +54634,7 @@
 </file>
 
 <file path=customXml/itemProps1.xml><?xml version="1.0" encoding="utf-8"?>
-<ds:datastoreItem xmlns:ds="http://schemas.openxmlformats.org/officeDocument/2006/customXml" ds:itemID="{6C964EAA-EC1F-438C-82C4-7611581B3BD4}">
+<ds:datastoreItem xmlns:ds="http://schemas.openxmlformats.org/officeDocument/2006/customXml" ds:itemID="{5DA769EB-E47A-4003-888F-9D4A288A030A}">
   <ds:schemaRefs>
     <ds:schemaRef ds:uri="http://schemas.openxmlformats.org/officeDocument/2006/bibliography"/>
   </ds:schemaRefs>

</xml_diff>